<commit_message>
Added a direct link from the created GitHub issue Uri.
</commit_message>
<xml_diff>
--- a/Teza_BV_F55118.docx
+++ b/Teza_BV_F55118.docx
@@ -331,7 +331,17 @@
           <w:szCs w:val="24"/>
           <w:lang w:val="bg-BG"/>
         </w:rPr>
-        <w:t>Преподавател:</w:t>
+        <w:t>Научен ръководител</w:t>
+      </w:r>
+      <w:r>
+        <w:rPr>
+          <w:i/>
+          <w:color w:val="595959" w:themeColor="text1" w:themeTint="A6"/>
+          <w:sz w:val="24"/>
+          <w:szCs w:val="24"/>
+          <w:lang w:val="bg-BG"/>
+        </w:rPr>
+        <w:t>:</w:t>
       </w:r>
     </w:p>
     <w:p>
@@ -730,9 +740,8 @@
         </w:p>
         <w:p>
           <w:pPr>
-            <w:pStyle w:val="TOC2"/>
+            <w:pStyle w:val="TOC1"/>
             <w:tabs>
-              <w:tab w:val="left" w:pos="660"/>
               <w:tab w:val="right" w:leader="dot" w:pos="9565"/>
             </w:tabs>
             <w:rPr>
@@ -749,31 +758,14 @@
           <w:r>
             <w:fldChar w:fldCharType="separate"/>
           </w:r>
-          <w:hyperlink w:anchor="_Toc510093947" w:history="1">
+          <w:hyperlink w:anchor="_Toc510184470" w:history="1">
             <w:r>
               <w:rPr>
                 <w:rStyle w:val="Hyperlink"/>
-                <w:rFonts w:asciiTheme="majorEastAsia" w:hAnsiTheme="majorEastAsia"/>
                 <w:noProof/>
                 <w:lang w:val="bg-BG"/>
               </w:rPr>
-              <w:t>1.</w:t>
-            </w:r>
-            <w:r>
-              <w:rPr>
-                <w:noProof/>
-                <w:lang w:val="bg-BG" w:eastAsia="bg-BG"/>
-              </w:rPr>
-              <w:tab/>
-            </w:r>
-            <w:r>
-              <w:rPr>
-                <w:rStyle w:val="Hyperlink"/>
-                <w:rFonts w:asciiTheme="majorEastAsia" w:hAnsiTheme="majorEastAsia"/>
-                <w:noProof/>
-                <w:lang w:val="bg-BG"/>
-              </w:rPr>
-              <w:t>Въведение</w:t>
+              <w:t>Уводна част</w:t>
             </w:r>
             <w:r>
               <w:rPr>
@@ -794,7 +786,7 @@
                 <w:noProof/>
                 <w:webHidden/>
               </w:rPr>
-              <w:instrText xml:space="preserve"> PAGEREF _Toc510093947 \h </w:instrText>
+              <w:instrText xml:space="preserve"> PAGEREF _Toc510184470 \h </w:instrText>
             </w:r>
             <w:r>
               <w:rPr>
@@ -826,6 +818,76 @@
           </w:hyperlink>
         </w:p>
         <w:p>
+          <w:pPr>
+            <w:pStyle w:val="TOC1"/>
+            <w:tabs>
+              <w:tab w:val="right" w:leader="dot" w:pos="9565"/>
+            </w:tabs>
+            <w:rPr>
+              <w:noProof/>
+              <w:lang w:val="bg-BG" w:eastAsia="bg-BG"/>
+            </w:rPr>
+          </w:pPr>
+          <w:hyperlink w:anchor="_Toc510184471" w:history="1">
+            <w:r>
+              <w:rPr>
+                <w:rStyle w:val="Hyperlink"/>
+                <w:noProof/>
+                <w:lang w:val="bg-BG"/>
+              </w:rPr>
+              <w:t>Обзорна част</w:t>
+            </w:r>
+            <w:r>
+              <w:rPr>
+                <w:noProof/>
+                <w:webHidden/>
+              </w:rPr>
+              <w:tab/>
+            </w:r>
+            <w:r>
+              <w:rPr>
+                <w:noProof/>
+                <w:webHidden/>
+              </w:rPr>
+              <w:fldChar w:fldCharType="begin"/>
+            </w:r>
+            <w:r>
+              <w:rPr>
+                <w:noProof/>
+                <w:webHidden/>
+              </w:rPr>
+              <w:instrText xml:space="preserve"> PAGEREF _Toc510184471 \h </w:instrText>
+            </w:r>
+            <w:r>
+              <w:rPr>
+                <w:noProof/>
+                <w:webHidden/>
+              </w:rPr>
+            </w:r>
+            <w:r>
+              <w:rPr>
+                <w:noProof/>
+                <w:webHidden/>
+              </w:rPr>
+              <w:fldChar w:fldCharType="separate"/>
+            </w:r>
+            <w:r>
+              <w:rPr>
+                <w:noProof/>
+                <w:webHidden/>
+              </w:rPr>
+              <w:t>5</w:t>
+            </w:r>
+            <w:r>
+              <w:rPr>
+                <w:noProof/>
+                <w:webHidden/>
+              </w:rPr>
+              <w:fldChar w:fldCharType="end"/>
+            </w:r>
+          </w:hyperlink>
+        </w:p>
+        <w:p>
           <w:r>
             <w:rPr>
               <w:b/>
@@ -884,40 +946,27 @@
     </w:p>
     <w:p>
       <w:pPr>
-        <w:rPr>
+        <w:pStyle w:val="Heading2"/>
+        <w:ind w:left="720"/>
+        <w:rPr>
+          <w:rFonts w:asciiTheme="minorHAnsi" w:hAnsiTheme="minorHAnsi"/>
           <w:lang w:val="bg-BG"/>
         </w:rPr>
       </w:pPr>
     </w:p>
     <w:p>
       <w:pPr>
-        <w:pStyle w:val="Heading2"/>
-        <w:ind w:left="720"/>
-        <w:rPr>
-          <w:rFonts w:asciiTheme="majorEastAsia" w:hAnsiTheme="majorEastAsia"/>
-          <w:lang w:val="bg-BG"/>
-        </w:rPr>
-      </w:pPr>
-      <w:bookmarkStart w:id="0" w:name="_Toc510093947"/>
-    </w:p>
-    <w:p>
-      <w:pPr>
-        <w:pStyle w:val="Heading2"/>
-        <w:numPr>
-          <w:ilvl w:val="0"/>
-          <w:numId w:val="31"/>
-        </w:numPr>
-        <w:rPr>
-          <w:rFonts w:asciiTheme="minorHAnsi" w:hAnsiTheme="minorHAnsi"/>
-          <w:lang w:val="bg-BG"/>
-        </w:rPr>
-      </w:pPr>
-      <w:r>
-        <w:rPr>
-          <w:rFonts w:asciiTheme="majorEastAsia" w:hAnsiTheme="majorEastAsia"/>
-          <w:lang w:val="bg-BG"/>
-        </w:rPr>
-        <w:t>Въведение</w:t>
+        <w:pStyle w:val="Heading1"/>
+        <w:rPr>
+          <w:lang w:val="bg-BG"/>
+        </w:rPr>
+      </w:pPr>
+      <w:bookmarkStart w:id="0" w:name="_Toc510184470"/>
+      <w:r>
+        <w:rPr>
+          <w:lang w:val="bg-BG"/>
+        </w:rPr>
+        <w:t>Уводна част</w:t>
       </w:r>
       <w:bookmarkEnd w:id="0"/>
     </w:p>
@@ -944,7 +993,50 @@
           <w:sz w:val="24"/>
           <w:lang w:val="bg-BG"/>
         </w:rPr>
-        <w:t xml:space="preserve">Като инженер Контрол качеството на софтуера в ежедневната си работа се сблъсквам с разнообразие от проблеми. Част от работата ми е да създавам ръчни </w:t>
+        <w:t xml:space="preserve">Като инженер </w:t>
+      </w:r>
+      <w:r>
+        <w:rPr>
+          <w:rFonts w:cs="Tahoma"/>
+          <w:sz w:val="24"/>
+          <w:lang w:val="bg-BG"/>
+        </w:rPr>
+        <w:t>„</w:t>
+      </w:r>
+      <w:r>
+        <w:rPr>
+          <w:rFonts w:cs="Tahoma"/>
+          <w:b/>
+          <w:sz w:val="24"/>
+          <w:lang w:val="bg-BG"/>
+        </w:rPr>
+        <w:t>автоматичен к</w:t>
+      </w:r>
+      <w:r>
+        <w:rPr>
+          <w:rFonts w:cs="Tahoma"/>
+          <w:b/>
+          <w:sz w:val="24"/>
+          <w:lang w:val="bg-BG"/>
+        </w:rPr>
+        <w:t>онтрол качеството</w:t>
+      </w:r>
+      <w:r>
+        <w:rPr>
+          <w:rFonts w:cs="Tahoma"/>
+          <w:b/>
+          <w:sz w:val="24"/>
+          <w:lang w:val="bg-BG"/>
+        </w:rPr>
+        <w:t>“</w:t>
+      </w:r>
+      <w:r>
+        <w:rPr>
+          <w:rFonts w:cs="Tahoma"/>
+          <w:sz w:val="24"/>
+          <w:lang w:val="bg-BG"/>
+        </w:rPr>
+        <w:t xml:space="preserve"> на софтуера в ежедневната си работа се сблъсквам с разнообразие от проблеми. Част от работата ми е да създавам ръчни </w:t>
       </w:r>
       <w:r>
         <w:rPr>
@@ -976,186 +1068,1096 @@
           <w:sz w:val="24"/>
           <w:lang w:val="bg-BG" w:eastAsia="ko-KR"/>
         </w:rPr>
-        <w:t xml:space="preserve"> тест кейсове и да ги използвам като основа за създаване на автома</w:t>
+        <w:t xml:space="preserve"> тест кейсове и да ги използвам като основа за създаване на автоматични тестове, които кореспондират помежду си. </w:t>
+      </w:r>
+    </w:p>
+    <w:p>
+      <w:pPr>
+        <w:spacing w:after="160" w:line="259" w:lineRule="auto"/>
+        <w:ind w:firstLine="360"/>
+        <w:rPr>
+          <w:rFonts w:cs="Tahoma"/>
+          <w:sz w:val="24"/>
+          <w:lang w:val="bg-BG" w:eastAsia="ko-KR"/>
+        </w:rPr>
+      </w:pPr>
+      <w:r>
+        <w:rPr>
+          <w:rFonts w:cs="Tahoma"/>
+          <w:sz w:val="24"/>
+          <w:lang w:val="bg-BG" w:eastAsia="ko-KR"/>
+        </w:rPr>
+        <w:t xml:space="preserve">Първата стъпка от създаването на ръчни тест кейсове води до проблема, че имаме нужда от място, на което те да бъдат съхранявани, интуитивно и лесно да се поддържат и като цяло да се направи процеса удобен и лесен за изпълнение, както и да има възможност няколко инженери по контрола на качеството на софтуера да го използват едновременно (в един екип има повече от един такъв инженер). </w:t>
+      </w:r>
+    </w:p>
+    <w:p>
+      <w:pPr>
+        <w:spacing w:after="160" w:line="259" w:lineRule="auto"/>
+        <w:ind w:firstLine="360"/>
+        <w:rPr>
+          <w:rFonts w:cs="Tahoma"/>
+          <w:sz w:val="24"/>
+          <w:lang w:eastAsia="ko-KR"/>
+        </w:rPr>
+      </w:pPr>
+      <w:r>
+        <w:rPr>
+          <w:rFonts w:cs="Tahoma"/>
+          <w:sz w:val="24"/>
+          <w:lang w:val="bg-BG" w:eastAsia="ko-KR"/>
+        </w:rPr>
+        <w:t xml:space="preserve">Всяка свързана информация трябва да бъде записана и съхранявана по определен начин, а за тест кейсове се използват най-често </w:t>
+      </w:r>
+      <w:r>
+        <w:rPr>
+          <w:rFonts w:cs="Tahoma"/>
+          <w:sz w:val="24"/>
+          <w:lang w:eastAsia="ko-KR"/>
+        </w:rPr>
+        <w:t>Microsoft</w:t>
+      </w:r>
+      <w:r>
+        <w:rPr>
+          <w:rFonts w:cs="Tahoma"/>
+          <w:sz w:val="24"/>
+          <w:lang w:val="bg-BG" w:eastAsia="ko-KR"/>
+        </w:rPr>
+        <w:t xml:space="preserve"> </w:t>
+      </w:r>
+      <w:r>
+        <w:rPr>
+          <w:rFonts w:cs="Tahoma"/>
+          <w:sz w:val="24"/>
+          <w:lang w:eastAsia="ko-KR"/>
+        </w:rPr>
+        <w:t>Word</w:t>
+      </w:r>
+      <w:r>
+        <w:rPr>
+          <w:rFonts w:cs="Tahoma"/>
+          <w:sz w:val="24"/>
+          <w:lang w:val="bg-BG" w:eastAsia="ko-KR"/>
+        </w:rPr>
+        <w:t xml:space="preserve"> или </w:t>
+      </w:r>
+      <w:r>
+        <w:rPr>
+          <w:rFonts w:cs="Tahoma" w:hint="eastAsia"/>
+          <w:sz w:val="24"/>
+          <w:lang w:eastAsia="ko-KR"/>
+        </w:rPr>
+        <w:t>Excel</w:t>
+      </w:r>
+      <w:r>
+        <w:rPr>
+          <w:rFonts w:cs="Tahoma"/>
+          <w:sz w:val="24"/>
+          <w:lang w:val="bg-BG" w:eastAsia="ko-KR"/>
+        </w:rPr>
+        <w:t xml:space="preserve">, но когато има функционалности с по-голям брой тест кейсове, </w:t>
+      </w:r>
+      <w:r>
+        <w:rPr>
+          <w:rFonts w:cs="Tahoma"/>
+          <w:sz w:val="24"/>
+          <w:lang w:val="bg-BG" w:eastAsia="ko-KR"/>
+        </w:rPr>
+        <w:t xml:space="preserve">възможностите на гореспонеатите </w:t>
+      </w:r>
+      <w:r>
+        <w:rPr>
+          <w:rFonts w:cs="Tahoma"/>
+          <w:sz w:val="24"/>
+          <w:lang w:val="bg-BG" w:eastAsia="ko-KR"/>
+        </w:rPr>
+        <w:t>методи са неефек</w:t>
+      </w:r>
+      <w:r>
+        <w:rPr>
+          <w:rFonts w:cs="Tahoma"/>
+          <w:sz w:val="24"/>
+          <w:lang w:val="bg-BG" w:eastAsia="ko-KR"/>
+        </w:rPr>
+        <w:t xml:space="preserve">тивни и са трудни за поддържане; не позволяват едновременно изпълнение, четене и писане </w:t>
+      </w:r>
+    </w:p>
+    <w:p>
+      <w:pPr>
+        <w:spacing w:after="160" w:line="259" w:lineRule="auto"/>
+        <w:ind w:firstLine="360"/>
+        <w:rPr>
+          <w:rFonts w:cstheme="minorHAnsi"/>
+          <w:sz w:val="24"/>
+          <w:lang w:val="bg-BG"/>
+        </w:rPr>
+      </w:pPr>
+      <w:r>
+        <w:rPr>
+          <w:rFonts w:cstheme="minorHAnsi"/>
+          <w:sz w:val="24"/>
+          <w:lang w:val="bg-BG"/>
+        </w:rPr>
+        <w:t>Има различни подходи към извършването на всичко гореопоменато. В повечето случаи информаци</w:t>
+      </w:r>
+      <w:r>
+        <w:rPr>
+          <w:rFonts w:cstheme="minorHAnsi"/>
+          <w:sz w:val="24"/>
+          <w:lang w:val="bg-BG"/>
+        </w:rPr>
+        <w:t xml:space="preserve">ята, която трябва да се съхрани, </w:t>
+      </w:r>
+      <w:r>
+        <w:rPr>
+          <w:rFonts w:cstheme="minorHAnsi"/>
+          <w:sz w:val="24"/>
+          <w:lang w:val="bg-BG"/>
+        </w:rPr>
+        <w:t>обнови</w:t>
+      </w:r>
+      <w:r>
+        <w:rPr>
+          <w:rFonts w:cstheme="minorHAnsi"/>
+          <w:sz w:val="24"/>
+        </w:rPr>
+        <w:t xml:space="preserve"> </w:t>
+      </w:r>
+      <w:r>
+        <w:rPr>
+          <w:rFonts w:cstheme="minorHAnsi"/>
+          <w:sz w:val="24"/>
+          <w:lang w:val="bg-BG"/>
+        </w:rPr>
+        <w:t>и евентуално да се изтрие при нужда</w:t>
+      </w:r>
+      <w:r>
+        <w:rPr>
+          <w:rFonts w:cstheme="minorHAnsi"/>
+          <w:sz w:val="24"/>
+          <w:lang w:val="bg-BG"/>
+        </w:rPr>
+        <w:t xml:space="preserve">, включва следното: </w:t>
+      </w:r>
+      <w:r>
+        <w:rPr>
+          <w:rFonts w:cstheme="minorHAnsi"/>
+          <w:sz w:val="24"/>
+          <w:lang w:eastAsia="ko-KR"/>
+        </w:rPr>
+        <w:t>идентификационен номер</w:t>
+      </w:r>
+      <w:r>
+        <w:rPr>
+          <w:rFonts w:cstheme="minorHAnsi"/>
+          <w:sz w:val="24"/>
+          <w:lang w:val="bg-BG" w:eastAsia="ko-KR"/>
+        </w:rPr>
+        <w:t xml:space="preserve"> (в поредност)</w:t>
+      </w:r>
+      <w:r>
+        <w:rPr>
+          <w:rFonts w:cstheme="minorHAnsi"/>
+          <w:sz w:val="24"/>
+          <w:lang w:val="bg-BG" w:eastAsia="ko-KR"/>
+        </w:rPr>
+        <w:t xml:space="preserve"> и име на теста; стъпки за създаването на теста; очакван резултат за всяка стъпка или за теста като цяло; среда или специфики на браузъра; дата на създаване и промяна; статус (преминал успешно/провален/блокиран/пропуснат/неизпълнен); проблеми; свързани автоматични </w:t>
+      </w:r>
+      <w:r>
+        <w:rPr>
+          <w:rFonts w:cstheme="minorHAnsi"/>
+          <w:sz w:val="24"/>
+          <w:lang w:val="bg-BG"/>
+        </w:rPr>
+        <w:t>сценарии и техните характеристики; други добавки, и прочие.</w:t>
+      </w:r>
+    </w:p>
+    <w:p>
+      <w:pPr>
+        <w:spacing w:after="160" w:line="259" w:lineRule="auto"/>
+        <w:ind w:firstLine="360"/>
+        <w:rPr>
+          <w:rFonts w:cs="Tahoma"/>
+          <w:sz w:val="24"/>
+          <w:lang w:val="bg-BG"/>
+        </w:rPr>
+      </w:pPr>
+      <w:r>
+        <w:rPr>
+          <w:rFonts w:cs="Tahoma"/>
+          <w:sz w:val="24"/>
+          <w:lang w:val="bg-BG"/>
+        </w:rPr>
+        <w:t xml:space="preserve">Съществуващото решение за справянето с тази информация е специализирано за целта приложение, чиято пазарна стойност е висока и то невинаги дава желаният резултат. На настоящето ми работно място изпитваме нужда от такова приложение, но тези, които са на пазара са или твърде скъпи, или не са с желаното качество, или и двете. </w:t>
+      </w:r>
+      <w:r>
+        <w:rPr>
+          <w:rFonts w:cs="Tahoma"/>
+          <w:sz w:val="24"/>
+          <w:lang w:val="bg-BG"/>
+        </w:rPr>
+        <w:t>Поради тази причина реших да създам приложение, което отговаря на изискванията, които имаме и същевременно е безплатно и позволява надграждане и променяне в случай на промяна на изискванията ни.</w:t>
+      </w:r>
+    </w:p>
+    <w:p>
+      <w:pPr>
+        <w:spacing w:after="160" w:line="259" w:lineRule="auto"/>
+        <w:ind w:firstLine="360"/>
+        <w:rPr>
+          <w:sz w:val="24"/>
+          <w:lang w:val="bg-BG"/>
+        </w:rPr>
+      </w:pPr>
+      <w:r>
+        <w:rPr>
+          <w:sz w:val="24"/>
+          <w:lang w:val="bg-BG"/>
+        </w:rPr>
+        <w:t>Заради времеотнемащата настояща процедура, основна цел и съответно резултат от дипломната работа ще бъде WPF приложение, наречено</w:t>
+      </w:r>
+      <w:r>
+        <w:rPr>
+          <w:sz w:val="24"/>
+          <w:lang w:val="bg-BG" w:eastAsia="ko-KR"/>
+        </w:rPr>
+        <w:t xml:space="preserve"> “</w:t>
+      </w:r>
+      <w:r>
+        <w:rPr>
+          <w:b/>
+          <w:sz w:val="24"/>
+          <w:lang w:eastAsia="ko-KR"/>
+        </w:rPr>
+        <w:t>Test</w:t>
+      </w:r>
+      <w:r>
+        <w:rPr>
+          <w:b/>
+          <w:sz w:val="24"/>
+          <w:lang w:val="bg-BG" w:eastAsia="ko-KR"/>
+        </w:rPr>
+        <w:t xml:space="preserve"> </w:t>
+      </w:r>
+      <w:r>
+        <w:rPr>
+          <w:b/>
+          <w:sz w:val="24"/>
+          <w:lang w:eastAsia="ko-KR"/>
+        </w:rPr>
+        <w:t>Case</w:t>
+      </w:r>
+      <w:r>
+        <w:rPr>
+          <w:b/>
+          <w:sz w:val="24"/>
+          <w:lang w:val="bg-BG" w:eastAsia="ko-KR"/>
+        </w:rPr>
+        <w:t xml:space="preserve"> </w:t>
+      </w:r>
+      <w:r>
+        <w:rPr>
+          <w:b/>
+          <w:sz w:val="24"/>
+          <w:lang w:eastAsia="ko-KR"/>
+        </w:rPr>
+        <w:t>Manager</w:t>
+      </w:r>
+      <w:r>
+        <w:rPr>
+          <w:sz w:val="24"/>
+          <w:lang w:val="bg-BG"/>
+        </w:rPr>
+        <w:t>”, което ще бъде от тип „клиент</w:t>
+      </w:r>
+      <w:r>
+        <w:rPr>
+          <w:sz w:val="24"/>
+          <w:lang w:val="bg-BG"/>
+        </w:rPr>
+        <w:t xml:space="preserve"> </w:t>
+      </w:r>
+      <w:r>
+        <w:rPr>
+          <w:sz w:val="24"/>
+          <w:lang w:val="bg-BG"/>
+        </w:rPr>
+        <w:t>-</w:t>
+      </w:r>
+      <w:r>
+        <w:rPr>
+          <w:sz w:val="24"/>
+        </w:rPr>
+        <w:t xml:space="preserve"> </w:t>
+      </w:r>
+      <w:r>
+        <w:rPr>
+          <w:sz w:val="24"/>
+          <w:lang w:val="bg-BG"/>
+        </w:rPr>
+        <w:t>сървър</w:t>
+      </w:r>
+      <w:r>
+        <w:rPr>
+          <w:sz w:val="24"/>
+          <w:lang w:val="bg-BG"/>
+        </w:rPr>
+        <w:t xml:space="preserve"> с база от данни</w:t>
+      </w:r>
+      <w:r>
+        <w:rPr>
+          <w:sz w:val="24"/>
+          <w:lang w:val="bg-BG"/>
+        </w:rPr>
+        <w:t xml:space="preserve">. Това приложение ще позволи интуитивен и лесен начин на създаване на йерархия от тест кейсове за нуждите на </w:t>
+      </w:r>
+      <w:r>
+        <w:rPr>
+          <w:sz w:val="24"/>
+          <w:lang w:val="bg-BG"/>
+        </w:rPr>
+        <w:t xml:space="preserve">съответния софтуерен продукт, изпълнение на ръчните тест кейсове през отделен прозорец и процедура наречена „тест рън“, както и отбелязването на </w:t>
+      </w:r>
+    </w:p>
+    <w:p>
+      <w:pPr>
+        <w:spacing w:after="160" w:line="259" w:lineRule="auto"/>
+        <w:rPr>
+          <w:sz w:val="24"/>
+          <w:lang w:val="bg-BG"/>
+        </w:rPr>
+      </w:pPr>
+    </w:p>
+    <w:p>
+      <w:pPr>
+        <w:spacing w:after="160" w:line="259" w:lineRule="auto"/>
+        <w:rPr>
+          <w:sz w:val="24"/>
+          <w:lang w:val="bg-BG"/>
+        </w:rPr>
+      </w:pPr>
+    </w:p>
+    <w:p>
+      <w:pPr>
+        <w:spacing w:after="160" w:line="259" w:lineRule="auto"/>
+        <w:rPr>
+          <w:sz w:val="24"/>
+          <w:lang w:val="bg-BG"/>
+        </w:rPr>
+      </w:pPr>
+      <w:r>
+        <w:rPr>
+          <w:sz w:val="24"/>
+          <w:lang w:val="bg-BG"/>
+        </w:rPr>
+        <w:t xml:space="preserve">несъответствия от очакваният резултат, под формата на „бъгове“, които ще имат възможност да се регистрират в </w:t>
+      </w:r>
+      <w:r>
+        <w:rPr>
+          <w:sz w:val="24"/>
+        </w:rPr>
+        <w:t>GitHub</w:t>
+      </w:r>
+      <w:r>
+        <w:rPr>
+          <w:sz w:val="24"/>
+          <w:lang w:val="bg-BG"/>
+        </w:rPr>
+        <w:t xml:space="preserve"> напълно автоматично.</w:t>
+      </w:r>
+    </w:p>
+    <w:p>
+      <w:pPr>
+        <w:spacing w:after="160" w:line="259" w:lineRule="auto"/>
+        <w:ind w:firstLine="360"/>
+        <w:rPr>
+          <w:sz w:val="24"/>
+          <w:lang w:val="bg-BG"/>
+        </w:rPr>
+      </w:pPr>
+      <w:r>
+        <w:rPr>
+          <w:sz w:val="24"/>
+          <w:lang w:val="bg-BG"/>
+        </w:rPr>
+        <w:t>Регистрираните бъгове ще съдържат в себе си основните параметри на тестовия сценарии, които е бил изпълнен: заглавие, приоритет, тестови стъпки, кога и кой е изпълнил теста.</w:t>
+      </w:r>
+      <w:r>
+        <w:rPr>
+          <w:sz w:val="24"/>
+          <w:lang w:val="bg-BG"/>
+        </w:rPr>
+        <w:t xml:space="preserve"> </w:t>
+      </w:r>
+      <w:r>
+        <w:rPr>
+          <w:sz w:val="24"/>
+          <w:lang w:val="bg-BG"/>
+        </w:rPr>
+        <w:t>Приложението, ще предоставя както копиране в клипбоард-а на връзка към новосъздаденият бъг, така и наличието на директна препратка, която може да се достъпи с клик на мишката.</w:t>
+      </w:r>
+    </w:p>
+    <w:p>
+      <w:pPr>
+        <w:spacing w:after="160" w:line="259" w:lineRule="auto"/>
+        <w:rPr>
+          <w:sz w:val="24"/>
+          <w:lang w:val="bg-BG"/>
+        </w:rPr>
+      </w:pPr>
+      <w:r>
+        <w:rPr>
+          <w:sz w:val="24"/>
+          <w:lang w:val="bg-BG"/>
+        </w:rPr>
+        <w:t xml:space="preserve">За да бъде реализиран проекта, трябва </w:t>
+      </w:r>
+      <w:r>
+        <w:rPr>
+          <w:sz w:val="24"/>
+          <w:lang w:val="bg-BG"/>
+        </w:rPr>
+        <w:t xml:space="preserve">да решим следните задачи: </w:t>
+      </w:r>
+    </w:p>
+    <w:p>
+      <w:pPr>
+        <w:pStyle w:val="ListParagraph"/>
+        <w:numPr>
+          <w:ilvl w:val="0"/>
+          <w:numId w:val="46"/>
+        </w:numPr>
+        <w:spacing w:after="0" w:line="240" w:lineRule="auto"/>
+        <w:rPr>
+          <w:sz w:val="24"/>
+          <w:szCs w:val="24"/>
+          <w:lang w:val="bg-BG"/>
+        </w:rPr>
+      </w:pPr>
+      <w:r>
+        <w:rPr>
+          <w:sz w:val="24"/>
+          <w:szCs w:val="24"/>
+          <w:lang w:val="bg-BG"/>
+        </w:rPr>
+        <w:t>Да постигнем л</w:t>
+      </w:r>
+      <w:r>
+        <w:rPr>
+          <w:sz w:val="24"/>
+          <w:szCs w:val="24"/>
+          <w:lang w:val="bg-BG"/>
+        </w:rPr>
+        <w:t>есно и интуитвно управление на множество от тестови сценарии, свързани с конкретни</w:t>
+      </w:r>
+      <w:r>
+        <w:rPr>
+          <w:sz w:val="24"/>
+          <w:szCs w:val="24"/>
+          <w:lang w:val="bg-BG"/>
+        </w:rPr>
+        <w:t xml:space="preserve"> функционали области и свръзаните с тях проекти</w:t>
+      </w:r>
+      <w:r>
+        <w:rPr>
+          <w:sz w:val="24"/>
+          <w:szCs w:val="24"/>
+          <w:lang w:val="bg-BG"/>
+        </w:rPr>
+        <w:t>.</w:t>
+      </w:r>
+    </w:p>
+    <w:p>
+      <w:pPr>
+        <w:pStyle w:val="ListParagraph"/>
+        <w:numPr>
+          <w:ilvl w:val="0"/>
+          <w:numId w:val="46"/>
+        </w:numPr>
+        <w:spacing w:after="0" w:line="240" w:lineRule="auto"/>
+        <w:rPr>
+          <w:sz w:val="24"/>
+          <w:szCs w:val="24"/>
+          <w:lang w:val="bg-BG"/>
+        </w:rPr>
+      </w:pPr>
+      <w:r>
+        <w:rPr>
+          <w:sz w:val="24"/>
+          <w:szCs w:val="24"/>
+          <w:lang w:val="bg-BG"/>
+        </w:rPr>
+        <w:t>Да предоставим в</w:t>
+      </w:r>
+      <w:r>
+        <w:rPr>
+          <w:sz w:val="24"/>
+          <w:szCs w:val="24"/>
+          <w:lang w:val="bg-BG"/>
+        </w:rPr>
+        <w:t>ъзможност за едновременна работа и изпълнение на тестови сценарии от няколко души едновременно</w:t>
+      </w:r>
+      <w:r>
+        <w:rPr>
+          <w:sz w:val="24"/>
+          <w:szCs w:val="24"/>
+        </w:rPr>
+        <w:t xml:space="preserve"> </w:t>
+      </w:r>
+      <w:r>
+        <w:rPr>
+          <w:sz w:val="24"/>
+          <w:szCs w:val="24"/>
+          <w:lang w:val="bg-BG"/>
+        </w:rPr>
+        <w:t>чрез „</w:t>
+      </w:r>
+      <w:r>
+        <w:rPr>
+          <w:i/>
+          <w:sz w:val="24"/>
+          <w:szCs w:val="24"/>
+          <w:lang w:val="bg-BG"/>
+        </w:rPr>
+        <w:t>оптимистично заключване</w:t>
+      </w:r>
+      <w:r>
+        <w:rPr>
+          <w:sz w:val="24"/>
+          <w:szCs w:val="24"/>
+          <w:lang w:val="bg-BG"/>
+        </w:rPr>
+        <w:t>“ (</w:t>
+      </w:r>
+      <w:r>
+        <w:rPr>
+          <w:i/>
+          <w:sz w:val="24"/>
+          <w:szCs w:val="24"/>
+        </w:rPr>
+        <w:t>optimistic concurrency / locking</w:t>
+      </w:r>
+      <w:r>
+        <w:rPr>
+          <w:sz w:val="24"/>
+          <w:szCs w:val="24"/>
+        </w:rPr>
+        <w:t xml:space="preserve">), </w:t>
+      </w:r>
+      <w:r>
+        <w:rPr>
+          <w:sz w:val="24"/>
+          <w:szCs w:val="24"/>
+          <w:lang w:val="bg-BG"/>
+        </w:rPr>
+        <w:t>тоест ще приложим стратегия, където четем даден запис от базата и когато искаме да го променим, ще проверим дали наново прочетената версия, отговаря на тази, която сме прочели в самото начало, ако да – извършваме промяната, ако ли не – то започваме от самото начало.</w:t>
+      </w:r>
+    </w:p>
+    <w:p>
+      <w:pPr>
+        <w:pStyle w:val="ListParagraph"/>
+        <w:numPr>
+          <w:ilvl w:val="0"/>
+          <w:numId w:val="46"/>
+        </w:numPr>
+        <w:spacing w:after="0" w:line="240" w:lineRule="auto"/>
+        <w:rPr>
+          <w:sz w:val="24"/>
+          <w:szCs w:val="24"/>
+          <w:lang w:val="bg-BG"/>
+        </w:rPr>
+      </w:pPr>
+      <w:r>
+        <w:rPr>
+          <w:sz w:val="24"/>
+          <w:szCs w:val="24"/>
+          <w:lang w:val="bg-BG"/>
+        </w:rPr>
+        <w:t>Съхранение на информация за това как да се направи тестването, да се планират тестови дейности и да се дава справка за статуса на дейностите на контрола по качеството.</w:t>
+      </w:r>
+    </w:p>
+    <w:p>
+      <w:pPr>
+        <w:pStyle w:val="ListParagraph"/>
+        <w:numPr>
+          <w:ilvl w:val="0"/>
+          <w:numId w:val="46"/>
+        </w:numPr>
+        <w:spacing w:after="0" w:line="240" w:lineRule="auto"/>
+        <w:rPr>
+          <w:sz w:val="24"/>
+          <w:szCs w:val="24"/>
+          <w:lang w:val="bg-BG"/>
+        </w:rPr>
+      </w:pPr>
+      <w:r>
+        <w:rPr>
+          <w:sz w:val="24"/>
+          <w:szCs w:val="24"/>
+          <w:lang w:val="bg-BG"/>
+        </w:rPr>
+        <w:t xml:space="preserve">Да предоставят начин за изпълнение, чрез пускането на избрани от потребителя тестове в тест рън и запазването на информацията от него. </w:t>
+      </w:r>
+    </w:p>
+    <w:p>
+      <w:pPr>
+        <w:pStyle w:val="ListParagraph"/>
+        <w:numPr>
+          <w:ilvl w:val="0"/>
+          <w:numId w:val="46"/>
+        </w:numPr>
+        <w:spacing w:after="0" w:line="240" w:lineRule="auto"/>
+        <w:rPr>
+          <w:sz w:val="24"/>
+          <w:szCs w:val="24"/>
+          <w:lang w:val="bg-BG"/>
+        </w:rPr>
+      </w:pPr>
+      <w:r>
+        <w:rPr>
+          <w:sz w:val="24"/>
+          <w:szCs w:val="24"/>
+          <w:lang w:val="bg-BG"/>
+        </w:rPr>
+        <w:t xml:space="preserve">Лесно маркиране на преминалите тест кейсове, на провалените, блокираните и тези, преминали успешно настоящия </w:t>
+      </w:r>
+      <w:r>
+        <w:rPr>
+          <w:rFonts w:hint="eastAsia"/>
+          <w:sz w:val="24"/>
+          <w:szCs w:val="24"/>
+          <w:lang w:val="bg-BG" w:eastAsia="ko-KR"/>
+        </w:rPr>
+        <w:t>test run</w:t>
+      </w:r>
+      <w:r>
+        <w:rPr>
+          <w:sz w:val="24"/>
+          <w:szCs w:val="24"/>
+          <w:lang w:eastAsia="ko-KR"/>
+        </w:rPr>
+        <w:t>.</w:t>
+      </w:r>
+    </w:p>
+    <w:p>
+      <w:pPr>
+        <w:pStyle w:val="ListParagraph"/>
+        <w:numPr>
+          <w:ilvl w:val="0"/>
+          <w:numId w:val="46"/>
+        </w:numPr>
+        <w:spacing w:after="0" w:line="240" w:lineRule="auto"/>
+        <w:rPr>
+          <w:sz w:val="24"/>
+          <w:szCs w:val="24"/>
+          <w:lang w:val="bg-BG"/>
+        </w:rPr>
+      </w:pPr>
+      <w:r>
+        <w:rPr>
+          <w:sz w:val="24"/>
+          <w:szCs w:val="24"/>
+          <w:lang w:val="bg-BG"/>
+        </w:rPr>
+        <w:t xml:space="preserve">Да маркира кои тестове минават през съответния </w:t>
+      </w:r>
+      <w:r>
+        <w:rPr>
+          <w:sz w:val="24"/>
+          <w:szCs w:val="24"/>
+          <w:lang w:val="bg-BG" w:eastAsia="ko-KR"/>
+        </w:rPr>
+        <w:t>тест рън.</w:t>
+      </w:r>
+    </w:p>
+    <w:p>
+      <w:pPr>
+        <w:pStyle w:val="ListParagraph"/>
+        <w:numPr>
+          <w:ilvl w:val="0"/>
+          <w:numId w:val="46"/>
+        </w:numPr>
+        <w:spacing w:after="0" w:line="240" w:lineRule="auto"/>
+        <w:rPr>
+          <w:sz w:val="24"/>
+          <w:szCs w:val="24"/>
+          <w:lang w:val="bg-BG"/>
+        </w:rPr>
+      </w:pPr>
+      <w:r>
+        <w:rPr>
+          <w:sz w:val="24"/>
+          <w:szCs w:val="24"/>
+          <w:lang w:val="bg-BG" w:eastAsia="ko-KR"/>
+        </w:rPr>
+        <w:t>Да позволява един тест да участва в множество тест рънове, както и един тест рън да има множество тестове.</w:t>
+      </w:r>
+    </w:p>
+    <w:p>
+      <w:pPr>
+        <w:pStyle w:val="ListParagraph"/>
+        <w:numPr>
+          <w:ilvl w:val="0"/>
+          <w:numId w:val="46"/>
+        </w:numPr>
+        <w:spacing w:after="0" w:line="240" w:lineRule="auto"/>
+        <w:rPr>
+          <w:sz w:val="24"/>
+          <w:szCs w:val="24"/>
+          <w:lang w:val="bg-BG"/>
+        </w:rPr>
+      </w:pPr>
+      <w:r>
+        <w:rPr>
+          <w:sz w:val="24"/>
+          <w:szCs w:val="24"/>
+          <w:lang w:val="bg-BG"/>
+        </w:rPr>
+        <w:t xml:space="preserve">Интеграция с </w:t>
+      </w:r>
+      <w:r>
+        <w:rPr>
+          <w:b/>
+          <w:i/>
+          <w:sz w:val="24"/>
+          <w:szCs w:val="24"/>
+        </w:rPr>
+        <w:t>GitHub</w:t>
+      </w:r>
+      <w:r>
+        <w:rPr>
+          <w:sz w:val="24"/>
+          <w:szCs w:val="24"/>
+          <w:lang w:val="bg-BG"/>
+        </w:rPr>
+        <w:t xml:space="preserve"> системата за проблеми, където само с няколко клика да </w:t>
+      </w:r>
+      <w:r>
+        <w:rPr>
+          <w:sz w:val="24"/>
+          <w:szCs w:val="24"/>
+          <w:lang w:val="bg-BG"/>
+        </w:rPr>
+        <w:t>може да създава или логва бъг спрямо изпълнен тест</w:t>
+      </w:r>
+      <w:r>
+        <w:rPr>
+          <w:sz w:val="24"/>
+          <w:szCs w:val="24"/>
+        </w:rPr>
+        <w:t>.</w:t>
+      </w:r>
+    </w:p>
+    <w:p>
+      <w:pPr>
+        <w:pStyle w:val="ListParagraph"/>
+        <w:numPr>
+          <w:ilvl w:val="0"/>
+          <w:numId w:val="46"/>
+        </w:numPr>
+        <w:spacing w:after="0" w:line="240" w:lineRule="auto"/>
+        <w:rPr>
+          <w:sz w:val="24"/>
+          <w:szCs w:val="24"/>
+          <w:lang w:val="bg-BG"/>
+        </w:rPr>
+      </w:pPr>
+      <w:r>
+        <w:rPr>
+          <w:sz w:val="24"/>
+          <w:szCs w:val="24"/>
+        </w:rPr>
+        <w:t>A</w:t>
+      </w:r>
+      <w:r>
+        <w:rPr>
+          <w:sz w:val="24"/>
+          <w:szCs w:val="24"/>
+          <w:lang w:val="bg-BG"/>
+        </w:rPr>
+        <w:t>втентикация</w:t>
+      </w:r>
+      <w:r>
+        <w:rPr>
+          <w:sz w:val="24"/>
+          <w:szCs w:val="24"/>
+          <w:lang w:val="bg-BG"/>
+        </w:rPr>
+        <w:t>.</w:t>
+      </w:r>
+    </w:p>
+    <w:p>
+      <w:pPr>
+        <w:pStyle w:val="ListParagraph"/>
+        <w:numPr>
+          <w:ilvl w:val="0"/>
+          <w:numId w:val="46"/>
+        </w:numPr>
+        <w:spacing w:after="0" w:line="240" w:lineRule="auto"/>
+        <w:rPr>
+          <w:sz w:val="24"/>
+          <w:szCs w:val="24"/>
+          <w:lang w:val="bg-BG"/>
+        </w:rPr>
+      </w:pPr>
+      <w:r>
+        <w:rPr>
+          <w:sz w:val="24"/>
+          <w:szCs w:val="24"/>
+          <w:lang w:val="bg-BG"/>
+        </w:rPr>
+        <w:t xml:space="preserve">Статистика, свързана с това колко теста са минали, колко са се провалили при миналия </w:t>
+      </w:r>
+      <w:r>
+        <w:rPr>
+          <w:rFonts w:hint="eastAsia"/>
+          <w:sz w:val="24"/>
+          <w:szCs w:val="24"/>
+          <w:lang w:val="bg-BG" w:eastAsia="ko-KR"/>
+        </w:rPr>
+        <w:t>test run</w:t>
+      </w:r>
+      <w:r>
+        <w:rPr>
+          <w:sz w:val="24"/>
+          <w:szCs w:val="24"/>
+          <w:lang w:val="bg-BG" w:eastAsia="ko-KR"/>
+        </w:rPr>
+        <w:t>, колко от тестовете са автоматизирани и прочие.</w:t>
+      </w:r>
+    </w:p>
+    <w:p>
+      <w:pPr>
+        <w:pStyle w:val="ListParagraph"/>
+        <w:numPr>
+          <w:ilvl w:val="0"/>
+          <w:numId w:val="46"/>
+        </w:numPr>
+        <w:spacing w:after="0" w:line="240" w:lineRule="auto"/>
+        <w:rPr>
+          <w:sz w:val="24"/>
+          <w:szCs w:val="24"/>
+          <w:lang w:val="bg-BG"/>
+        </w:rPr>
+      </w:pPr>
+      <w:r>
+        <w:rPr>
+          <w:sz w:val="24"/>
+          <w:szCs w:val="24"/>
+          <w:lang w:val="bg-BG"/>
+        </w:rPr>
+        <w:t>Система, чрез която администратора ще може да определ</w:t>
+      </w:r>
+      <w:r>
+        <w:rPr>
+          <w:sz w:val="24"/>
+          <w:szCs w:val="24"/>
+          <w:lang w:val="bg-BG"/>
+        </w:rPr>
+        <w:t>я кои потребители имат права да добавят други потребители, променят или трият такива.</w:t>
+      </w:r>
+    </w:p>
+    <w:p>
+      <w:pPr>
+        <w:pStyle w:val="ListParagraph"/>
+        <w:numPr>
+          <w:ilvl w:val="0"/>
+          <w:numId w:val="46"/>
+        </w:numPr>
+        <w:spacing w:after="0" w:line="240" w:lineRule="auto"/>
+        <w:rPr>
+          <w:sz w:val="24"/>
+          <w:szCs w:val="24"/>
+          <w:lang w:val="bg-BG"/>
+        </w:rPr>
+      </w:pPr>
+      <w:r>
+        <w:rPr>
+          <w:sz w:val="24"/>
+          <w:szCs w:val="24"/>
+          <w:lang w:val="bg-BG"/>
+        </w:rPr>
+        <w:t>Лесно навигационно меню</w:t>
+      </w:r>
+      <w:r>
+        <w:rPr>
+          <w:sz w:val="24"/>
+          <w:szCs w:val="24"/>
+        </w:rPr>
+        <w:t>.</w:t>
       </w:r>
       <w:bookmarkStart w:id="1" w:name="_GoBack"/>
       <w:bookmarkEnd w:id="1"/>
-      <w:r>
-        <w:rPr>
-          <w:rFonts w:cs="Tahoma"/>
-          <w:sz w:val="24"/>
-          <w:lang w:val="bg-BG" w:eastAsia="ko-KR"/>
-        </w:rPr>
-        <w:t xml:space="preserve">тични тестове, които кореспондират помежду си. Първата стъпка от създаването на ръчни тест кейсове води до проблема, че имаме нужда от място, на което те да бъдат съхранявани, интуитивно и лесно да се поддържат и като цяло да се направи процеса удобен и лесен за изпълнение, както и да има възможност няколко инженери по контрола на качеството на софтуера да го използват едновременно (в един екип има повече от един такъв инженер). Всяка свързана информация трябва да бъде записана и съхранявана по определен начин, а за тест кейсове се използват най-често </w:t>
-      </w:r>
-      <w:r>
-        <w:rPr>
-          <w:rFonts w:cs="Tahoma"/>
-          <w:sz w:val="24"/>
-          <w:lang w:eastAsia="ko-KR"/>
-        </w:rPr>
-        <w:t>Microsoft</w:t>
-      </w:r>
-      <w:r>
-        <w:rPr>
-          <w:rFonts w:cs="Tahoma"/>
-          <w:sz w:val="24"/>
-          <w:lang w:val="bg-BG" w:eastAsia="ko-KR"/>
-        </w:rPr>
-        <w:t xml:space="preserve"> </w:t>
-      </w:r>
-      <w:r>
-        <w:rPr>
-          <w:rFonts w:cs="Tahoma"/>
-          <w:sz w:val="24"/>
-          <w:lang w:eastAsia="ko-KR"/>
-        </w:rPr>
-        <w:t>Word</w:t>
-      </w:r>
-      <w:r>
-        <w:rPr>
-          <w:rFonts w:cs="Tahoma"/>
-          <w:sz w:val="24"/>
-          <w:lang w:val="bg-BG" w:eastAsia="ko-KR"/>
-        </w:rPr>
-        <w:t xml:space="preserve"> или </w:t>
-      </w:r>
-      <w:r>
-        <w:rPr>
-          <w:rFonts w:cs="Tahoma" w:hint="eastAsia"/>
-          <w:sz w:val="24"/>
-          <w:lang w:eastAsia="ko-KR"/>
-        </w:rPr>
-        <w:t>Excel</w:t>
-      </w:r>
-      <w:r>
-        <w:rPr>
-          <w:rFonts w:cs="Tahoma"/>
-          <w:sz w:val="24"/>
-          <w:lang w:val="bg-BG" w:eastAsia="ko-KR"/>
-        </w:rPr>
-        <w:t>, но когато има функционалности с по-голям брой тест кейсове, тези методи са неефективни и са трудни за поддържане.</w:t>
-      </w:r>
     </w:p>
     <w:p>
       <w:pPr>
-        <w:spacing w:after="160" w:line="259" w:lineRule="auto"/>
-        <w:rPr>
-          <w:rFonts w:cs="Tahoma"/>
-          <w:sz w:val="24"/>
-          <w:lang w:val="bg-BG"/>
-        </w:rPr>
-      </w:pPr>
-      <w:r>
-        <w:rPr>
-          <w:rFonts w:cs="Tahoma"/>
-          <w:sz w:val="24"/>
-          <w:lang w:val="bg-BG"/>
-        </w:rPr>
-        <w:t xml:space="preserve">Има различни подходи към извършването на всичко гореопоменато. В повечето случаи информацията, която трябва да се съхрани и обнови, включва следното: </w:t>
-      </w:r>
-      <w:r>
-        <w:rPr>
-          <w:rFonts w:cs="Tahoma" w:hint="eastAsia"/>
-          <w:sz w:val="24"/>
-          <w:lang w:eastAsia="ko-KR"/>
-        </w:rPr>
-        <w:t>ID</w:t>
-      </w:r>
-      <w:r>
-        <w:rPr>
-          <w:rFonts w:cs="Tahoma"/>
-          <w:sz w:val="24"/>
-          <w:lang w:val="bg-BG" w:eastAsia="ko-KR"/>
-        </w:rPr>
-        <w:t xml:space="preserve"> и име на теста; стъпки за създаването на теста; очакван резултат за всяка стъпка или за теста като цяло; среда или специфики на браузъра; дата на създаване и промяна; статус (преминал успешно/провален/блокиран/пропуснат/неизпълнен); проблеми; свързани автоматични </w:t>
-      </w:r>
-      <w:r>
-        <w:rPr>
-          <w:rFonts w:cs="Tahoma"/>
-          <w:sz w:val="24"/>
-          <w:lang w:val="bg-BG"/>
-        </w:rPr>
-        <w:t>сценарии и техните характеристики; други добавки, и прочие.</w:t>
+        <w:pStyle w:val="ListParagraph"/>
+        <w:numPr>
+          <w:ilvl w:val="0"/>
+          <w:numId w:val="46"/>
+        </w:numPr>
+        <w:spacing w:after="0" w:line="240" w:lineRule="auto"/>
+        <w:rPr>
+          <w:sz w:val="24"/>
+        </w:rPr>
+      </w:pPr>
+      <w:r>
+        <w:rPr>
+          <w:sz w:val="24"/>
+          <w:szCs w:val="24"/>
+          <w:lang w:val="bg-BG"/>
+        </w:rPr>
+        <w:t xml:space="preserve">Възможност за промяна на цветовете на основният прозорец (контури, цвят при селекция, </w:t>
+      </w:r>
+      <w:r>
+        <w:rPr>
+          <w:sz w:val="24"/>
+          <w:szCs w:val="24"/>
+          <w:lang w:val="bg-BG"/>
+        </w:rPr>
+        <w:t>основен фонов цвят с преливане).</w:t>
+      </w:r>
+      <w:r>
+        <w:rPr>
+          <w:sz w:val="24"/>
+        </w:rPr>
+        <w:t xml:space="preserve"> </w:t>
       </w:r>
     </w:p>
     <w:p>
       <w:pPr>
-        <w:spacing w:after="160" w:line="259" w:lineRule="auto"/>
-        <w:rPr>
-          <w:rFonts w:cs="Tahoma"/>
-          <w:sz w:val="24"/>
-          <w:lang w:val="bg-BG"/>
-        </w:rPr>
-      </w:pPr>
-      <w:r>
-        <w:rPr>
-          <w:rFonts w:cs="Tahoma"/>
-          <w:sz w:val="24"/>
-          <w:lang w:val="bg-BG"/>
-        </w:rPr>
-        <w:t xml:space="preserve">Съществуващото решение за справянето с тази информация е специализирано за целта приложение, чиято пазарна стойност е висока и то невинаги дава желаният резултат. На настоящето ми работно място изпитваме нужда от такова приложение, но тези, които са на пазара са или твърде скъпи, или не са с желаното качество, или и двете. </w:t>
+        <w:rPr>
+          <w:sz w:val="24"/>
+        </w:rPr>
+      </w:pPr>
+      <w:r>
+        <w:rPr>
+          <w:sz w:val="24"/>
+        </w:rPr>
+        <w:br w:type="page"/>
       </w:r>
     </w:p>
     <w:p>
       <w:pPr>
         <w:spacing w:after="160" w:line="259" w:lineRule="auto"/>
-        <w:rPr>
-          <w:rFonts w:cs="Tahoma"/>
-          <w:sz w:val="24"/>
-          <w:lang w:val="bg-BG"/>
-        </w:rPr>
-      </w:pPr>
-      <w:r>
-        <w:rPr>
-          <w:sz w:val="24"/>
-          <w:lang w:val="bg-BG"/>
-        </w:rPr>
-        <w:t>Заради времеотнемащата настояща процедура, основна цел и съответно резултат от дипломната работа ще бъде WPF приложение, наречено</w:t>
-      </w:r>
-      <w:r>
-        <w:rPr>
-          <w:sz w:val="24"/>
-          <w:lang w:val="bg-BG" w:eastAsia="ko-KR"/>
-        </w:rPr>
-        <w:t xml:space="preserve"> “</w:t>
-      </w:r>
-      <w:r>
-        <w:rPr>
-          <w:sz w:val="24"/>
-          <w:lang w:eastAsia="ko-KR"/>
-        </w:rPr>
-        <w:t>TestCase</w:t>
-      </w:r>
-      <w:r>
-        <w:rPr>
-          <w:sz w:val="24"/>
-          <w:lang w:val="bg-BG" w:eastAsia="ko-KR"/>
-        </w:rPr>
-        <w:t xml:space="preserve"> </w:t>
-      </w:r>
-      <w:r>
-        <w:rPr>
-          <w:sz w:val="24"/>
-          <w:lang w:eastAsia="ko-KR"/>
-        </w:rPr>
-        <w:t>Manager</w:t>
-      </w:r>
-      <w:r>
-        <w:rPr>
-          <w:sz w:val="24"/>
-          <w:lang w:val="bg-BG"/>
-        </w:rPr>
-        <w:t xml:space="preserve">”, което ще бъде от тип „клиент-сървър“, с база от данни на сървъра. Това приложение ще позволи интуитивен и лесен начин на създаване на йерархия от тест кейсове за нуждите на съответния софтуерен продукт.   </w:t>
-      </w:r>
+        <w:ind w:firstLine="360"/>
+        <w:rPr>
+          <w:sz w:val="24"/>
+        </w:rPr>
+      </w:pPr>
     </w:p>
     <w:p>
       <w:pPr>
-        <w:rPr>
-          <w:lang w:val="bg-BG"/>
-        </w:rPr>
-      </w:pPr>
+        <w:pStyle w:val="Heading1"/>
+        <w:rPr>
+          <w:lang w:val="bg-BG"/>
+        </w:rPr>
+      </w:pPr>
+      <w:bookmarkStart w:id="2" w:name="_Toc510184471"/>
+      <w:r>
+        <w:rPr>
+          <w:lang w:val="bg-BG"/>
+        </w:rPr>
+        <w:t>Обзорна част</w:t>
+      </w:r>
+      <w:bookmarkEnd w:id="2"/>
     </w:p>
+    <w:p>
+      <w:pPr>
+        <w:spacing w:after="160" w:line="259" w:lineRule="auto"/>
+        <w:rPr>
+          <w:sz w:val="24"/>
+        </w:rPr>
+      </w:pPr>
+    </w:p>
+    <w:p>
+      <w:r>
+        <w:t>Обзорна част: Обяснение за какво става въпрос в тезата, какво ще се демонстрира. Описват се известни решения, конкурентни на предлаганото. Ако в заданието е включен избор на технология, описват се възможните технологии с техните предимства и недостатъци. Ако технологията е предварително избрана, представят се съображенията за този избор. Тук е мястото, където описват границите на разработката. Тук може да каже ясно и точно за какво смята да говори и за какво смята да не говори. Също така да се обоснове защо е включил/изключил дадено нещо от тезата си. Обем на обзорната част: до 10 стр.</w:t>
+      </w:r>
+    </w:p>
+    <w:p/>
+    <w:p>
+      <w:pPr>
+        <w:spacing w:after="160" w:line="259" w:lineRule="auto"/>
+        <w:ind w:firstLine="360"/>
+        <w:rPr>
+          <w:sz w:val="24"/>
+          <w:lang w:val="bg-BG"/>
+        </w:rPr>
+      </w:pPr>
+      <w:r>
+        <w:rPr>
+          <w:sz w:val="24"/>
+          <w:lang w:val="bg-BG"/>
+        </w:rPr>
+        <w:t>Като резултат от задачите, трябва да получим приложение</w:t>
+      </w:r>
+      <w:r>
+        <w:rPr>
+          <w:sz w:val="24"/>
+          <w:lang w:val="bg-BG"/>
+        </w:rPr>
+        <w:t xml:space="preserve">, </w:t>
+      </w:r>
+      <w:r>
+        <w:rPr>
+          <w:sz w:val="24"/>
+          <w:lang w:val="bg-BG"/>
+        </w:rPr>
+        <w:t>което</w:t>
+      </w:r>
+      <w:r>
+        <w:rPr>
+          <w:sz w:val="24"/>
+          <w:lang w:val="bg-BG"/>
+        </w:rPr>
+        <w:t xml:space="preserve"> може директно да се използва от софтуерната индустрия. Проектът цели да олесни и помогне на инженерите по контрол на качеството на софтуера и на бизнес анализаторите да вършат по-добре работата си, използвайки разработеното приложение – </w:t>
+      </w:r>
+      <w:r>
+        <w:rPr>
+          <w:b/>
+          <w:sz w:val="24"/>
+        </w:rPr>
+        <w:t>Test</w:t>
+      </w:r>
+      <w:r>
+        <w:rPr>
+          <w:b/>
+          <w:sz w:val="24"/>
+          <w:lang w:val="bg-BG"/>
+        </w:rPr>
+        <w:t xml:space="preserve"> </w:t>
+      </w:r>
+      <w:r>
+        <w:rPr>
+          <w:b/>
+          <w:sz w:val="24"/>
+        </w:rPr>
+        <w:t>Case</w:t>
+      </w:r>
+      <w:r>
+        <w:rPr>
+          <w:b/>
+          <w:sz w:val="24"/>
+          <w:lang w:val="bg-BG"/>
+        </w:rPr>
+        <w:t xml:space="preserve"> </w:t>
+      </w:r>
+      <w:r>
+        <w:rPr>
+          <w:b/>
+          <w:sz w:val="24"/>
+        </w:rPr>
+        <w:t>Manager</w:t>
+      </w:r>
+      <w:r>
+        <w:rPr>
+          <w:sz w:val="24"/>
+          <w:lang w:val="bg-BG"/>
+        </w:rPr>
+        <w:t xml:space="preserve">, което ще е просто и функционално. </w:t>
+      </w:r>
+    </w:p>
+    <w:p/>
+    <w:p/>
     <w:sectPr>
       <w:headerReference w:type="default" r:id="rId9"/>
       <w:footerReference w:type="default" r:id="rId10"/>
@@ -1212,7 +2214,7 @@
       <w:rPr>
         <w:lang w:val="bg-BG"/>
       </w:rPr>
-      <w:t xml:space="preserve">2013-2014, Пролетен семестър, Борислав Ивов Вапцаров, № </w:t>
+      <w:t xml:space="preserve">Борислав Ивов Вапцаров, № </w:t>
     </w:r>
     <w:r>
       <w:t>F55118</w:t>
@@ -1470,7 +2472,7 @@
                               <w:color w:val="FFFFFF" w:themeColor="background1"/>
                               <w14:numForm w14:val="lining"/>
                             </w:rPr>
-                            <w:t>3</w:t>
+                            <w:t>5</w:t>
                           </w:r>
                           <w:r>
                             <w:rPr>
@@ -1535,7 +2537,7 @@
                         <w:color w:val="FFFFFF" w:themeColor="background1"/>
                         <w14:numForm w14:val="lining"/>
                       </w:rPr>
-                      <w:t>3</w:t>
+                      <w:t>5</w:t>
                     </w:r>
                     <w:r>
                       <w:rPr>
@@ -2021,6 +3023,118 @@
     </w:lvl>
   </w:abstractNum>
   <w:abstractNum w:abstractNumId="4" w15:restartNumberingAfterBreak="0">
+    <w:nsid w:val="054F5B17"/>
+    <w:multiLevelType w:val="hybridMultilevel"/>
+    <w:tmpl w:val="E2A806EA"/>
+    <w:lvl w:ilvl="0" w:tplc="280E24E4">
+      <w:numFmt w:val="bullet"/>
+      <w:lvlText w:val="-"/>
+      <w:lvlJc w:val="left"/>
+      <w:pPr>
+        <w:ind w:left="1080" w:hanging="360"/>
+      </w:pPr>
+      <w:rPr>
+        <w:rFonts w:ascii="Times New Roman" w:eastAsia="Malgun Gothic" w:hAnsi="Times New Roman" w:cs="Times New Roman" w:hint="default"/>
+      </w:rPr>
+    </w:lvl>
+    <w:lvl w:ilvl="1" w:tplc="04090003" w:tentative="1">
+      <w:start w:val="1"/>
+      <w:numFmt w:val="bullet"/>
+      <w:lvlText w:val="o"/>
+      <w:lvlJc w:val="left"/>
+      <w:pPr>
+        <w:ind w:left="1800" w:hanging="360"/>
+      </w:pPr>
+      <w:rPr>
+        <w:rFonts w:ascii="Courier New" w:hAnsi="Courier New" w:cs="Courier New" w:hint="default"/>
+      </w:rPr>
+    </w:lvl>
+    <w:lvl w:ilvl="2" w:tplc="04090005" w:tentative="1">
+      <w:start w:val="1"/>
+      <w:numFmt w:val="bullet"/>
+      <w:lvlText w:val=""/>
+      <w:lvlJc w:val="left"/>
+      <w:pPr>
+        <w:ind w:left="2520" w:hanging="360"/>
+      </w:pPr>
+      <w:rPr>
+        <w:rFonts w:ascii="Wingdings" w:hAnsi="Wingdings" w:hint="default"/>
+      </w:rPr>
+    </w:lvl>
+    <w:lvl w:ilvl="3" w:tplc="04090001" w:tentative="1">
+      <w:start w:val="1"/>
+      <w:numFmt w:val="bullet"/>
+      <w:lvlText w:val=""/>
+      <w:lvlJc w:val="left"/>
+      <w:pPr>
+        <w:ind w:left="3240" w:hanging="360"/>
+      </w:pPr>
+      <w:rPr>
+        <w:rFonts w:ascii="Symbol" w:hAnsi="Symbol" w:hint="default"/>
+      </w:rPr>
+    </w:lvl>
+    <w:lvl w:ilvl="4" w:tplc="04090003" w:tentative="1">
+      <w:start w:val="1"/>
+      <w:numFmt w:val="bullet"/>
+      <w:lvlText w:val="o"/>
+      <w:lvlJc w:val="left"/>
+      <w:pPr>
+        <w:ind w:left="3960" w:hanging="360"/>
+      </w:pPr>
+      <w:rPr>
+        <w:rFonts w:ascii="Courier New" w:hAnsi="Courier New" w:cs="Courier New" w:hint="default"/>
+      </w:rPr>
+    </w:lvl>
+    <w:lvl w:ilvl="5" w:tplc="04090005" w:tentative="1">
+      <w:start w:val="1"/>
+      <w:numFmt w:val="bullet"/>
+      <w:lvlText w:val=""/>
+      <w:lvlJc w:val="left"/>
+      <w:pPr>
+        <w:ind w:left="4680" w:hanging="360"/>
+      </w:pPr>
+      <w:rPr>
+        <w:rFonts w:ascii="Wingdings" w:hAnsi="Wingdings" w:hint="default"/>
+      </w:rPr>
+    </w:lvl>
+    <w:lvl w:ilvl="6" w:tplc="04090001" w:tentative="1">
+      <w:start w:val="1"/>
+      <w:numFmt w:val="bullet"/>
+      <w:lvlText w:val=""/>
+      <w:lvlJc w:val="left"/>
+      <w:pPr>
+        <w:ind w:left="5400" w:hanging="360"/>
+      </w:pPr>
+      <w:rPr>
+        <w:rFonts w:ascii="Symbol" w:hAnsi="Symbol" w:hint="default"/>
+      </w:rPr>
+    </w:lvl>
+    <w:lvl w:ilvl="7" w:tplc="04090003" w:tentative="1">
+      <w:start w:val="1"/>
+      <w:numFmt w:val="bullet"/>
+      <w:lvlText w:val="o"/>
+      <w:lvlJc w:val="left"/>
+      <w:pPr>
+        <w:ind w:left="6120" w:hanging="360"/>
+      </w:pPr>
+      <w:rPr>
+        <w:rFonts w:ascii="Courier New" w:hAnsi="Courier New" w:cs="Courier New" w:hint="default"/>
+      </w:rPr>
+    </w:lvl>
+    <w:lvl w:ilvl="8" w:tplc="04090005" w:tentative="1">
+      <w:start w:val="1"/>
+      <w:numFmt w:val="bullet"/>
+      <w:lvlText w:val=""/>
+      <w:lvlJc w:val="left"/>
+      <w:pPr>
+        <w:ind w:left="6840" w:hanging="360"/>
+      </w:pPr>
+      <w:rPr>
+        <w:rFonts w:ascii="Wingdings" w:hAnsi="Wingdings" w:hint="default"/>
+      </w:rPr>
+    </w:lvl>
+  </w:abstractNum>
+  <w:abstractNum w:abstractNumId="5" w15:restartNumberingAfterBreak="0">
     <w:nsid w:val="0A5B6F5B"/>
     <w:multiLevelType w:val="multilevel"/>
     <w:tmpl w:val="9106243A"/>
@@ -2133,7 +3247,7 @@
       </w:pPr>
     </w:lvl>
   </w:abstractNum>
-  <w:abstractNum w:abstractNumId="5" w15:restartNumberingAfterBreak="0">
+  <w:abstractNum w:abstractNumId="6" w15:restartNumberingAfterBreak="0">
     <w:nsid w:val="0A5E5D73"/>
     <w:multiLevelType w:val="hybridMultilevel"/>
     <w:tmpl w:val="8C9E0EB2"/>
@@ -2246,7 +3360,7 @@
       </w:rPr>
     </w:lvl>
   </w:abstractNum>
-  <w:abstractNum w:abstractNumId="6" w15:restartNumberingAfterBreak="0">
+  <w:abstractNum w:abstractNumId="7" w15:restartNumberingAfterBreak="0">
     <w:nsid w:val="1970254F"/>
     <w:multiLevelType w:val="hybridMultilevel"/>
     <w:tmpl w:val="FBC20092"/>
@@ -2359,7 +3473,7 @@
       </w:rPr>
     </w:lvl>
   </w:abstractNum>
-  <w:abstractNum w:abstractNumId="7" w15:restartNumberingAfterBreak="0">
+  <w:abstractNum w:abstractNumId="8" w15:restartNumberingAfterBreak="0">
     <w:nsid w:val="19D77BA3"/>
     <w:multiLevelType w:val="hybridMultilevel"/>
     <w:tmpl w:val="E2AA1D3A"/>
@@ -2499,7 +3613,7 @@
       </w:rPr>
     </w:lvl>
   </w:abstractNum>
-  <w:abstractNum w:abstractNumId="8" w15:restartNumberingAfterBreak="0">
+  <w:abstractNum w:abstractNumId="9" w15:restartNumberingAfterBreak="0">
     <w:nsid w:val="1A5977D5"/>
     <w:multiLevelType w:val="multilevel"/>
     <w:tmpl w:val="D0305A54"/>
@@ -2648,7 +3762,7 @@
       </w:rPr>
     </w:lvl>
   </w:abstractNum>
-  <w:abstractNum w:abstractNumId="9" w15:restartNumberingAfterBreak="0">
+  <w:abstractNum w:abstractNumId="10" w15:restartNumberingAfterBreak="0">
     <w:nsid w:val="21F55C65"/>
     <w:multiLevelType w:val="hybridMultilevel"/>
     <w:tmpl w:val="CC0EDE5E"/>
@@ -2761,7 +3875,7 @@
       </w:rPr>
     </w:lvl>
   </w:abstractNum>
-  <w:abstractNum w:abstractNumId="10" w15:restartNumberingAfterBreak="0">
+  <w:abstractNum w:abstractNumId="11" w15:restartNumberingAfterBreak="0">
     <w:nsid w:val="25D05FC3"/>
     <w:multiLevelType w:val="hybridMultilevel"/>
     <w:tmpl w:val="72D02ED2"/>
@@ -2850,7 +3964,7 @@
       </w:pPr>
     </w:lvl>
   </w:abstractNum>
-  <w:abstractNum w:abstractNumId="11" w15:restartNumberingAfterBreak="0">
+  <w:abstractNum w:abstractNumId="12" w15:restartNumberingAfterBreak="0">
     <w:nsid w:val="2829556F"/>
     <w:multiLevelType w:val="hybridMultilevel"/>
     <w:tmpl w:val="73D2CCA0"/>
@@ -2963,7 +4077,7 @@
       </w:rPr>
     </w:lvl>
   </w:abstractNum>
-  <w:abstractNum w:abstractNumId="12" w15:restartNumberingAfterBreak="0">
+  <w:abstractNum w:abstractNumId="13" w15:restartNumberingAfterBreak="0">
     <w:nsid w:val="2AA06E0C"/>
     <w:multiLevelType w:val="hybridMultilevel"/>
     <w:tmpl w:val="3202E4C0"/>
@@ -3076,7 +4190,7 @@
       </w:rPr>
     </w:lvl>
   </w:abstractNum>
-  <w:abstractNum w:abstractNumId="13" w15:restartNumberingAfterBreak="0">
+  <w:abstractNum w:abstractNumId="14" w15:restartNumberingAfterBreak="0">
     <w:nsid w:val="2B226F17"/>
     <w:multiLevelType w:val="hybridMultilevel"/>
     <w:tmpl w:val="16A04162"/>
@@ -3189,7 +4303,7 @@
       </w:rPr>
     </w:lvl>
   </w:abstractNum>
-  <w:abstractNum w:abstractNumId="14" w15:restartNumberingAfterBreak="0">
+  <w:abstractNum w:abstractNumId="15" w15:restartNumberingAfterBreak="0">
     <w:nsid w:val="2B7431AD"/>
     <w:multiLevelType w:val="hybridMultilevel"/>
     <w:tmpl w:val="12D24D90"/>
@@ -3302,7 +4416,7 @@
       </w:rPr>
     </w:lvl>
   </w:abstractNum>
-  <w:abstractNum w:abstractNumId="15" w15:restartNumberingAfterBreak="0">
+  <w:abstractNum w:abstractNumId="16" w15:restartNumberingAfterBreak="0">
     <w:nsid w:val="2BCB4103"/>
     <w:multiLevelType w:val="hybridMultilevel"/>
     <w:tmpl w:val="ADE252C4"/>
@@ -3391,7 +4505,7 @@
       </w:pPr>
     </w:lvl>
   </w:abstractNum>
-  <w:abstractNum w:abstractNumId="16" w15:restartNumberingAfterBreak="0">
+  <w:abstractNum w:abstractNumId="17" w15:restartNumberingAfterBreak="0">
     <w:nsid w:val="304C0088"/>
     <w:multiLevelType w:val="hybridMultilevel"/>
     <w:tmpl w:val="0CF2E7EE"/>
@@ -3504,7 +4618,7 @@
       </w:rPr>
     </w:lvl>
   </w:abstractNum>
-  <w:abstractNum w:abstractNumId="17" w15:restartNumberingAfterBreak="0">
+  <w:abstractNum w:abstractNumId="18" w15:restartNumberingAfterBreak="0">
     <w:nsid w:val="31C814DE"/>
     <w:multiLevelType w:val="hybridMultilevel"/>
     <w:tmpl w:val="863C488C"/>
@@ -3593,7 +4707,7 @@
       </w:pPr>
     </w:lvl>
   </w:abstractNum>
-  <w:abstractNum w:abstractNumId="18" w15:restartNumberingAfterBreak="0">
+  <w:abstractNum w:abstractNumId="19" w15:restartNumberingAfterBreak="0">
     <w:nsid w:val="33EE7770"/>
     <w:multiLevelType w:val="multilevel"/>
     <w:tmpl w:val="916C698C"/>
@@ -3742,7 +4856,7 @@
       </w:rPr>
     </w:lvl>
   </w:abstractNum>
-  <w:abstractNum w:abstractNumId="19" w15:restartNumberingAfterBreak="0">
+  <w:abstractNum w:abstractNumId="20" w15:restartNumberingAfterBreak="0">
     <w:nsid w:val="34D16E3C"/>
     <w:multiLevelType w:val="hybridMultilevel"/>
     <w:tmpl w:val="71460F60"/>
@@ -3855,7 +4969,7 @@
       </w:rPr>
     </w:lvl>
   </w:abstractNum>
-  <w:abstractNum w:abstractNumId="20" w15:restartNumberingAfterBreak="0">
+  <w:abstractNum w:abstractNumId="21" w15:restartNumberingAfterBreak="0">
     <w:nsid w:val="35D03C86"/>
     <w:multiLevelType w:val="multilevel"/>
     <w:tmpl w:val="50DC9EDE"/>
@@ -3978,7 +5092,7 @@
       </w:rPr>
     </w:lvl>
   </w:abstractNum>
-  <w:abstractNum w:abstractNumId="21" w15:restartNumberingAfterBreak="0">
+  <w:abstractNum w:abstractNumId="22" w15:restartNumberingAfterBreak="0">
     <w:nsid w:val="37267921"/>
     <w:multiLevelType w:val="multilevel"/>
     <w:tmpl w:val="6D5E3E92"/>
@@ -4127,7 +5241,7 @@
       </w:rPr>
     </w:lvl>
   </w:abstractNum>
-  <w:abstractNum w:abstractNumId="22" w15:restartNumberingAfterBreak="0">
+  <w:abstractNum w:abstractNumId="23" w15:restartNumberingAfterBreak="0">
     <w:nsid w:val="37340B6D"/>
     <w:multiLevelType w:val="hybridMultilevel"/>
     <w:tmpl w:val="2EFA8AD6"/>
@@ -4240,7 +5354,7 @@
       </w:rPr>
     </w:lvl>
   </w:abstractNum>
-  <w:abstractNum w:abstractNumId="23" w15:restartNumberingAfterBreak="0">
+  <w:abstractNum w:abstractNumId="24" w15:restartNumberingAfterBreak="0">
     <w:nsid w:val="391F11CA"/>
     <w:multiLevelType w:val="hybridMultilevel"/>
     <w:tmpl w:val="4A78765C"/>
@@ -4353,7 +5467,119 @@
       </w:rPr>
     </w:lvl>
   </w:abstractNum>
-  <w:abstractNum w:abstractNumId="24" w15:restartNumberingAfterBreak="0">
+  <w:abstractNum w:abstractNumId="25" w15:restartNumberingAfterBreak="0">
+    <w:nsid w:val="39E8349A"/>
+    <w:multiLevelType w:val="hybridMultilevel"/>
+    <w:tmpl w:val="D27A40CC"/>
+    <w:lvl w:ilvl="0" w:tplc="300EF50E">
+      <w:numFmt w:val="bullet"/>
+      <w:lvlText w:val=""/>
+      <w:lvlJc w:val="left"/>
+      <w:pPr>
+        <w:ind w:left="720" w:hanging="360"/>
+      </w:pPr>
+      <w:rPr>
+        <w:rFonts w:ascii="Symbol" w:eastAsiaTheme="minorEastAsia" w:hAnsi="Symbol" w:cstheme="minorBidi" w:hint="default"/>
+      </w:rPr>
+    </w:lvl>
+    <w:lvl w:ilvl="1" w:tplc="04020003" w:tentative="1">
+      <w:start w:val="1"/>
+      <w:numFmt w:val="bullet"/>
+      <w:lvlText w:val="o"/>
+      <w:lvlJc w:val="left"/>
+      <w:pPr>
+        <w:ind w:left="1440" w:hanging="360"/>
+      </w:pPr>
+      <w:rPr>
+        <w:rFonts w:ascii="Courier New" w:hAnsi="Courier New" w:cs="Courier New" w:hint="default"/>
+      </w:rPr>
+    </w:lvl>
+    <w:lvl w:ilvl="2" w:tplc="04020005" w:tentative="1">
+      <w:start w:val="1"/>
+      <w:numFmt w:val="bullet"/>
+      <w:lvlText w:val=""/>
+      <w:lvlJc w:val="left"/>
+      <w:pPr>
+        <w:ind w:left="2160" w:hanging="360"/>
+      </w:pPr>
+      <w:rPr>
+        <w:rFonts w:ascii="Wingdings" w:hAnsi="Wingdings" w:hint="default"/>
+      </w:rPr>
+    </w:lvl>
+    <w:lvl w:ilvl="3" w:tplc="04020001" w:tentative="1">
+      <w:start w:val="1"/>
+      <w:numFmt w:val="bullet"/>
+      <w:lvlText w:val=""/>
+      <w:lvlJc w:val="left"/>
+      <w:pPr>
+        <w:ind w:left="2880" w:hanging="360"/>
+      </w:pPr>
+      <w:rPr>
+        <w:rFonts w:ascii="Symbol" w:hAnsi="Symbol" w:hint="default"/>
+      </w:rPr>
+    </w:lvl>
+    <w:lvl w:ilvl="4" w:tplc="04020003" w:tentative="1">
+      <w:start w:val="1"/>
+      <w:numFmt w:val="bullet"/>
+      <w:lvlText w:val="o"/>
+      <w:lvlJc w:val="left"/>
+      <w:pPr>
+        <w:ind w:left="3600" w:hanging="360"/>
+      </w:pPr>
+      <w:rPr>
+        <w:rFonts w:ascii="Courier New" w:hAnsi="Courier New" w:cs="Courier New" w:hint="default"/>
+      </w:rPr>
+    </w:lvl>
+    <w:lvl w:ilvl="5" w:tplc="04020005" w:tentative="1">
+      <w:start w:val="1"/>
+      <w:numFmt w:val="bullet"/>
+      <w:lvlText w:val=""/>
+      <w:lvlJc w:val="left"/>
+      <w:pPr>
+        <w:ind w:left="4320" w:hanging="360"/>
+      </w:pPr>
+      <w:rPr>
+        <w:rFonts w:ascii="Wingdings" w:hAnsi="Wingdings" w:hint="default"/>
+      </w:rPr>
+    </w:lvl>
+    <w:lvl w:ilvl="6" w:tplc="04020001" w:tentative="1">
+      <w:start w:val="1"/>
+      <w:numFmt w:val="bullet"/>
+      <w:lvlText w:val=""/>
+      <w:lvlJc w:val="left"/>
+      <w:pPr>
+        <w:ind w:left="5040" w:hanging="360"/>
+      </w:pPr>
+      <w:rPr>
+        <w:rFonts w:ascii="Symbol" w:hAnsi="Symbol" w:hint="default"/>
+      </w:rPr>
+    </w:lvl>
+    <w:lvl w:ilvl="7" w:tplc="04020003" w:tentative="1">
+      <w:start w:val="1"/>
+      <w:numFmt w:val="bullet"/>
+      <w:lvlText w:val="o"/>
+      <w:lvlJc w:val="left"/>
+      <w:pPr>
+        <w:ind w:left="5760" w:hanging="360"/>
+      </w:pPr>
+      <w:rPr>
+        <w:rFonts w:ascii="Courier New" w:hAnsi="Courier New" w:cs="Courier New" w:hint="default"/>
+      </w:rPr>
+    </w:lvl>
+    <w:lvl w:ilvl="8" w:tplc="04020005" w:tentative="1">
+      <w:start w:val="1"/>
+      <w:numFmt w:val="bullet"/>
+      <w:lvlText w:val=""/>
+      <w:lvlJc w:val="left"/>
+      <w:pPr>
+        <w:ind w:left="6480" w:hanging="360"/>
+      </w:pPr>
+      <w:rPr>
+        <w:rFonts w:ascii="Wingdings" w:hAnsi="Wingdings" w:hint="default"/>
+      </w:rPr>
+    </w:lvl>
+  </w:abstractNum>
+  <w:abstractNum w:abstractNumId="26" w15:restartNumberingAfterBreak="0">
     <w:nsid w:val="446A6650"/>
     <w:multiLevelType w:val="hybridMultilevel"/>
     <w:tmpl w:val="E0BE5D02"/>
@@ -4466,7 +5692,7 @@
       </w:rPr>
     </w:lvl>
   </w:abstractNum>
-  <w:abstractNum w:abstractNumId="25" w15:restartNumberingAfterBreak="0">
+  <w:abstractNum w:abstractNumId="27" w15:restartNumberingAfterBreak="0">
     <w:nsid w:val="45EE0770"/>
     <w:multiLevelType w:val="multilevel"/>
     <w:tmpl w:val="2346A9EC"/>
@@ -4579,7 +5805,7 @@
       </w:pPr>
     </w:lvl>
   </w:abstractNum>
-  <w:abstractNum w:abstractNumId="26" w15:restartNumberingAfterBreak="0">
+  <w:abstractNum w:abstractNumId="28" w15:restartNumberingAfterBreak="0">
     <w:nsid w:val="498D64BE"/>
     <w:multiLevelType w:val="hybridMultilevel"/>
     <w:tmpl w:val="9970E604"/>
@@ -4692,7 +5918,7 @@
       </w:rPr>
     </w:lvl>
   </w:abstractNum>
-  <w:abstractNum w:abstractNumId="27" w15:restartNumberingAfterBreak="0">
+  <w:abstractNum w:abstractNumId="29" w15:restartNumberingAfterBreak="0">
     <w:nsid w:val="4B077D67"/>
     <w:multiLevelType w:val="hybridMultilevel"/>
     <w:tmpl w:val="7886367A"/>
@@ -4805,7 +6031,7 @@
       </w:rPr>
     </w:lvl>
   </w:abstractNum>
-  <w:abstractNum w:abstractNumId="28" w15:restartNumberingAfterBreak="0">
+  <w:abstractNum w:abstractNumId="30" w15:restartNumberingAfterBreak="0">
     <w:nsid w:val="4C1517EB"/>
     <w:multiLevelType w:val="hybridMultilevel"/>
     <w:tmpl w:val="A80E8996"/>
@@ -4918,7 +6144,119 @@
       </w:rPr>
     </w:lvl>
   </w:abstractNum>
-  <w:abstractNum w:abstractNumId="29" w15:restartNumberingAfterBreak="0">
+  <w:abstractNum w:abstractNumId="31" w15:restartNumberingAfterBreak="0">
+    <w:nsid w:val="4D951FF2"/>
+    <w:multiLevelType w:val="hybridMultilevel"/>
+    <w:tmpl w:val="8A0ED8D6"/>
+    <w:lvl w:ilvl="0" w:tplc="300EF50E">
+      <w:numFmt w:val="bullet"/>
+      <w:lvlText w:val=""/>
+      <w:lvlJc w:val="left"/>
+      <w:pPr>
+        <w:ind w:left="720" w:hanging="360"/>
+      </w:pPr>
+      <w:rPr>
+        <w:rFonts w:ascii="Symbol" w:eastAsiaTheme="minorEastAsia" w:hAnsi="Symbol" w:cstheme="minorBidi" w:hint="default"/>
+      </w:rPr>
+    </w:lvl>
+    <w:lvl w:ilvl="1" w:tplc="04020003" w:tentative="1">
+      <w:start w:val="1"/>
+      <w:numFmt w:val="bullet"/>
+      <w:lvlText w:val="o"/>
+      <w:lvlJc w:val="left"/>
+      <w:pPr>
+        <w:ind w:left="1440" w:hanging="360"/>
+      </w:pPr>
+      <w:rPr>
+        <w:rFonts w:ascii="Courier New" w:hAnsi="Courier New" w:cs="Courier New" w:hint="default"/>
+      </w:rPr>
+    </w:lvl>
+    <w:lvl w:ilvl="2" w:tplc="04020005" w:tentative="1">
+      <w:start w:val="1"/>
+      <w:numFmt w:val="bullet"/>
+      <w:lvlText w:val=""/>
+      <w:lvlJc w:val="left"/>
+      <w:pPr>
+        <w:ind w:left="2160" w:hanging="360"/>
+      </w:pPr>
+      <w:rPr>
+        <w:rFonts w:ascii="Wingdings" w:hAnsi="Wingdings" w:hint="default"/>
+      </w:rPr>
+    </w:lvl>
+    <w:lvl w:ilvl="3" w:tplc="04020001" w:tentative="1">
+      <w:start w:val="1"/>
+      <w:numFmt w:val="bullet"/>
+      <w:lvlText w:val=""/>
+      <w:lvlJc w:val="left"/>
+      <w:pPr>
+        <w:ind w:left="2880" w:hanging="360"/>
+      </w:pPr>
+      <w:rPr>
+        <w:rFonts w:ascii="Symbol" w:hAnsi="Symbol" w:hint="default"/>
+      </w:rPr>
+    </w:lvl>
+    <w:lvl w:ilvl="4" w:tplc="04020003" w:tentative="1">
+      <w:start w:val="1"/>
+      <w:numFmt w:val="bullet"/>
+      <w:lvlText w:val="o"/>
+      <w:lvlJc w:val="left"/>
+      <w:pPr>
+        <w:ind w:left="3600" w:hanging="360"/>
+      </w:pPr>
+      <w:rPr>
+        <w:rFonts w:ascii="Courier New" w:hAnsi="Courier New" w:cs="Courier New" w:hint="default"/>
+      </w:rPr>
+    </w:lvl>
+    <w:lvl w:ilvl="5" w:tplc="04020005" w:tentative="1">
+      <w:start w:val="1"/>
+      <w:numFmt w:val="bullet"/>
+      <w:lvlText w:val=""/>
+      <w:lvlJc w:val="left"/>
+      <w:pPr>
+        <w:ind w:left="4320" w:hanging="360"/>
+      </w:pPr>
+      <w:rPr>
+        <w:rFonts w:ascii="Wingdings" w:hAnsi="Wingdings" w:hint="default"/>
+      </w:rPr>
+    </w:lvl>
+    <w:lvl w:ilvl="6" w:tplc="04020001" w:tentative="1">
+      <w:start w:val="1"/>
+      <w:numFmt w:val="bullet"/>
+      <w:lvlText w:val=""/>
+      <w:lvlJc w:val="left"/>
+      <w:pPr>
+        <w:ind w:left="5040" w:hanging="360"/>
+      </w:pPr>
+      <w:rPr>
+        <w:rFonts w:ascii="Symbol" w:hAnsi="Symbol" w:hint="default"/>
+      </w:rPr>
+    </w:lvl>
+    <w:lvl w:ilvl="7" w:tplc="04020003" w:tentative="1">
+      <w:start w:val="1"/>
+      <w:numFmt w:val="bullet"/>
+      <w:lvlText w:val="o"/>
+      <w:lvlJc w:val="left"/>
+      <w:pPr>
+        <w:ind w:left="5760" w:hanging="360"/>
+      </w:pPr>
+      <w:rPr>
+        <w:rFonts w:ascii="Courier New" w:hAnsi="Courier New" w:cs="Courier New" w:hint="default"/>
+      </w:rPr>
+    </w:lvl>
+    <w:lvl w:ilvl="8" w:tplc="04020005" w:tentative="1">
+      <w:start w:val="1"/>
+      <w:numFmt w:val="bullet"/>
+      <w:lvlText w:val=""/>
+      <w:lvlJc w:val="left"/>
+      <w:pPr>
+        <w:ind w:left="6480" w:hanging="360"/>
+      </w:pPr>
+      <w:rPr>
+        <w:rFonts w:ascii="Wingdings" w:hAnsi="Wingdings" w:hint="default"/>
+      </w:rPr>
+    </w:lvl>
+  </w:abstractNum>
+  <w:abstractNum w:abstractNumId="32" w15:restartNumberingAfterBreak="0">
     <w:nsid w:val="528D2275"/>
     <w:multiLevelType w:val="hybridMultilevel"/>
     <w:tmpl w:val="37B8F91E"/>
@@ -5031,7 +6369,7 @@
       </w:rPr>
     </w:lvl>
   </w:abstractNum>
-  <w:abstractNum w:abstractNumId="30" w15:restartNumberingAfterBreak="0">
+  <w:abstractNum w:abstractNumId="33" w15:restartNumberingAfterBreak="0">
     <w:nsid w:val="54150040"/>
     <w:multiLevelType w:val="hybridMultilevel"/>
     <w:tmpl w:val="6660FEC2"/>
@@ -5144,7 +6482,7 @@
       </w:rPr>
     </w:lvl>
   </w:abstractNum>
-  <w:abstractNum w:abstractNumId="31" w15:restartNumberingAfterBreak="0">
+  <w:abstractNum w:abstractNumId="34" w15:restartNumberingAfterBreak="0">
     <w:nsid w:val="56BA5492"/>
     <w:multiLevelType w:val="multilevel"/>
     <w:tmpl w:val="495EF54C"/>
@@ -5293,7 +6631,7 @@
       </w:rPr>
     </w:lvl>
   </w:abstractNum>
-  <w:abstractNum w:abstractNumId="32" w15:restartNumberingAfterBreak="0">
+  <w:abstractNum w:abstractNumId="35" w15:restartNumberingAfterBreak="0">
     <w:nsid w:val="56F54AA0"/>
     <w:multiLevelType w:val="hybridMultilevel"/>
     <w:tmpl w:val="36E8CAC6"/>
@@ -5406,7 +6744,7 @@
       </w:rPr>
     </w:lvl>
   </w:abstractNum>
-  <w:abstractNum w:abstractNumId="33" w15:restartNumberingAfterBreak="0">
+  <w:abstractNum w:abstractNumId="36" w15:restartNumberingAfterBreak="0">
     <w:nsid w:val="5B615555"/>
     <w:multiLevelType w:val="hybridMultilevel"/>
     <w:tmpl w:val="B87E443C"/>
@@ -5519,7 +6857,7 @@
       </w:rPr>
     </w:lvl>
   </w:abstractNum>
-  <w:abstractNum w:abstractNumId="34" w15:restartNumberingAfterBreak="0">
+  <w:abstractNum w:abstractNumId="37" w15:restartNumberingAfterBreak="0">
     <w:nsid w:val="5C196BB0"/>
     <w:multiLevelType w:val="multilevel"/>
     <w:tmpl w:val="1D222656"/>
@@ -5668,7 +7006,7 @@
       </w:rPr>
     </w:lvl>
   </w:abstractNum>
-  <w:abstractNum w:abstractNumId="35" w15:restartNumberingAfterBreak="0">
+  <w:abstractNum w:abstractNumId="38" w15:restartNumberingAfterBreak="0">
     <w:nsid w:val="5E0E019E"/>
     <w:multiLevelType w:val="multilevel"/>
     <w:tmpl w:val="507C095E"/>
@@ -5817,7 +7155,7 @@
       </w:rPr>
     </w:lvl>
   </w:abstractNum>
-  <w:abstractNum w:abstractNumId="36" w15:restartNumberingAfterBreak="0">
+  <w:abstractNum w:abstractNumId="39" w15:restartNumberingAfterBreak="0">
     <w:nsid w:val="62A82253"/>
     <w:multiLevelType w:val="multilevel"/>
     <w:tmpl w:val="1D36EC48"/>
@@ -5966,7 +7304,7 @@
       </w:rPr>
     </w:lvl>
   </w:abstractNum>
-  <w:abstractNum w:abstractNumId="37" w15:restartNumberingAfterBreak="0">
+  <w:abstractNum w:abstractNumId="40" w15:restartNumberingAfterBreak="0">
     <w:nsid w:val="63C262C9"/>
     <w:multiLevelType w:val="multilevel"/>
     <w:tmpl w:val="6AF82784"/>
@@ -6092,7 +7430,7 @@
       </w:rPr>
     </w:lvl>
   </w:abstractNum>
-  <w:abstractNum w:abstractNumId="38" w15:restartNumberingAfterBreak="0">
+  <w:abstractNum w:abstractNumId="41" w15:restartNumberingAfterBreak="0">
     <w:nsid w:val="691C20DD"/>
     <w:multiLevelType w:val="hybridMultilevel"/>
     <w:tmpl w:val="0786EE52"/>
@@ -6205,7 +7543,7 @@
       </w:rPr>
     </w:lvl>
   </w:abstractNum>
-  <w:abstractNum w:abstractNumId="39" w15:restartNumberingAfterBreak="0">
+  <w:abstractNum w:abstractNumId="42" w15:restartNumberingAfterBreak="0">
     <w:nsid w:val="735A1CB7"/>
     <w:multiLevelType w:val="hybridMultilevel"/>
     <w:tmpl w:val="9A5C6616"/>
@@ -6318,7 +7656,7 @@
       </w:rPr>
     </w:lvl>
   </w:abstractNum>
-  <w:abstractNum w:abstractNumId="40" w15:restartNumberingAfterBreak="0">
+  <w:abstractNum w:abstractNumId="43" w15:restartNumberingAfterBreak="0">
     <w:nsid w:val="78605AD9"/>
     <w:multiLevelType w:val="hybridMultilevel"/>
     <w:tmpl w:val="DD68733A"/>
@@ -6431,7 +7769,7 @@
       </w:rPr>
     </w:lvl>
   </w:abstractNum>
-  <w:abstractNum w:abstractNumId="41" w15:restartNumberingAfterBreak="0">
+  <w:abstractNum w:abstractNumId="44" w15:restartNumberingAfterBreak="0">
     <w:nsid w:val="7EFA085D"/>
     <w:multiLevelType w:val="hybridMultilevel"/>
     <w:tmpl w:val="404C2FDA"/>
@@ -6545,7 +7883,7 @@
       </w:rPr>
     </w:lvl>
   </w:abstractNum>
-  <w:abstractNum w:abstractNumId="42" w15:restartNumberingAfterBreak="0">
+  <w:abstractNum w:abstractNumId="45" w15:restartNumberingAfterBreak="0">
     <w:nsid w:val="7F5362D6"/>
     <w:multiLevelType w:val="multilevel"/>
     <w:tmpl w:val="0F1019A0"/>
@@ -6695,133 +8033,142 @@
     </w:lvl>
   </w:abstractNum>
   <w:num w:numId="1">
-    <w:abstractNumId w:val="15"/>
+    <w:abstractNumId w:val="16"/>
   </w:num>
   <w:num w:numId="2">
-    <w:abstractNumId w:val="41"/>
+    <w:abstractNumId w:val="44"/>
   </w:num>
   <w:num w:numId="3">
     <w:abstractNumId w:val="3"/>
   </w:num>
   <w:num w:numId="4">
-    <w:abstractNumId w:val="5"/>
+    <w:abstractNumId w:val="6"/>
   </w:num>
   <w:num w:numId="5">
-    <w:abstractNumId w:val="26"/>
+    <w:abstractNumId w:val="28"/>
   </w:num>
   <w:num w:numId="6">
-    <w:abstractNumId w:val="13"/>
+    <w:abstractNumId w:val="14"/>
   </w:num>
   <w:num w:numId="7">
     <w:abstractNumId w:val="1"/>
   </w:num>
   <w:num w:numId="8">
-    <w:abstractNumId w:val="10"/>
+    <w:abstractNumId w:val="11"/>
   </w:num>
   <w:num w:numId="9">
+    <w:abstractNumId w:val="18"/>
+  </w:num>
+  <w:num w:numId="10">
     <w:abstractNumId w:val="17"/>
   </w:num>
-  <w:num w:numId="10">
-    <w:abstractNumId w:val="16"/>
+  <w:num w:numId="11">
+    <w:abstractNumId w:val="21"/>
   </w:num>
-  <w:num w:numId="11">
+  <w:num w:numId="12">
+    <w:abstractNumId w:val="36"/>
+  </w:num>
+  <w:num w:numId="13">
+    <w:abstractNumId w:val="43"/>
+  </w:num>
+  <w:num w:numId="14">
     <w:abstractNumId w:val="20"/>
   </w:num>
-  <w:num w:numId="12">
-    <w:abstractNumId w:val="33"/>
+  <w:num w:numId="15">
+    <w:abstractNumId w:val="23"/>
   </w:num>
-  <w:num w:numId="13">
+  <w:num w:numId="16">
+    <w:abstractNumId w:val="41"/>
+  </w:num>
+  <w:num w:numId="17">
+    <w:abstractNumId w:val="30"/>
+  </w:num>
+  <w:num w:numId="18">
+    <w:abstractNumId w:val="8"/>
+  </w:num>
+  <w:num w:numId="19">
     <w:abstractNumId w:val="40"/>
   </w:num>
-  <w:num w:numId="14">
-    <w:abstractNumId w:val="19"/>
-  </w:num>
-  <w:num w:numId="15">
-    <w:abstractNumId w:val="22"/>
-  </w:num>
-  <w:num w:numId="16">
-    <w:abstractNumId w:val="38"/>
-  </w:num>
-  <w:num w:numId="17">
-    <w:abstractNumId w:val="28"/>
-  </w:num>
-  <w:num w:numId="18">
+  <w:num w:numId="20">
     <w:abstractNumId w:val="7"/>
   </w:num>
-  <w:num w:numId="19">
-    <w:abstractNumId w:val="37"/>
-  </w:num>
-  <w:num w:numId="20">
-    <w:abstractNumId w:val="6"/>
-  </w:num>
   <w:num w:numId="21">
-    <w:abstractNumId w:val="14"/>
+    <w:abstractNumId w:val="15"/>
   </w:num>
   <w:num w:numId="22">
     <w:abstractNumId w:val="0"/>
   </w:num>
   <w:num w:numId="23">
-    <w:abstractNumId w:val="12"/>
+    <w:abstractNumId w:val="13"/>
   </w:num>
   <w:num w:numId="24">
-    <w:abstractNumId w:val="27"/>
+    <w:abstractNumId w:val="29"/>
   </w:num>
   <w:num w:numId="25">
-    <w:abstractNumId w:val="24"/>
+    <w:abstractNumId w:val="26"/>
   </w:num>
   <w:num w:numId="26">
-    <w:abstractNumId w:val="30"/>
+    <w:abstractNumId w:val="33"/>
   </w:num>
   <w:num w:numId="27">
+    <w:abstractNumId w:val="35"/>
+  </w:num>
+  <w:num w:numId="28">
     <w:abstractNumId w:val="32"/>
   </w:num>
-  <w:num w:numId="28">
-    <w:abstractNumId w:val="29"/>
-  </w:num>
   <w:num w:numId="29">
-    <w:abstractNumId w:val="9"/>
+    <w:abstractNumId w:val="10"/>
   </w:num>
   <w:num w:numId="30">
-    <w:abstractNumId w:val="11"/>
+    <w:abstractNumId w:val="12"/>
   </w:num>
   <w:num w:numId="31">
     <w:abstractNumId w:val="2"/>
   </w:num>
   <w:num w:numId="32">
-    <w:abstractNumId w:val="23"/>
+    <w:abstractNumId w:val="24"/>
   </w:num>
   <w:num w:numId="33">
+    <w:abstractNumId w:val="37"/>
+  </w:num>
+  <w:num w:numId="34">
+    <w:abstractNumId w:val="27"/>
+  </w:num>
+  <w:num w:numId="35">
+    <w:abstractNumId w:val="22"/>
+  </w:num>
+  <w:num w:numId="36">
+    <w:abstractNumId w:val="39"/>
+  </w:num>
+  <w:num w:numId="37">
+    <w:abstractNumId w:val="42"/>
+  </w:num>
+  <w:num w:numId="38">
+    <w:abstractNumId w:val="5"/>
+  </w:num>
+  <w:num w:numId="39">
+    <w:abstractNumId w:val="9"/>
+  </w:num>
+  <w:num w:numId="40">
     <w:abstractNumId w:val="34"/>
   </w:num>
-  <w:num w:numId="34">
+  <w:num w:numId="41">
+    <w:abstractNumId w:val="45"/>
+  </w:num>
+  <w:num w:numId="42">
+    <w:abstractNumId w:val="19"/>
+  </w:num>
+  <w:num w:numId="43">
+    <w:abstractNumId w:val="38"/>
+  </w:num>
+  <w:num w:numId="44">
     <w:abstractNumId w:val="25"/>
   </w:num>
-  <w:num w:numId="35">
-    <w:abstractNumId w:val="21"/>
-  </w:num>
-  <w:num w:numId="36">
-    <w:abstractNumId w:val="36"/>
-  </w:num>
-  <w:num w:numId="37">
-    <w:abstractNumId w:val="39"/>
-  </w:num>
-  <w:num w:numId="38">
+  <w:num w:numId="45">
     <w:abstractNumId w:val="4"/>
   </w:num>
-  <w:num w:numId="39">
-    <w:abstractNumId w:val="8"/>
-  </w:num>
-  <w:num w:numId="40">
+  <w:num w:numId="46">
     <w:abstractNumId w:val="31"/>
-  </w:num>
-  <w:num w:numId="41">
-    <w:abstractNumId w:val="42"/>
-  </w:num>
-  <w:num w:numId="42">
-    <w:abstractNumId w:val="18"/>
-  </w:num>
-  <w:num w:numId="43">
-    <w:abstractNumId w:val="35"/>
   </w:num>
 </w:numbering>
 </file>
@@ -8397,7 +9744,7 @@
 </file>
 
 <file path=customXml/itemProps1.xml><?xml version="1.0" encoding="utf-8"?>
-<ds:datastoreItem xmlns:ds="http://schemas.openxmlformats.org/officeDocument/2006/customXml" ds:itemID="{63B370C8-D46A-4D38-86B1-E7825D6D2392}">
+<ds:datastoreItem xmlns:ds="http://schemas.openxmlformats.org/officeDocument/2006/customXml" ds:itemID="{1415DF8E-753A-46B7-8531-B271AF21F723}">
   <ds:schemaRefs>
     <ds:schemaRef ds:uri="http://schemas.openxmlformats.org/officeDocument/2006/bibliography"/>
   </ds:schemaRefs>

</xml_diff>

<commit_message>
Updating the Thesis and adding canvas icons in the UI for more pleasant view.
</commit_message>
<xml_diff>
--- a/Teza_BV_F55118.docx
+++ b/Teza_BV_F55118.docx
@@ -1984,8 +1984,6 @@
         </w:rPr>
         <w:t>.</w:t>
       </w:r>
-      <w:bookmarkStart w:id="1" w:name="_GoBack"/>
-      <w:bookmarkEnd w:id="1"/>
     </w:p>
     <w:p>
       <w:pPr>
@@ -2051,14 +2049,14 @@
           <w:lang w:val="bg-BG"/>
         </w:rPr>
       </w:pPr>
-      <w:bookmarkStart w:id="2" w:name="_Toc510184471"/>
+      <w:bookmarkStart w:id="1" w:name="_Toc510184471"/>
       <w:r>
         <w:rPr>
           <w:lang w:val="bg-BG"/>
         </w:rPr>
         <w:t>Обзорна част</w:t>
       </w:r>
-      <w:bookmarkEnd w:id="2"/>
+      <w:bookmarkEnd w:id="1"/>
     </w:p>
     <w:p>
       <w:pPr>
@@ -2069,92 +2067,636 @@
       </w:pPr>
     </w:p>
     <w:p>
-      <w:r>
+      <w:pPr>
+        <w:rPr>
+          <w:rFonts w:cstheme="minorHAnsi"/>
+          <w:sz w:val="24"/>
+          <w:szCs w:val="24"/>
+        </w:rPr>
+      </w:pPr>
+      <w:r>
+        <w:rPr>
+          <w:rFonts w:cstheme="minorHAnsi"/>
+          <w:sz w:val="24"/>
+          <w:szCs w:val="24"/>
+          <w:highlight w:val="yellow"/>
+        </w:rPr>
         <w:t>Обзорна част: Обяснение за какво става въпрос в тезата, какво ще се демонстрира. Описват се известни решения, конкурентни на предлаганото. Ако в заданието е включен избор на технология, описват се възможните технологии с техните предимства и недостатъци. Ако технологията е предварително избрана, представят се съображенията за този избор. Тук е мястото, където описват границите на разработката. Тук може да каже ясно и точно за какво смята да говори и за какво смята да не говори. Също така да се обоснове защо е включил/изключил дадено нещо от тезата си. Обем на обзорната част: до 10 стр.</w:t>
       </w:r>
     </w:p>
-    <w:p/>
+    <w:p>
+      <w:pPr>
+        <w:rPr>
+          <w:rFonts w:cstheme="minorHAnsi"/>
+          <w:sz w:val="24"/>
+          <w:szCs w:val="24"/>
+        </w:rPr>
+      </w:pPr>
+      <w:r>
+        <w:rPr>
+          <w:rFonts w:cstheme="minorHAnsi"/>
+          <w:sz w:val="24"/>
+          <w:szCs w:val="24"/>
+        </w:rPr>
+        <w:t xml:space="preserve">Инструментите за управление на тестовете се използват за съхраняване на информация </w:t>
+      </w:r>
+      <w:r>
+        <w:rPr>
+          <w:rFonts w:cstheme="minorHAnsi"/>
+          <w:sz w:val="24"/>
+          <w:szCs w:val="24"/>
+          <w:lang w:val="bg-BG"/>
+        </w:rPr>
+        <w:t>как тестовете трябва да бъдат изпълнени</w:t>
+      </w:r>
+      <w:r>
+        <w:rPr>
+          <w:rFonts w:cstheme="minorHAnsi"/>
+          <w:sz w:val="24"/>
+          <w:szCs w:val="24"/>
+        </w:rPr>
+        <w:t xml:space="preserve">, планиране на дейностите по тестване и докладване за състоянието на дейностите по осигуряване на качеството. Инструментите </w:t>
+      </w:r>
+      <w:r>
+        <w:rPr>
+          <w:rFonts w:cstheme="minorHAnsi"/>
+          <w:sz w:val="24"/>
+          <w:szCs w:val="24"/>
+          <w:lang w:val="bg-BG"/>
+        </w:rPr>
+        <w:t>дават</w:t>
+      </w:r>
+      <w:r>
+        <w:rPr>
+          <w:rFonts w:cstheme="minorHAnsi"/>
+          <w:sz w:val="24"/>
+          <w:szCs w:val="24"/>
+        </w:rPr>
+        <w:t xml:space="preserve"> различни подходи за тестване и по този начин имат различни групи характеристики. Обикновено те се използват за поддържане и планиране на ръчно тестване, изпълнение или събиране на данни за изпълнение от автоматизирани тестове, управление на множество среди и въвеждане на информация за открити дефекти</w:t>
+      </w:r>
+      <w:r>
+        <w:rPr>
+          <w:rFonts w:cstheme="minorHAnsi"/>
+          <w:sz w:val="24"/>
+          <w:szCs w:val="24"/>
+          <w:lang w:val="bg-BG"/>
+        </w:rPr>
+        <w:t>, като тенденцията през последните години е да има отделна система за регистриране и следене на дефекти/бъгове</w:t>
+      </w:r>
+      <w:r>
+        <w:rPr>
+          <w:rFonts w:cstheme="minorHAnsi"/>
+          <w:sz w:val="24"/>
+          <w:szCs w:val="24"/>
+        </w:rPr>
+        <w:t>. Инструментите за управление на тестовете предлагат перспективи за рационализиране на процеса на тестване и позволяват бърз достъп до анализ на данни, инструменти за съвместна работа и лесна комуникация в множество екипи по проекта. Много от инструментите за управление на тестове включват възможности за управление на изискванията</w:t>
+      </w:r>
+      <w:r>
+        <w:rPr>
+          <w:rFonts w:cstheme="minorHAnsi"/>
+          <w:sz w:val="24"/>
+          <w:szCs w:val="24"/>
+          <w:lang w:val="bg-BG"/>
+        </w:rPr>
+        <w:t>, макар че все по-рядко срещаме тази възможност, тъй като има специализирани програми, които се занимават само с това</w:t>
+      </w:r>
+      <w:r>
+        <w:rPr>
+          <w:rFonts w:cstheme="minorHAnsi"/>
+          <w:sz w:val="24"/>
+          <w:szCs w:val="24"/>
+        </w:rPr>
+        <w:t xml:space="preserve">. </w:t>
+      </w:r>
+    </w:p>
+    <w:p>
+      <w:pPr>
+        <w:rPr>
+          <w:rFonts w:cstheme="minorHAnsi"/>
+          <w:sz w:val="24"/>
+          <w:szCs w:val="24"/>
+          <w:lang w:val="bg-BG"/>
+        </w:rPr>
+      </w:pPr>
+      <w:r>
+        <w:rPr>
+          <w:rFonts w:cstheme="minorHAnsi"/>
+          <w:sz w:val="24"/>
+          <w:szCs w:val="24"/>
+        </w:rPr>
+        <w:t xml:space="preserve">Инструментите за управление на тестове дават възможност на екипите да консолидират и структурират процеса на тестване, като използват един инструмент за управление на тестовете, вместо да инсталират няколко приложения, предназначени да управляват само една стъпка от процеса. Инструментите за управление на тестовете </w:t>
+      </w:r>
+      <w:r>
+        <w:rPr>
+          <w:rFonts w:cstheme="minorHAnsi"/>
+          <w:sz w:val="24"/>
+          <w:szCs w:val="24"/>
+          <w:lang w:val="bg-BG"/>
+        </w:rPr>
+        <w:t xml:space="preserve">може да предоставят на </w:t>
+      </w:r>
+      <w:r>
+        <w:rPr>
+          <w:rFonts w:cstheme="minorHAnsi"/>
+          <w:sz w:val="24"/>
+          <w:szCs w:val="24"/>
+        </w:rPr>
+        <w:t xml:space="preserve"> екипите </w:t>
+      </w:r>
+      <w:r>
+        <w:rPr>
+          <w:rFonts w:cstheme="minorHAnsi"/>
+          <w:sz w:val="24"/>
+          <w:szCs w:val="24"/>
+          <w:lang w:val="bg-BG"/>
+        </w:rPr>
+        <w:t xml:space="preserve">възможност </w:t>
+      </w:r>
+      <w:r>
+        <w:rPr>
+          <w:rFonts w:cstheme="minorHAnsi"/>
+          <w:sz w:val="24"/>
+          <w:szCs w:val="24"/>
+        </w:rPr>
+        <w:t xml:space="preserve">да управляват </w:t>
+      </w:r>
+      <w:r>
+        <w:rPr>
+          <w:rFonts w:cstheme="minorHAnsi"/>
+          <w:sz w:val="24"/>
+          <w:szCs w:val="24"/>
+          <w:lang w:val="bg-BG"/>
+        </w:rPr>
+        <w:t>тестовата среда</w:t>
+      </w:r>
+      <w:r>
+        <w:rPr>
+          <w:rFonts w:cstheme="minorHAnsi"/>
+          <w:sz w:val="24"/>
+          <w:szCs w:val="24"/>
+        </w:rPr>
+        <w:t>, автоматизираните тестове, дефекти и задачи по проекта</w:t>
+      </w:r>
+      <w:r>
+        <w:rPr>
+          <w:rFonts w:cstheme="minorHAnsi"/>
+          <w:sz w:val="24"/>
+          <w:szCs w:val="24"/>
+          <w:lang w:val="bg-BG"/>
+        </w:rPr>
+        <w:t xml:space="preserve">, макар че подобни приложения се разработват години </w:t>
+      </w:r>
+      <w:r>
+        <w:rPr>
+          <w:rFonts w:cstheme="minorHAnsi"/>
+          <w:sz w:val="24"/>
+          <w:szCs w:val="24"/>
+          <w:lang w:val="bg-BG"/>
+        </w:rPr>
+        <w:t>от големи софтуерни компании</w:t>
+      </w:r>
+      <w:r>
+        <w:rPr>
+          <w:rFonts w:cstheme="minorHAnsi"/>
+          <w:sz w:val="24"/>
+          <w:szCs w:val="24"/>
+        </w:rPr>
+        <w:t>. Някои приложения включват разширени табла за управление и подробно проследяване на ключови показатели, което позволява лесно проследяване на прогреса и управлението на програмни грешки.</w:t>
+      </w:r>
+      <w:r>
+        <w:rPr>
+          <w:rFonts w:cstheme="minorHAnsi"/>
+          <w:sz w:val="24"/>
+          <w:szCs w:val="24"/>
+          <w:lang w:val="bg-BG"/>
+        </w:rPr>
+        <w:t xml:space="preserve"> Улеснение е за мениджърите да виждат графики спрямо как се движи работата, колко теста за изпълнени, колко са минали и колко са открили дефекти в тестовата среда.</w:t>
+      </w:r>
+    </w:p>
+    <w:p>
+      <w:pPr>
+        <w:rPr>
+          <w:rFonts w:cstheme="minorHAnsi"/>
+          <w:sz w:val="24"/>
+          <w:szCs w:val="24"/>
+        </w:rPr>
+      </w:pPr>
+    </w:p>
+    <w:p>
+      <w:pPr>
+        <w:rPr>
+          <w:rFonts w:cstheme="minorHAnsi"/>
+          <w:sz w:val="24"/>
+          <w:szCs w:val="24"/>
+          <w:lang w:val="bg-BG"/>
+        </w:rPr>
+      </w:pPr>
+      <w:r>
+        <w:rPr>
+          <w:rFonts w:cstheme="minorHAnsi"/>
+          <w:sz w:val="24"/>
+          <w:szCs w:val="24"/>
+        </w:rPr>
+        <w:lastRenderedPageBreak/>
+        <w:br/>
+      </w:r>
+      <w:r>
+        <w:rPr>
+          <w:rFonts w:cstheme="minorHAnsi"/>
+          <w:sz w:val="24"/>
+          <w:szCs w:val="24"/>
+        </w:rPr>
+        <w:br/>
+      </w:r>
+      <w:r>
+        <w:rPr>
+          <w:rFonts w:cstheme="minorHAnsi"/>
+          <w:sz w:val="24"/>
+          <w:szCs w:val="24"/>
+        </w:rPr>
+        <w:t>Инструмент за управление н</w:t>
+      </w:r>
+      <w:r>
+        <w:rPr>
+          <w:rFonts w:cstheme="minorHAnsi"/>
+          <w:sz w:val="24"/>
+          <w:szCs w:val="24"/>
+        </w:rPr>
+        <w:t>а тестове, който включва всичкo</w:t>
+      </w:r>
+      <w:r>
+        <w:rPr>
+          <w:rFonts w:cstheme="minorHAnsi"/>
+          <w:sz w:val="24"/>
+          <w:szCs w:val="24"/>
+        </w:rPr>
+        <w:t xml:space="preserve"> необходимо за управление на тестовия процес, може да спести на тестери </w:t>
+      </w:r>
+      <w:r>
+        <w:rPr>
+          <w:rFonts w:cstheme="minorHAnsi"/>
+          <w:sz w:val="24"/>
+          <w:szCs w:val="24"/>
+          <w:lang w:val="bg-BG"/>
+        </w:rPr>
+        <w:t xml:space="preserve">нервите и проблемите по </w:t>
+      </w:r>
+      <w:r>
+        <w:rPr>
+          <w:rFonts w:cstheme="minorHAnsi"/>
+          <w:sz w:val="24"/>
+          <w:szCs w:val="24"/>
+        </w:rPr>
+        <w:t>инсталира</w:t>
+      </w:r>
+      <w:r>
+        <w:rPr>
+          <w:rFonts w:cstheme="minorHAnsi"/>
+          <w:sz w:val="24"/>
+          <w:szCs w:val="24"/>
+          <w:lang w:val="bg-BG"/>
+        </w:rPr>
+        <w:t>нето на</w:t>
+      </w:r>
+      <w:r>
+        <w:rPr>
+          <w:rFonts w:cstheme="minorHAnsi"/>
+          <w:sz w:val="24"/>
+          <w:szCs w:val="24"/>
+        </w:rPr>
+        <w:t xml:space="preserve"> отделни приложения, необходими за процеса на тестване. Те могат да бъдат реализирани с минимална програмна способност, което позволява лесен монтаж и мониторинг на тестовия процес в множество групи </w:t>
+      </w:r>
+      <w:r>
+        <w:rPr>
+          <w:rFonts w:cstheme="minorHAnsi"/>
+          <w:sz w:val="24"/>
+          <w:szCs w:val="24"/>
+          <w:lang w:val="bg-BG"/>
+        </w:rPr>
+        <w:t xml:space="preserve">и/или </w:t>
+      </w:r>
+      <w:r>
+        <w:rPr>
+          <w:rFonts w:cstheme="minorHAnsi"/>
+          <w:sz w:val="24"/>
+          <w:szCs w:val="24"/>
+        </w:rPr>
+        <w:t xml:space="preserve">проекти. След инсталирането, екипите имат незабавен достъп до потребителски интерфейс и могат веднага да започнат да работят и да записват тестови </w:t>
+      </w:r>
+      <w:r>
+        <w:rPr>
+          <w:rFonts w:cstheme="minorHAnsi"/>
+          <w:sz w:val="24"/>
+          <w:szCs w:val="24"/>
+          <w:lang w:val="bg-BG"/>
+        </w:rPr>
+        <w:t>сценарии</w:t>
+      </w:r>
+      <w:r>
+        <w:rPr>
+          <w:rFonts w:cstheme="minorHAnsi"/>
+          <w:sz w:val="24"/>
+          <w:szCs w:val="24"/>
+        </w:rPr>
+        <w:t xml:space="preserve">. Тези типове приложения са предназначени да опростят процеса на управление на тестовете с вградени високи нива на автоматизация и проследяване, но все пак не изискват усъвършенствани умения за програмиране или знания, които да бъдат приложени. Те са полезни за екипи, които управляват разнообразни тестови </w:t>
+      </w:r>
+      <w:r>
+        <w:rPr>
+          <w:rFonts w:cstheme="minorHAnsi"/>
+          <w:sz w:val="24"/>
+          <w:szCs w:val="24"/>
+          <w:lang w:val="bg-BG"/>
+        </w:rPr>
+        <w:t>сценарии</w:t>
+      </w:r>
+      <w:r>
+        <w:rPr>
+          <w:rFonts w:cstheme="minorHAnsi"/>
+          <w:sz w:val="24"/>
+          <w:szCs w:val="24"/>
+        </w:rPr>
+        <w:t xml:space="preserve"> и за по-големи екипи, които се нуждаят от всеобхватно прил</w:t>
+      </w:r>
+      <w:r>
+        <w:rPr>
+          <w:rFonts w:cstheme="minorHAnsi"/>
+          <w:sz w:val="24"/>
+          <w:szCs w:val="24"/>
+        </w:rPr>
+        <w:t>ожение за управление на проекти, макар послед</w:t>
+      </w:r>
+      <w:r>
+        <w:rPr>
+          <w:rFonts w:cstheme="minorHAnsi"/>
+          <w:sz w:val="24"/>
+          <w:szCs w:val="24"/>
+          <w:lang w:val="bg-BG"/>
+        </w:rPr>
+        <w:t>ната възможност да се предлага единствено и само при платени продукти.</w:t>
+      </w:r>
+    </w:p>
+    <w:p>
+      <w:pPr>
+        <w:rPr>
+          <w:rFonts w:cstheme="minorHAnsi"/>
+          <w:sz w:val="24"/>
+          <w:szCs w:val="24"/>
+        </w:rPr>
+      </w:pPr>
+      <w:r>
+        <w:rPr>
+          <w:rFonts w:cstheme="minorHAnsi"/>
+          <w:sz w:val="24"/>
+          <w:szCs w:val="24"/>
+        </w:rPr>
+        <w:t xml:space="preserve">При администриране на тестови случаи потребителите могат да получат достъп до разнообразни </w:t>
+      </w:r>
+      <w:r>
+        <w:rPr>
+          <w:rFonts w:cstheme="minorHAnsi"/>
+          <w:sz w:val="24"/>
+          <w:szCs w:val="24"/>
+          <w:lang w:val="bg-BG"/>
+        </w:rPr>
+        <w:t>„прозорци“</w:t>
+      </w:r>
+      <w:r>
+        <w:rPr>
+          <w:rFonts w:cstheme="minorHAnsi"/>
+          <w:sz w:val="24"/>
+          <w:szCs w:val="24"/>
+        </w:rPr>
+        <w:t xml:space="preserve"> за управление, за да получат незабавен достъп до данните, което прави процеса на тестване ефика</w:t>
+      </w:r>
+      <w:r>
+        <w:rPr>
+          <w:rFonts w:cstheme="minorHAnsi"/>
+          <w:sz w:val="24"/>
+          <w:szCs w:val="24"/>
+        </w:rPr>
+        <w:t>сен и точен. Типът на използваният</w:t>
+      </w:r>
+      <w:r>
+        <w:rPr>
+          <w:rFonts w:cstheme="minorHAnsi"/>
+          <w:sz w:val="24"/>
+          <w:szCs w:val="24"/>
+        </w:rPr>
+        <w:t xml:space="preserve"> </w:t>
+      </w:r>
+      <w:r>
+        <w:rPr>
+          <w:rFonts w:cstheme="minorHAnsi"/>
+          <w:sz w:val="24"/>
+          <w:szCs w:val="24"/>
+          <w:lang w:val="bg-BG"/>
+        </w:rPr>
+        <w:t>„прозор</w:t>
+      </w:r>
+      <w:r>
+        <w:rPr>
+          <w:rFonts w:cstheme="minorHAnsi"/>
+          <w:sz w:val="24"/>
+          <w:szCs w:val="24"/>
+          <w:lang w:val="bg-BG"/>
+        </w:rPr>
+        <w:t>ец</w:t>
+      </w:r>
+      <w:r>
+        <w:rPr>
+          <w:rFonts w:cstheme="minorHAnsi"/>
+          <w:sz w:val="24"/>
+          <w:szCs w:val="24"/>
+          <w:lang w:val="bg-BG"/>
+        </w:rPr>
+        <w:t>“</w:t>
+      </w:r>
+      <w:r>
+        <w:rPr>
+          <w:rFonts w:cstheme="minorHAnsi"/>
+          <w:sz w:val="24"/>
+          <w:szCs w:val="24"/>
+        </w:rPr>
+        <w:t>се определя от обхвата на проекта и от информацията и данните, които трябва да бъдат извлечени по време на процеса на тестване. Данните могат да бъдат споделяни и достъпни в множество екипи на проекта, което позволява ефективна комуникация и сътрудничество през целия процес на тестване.</w:t>
+      </w:r>
+      <w:r>
+        <w:rPr>
+          <w:rFonts w:cstheme="minorHAnsi"/>
+          <w:sz w:val="24"/>
+          <w:szCs w:val="24"/>
+          <w:lang w:val="bg-BG"/>
+        </w:rPr>
+        <w:t xml:space="preserve"> Обикновено налични са йерархични структури в няколко нива, например: проект, ко</w:t>
+      </w:r>
+      <w:bookmarkStart w:id="2" w:name="_GoBack"/>
+      <w:bookmarkEnd w:id="2"/>
+      <w:r>
+        <w:rPr>
+          <w:rFonts w:cstheme="minorHAnsi"/>
+          <w:sz w:val="24"/>
+          <w:szCs w:val="24"/>
+          <w:lang w:val="bg-BG"/>
+        </w:rPr>
+        <w:t>йто може да съдържа области, всяка област може да съдържа функционални или нефункционални ръчни тестове. Те от своя страна могат да се включват в колекция, която може да бъде изпълнявана многократно от тестъри или други роли в екипа. Добрият инструмент за управление на тестовете трябва да позволява промяна или триене на всеки един обект от йерархичното ниво, както и регистриране на дефекти, които са породени от разлика между очакваният резултат от тестването и това, което се вижда от изпълняващият тестовата дейност.</w:t>
+      </w:r>
+    </w:p>
     <w:p>
       <w:pPr>
         <w:spacing w:after="160" w:line="259" w:lineRule="auto"/>
         <w:ind w:firstLine="360"/>
         <w:rPr>
-          <w:sz w:val="24"/>
-          <w:lang w:val="bg-BG"/>
-        </w:rPr>
-      </w:pPr>
-      <w:r>
-        <w:rPr>
-          <w:sz w:val="24"/>
-          <w:lang w:val="bg-BG"/>
-        </w:rPr>
-        <w:t>Като резултат от задачите, трябва да получим приложение</w:t>
-      </w:r>
-      <w:r>
-        <w:rPr>
-          <w:sz w:val="24"/>
-          <w:lang w:val="bg-BG"/>
-        </w:rPr>
-        <w:t xml:space="preserve">, </w:t>
-      </w:r>
-      <w:r>
-        <w:rPr>
-          <w:sz w:val="24"/>
-          <w:lang w:val="bg-BG"/>
-        </w:rPr>
-        <w:t>което</w:t>
-      </w:r>
-      <w:r>
-        <w:rPr>
-          <w:sz w:val="24"/>
-          <w:lang w:val="bg-BG"/>
-        </w:rPr>
-        <w:t xml:space="preserve"> може директно да се използва от софтуерната индустрия. Проектът цели да олесни и помогне на инженерите по контрол на качеството на софтуера и на бизнес анализаторите да вършат по-добре работата си, използвайки разработеното приложение – </w:t>
-      </w:r>
-      <w:r>
-        <w:rPr>
+          <w:rFonts w:cstheme="minorHAnsi"/>
+          <w:sz w:val="24"/>
+          <w:szCs w:val="24"/>
+          <w:lang w:val="bg-BG"/>
+        </w:rPr>
+      </w:pPr>
+      <w:r>
+        <w:rPr>
+          <w:rFonts w:cstheme="minorHAnsi"/>
+          <w:sz w:val="24"/>
+          <w:szCs w:val="24"/>
+          <w:highlight w:val="yellow"/>
+          <w:lang w:val="bg-BG"/>
+        </w:rPr>
+        <w:t xml:space="preserve">Като резултат от задачите, трябва да получим приложение, което може директно да се използва от софтуерната индустрия. Проектът цели да олесни и помогне на инженерите по контрол на качеството на софтуера и на бизнес анализаторите да вършат по-добре работата си, използвайки разработеното приложение – </w:t>
+      </w:r>
+      <w:r>
+        <w:rPr>
+          <w:rFonts w:cstheme="minorHAnsi"/>
           <w:b/>
           <w:sz w:val="24"/>
+          <w:szCs w:val="24"/>
+          <w:highlight w:val="yellow"/>
         </w:rPr>
         <w:t>Test</w:t>
       </w:r>
       <w:r>
         <w:rPr>
+          <w:rFonts w:cstheme="minorHAnsi"/>
           <w:b/>
           <w:sz w:val="24"/>
+          <w:szCs w:val="24"/>
+          <w:highlight w:val="yellow"/>
           <w:lang w:val="bg-BG"/>
         </w:rPr>
         <w:t xml:space="preserve"> </w:t>
       </w:r>
       <w:r>
         <w:rPr>
+          <w:rFonts w:cstheme="minorHAnsi"/>
           <w:b/>
           <w:sz w:val="24"/>
+          <w:szCs w:val="24"/>
+          <w:highlight w:val="yellow"/>
         </w:rPr>
         <w:t>Case</w:t>
       </w:r>
       <w:r>
         <w:rPr>
+          <w:rFonts w:cstheme="minorHAnsi"/>
           <w:b/>
           <w:sz w:val="24"/>
+          <w:szCs w:val="24"/>
+          <w:highlight w:val="yellow"/>
           <w:lang w:val="bg-BG"/>
         </w:rPr>
         <w:t xml:space="preserve"> </w:t>
       </w:r>
       <w:r>
         <w:rPr>
+          <w:rFonts w:cstheme="minorHAnsi"/>
           <w:b/>
           <w:sz w:val="24"/>
+          <w:szCs w:val="24"/>
+          <w:highlight w:val="yellow"/>
         </w:rPr>
         <w:t>Manager</w:t>
       </w:r>
       <w:r>
         <w:rPr>
-          <w:sz w:val="24"/>
-          <w:lang w:val="bg-BG"/>
-        </w:rPr>
-        <w:t xml:space="preserve">, което ще е просто и функционално. </w:t>
-      </w:r>
+          <w:rFonts w:cstheme="minorHAnsi"/>
+          <w:sz w:val="24"/>
+          <w:szCs w:val="24"/>
+          <w:highlight w:val="yellow"/>
+          <w:lang w:val="bg-BG"/>
+        </w:rPr>
+        <w:t>, което ще е просто и функционално.</w:t>
+      </w:r>
+      <w:r>
+        <w:rPr>
+          <w:rFonts w:cstheme="minorHAnsi"/>
+          <w:sz w:val="24"/>
+          <w:szCs w:val="24"/>
+          <w:lang w:val="bg-BG"/>
+        </w:rPr>
+        <w:t xml:space="preserve"> </w:t>
+      </w:r>
+    </w:p>
+    <w:p>
+      <w:pPr>
+        <w:shd w:val="clear" w:color="auto" w:fill="FFFFFF"/>
+        <w:spacing w:after="0" w:line="240" w:lineRule="auto"/>
+        <w:ind w:left="720"/>
+        <w:rPr>
+          <w:rFonts w:eastAsia="Times New Roman" w:cstheme="minorHAnsi"/>
+          <w:color w:val="222222"/>
+          <w:sz w:val="24"/>
+          <w:szCs w:val="24"/>
+          <w:lang w:val="bg-BG" w:eastAsia="bg-BG"/>
+        </w:rPr>
+      </w:pPr>
+      <w:r>
+        <w:rPr>
+          <w:rFonts w:cstheme="minorHAnsi"/>
+          <w:sz w:val="24"/>
+          <w:szCs w:val="24"/>
+        </w:rPr>
+        <w:t xml:space="preserve">XRay, TestRail, </w:t>
+      </w:r>
+      <w:r>
+        <w:rPr>
+          <w:rFonts w:eastAsia="Times New Roman" w:cstheme="minorHAnsi"/>
+          <w:color w:val="222222"/>
+          <w:sz w:val="24"/>
+          <w:szCs w:val="24"/>
+          <w:lang w:val="bg-BG" w:eastAsia="bg-BG"/>
+        </w:rPr>
+        <w:t>Zephyr</w:t>
+      </w:r>
+    </w:p>
+    <w:p>
+      <w:pPr>
+        <w:spacing w:after="160" w:line="259" w:lineRule="auto"/>
+        <w:ind w:firstLine="360"/>
+        <w:rPr>
+          <w:rFonts w:cstheme="minorHAnsi"/>
+          <w:sz w:val="24"/>
+          <w:szCs w:val="24"/>
+        </w:rPr>
+      </w:pPr>
+    </w:p>
+    <w:p>
+      <w:pPr>
+        <w:spacing w:after="160" w:line="259" w:lineRule="auto"/>
+        <w:ind w:firstLine="360"/>
+        <w:rPr>
+          <w:rFonts w:cstheme="minorHAnsi"/>
+          <w:sz w:val="24"/>
+          <w:szCs w:val="24"/>
+          <w:lang w:val="bg-BG"/>
+        </w:rPr>
+      </w:pPr>
+    </w:p>
+    <w:p>
+      <w:pPr>
+        <w:spacing w:after="160" w:line="259" w:lineRule="auto"/>
+        <w:ind w:firstLine="360"/>
+        <w:rPr>
+          <w:sz w:val="24"/>
+          <w:lang w:val="bg-BG"/>
+        </w:rPr>
+      </w:pPr>
     </w:p>
     <w:p/>
     <w:p/>
@@ -2472,7 +3014,7 @@
                               <w:color w:val="FFFFFF" w:themeColor="background1"/>
                               <w14:numForm w14:val="lining"/>
                             </w:rPr>
-                            <w:t>5</w:t>
+                            <w:t>7</w:t>
                           </w:r>
                           <w:r>
                             <w:rPr>
@@ -2537,7 +3079,7 @@
                         <w:color w:val="FFFFFF" w:themeColor="background1"/>
                         <w14:numForm w14:val="lining"/>
                       </w:rPr>
-                      <w:t>5</w:t>
+                      <w:t>7</w:t>
                     </w:r>
                     <w:r>
                       <w:rPr>
@@ -5580,6 +6122,119 @@
     </w:lvl>
   </w:abstractNum>
   <w:abstractNum w:abstractNumId="26" w15:restartNumberingAfterBreak="0">
+    <w:nsid w:val="3FEC7F22"/>
+    <w:multiLevelType w:val="multilevel"/>
+    <w:tmpl w:val="333ABF48"/>
+    <w:lvl w:ilvl="0">
+      <w:start w:val="1"/>
+      <w:numFmt w:val="decimal"/>
+      <w:lvlText w:val="%1."/>
+      <w:lvlJc w:val="left"/>
+      <w:pPr>
+        <w:tabs>
+          <w:tab w:val="num" w:pos="720"/>
+        </w:tabs>
+        <w:ind w:left="720" w:hanging="360"/>
+      </w:pPr>
+    </w:lvl>
+    <w:lvl w:ilvl="1" w:tentative="1">
+      <w:start w:val="1"/>
+      <w:numFmt w:val="decimal"/>
+      <w:lvlText w:val="%2."/>
+      <w:lvlJc w:val="left"/>
+      <w:pPr>
+        <w:tabs>
+          <w:tab w:val="num" w:pos="1440"/>
+        </w:tabs>
+        <w:ind w:left="1440" w:hanging="360"/>
+      </w:pPr>
+    </w:lvl>
+    <w:lvl w:ilvl="2" w:tentative="1">
+      <w:start w:val="1"/>
+      <w:numFmt w:val="decimal"/>
+      <w:lvlText w:val="%3."/>
+      <w:lvlJc w:val="left"/>
+      <w:pPr>
+        <w:tabs>
+          <w:tab w:val="num" w:pos="2160"/>
+        </w:tabs>
+        <w:ind w:left="2160" w:hanging="360"/>
+      </w:pPr>
+    </w:lvl>
+    <w:lvl w:ilvl="3" w:tentative="1">
+      <w:start w:val="1"/>
+      <w:numFmt w:val="decimal"/>
+      <w:lvlText w:val="%4."/>
+      <w:lvlJc w:val="left"/>
+      <w:pPr>
+        <w:tabs>
+          <w:tab w:val="num" w:pos="2880"/>
+        </w:tabs>
+        <w:ind w:left="2880" w:hanging="360"/>
+      </w:pPr>
+    </w:lvl>
+    <w:lvl w:ilvl="4" w:tentative="1">
+      <w:start w:val="1"/>
+      <w:numFmt w:val="decimal"/>
+      <w:lvlText w:val="%5."/>
+      <w:lvlJc w:val="left"/>
+      <w:pPr>
+        <w:tabs>
+          <w:tab w:val="num" w:pos="3600"/>
+        </w:tabs>
+        <w:ind w:left="3600" w:hanging="360"/>
+      </w:pPr>
+    </w:lvl>
+    <w:lvl w:ilvl="5" w:tentative="1">
+      <w:start w:val="1"/>
+      <w:numFmt w:val="decimal"/>
+      <w:lvlText w:val="%6."/>
+      <w:lvlJc w:val="left"/>
+      <w:pPr>
+        <w:tabs>
+          <w:tab w:val="num" w:pos="4320"/>
+        </w:tabs>
+        <w:ind w:left="4320" w:hanging="360"/>
+      </w:pPr>
+    </w:lvl>
+    <w:lvl w:ilvl="6" w:tentative="1">
+      <w:start w:val="1"/>
+      <w:numFmt w:val="decimal"/>
+      <w:lvlText w:val="%7."/>
+      <w:lvlJc w:val="left"/>
+      <w:pPr>
+        <w:tabs>
+          <w:tab w:val="num" w:pos="5040"/>
+        </w:tabs>
+        <w:ind w:left="5040" w:hanging="360"/>
+      </w:pPr>
+    </w:lvl>
+    <w:lvl w:ilvl="7" w:tentative="1">
+      <w:start w:val="1"/>
+      <w:numFmt w:val="decimal"/>
+      <w:lvlText w:val="%8."/>
+      <w:lvlJc w:val="left"/>
+      <w:pPr>
+        <w:tabs>
+          <w:tab w:val="num" w:pos="5760"/>
+        </w:tabs>
+        <w:ind w:left="5760" w:hanging="360"/>
+      </w:pPr>
+    </w:lvl>
+    <w:lvl w:ilvl="8" w:tentative="1">
+      <w:start w:val="1"/>
+      <w:numFmt w:val="decimal"/>
+      <w:lvlText w:val="%9."/>
+      <w:lvlJc w:val="left"/>
+      <w:pPr>
+        <w:tabs>
+          <w:tab w:val="num" w:pos="6480"/>
+        </w:tabs>
+        <w:ind w:left="6480" w:hanging="360"/>
+      </w:pPr>
+    </w:lvl>
+  </w:abstractNum>
+  <w:abstractNum w:abstractNumId="27" w15:restartNumberingAfterBreak="0">
     <w:nsid w:val="446A6650"/>
     <w:multiLevelType w:val="hybridMultilevel"/>
     <w:tmpl w:val="E0BE5D02"/>
@@ -5692,7 +6347,7 @@
       </w:rPr>
     </w:lvl>
   </w:abstractNum>
-  <w:abstractNum w:abstractNumId="27" w15:restartNumberingAfterBreak="0">
+  <w:abstractNum w:abstractNumId="28" w15:restartNumberingAfterBreak="0">
     <w:nsid w:val="45EE0770"/>
     <w:multiLevelType w:val="multilevel"/>
     <w:tmpl w:val="2346A9EC"/>
@@ -5805,7 +6460,7 @@
       </w:pPr>
     </w:lvl>
   </w:abstractNum>
-  <w:abstractNum w:abstractNumId="28" w15:restartNumberingAfterBreak="0">
+  <w:abstractNum w:abstractNumId="29" w15:restartNumberingAfterBreak="0">
     <w:nsid w:val="498D64BE"/>
     <w:multiLevelType w:val="hybridMultilevel"/>
     <w:tmpl w:val="9970E604"/>
@@ -5918,7 +6573,7 @@
       </w:rPr>
     </w:lvl>
   </w:abstractNum>
-  <w:abstractNum w:abstractNumId="29" w15:restartNumberingAfterBreak="0">
+  <w:abstractNum w:abstractNumId="30" w15:restartNumberingAfterBreak="0">
     <w:nsid w:val="4B077D67"/>
     <w:multiLevelType w:val="hybridMultilevel"/>
     <w:tmpl w:val="7886367A"/>
@@ -6031,7 +6686,7 @@
       </w:rPr>
     </w:lvl>
   </w:abstractNum>
-  <w:abstractNum w:abstractNumId="30" w15:restartNumberingAfterBreak="0">
+  <w:abstractNum w:abstractNumId="31" w15:restartNumberingAfterBreak="0">
     <w:nsid w:val="4C1517EB"/>
     <w:multiLevelType w:val="hybridMultilevel"/>
     <w:tmpl w:val="A80E8996"/>
@@ -6144,7 +6799,7 @@
       </w:rPr>
     </w:lvl>
   </w:abstractNum>
-  <w:abstractNum w:abstractNumId="31" w15:restartNumberingAfterBreak="0">
+  <w:abstractNum w:abstractNumId="32" w15:restartNumberingAfterBreak="0">
     <w:nsid w:val="4D951FF2"/>
     <w:multiLevelType w:val="hybridMultilevel"/>
     <w:tmpl w:val="8A0ED8D6"/>
@@ -6256,7 +6911,7 @@
       </w:rPr>
     </w:lvl>
   </w:abstractNum>
-  <w:abstractNum w:abstractNumId="32" w15:restartNumberingAfterBreak="0">
+  <w:abstractNum w:abstractNumId="33" w15:restartNumberingAfterBreak="0">
     <w:nsid w:val="528D2275"/>
     <w:multiLevelType w:val="hybridMultilevel"/>
     <w:tmpl w:val="37B8F91E"/>
@@ -6369,7 +7024,7 @@
       </w:rPr>
     </w:lvl>
   </w:abstractNum>
-  <w:abstractNum w:abstractNumId="33" w15:restartNumberingAfterBreak="0">
+  <w:abstractNum w:abstractNumId="34" w15:restartNumberingAfterBreak="0">
     <w:nsid w:val="54150040"/>
     <w:multiLevelType w:val="hybridMultilevel"/>
     <w:tmpl w:val="6660FEC2"/>
@@ -6482,7 +7137,7 @@
       </w:rPr>
     </w:lvl>
   </w:abstractNum>
-  <w:abstractNum w:abstractNumId="34" w15:restartNumberingAfterBreak="0">
+  <w:abstractNum w:abstractNumId="35" w15:restartNumberingAfterBreak="0">
     <w:nsid w:val="56BA5492"/>
     <w:multiLevelType w:val="multilevel"/>
     <w:tmpl w:val="495EF54C"/>
@@ -6631,7 +7286,7 @@
       </w:rPr>
     </w:lvl>
   </w:abstractNum>
-  <w:abstractNum w:abstractNumId="35" w15:restartNumberingAfterBreak="0">
+  <w:abstractNum w:abstractNumId="36" w15:restartNumberingAfterBreak="0">
     <w:nsid w:val="56F54AA0"/>
     <w:multiLevelType w:val="hybridMultilevel"/>
     <w:tmpl w:val="36E8CAC6"/>
@@ -6744,7 +7399,7 @@
       </w:rPr>
     </w:lvl>
   </w:abstractNum>
-  <w:abstractNum w:abstractNumId="36" w15:restartNumberingAfterBreak="0">
+  <w:abstractNum w:abstractNumId="37" w15:restartNumberingAfterBreak="0">
     <w:nsid w:val="5B615555"/>
     <w:multiLevelType w:val="hybridMultilevel"/>
     <w:tmpl w:val="B87E443C"/>
@@ -6857,7 +7512,7 @@
       </w:rPr>
     </w:lvl>
   </w:abstractNum>
-  <w:abstractNum w:abstractNumId="37" w15:restartNumberingAfterBreak="0">
+  <w:abstractNum w:abstractNumId="38" w15:restartNumberingAfterBreak="0">
     <w:nsid w:val="5C196BB0"/>
     <w:multiLevelType w:val="multilevel"/>
     <w:tmpl w:val="1D222656"/>
@@ -7006,7 +7661,7 @@
       </w:rPr>
     </w:lvl>
   </w:abstractNum>
-  <w:abstractNum w:abstractNumId="38" w15:restartNumberingAfterBreak="0">
+  <w:abstractNum w:abstractNumId="39" w15:restartNumberingAfterBreak="0">
     <w:nsid w:val="5E0E019E"/>
     <w:multiLevelType w:val="multilevel"/>
     <w:tmpl w:val="507C095E"/>
@@ -7155,7 +7810,7 @@
       </w:rPr>
     </w:lvl>
   </w:abstractNum>
-  <w:abstractNum w:abstractNumId="39" w15:restartNumberingAfterBreak="0">
+  <w:abstractNum w:abstractNumId="40" w15:restartNumberingAfterBreak="0">
     <w:nsid w:val="62A82253"/>
     <w:multiLevelType w:val="multilevel"/>
     <w:tmpl w:val="1D36EC48"/>
@@ -7304,7 +7959,7 @@
       </w:rPr>
     </w:lvl>
   </w:abstractNum>
-  <w:abstractNum w:abstractNumId="40" w15:restartNumberingAfterBreak="0">
+  <w:abstractNum w:abstractNumId="41" w15:restartNumberingAfterBreak="0">
     <w:nsid w:val="63C262C9"/>
     <w:multiLevelType w:val="multilevel"/>
     <w:tmpl w:val="6AF82784"/>
@@ -7430,7 +8085,7 @@
       </w:rPr>
     </w:lvl>
   </w:abstractNum>
-  <w:abstractNum w:abstractNumId="41" w15:restartNumberingAfterBreak="0">
+  <w:abstractNum w:abstractNumId="42" w15:restartNumberingAfterBreak="0">
     <w:nsid w:val="691C20DD"/>
     <w:multiLevelType w:val="hybridMultilevel"/>
     <w:tmpl w:val="0786EE52"/>
@@ -7543,7 +8198,7 @@
       </w:rPr>
     </w:lvl>
   </w:abstractNum>
-  <w:abstractNum w:abstractNumId="42" w15:restartNumberingAfterBreak="0">
+  <w:abstractNum w:abstractNumId="43" w15:restartNumberingAfterBreak="0">
     <w:nsid w:val="735A1CB7"/>
     <w:multiLevelType w:val="hybridMultilevel"/>
     <w:tmpl w:val="9A5C6616"/>
@@ -7656,7 +8311,7 @@
       </w:rPr>
     </w:lvl>
   </w:abstractNum>
-  <w:abstractNum w:abstractNumId="43" w15:restartNumberingAfterBreak="0">
+  <w:abstractNum w:abstractNumId="44" w15:restartNumberingAfterBreak="0">
     <w:nsid w:val="78605AD9"/>
     <w:multiLevelType w:val="hybridMultilevel"/>
     <w:tmpl w:val="DD68733A"/>
@@ -7769,7 +8424,7 @@
       </w:rPr>
     </w:lvl>
   </w:abstractNum>
-  <w:abstractNum w:abstractNumId="44" w15:restartNumberingAfterBreak="0">
+  <w:abstractNum w:abstractNumId="45" w15:restartNumberingAfterBreak="0">
     <w:nsid w:val="7EFA085D"/>
     <w:multiLevelType w:val="hybridMultilevel"/>
     <w:tmpl w:val="404C2FDA"/>
@@ -7883,7 +8538,7 @@
       </w:rPr>
     </w:lvl>
   </w:abstractNum>
-  <w:abstractNum w:abstractNumId="45" w15:restartNumberingAfterBreak="0">
+  <w:abstractNum w:abstractNumId="46" w15:restartNumberingAfterBreak="0">
     <w:nsid w:val="7F5362D6"/>
     <w:multiLevelType w:val="multilevel"/>
     <w:tmpl w:val="0F1019A0"/>
@@ -8036,7 +8691,7 @@
     <w:abstractNumId w:val="16"/>
   </w:num>
   <w:num w:numId="2">
-    <w:abstractNumId w:val="44"/>
+    <w:abstractNumId w:val="45"/>
   </w:num>
   <w:num w:numId="3">
     <w:abstractNumId w:val="3"/>
@@ -8045,7 +8700,7 @@
     <w:abstractNumId w:val="6"/>
   </w:num>
   <w:num w:numId="5">
-    <w:abstractNumId w:val="28"/>
+    <w:abstractNumId w:val="29"/>
   </w:num>
   <w:num w:numId="6">
     <w:abstractNumId w:val="14"/>
@@ -8066,10 +8721,10 @@
     <w:abstractNumId w:val="21"/>
   </w:num>
   <w:num w:numId="12">
-    <w:abstractNumId w:val="36"/>
+    <w:abstractNumId w:val="37"/>
   </w:num>
   <w:num w:numId="13">
-    <w:abstractNumId w:val="43"/>
+    <w:abstractNumId w:val="44"/>
   </w:num>
   <w:num w:numId="14">
     <w:abstractNumId w:val="20"/>
@@ -8078,16 +8733,16 @@
     <w:abstractNumId w:val="23"/>
   </w:num>
   <w:num w:numId="16">
-    <w:abstractNumId w:val="41"/>
+    <w:abstractNumId w:val="42"/>
   </w:num>
   <w:num w:numId="17">
-    <w:abstractNumId w:val="30"/>
+    <w:abstractNumId w:val="31"/>
   </w:num>
   <w:num w:numId="18">
     <w:abstractNumId w:val="8"/>
   </w:num>
   <w:num w:numId="19">
-    <w:abstractNumId w:val="40"/>
+    <w:abstractNumId w:val="41"/>
   </w:num>
   <w:num w:numId="20">
     <w:abstractNumId w:val="7"/>
@@ -8102,19 +8757,19 @@
     <w:abstractNumId w:val="13"/>
   </w:num>
   <w:num w:numId="24">
-    <w:abstractNumId w:val="29"/>
+    <w:abstractNumId w:val="30"/>
   </w:num>
   <w:num w:numId="25">
-    <w:abstractNumId w:val="26"/>
+    <w:abstractNumId w:val="27"/>
   </w:num>
   <w:num w:numId="26">
-    <w:abstractNumId w:val="33"/>
+    <w:abstractNumId w:val="34"/>
   </w:num>
   <w:num w:numId="27">
-    <w:abstractNumId w:val="35"/>
+    <w:abstractNumId w:val="36"/>
   </w:num>
   <w:num w:numId="28">
-    <w:abstractNumId w:val="32"/>
+    <w:abstractNumId w:val="33"/>
   </w:num>
   <w:num w:numId="29">
     <w:abstractNumId w:val="10"/>
@@ -8129,19 +8784,19 @@
     <w:abstractNumId w:val="24"/>
   </w:num>
   <w:num w:numId="33">
-    <w:abstractNumId w:val="37"/>
+    <w:abstractNumId w:val="38"/>
   </w:num>
   <w:num w:numId="34">
-    <w:abstractNumId w:val="27"/>
+    <w:abstractNumId w:val="28"/>
   </w:num>
   <w:num w:numId="35">
     <w:abstractNumId w:val="22"/>
   </w:num>
   <w:num w:numId="36">
-    <w:abstractNumId w:val="39"/>
+    <w:abstractNumId w:val="40"/>
   </w:num>
   <w:num w:numId="37">
-    <w:abstractNumId w:val="42"/>
+    <w:abstractNumId w:val="43"/>
   </w:num>
   <w:num w:numId="38">
     <w:abstractNumId w:val="5"/>
@@ -8150,16 +8805,16 @@
     <w:abstractNumId w:val="9"/>
   </w:num>
   <w:num w:numId="40">
-    <w:abstractNumId w:val="34"/>
+    <w:abstractNumId w:val="35"/>
   </w:num>
   <w:num w:numId="41">
-    <w:abstractNumId w:val="45"/>
+    <w:abstractNumId w:val="46"/>
   </w:num>
   <w:num w:numId="42">
     <w:abstractNumId w:val="19"/>
   </w:num>
   <w:num w:numId="43">
-    <w:abstractNumId w:val="38"/>
+    <w:abstractNumId w:val="39"/>
   </w:num>
   <w:num w:numId="44">
     <w:abstractNumId w:val="25"/>
@@ -8168,7 +8823,10 @@
     <w:abstractNumId w:val="4"/>
   </w:num>
   <w:num w:numId="46">
-    <w:abstractNumId w:val="31"/>
+    <w:abstractNumId w:val="32"/>
+  </w:num>
+  <w:num w:numId="47">
+    <w:abstractNumId w:val="26"/>
   </w:num>
 </w:numbering>
 </file>
@@ -8707,6 +9365,7 @@
   <w:style w:type="character" w:default="1" w:styleId="DefaultParagraphFont">
     <w:name w:val="Default Paragraph Font"/>
     <w:uiPriority w:val="1"/>
+    <w:semiHidden/>
     <w:unhideWhenUsed/>
   </w:style>
   <w:style w:type="table" w:default="1" w:styleId="TableNormal">
@@ -9744,7 +10403,7 @@
 </file>
 
 <file path=customXml/itemProps1.xml><?xml version="1.0" encoding="utf-8"?>
-<ds:datastoreItem xmlns:ds="http://schemas.openxmlformats.org/officeDocument/2006/customXml" ds:itemID="{1415DF8E-753A-46B7-8531-B271AF21F723}">
+<ds:datastoreItem xmlns:ds="http://schemas.openxmlformats.org/officeDocument/2006/customXml" ds:itemID="{BD8EC6E1-A5DA-484F-88A3-5B32B97D8C17}">
   <ds:schemaRefs>
     <ds:schemaRef ds:uri="http://schemas.openxmlformats.org/officeDocument/2006/bibliography"/>
   </ds:schemaRefs>

</xml_diff>

<commit_message>
Updating the .docx thesis
</commit_message>
<xml_diff>
--- a/Teza_BV_F55118.docx
+++ b/Teza_BV_F55118.docx
@@ -637,7 +637,7 @@
           <w:szCs w:val="32"/>
           <w:lang w:val="bg-BG"/>
         </w:rPr>
-        <w:t>22.05</w:t>
+        <w:t>22.0</w:t>
       </w:r>
       <w:r>
         <w:rPr>
@@ -649,7 +649,7 @@
           <w:szCs w:val="32"/>
           <w:lang w:val="bg-BG"/>
         </w:rPr>
-        <w:t xml:space="preserve">.2014, </w:t>
+        <w:t>4</w:t>
       </w:r>
       <w:r>
         <w:rPr>
@@ -661,7 +661,7 @@
           <w:szCs w:val="32"/>
           <w:lang w:val="bg-BG"/>
         </w:rPr>
-        <w:t>София</w:t>
+        <w:t>.201</w:t>
       </w:r>
       <w:r>
         <w:rPr>
@@ -673,6 +673,42 @@
           <w:szCs w:val="32"/>
           <w:lang w:val="bg-BG"/>
         </w:rPr>
+        <w:t>8</w:t>
+      </w:r>
+      <w:r>
+        <w:rPr>
+          <w:rStyle w:val="SubtleEmphasis"/>
+          <w:rFonts w:ascii="Times New Roman" w:hAnsi="Times New Roman" w:cs="Times New Roman"/>
+          <w:b/>
+          <w:color w:val="808080" w:themeColor="background1" w:themeShade="80"/>
+          <w:sz w:val="32"/>
+          <w:szCs w:val="32"/>
+          <w:lang w:val="bg-BG"/>
+        </w:rPr>
+        <w:t xml:space="preserve">, </w:t>
+      </w:r>
+      <w:r>
+        <w:rPr>
+          <w:rStyle w:val="SubtleEmphasis"/>
+          <w:rFonts w:ascii="Times New Roman" w:hAnsi="Times New Roman" w:cs="Times New Roman"/>
+          <w:b/>
+          <w:color w:val="808080" w:themeColor="background1" w:themeShade="80"/>
+          <w:sz w:val="32"/>
+          <w:szCs w:val="32"/>
+          <w:lang w:val="bg-BG"/>
+        </w:rPr>
+        <w:t>София</w:t>
+      </w:r>
+      <w:r>
+        <w:rPr>
+          <w:rStyle w:val="SubtleEmphasis"/>
+          <w:rFonts w:ascii="Times New Roman" w:hAnsi="Times New Roman" w:cs="Times New Roman"/>
+          <w:b/>
+          <w:color w:val="808080" w:themeColor="background1" w:themeShade="80"/>
+          <w:sz w:val="32"/>
+          <w:szCs w:val="32"/>
+          <w:lang w:val="bg-BG"/>
+        </w:rPr>
         <w:br w:type="page"/>
       </w:r>
     </w:p>
@@ -694,16 +730,7 @@
     </w:p>
     <w:sdt>
       <w:sdtPr>
-        <w:rPr>
-          <w:rFonts w:asciiTheme="minorHAnsi" w:eastAsiaTheme="minorEastAsia" w:hAnsiTheme="minorHAnsi" w:cstheme="minorBidi"/>
-          <w:b w:val="0"/>
-          <w:bCs w:val="0"/>
-          <w:color w:val="auto"/>
-          <w:sz w:val="22"/>
-          <w:szCs w:val="22"/>
-          <w:lang w:eastAsia="en-US"/>
-        </w:rPr>
-        <w:id w:val="1638152402"/>
+        <w:id w:val="1786073636"/>
         <w:docPartObj>
           <w:docPartGallery w:val="Table of Contents"/>
           <w:docPartUnique/>
@@ -711,32 +738,22 @@
       </w:sdtPr>
       <w:sdtEndPr>
         <w:rPr>
+          <w:rFonts w:asciiTheme="minorHAnsi" w:eastAsiaTheme="minorEastAsia" w:hAnsiTheme="minorHAnsi" w:cstheme="minorBidi"/>
           <w:noProof/>
+          <w:color w:val="auto"/>
+          <w:sz w:val="22"/>
+          <w:szCs w:val="22"/>
+          <w:lang w:eastAsia="en-US"/>
         </w:rPr>
       </w:sdtEndPr>
       <w:sdtContent>
         <w:p>
           <w:pPr>
             <w:pStyle w:val="TOCHeading"/>
-            <w:rPr>
-              <w:rFonts w:asciiTheme="majorEastAsia" w:hAnsiTheme="majorEastAsia"/>
-              <w:lang w:val="bg-BG"/>
-            </w:rPr>
           </w:pPr>
           <w:r>
-            <w:rPr>
-              <w:rFonts w:asciiTheme="majorEastAsia" w:hAnsiTheme="majorEastAsia"/>
-              <w:lang w:val="bg-BG"/>
-            </w:rPr>
-            <w:t>Съдържание</w:t>
+            <w:t>Contents</w:t>
           </w:r>
-        </w:p>
-        <w:p>
-          <w:pPr>
-            <w:rPr>
-              <w:lang w:val="bg-BG" w:eastAsia="ja-JP"/>
-            </w:rPr>
-          </w:pPr>
         </w:p>
         <w:p>
           <w:pPr>
@@ -758,7 +775,7 @@
           <w:r>
             <w:fldChar w:fldCharType="separate"/>
           </w:r>
-          <w:hyperlink w:anchor="_Toc510184470" w:history="1">
+          <w:hyperlink w:anchor="_Toc512862471" w:history="1">
             <w:r>
               <w:rPr>
                 <w:rStyle w:val="Hyperlink"/>
@@ -786,7 +803,7 @@
                 <w:noProof/>
                 <w:webHidden/>
               </w:rPr>
-              <w:instrText xml:space="preserve"> PAGEREF _Toc510184470 \h </w:instrText>
+              <w:instrText xml:space="preserve"> PAGEREF _Toc512862471 \h </w:instrText>
             </w:r>
             <w:r>
               <w:rPr>
@@ -828,7 +845,7 @@
               <w:lang w:val="bg-BG" w:eastAsia="bg-BG"/>
             </w:rPr>
           </w:pPr>
-          <w:hyperlink w:anchor="_Toc510184471" w:history="1">
+          <w:hyperlink w:anchor="_Toc512862472" w:history="1">
             <w:r>
               <w:rPr>
                 <w:rStyle w:val="Hyperlink"/>
@@ -856,7 +873,7 @@
                 <w:noProof/>
                 <w:webHidden/>
               </w:rPr>
-              <w:instrText xml:space="preserve"> PAGEREF _Toc510184471 \h </w:instrText>
+              <w:instrText xml:space="preserve"> PAGEREF _Toc512862472 \h </w:instrText>
             </w:r>
             <w:r>
               <w:rPr>
@@ -888,6 +905,284 @@
           </w:hyperlink>
         </w:p>
         <w:p>
+          <w:pPr>
+            <w:pStyle w:val="TOC2"/>
+            <w:tabs>
+              <w:tab w:val="right" w:leader="dot" w:pos="9565"/>
+            </w:tabs>
+            <w:rPr>
+              <w:noProof/>
+              <w:lang w:val="bg-BG" w:eastAsia="bg-BG"/>
+            </w:rPr>
+          </w:pPr>
+          <w:hyperlink w:anchor="_Toc512862473" w:history="1">
+            <w:r>
+              <w:rPr>
+                <w:rStyle w:val="Hyperlink"/>
+                <w:noProof/>
+                <w:lang w:val="bg-BG"/>
+              </w:rPr>
+              <w:t>Инструменти за управление на тестове</w:t>
+            </w:r>
+            <w:r>
+              <w:rPr>
+                <w:noProof/>
+                <w:webHidden/>
+              </w:rPr>
+              <w:tab/>
+            </w:r>
+            <w:r>
+              <w:rPr>
+                <w:noProof/>
+                <w:webHidden/>
+              </w:rPr>
+              <w:fldChar w:fldCharType="begin"/>
+            </w:r>
+            <w:r>
+              <w:rPr>
+                <w:noProof/>
+                <w:webHidden/>
+              </w:rPr>
+              <w:instrText xml:space="preserve"> PAGEREF _Toc512862473 \h </w:instrText>
+            </w:r>
+            <w:r>
+              <w:rPr>
+                <w:noProof/>
+                <w:webHidden/>
+              </w:rPr>
+            </w:r>
+            <w:r>
+              <w:rPr>
+                <w:noProof/>
+                <w:webHidden/>
+              </w:rPr>
+              <w:fldChar w:fldCharType="separate"/>
+            </w:r>
+            <w:r>
+              <w:rPr>
+                <w:noProof/>
+                <w:webHidden/>
+              </w:rPr>
+              <w:t>7</w:t>
+            </w:r>
+            <w:r>
+              <w:rPr>
+                <w:noProof/>
+                <w:webHidden/>
+              </w:rPr>
+              <w:fldChar w:fldCharType="end"/>
+            </w:r>
+          </w:hyperlink>
+        </w:p>
+        <w:p>
+          <w:pPr>
+            <w:pStyle w:val="TOC3"/>
+            <w:tabs>
+              <w:tab w:val="right" w:leader="dot" w:pos="9565"/>
+            </w:tabs>
+            <w:rPr>
+              <w:noProof/>
+              <w:lang w:val="bg-BG" w:eastAsia="bg-BG"/>
+            </w:rPr>
+          </w:pPr>
+          <w:hyperlink w:anchor="_Toc512862474" w:history="1">
+            <w:r>
+              <w:rPr>
+                <w:rStyle w:val="Hyperlink"/>
+                <w:noProof/>
+              </w:rPr>
+              <w:t>TestRail</w:t>
+            </w:r>
+            <w:r>
+              <w:rPr>
+                <w:noProof/>
+                <w:webHidden/>
+              </w:rPr>
+              <w:tab/>
+            </w:r>
+            <w:r>
+              <w:rPr>
+                <w:noProof/>
+                <w:webHidden/>
+              </w:rPr>
+              <w:fldChar w:fldCharType="begin"/>
+            </w:r>
+            <w:r>
+              <w:rPr>
+                <w:noProof/>
+                <w:webHidden/>
+              </w:rPr>
+              <w:instrText xml:space="preserve"> PAGEREF _Toc512862474 \h </w:instrText>
+            </w:r>
+            <w:r>
+              <w:rPr>
+                <w:noProof/>
+                <w:webHidden/>
+              </w:rPr>
+            </w:r>
+            <w:r>
+              <w:rPr>
+                <w:noProof/>
+                <w:webHidden/>
+              </w:rPr>
+              <w:fldChar w:fldCharType="separate"/>
+            </w:r>
+            <w:r>
+              <w:rPr>
+                <w:noProof/>
+                <w:webHidden/>
+              </w:rPr>
+              <w:t>7</w:t>
+            </w:r>
+            <w:r>
+              <w:rPr>
+                <w:noProof/>
+                <w:webHidden/>
+              </w:rPr>
+              <w:fldChar w:fldCharType="end"/>
+            </w:r>
+          </w:hyperlink>
+        </w:p>
+        <w:p>
+          <w:pPr>
+            <w:pStyle w:val="TOC3"/>
+            <w:tabs>
+              <w:tab w:val="right" w:leader="dot" w:pos="9565"/>
+            </w:tabs>
+            <w:rPr>
+              <w:noProof/>
+              <w:lang w:val="bg-BG" w:eastAsia="bg-BG"/>
+            </w:rPr>
+          </w:pPr>
+          <w:hyperlink w:anchor="_Toc512862475" w:history="1">
+            <w:r>
+              <w:rPr>
+                <w:rStyle w:val="Hyperlink"/>
+                <w:noProof/>
+              </w:rPr>
+              <w:t>XRay</w:t>
+            </w:r>
+            <w:r>
+              <w:rPr>
+                <w:noProof/>
+                <w:webHidden/>
+              </w:rPr>
+              <w:tab/>
+            </w:r>
+            <w:r>
+              <w:rPr>
+                <w:noProof/>
+                <w:webHidden/>
+              </w:rPr>
+              <w:fldChar w:fldCharType="begin"/>
+            </w:r>
+            <w:r>
+              <w:rPr>
+                <w:noProof/>
+                <w:webHidden/>
+              </w:rPr>
+              <w:instrText xml:space="preserve"> PAGEREF _Toc512862475 \h </w:instrText>
+            </w:r>
+            <w:r>
+              <w:rPr>
+                <w:noProof/>
+                <w:webHidden/>
+              </w:rPr>
+            </w:r>
+            <w:r>
+              <w:rPr>
+                <w:noProof/>
+                <w:webHidden/>
+              </w:rPr>
+              <w:fldChar w:fldCharType="separate"/>
+            </w:r>
+            <w:r>
+              <w:rPr>
+                <w:noProof/>
+                <w:webHidden/>
+              </w:rPr>
+              <w:t>8</w:t>
+            </w:r>
+            <w:r>
+              <w:rPr>
+                <w:noProof/>
+                <w:webHidden/>
+              </w:rPr>
+              <w:fldChar w:fldCharType="end"/>
+            </w:r>
+          </w:hyperlink>
+        </w:p>
+        <w:p>
+          <w:pPr>
+            <w:pStyle w:val="TOC3"/>
+            <w:tabs>
+              <w:tab w:val="right" w:leader="dot" w:pos="9565"/>
+            </w:tabs>
+            <w:rPr>
+              <w:noProof/>
+              <w:lang w:val="bg-BG" w:eastAsia="bg-BG"/>
+            </w:rPr>
+          </w:pPr>
+          <w:hyperlink w:anchor="_Toc512862476" w:history="1">
+            <w:r>
+              <w:rPr>
+                <w:rStyle w:val="Hyperlink"/>
+                <w:noProof/>
+                <w:lang w:val="bg-BG" w:eastAsia="bg-BG"/>
+              </w:rPr>
+              <w:t>Zephyr</w:t>
+            </w:r>
+            <w:r>
+              <w:rPr>
+                <w:noProof/>
+                <w:webHidden/>
+              </w:rPr>
+              <w:tab/>
+            </w:r>
+            <w:r>
+              <w:rPr>
+                <w:noProof/>
+                <w:webHidden/>
+              </w:rPr>
+              <w:fldChar w:fldCharType="begin"/>
+            </w:r>
+            <w:r>
+              <w:rPr>
+                <w:noProof/>
+                <w:webHidden/>
+              </w:rPr>
+              <w:instrText xml:space="preserve"> PAGEREF _Toc512862476 \h </w:instrText>
+            </w:r>
+            <w:r>
+              <w:rPr>
+                <w:noProof/>
+                <w:webHidden/>
+              </w:rPr>
+            </w:r>
+            <w:r>
+              <w:rPr>
+                <w:noProof/>
+                <w:webHidden/>
+              </w:rPr>
+              <w:fldChar w:fldCharType="separate"/>
+            </w:r>
+            <w:r>
+              <w:rPr>
+                <w:noProof/>
+                <w:webHidden/>
+              </w:rPr>
+              <w:t>10</w:t>
+            </w:r>
+            <w:r>
+              <w:rPr>
+                <w:noProof/>
+                <w:webHidden/>
+              </w:rPr>
+              <w:fldChar w:fldCharType="end"/>
+            </w:r>
+          </w:hyperlink>
+        </w:p>
+        <w:p>
           <w:r>
             <w:rPr>
               <w:b/>
@@ -958,12 +1253,14 @@
       <w:pPr>
         <w:pStyle w:val="Heading1"/>
         <w:rPr>
-          <w:lang w:val="bg-BG"/>
-        </w:rPr>
-      </w:pPr>
-      <w:bookmarkStart w:id="0" w:name="_Toc510184470"/>
-      <w:r>
-        <w:rPr>
+          <w:sz w:val="32"/>
+          <w:lang w:val="bg-BG"/>
+        </w:rPr>
+      </w:pPr>
+      <w:bookmarkStart w:id="0" w:name="_Toc512862471"/>
+      <w:r>
+        <w:rPr>
+          <w:sz w:val="32"/>
           <w:lang w:val="bg-BG"/>
         </w:rPr>
         <w:t>Уводна част</w:t>
@@ -2046,12 +2343,14 @@
       <w:pPr>
         <w:pStyle w:val="Heading1"/>
         <w:rPr>
-          <w:lang w:val="bg-BG"/>
-        </w:rPr>
-      </w:pPr>
-      <w:bookmarkStart w:id="1" w:name="_Toc510184471"/>
-      <w:r>
-        <w:rPr>
+          <w:sz w:val="32"/>
+          <w:lang w:val="bg-BG"/>
+        </w:rPr>
+      </w:pPr>
+      <w:bookmarkStart w:id="1" w:name="_Toc512862472"/>
+      <w:r>
+        <w:rPr>
+          <w:sz w:val="32"/>
           <w:lang w:val="bg-BG"/>
         </w:rPr>
         <w:t>Обзорна част</w:t>
@@ -2098,6 +2397,14 @@
           <w:sz w:val="24"/>
           <w:szCs w:val="24"/>
         </w:rPr>
+        <w:tab/>
+      </w:r>
+      <w:r>
+        <w:rPr>
+          <w:rFonts w:cstheme="minorHAnsi"/>
+          <w:sz w:val="24"/>
+          <w:szCs w:val="24"/>
+        </w:rPr>
         <w:t xml:space="preserve">Инструментите за управление на тестовете се използват за съхраняване на информация </w:t>
       </w:r>
       <w:r>
@@ -2184,6 +2491,14 @@
           <w:sz w:val="24"/>
           <w:szCs w:val="24"/>
         </w:rPr>
+        <w:tab/>
+      </w:r>
+      <w:r>
+        <w:rPr>
+          <w:rFonts w:cstheme="minorHAnsi"/>
+          <w:sz w:val="24"/>
+          <w:szCs w:val="24"/>
+        </w:rPr>
         <w:t xml:space="preserve">Инструментите за управление на тестове дават възможност на екипите да консолидират и структурират процеса на тестване, като използват един инструмент за управление на тестовете, вместо да инсталират няколко приложения, предназначени да управляват само една стъпка от процеса. Инструментите за управление на тестовете </w:t>
       </w:r>
       <w:r>
@@ -2323,6 +2638,14 @@
           <w:sz w:val="24"/>
           <w:szCs w:val="24"/>
         </w:rPr>
+        <w:tab/>
+      </w:r>
+      <w:r>
+        <w:rPr>
+          <w:rFonts w:cstheme="minorHAnsi"/>
+          <w:sz w:val="24"/>
+          <w:szCs w:val="24"/>
+        </w:rPr>
         <w:t>Инструмент за управление н</w:t>
       </w:r>
       <w:r>
@@ -2458,6 +2781,14 @@
           <w:sz w:val="24"/>
           <w:szCs w:val="24"/>
         </w:rPr>
+        <w:tab/>
+      </w:r>
+      <w:r>
+        <w:rPr>
+          <w:rFonts w:cstheme="minorHAnsi"/>
+          <w:sz w:val="24"/>
+          <w:szCs w:val="24"/>
+        </w:rPr>
         <w:t xml:space="preserve">При администриране на тестови случаи потребителите могат да получат достъп до разнообразни </w:t>
       </w:r>
       <w:r>
@@ -2650,19 +2981,11 @@
           <w:lang w:val="bg-BG"/>
         </w:rPr>
       </w:pPr>
-      <w:r>
-        <w:rPr>
-          <w:rFonts w:cstheme="minorHAnsi"/>
-          <w:sz w:val="24"/>
-          <w:szCs w:val="24"/>
-          <w:lang w:val="bg-BG"/>
-        </w:rPr>
-        <w:t xml:space="preserve">На пазара има много инструменти, които до някаква степен предоставят на потребителите всички гореспоменати функционалности, естествено срещу крупна сума </w:t>
-      </w:r>
     </w:p>
     <w:p>
       <w:pPr>
         <w:spacing w:after="160" w:line="259" w:lineRule="auto"/>
+        <w:ind w:firstLine="360"/>
         <w:rPr>
           <w:rFonts w:cstheme="minorHAnsi"/>
           <w:sz w:val="24"/>
@@ -2674,13 +2997,41 @@
     <w:p>
       <w:pPr>
         <w:spacing w:after="160" w:line="259" w:lineRule="auto"/>
-        <w:rPr>
-          <w:rFonts w:cstheme="minorHAnsi"/>
-          <w:sz w:val="24"/>
-          <w:szCs w:val="24"/>
-          <w:lang w:val="bg-BG"/>
-        </w:rPr>
-      </w:pPr>
+        <w:ind w:firstLine="360"/>
+        <w:rPr>
+          <w:rFonts w:cstheme="minorHAnsi"/>
+          <w:sz w:val="24"/>
+          <w:szCs w:val="24"/>
+          <w:lang w:val="bg-BG"/>
+        </w:rPr>
+      </w:pPr>
+      <w:r>
+        <w:rPr>
+          <w:rFonts w:cstheme="minorHAnsi"/>
+          <w:sz w:val="24"/>
+          <w:szCs w:val="24"/>
+          <w:lang w:val="bg-BG"/>
+        </w:rPr>
+        <w:t>На пазара има много инструменти, които до някаква степен предоставят на потребителите всички гореспоменати функционалности, е</w:t>
+      </w:r>
+      <w:r>
+        <w:rPr>
+          <w:rFonts w:cstheme="minorHAnsi"/>
+          <w:sz w:val="24"/>
+          <w:szCs w:val="24"/>
+          <w:lang w:val="bg-BG"/>
+        </w:rPr>
+        <w:t xml:space="preserve">стествено срещу крупна сума </w:t>
+      </w:r>
+      <w:r>
+        <w:rPr>
+          <w:rFonts w:cstheme="minorHAnsi"/>
+          <w:sz w:val="24"/>
+          <w:szCs w:val="24"/>
+          <w:lang w:val="bg-BG"/>
+        </w:rPr>
+        <w:t>пари. От безплатните алтернативи, на пръсти се броят тези, които дори могат да се инсталират коректно, а какво остава да се използват по предназначение.</w:t>
+      </w:r>
     </w:p>
     <w:p>
       <w:pPr>
@@ -2692,20 +3043,55 @@
           <w:lang w:val="bg-BG"/>
         </w:rPr>
       </w:pPr>
-      <w:r>
-        <w:rPr>
-          <w:rFonts w:cstheme="minorHAnsi"/>
-          <w:sz w:val="24"/>
-          <w:szCs w:val="24"/>
-          <w:lang w:val="bg-BG"/>
-        </w:rPr>
-        <w:t>пари. От безплатните алтернативи, на пръсти се броят тези, които дори могат да се инсталират коректно, а какво остава да се използват по предназначение.</w:t>
-      </w:r>
-      <w:bookmarkStart w:id="2" w:name="_GoBack"/>
+    </w:p>
+    <w:p>
+      <w:pPr>
+        <w:pStyle w:val="Heading2"/>
+        <w:rPr>
+          <w:sz w:val="32"/>
+          <w:lang w:val="bg-BG"/>
+        </w:rPr>
+      </w:pPr>
+      <w:bookmarkStart w:id="2" w:name="_Toc512862473"/>
+      <w:r>
+        <w:rPr>
+          <w:sz w:val="32"/>
+          <w:lang w:val="bg-BG"/>
+        </w:rPr>
+        <w:t>Инструменти за управление на тестове</w:t>
+      </w:r>
       <w:bookmarkEnd w:id="2"/>
     </w:p>
     <w:p>
       <w:pPr>
+        <w:rPr>
+          <w:lang w:val="bg-BG"/>
+        </w:rPr>
+      </w:pPr>
+    </w:p>
+    <w:p>
+      <w:pPr>
+        <w:spacing w:after="160" w:line="259" w:lineRule="auto"/>
+        <w:ind w:firstLine="720"/>
+        <w:rPr>
+          <w:rFonts w:cstheme="minorHAnsi"/>
+          <w:sz w:val="24"/>
+          <w:szCs w:val="24"/>
+          <w:lang w:val="bg-BG"/>
+        </w:rPr>
+      </w:pPr>
+      <w:r>
+        <w:rPr>
+          <w:rFonts w:cstheme="minorHAnsi"/>
+          <w:sz w:val="24"/>
+          <w:szCs w:val="24"/>
+          <w:lang w:val="bg-BG"/>
+        </w:rPr>
+        <w:t>По-надолу ще разгледаме някои от най-известните инструменти за управление на тестове на пазара, техните плюсове и минуси, цена, разработка и човеко-часа нужни за направата им. Ще направим съпоставка между тях и приложението, което разработваме.</w:t>
+      </w:r>
+    </w:p>
+    <w:p>
+      <w:pPr>
         <w:spacing w:after="160" w:line="259" w:lineRule="auto"/>
         <w:ind w:firstLine="360"/>
         <w:rPr>
@@ -2715,18 +3101,25 @@
           <w:lang w:val="bg-BG"/>
         </w:rPr>
       </w:pPr>
-      <w:r>
-        <w:rPr>
-          <w:rFonts w:cstheme="minorHAnsi"/>
-          <w:sz w:val="24"/>
-          <w:szCs w:val="24"/>
-          <w:lang w:val="bg-BG"/>
-        </w:rPr>
-        <w:t>По-надолу ще разгледаме някои от най-известните инструменти за управление на тестове на пазара, техните плюсове и минуси, цена, разработка и човеко-часа нужни за направата им. Ще направим съпоставка между тях и приложението, което разработваме.</w:t>
-      </w:r>
     </w:p>
     <w:p>
       <w:pPr>
+        <w:pStyle w:val="Heading3"/>
+      </w:pPr>
+      <w:bookmarkStart w:id="3" w:name="_Toc512862474"/>
+      <w:r>
+        <w:rPr>
+          <w:sz w:val="28"/>
+        </w:rPr>
+        <w:t>TestRail</w:t>
+      </w:r>
+      <w:bookmarkEnd w:id="3"/>
+      <w:r>
+        <w:br/>
+      </w:r>
+    </w:p>
+    <w:p>
+      <w:pPr>
         <w:spacing w:after="160" w:line="259" w:lineRule="auto"/>
         <w:ind w:firstLine="360"/>
         <w:rPr>
@@ -2743,6 +3136,15 @@
           <w:szCs w:val="24"/>
           <w:lang w:val="bg-BG"/>
         </w:rPr>
+        <w:tab/>
+      </w:r>
+      <w:r>
+        <w:rPr>
+          <w:rFonts w:cstheme="minorHAnsi"/>
+          <w:sz w:val="24"/>
+          <w:szCs w:val="24"/>
+          <w:lang w:val="bg-BG"/>
+        </w:rPr>
         <w:t xml:space="preserve">Първият инструмент, който ще разгледаме е </w:t>
       </w:r>
       <w:r>
@@ -2949,7 +3351,25 @@
           <w:szCs w:val="24"/>
           <w:lang w:val="bg-BG"/>
         </w:rPr>
-        <w:t xml:space="preserve"> по-бързо. Маркерите на Idera, Inc. обхващат три отдела - инструменти за бази данни, инструменти за разработчици и инструменти за управление на тестове</w:t>
+        <w:t xml:space="preserve"> по-бързо.Марке</w:t>
+      </w:r>
+      <w:r>
+        <w:rPr>
+          <w:rFonts w:cstheme="minorHAnsi"/>
+          <w:sz w:val="24"/>
+          <w:szCs w:val="24"/>
+          <w:lang w:val="bg-BG"/>
+        </w:rPr>
+        <w:t>т</w:t>
+      </w:r>
+      <w:r>
+        <w:rPr>
+          <w:rFonts w:cstheme="minorHAnsi"/>
+          <w:sz w:val="24"/>
+          <w:szCs w:val="24"/>
+          <w:lang w:val="bg-BG"/>
+        </w:rPr>
+        <w:t>ите на Idera, Inc. обхващат три отдела - инструменти за бази данни, инструменти за разработчици и инструменти за управление на тестове</w:t>
       </w:r>
       <w:r>
         <w:rPr>
@@ -3271,6 +3691,17 @@
         </w:rPr>
         <w:t xml:space="preserve"> филтри и известия по имейл.</w:t>
       </w:r>
+    </w:p>
+    <w:p>
+      <w:pPr>
+        <w:spacing w:after="160" w:line="259" w:lineRule="auto"/>
+        <w:ind w:firstLine="360"/>
+        <w:rPr>
+          <w:rFonts w:cstheme="minorHAnsi"/>
+          <w:sz w:val="24"/>
+          <w:szCs w:val="24"/>
+        </w:rPr>
+      </w:pPr>
     </w:p>
     <w:p>
       <w:pPr>
@@ -3511,9 +3942,18 @@
           <w:rFonts w:cstheme="minorHAnsi"/>
           <w:sz w:val="24"/>
           <w:szCs w:val="24"/>
-          <w:lang w:val="bg-BG"/>
-        </w:rPr>
-      </w:pPr>
+        </w:rPr>
+      </w:pPr>
+      <w:r>
+        <w:rPr>
+          <w:rFonts w:cstheme="minorHAnsi"/>
+          <w:sz w:val="24"/>
+          <w:szCs w:val="24"/>
+          <w:lang w:val="bg-BG"/>
+        </w:rPr>
+        <w:br/>
+        <w:t>Най-големият минус на приложението е това, че е платено.</w:t>
+      </w:r>
     </w:p>
     <w:p>
       <w:pPr>
@@ -3525,6 +3965,528 @@
           <w:lang w:val="bg-BG"/>
         </w:rPr>
       </w:pPr>
+      <w:r>
+        <w:rPr>
+          <w:rFonts w:cstheme="minorHAnsi"/>
+          <w:sz w:val="24"/>
+          <w:szCs w:val="24"/>
+          <w:lang w:val="bg-BG"/>
+        </w:rPr>
+        <w:t xml:space="preserve">Цените започват от 25$/месец на потребител, когато приложението е хостнато на облачна среда: </w:t>
+      </w:r>
+    </w:p>
+    <w:p>
+      <w:pPr>
+        <w:pStyle w:val="ListParagraph"/>
+        <w:numPr>
+          <w:ilvl w:val="0"/>
+          <w:numId w:val="49"/>
+        </w:numPr>
+        <w:spacing w:after="160" w:line="259" w:lineRule="auto"/>
+        <w:rPr>
+          <w:rFonts w:cstheme="minorHAnsi"/>
+          <w:sz w:val="24"/>
+          <w:szCs w:val="24"/>
+          <w:lang w:val="bg-BG"/>
+        </w:rPr>
+      </w:pPr>
+      <w:r>
+        <w:rPr>
+          <w:rFonts w:cstheme="minorHAnsi"/>
+          <w:sz w:val="24"/>
+          <w:szCs w:val="24"/>
+          <w:lang w:val="bg-BG"/>
+        </w:rPr>
+        <w:t>Не изисква поддръжка от специалисти, може да се конфигурира за минути</w:t>
+      </w:r>
+    </w:p>
+    <w:p>
+      <w:pPr>
+        <w:pStyle w:val="ListParagraph"/>
+        <w:numPr>
+          <w:ilvl w:val="0"/>
+          <w:numId w:val="49"/>
+        </w:numPr>
+        <w:spacing w:after="160" w:line="259" w:lineRule="auto"/>
+        <w:rPr>
+          <w:rFonts w:cstheme="minorHAnsi"/>
+          <w:sz w:val="24"/>
+          <w:szCs w:val="24"/>
+          <w:lang w:val="bg-BG"/>
+        </w:rPr>
+      </w:pPr>
+      <w:r>
+        <w:rPr>
+          <w:rFonts w:cstheme="minorHAnsi"/>
+          <w:sz w:val="24"/>
+          <w:szCs w:val="24"/>
+          <w:lang w:val="bg-BG"/>
+        </w:rPr>
+        <w:t>Автоматични ъпдейти и оптимизация</w:t>
+      </w:r>
+    </w:p>
+    <w:p>
+      <w:pPr>
+        <w:pStyle w:val="ListParagraph"/>
+        <w:numPr>
+          <w:ilvl w:val="0"/>
+          <w:numId w:val="49"/>
+        </w:numPr>
+        <w:spacing w:after="160" w:line="259" w:lineRule="auto"/>
+        <w:rPr>
+          <w:rFonts w:cstheme="minorHAnsi"/>
+          <w:sz w:val="24"/>
+          <w:szCs w:val="24"/>
+          <w:lang w:val="bg-BG"/>
+        </w:rPr>
+      </w:pPr>
+      <w:r>
+        <w:rPr>
+          <w:rFonts w:cstheme="minorHAnsi"/>
+          <w:sz w:val="24"/>
+          <w:szCs w:val="24"/>
+          <w:lang w:val="bg-BG"/>
+        </w:rPr>
+        <w:t>Защитени и бързи сървъри, на които приложението е хостнато</w:t>
+      </w:r>
+    </w:p>
+    <w:p>
+      <w:pPr>
+        <w:pStyle w:val="ListParagraph"/>
+        <w:numPr>
+          <w:ilvl w:val="0"/>
+          <w:numId w:val="49"/>
+        </w:numPr>
+        <w:spacing w:after="160" w:line="259" w:lineRule="auto"/>
+        <w:rPr>
+          <w:rFonts w:cstheme="minorHAnsi"/>
+          <w:sz w:val="24"/>
+          <w:szCs w:val="24"/>
+          <w:lang w:val="bg-BG"/>
+        </w:rPr>
+      </w:pPr>
+      <w:r>
+        <w:rPr>
+          <w:rFonts w:cstheme="minorHAnsi"/>
+          <w:sz w:val="24"/>
+          <w:szCs w:val="24"/>
+          <w:lang w:val="bg-BG"/>
+        </w:rPr>
+        <w:t>Месечни или годишни плащания</w:t>
+      </w:r>
+    </w:p>
+    <w:p>
+      <w:pPr>
+        <w:spacing w:after="160" w:line="259" w:lineRule="auto"/>
+        <w:rPr>
+          <w:rFonts w:cstheme="minorHAnsi"/>
+          <w:sz w:val="24"/>
+          <w:szCs w:val="24"/>
+          <w:lang w:val="bg-BG"/>
+        </w:rPr>
+      </w:pPr>
+      <w:r>
+        <w:rPr>
+          <w:rFonts w:cstheme="minorHAnsi"/>
+          <w:sz w:val="24"/>
+          <w:szCs w:val="24"/>
+          <w:lang w:val="bg-BG"/>
+        </w:rPr>
+        <w:t xml:space="preserve">И съответно от 20$/месец на потребител, като минимума е 5 потребителя и приложението е инсталирано на собствен сървър (обикновено големите мулти-милионни компании избират тази опция): </w:t>
+      </w:r>
+    </w:p>
+    <w:p>
+      <w:pPr>
+        <w:pStyle w:val="ListParagraph"/>
+        <w:numPr>
+          <w:ilvl w:val="0"/>
+          <w:numId w:val="50"/>
+        </w:numPr>
+        <w:spacing w:after="160" w:line="259" w:lineRule="auto"/>
+        <w:rPr>
+          <w:rFonts w:cstheme="minorHAnsi"/>
+          <w:sz w:val="24"/>
+          <w:szCs w:val="24"/>
+          <w:lang w:val="bg-BG"/>
+        </w:rPr>
+      </w:pPr>
+      <w:r>
+        <w:rPr>
+          <w:rFonts w:cstheme="minorHAnsi"/>
+          <w:sz w:val="24"/>
+          <w:szCs w:val="24"/>
+          <w:lang w:val="bg-BG"/>
+        </w:rPr>
+        <w:t>Пълен контрол над инсталираното приложение, включително и базата от данни</w:t>
+      </w:r>
+    </w:p>
+    <w:p>
+      <w:pPr>
+        <w:pStyle w:val="ListParagraph"/>
+        <w:numPr>
+          <w:ilvl w:val="0"/>
+          <w:numId w:val="50"/>
+        </w:numPr>
+        <w:spacing w:after="160" w:line="259" w:lineRule="auto"/>
+        <w:rPr>
+          <w:rFonts w:cstheme="minorHAnsi"/>
+          <w:sz w:val="24"/>
+          <w:szCs w:val="24"/>
+          <w:lang w:val="bg-BG"/>
+        </w:rPr>
+      </w:pPr>
+      <w:r>
+        <w:rPr>
+          <w:rFonts w:cstheme="minorHAnsi"/>
+          <w:sz w:val="24"/>
+          <w:szCs w:val="24"/>
+          <w:lang w:val="bg-BG"/>
+        </w:rPr>
+        <w:t>Позволява интеграцията със собствени приложения или сървиси</w:t>
+      </w:r>
+    </w:p>
+    <w:p>
+      <w:pPr>
+        <w:pStyle w:val="ListParagraph"/>
+        <w:numPr>
+          <w:ilvl w:val="0"/>
+          <w:numId w:val="50"/>
+        </w:numPr>
+        <w:spacing w:after="160" w:line="259" w:lineRule="auto"/>
+        <w:rPr>
+          <w:rFonts w:cstheme="minorHAnsi"/>
+          <w:sz w:val="24"/>
+          <w:szCs w:val="24"/>
+          <w:lang w:val="bg-BG"/>
+        </w:rPr>
+      </w:pPr>
+      <w:r>
+        <w:rPr>
+          <w:rFonts w:cstheme="minorHAnsi"/>
+          <w:sz w:val="24"/>
+          <w:szCs w:val="24"/>
+          <w:lang w:val="bg-BG"/>
+        </w:rPr>
+        <w:t xml:space="preserve">Лесна за инсталация на </w:t>
+      </w:r>
+      <w:r>
+        <w:rPr>
+          <w:rFonts w:cstheme="minorHAnsi"/>
+          <w:sz w:val="24"/>
+          <w:szCs w:val="24"/>
+        </w:rPr>
+        <w:t>Windows</w:t>
+      </w:r>
+      <w:r>
+        <w:rPr>
+          <w:rFonts w:cstheme="minorHAnsi"/>
+          <w:sz w:val="24"/>
+          <w:szCs w:val="24"/>
+          <w:lang w:val="bg-BG"/>
+        </w:rPr>
+        <w:t xml:space="preserve"> и </w:t>
+      </w:r>
+      <w:r>
+        <w:rPr>
+          <w:rFonts w:cstheme="minorHAnsi"/>
+          <w:sz w:val="24"/>
+          <w:szCs w:val="24"/>
+        </w:rPr>
+        <w:t>Linux</w:t>
+      </w:r>
+    </w:p>
+    <w:p>
+      <w:pPr>
+        <w:pStyle w:val="ListParagraph"/>
+        <w:numPr>
+          <w:ilvl w:val="0"/>
+          <w:numId w:val="50"/>
+        </w:numPr>
+        <w:spacing w:after="160" w:line="259" w:lineRule="auto"/>
+        <w:rPr>
+          <w:rFonts w:cstheme="minorHAnsi"/>
+          <w:sz w:val="24"/>
+          <w:szCs w:val="24"/>
+          <w:lang w:val="bg-BG"/>
+        </w:rPr>
+      </w:pPr>
+      <w:r>
+        <w:rPr>
+          <w:rFonts w:cstheme="minorHAnsi"/>
+          <w:sz w:val="24"/>
+          <w:szCs w:val="24"/>
+          <w:lang w:val="bg-BG"/>
+        </w:rPr>
+        <w:t>Годишен лиценз с минимум 5 потребителя</w:t>
+      </w:r>
+    </w:p>
+    <w:p>
+      <w:pPr>
+        <w:spacing w:after="160" w:line="259" w:lineRule="auto"/>
+        <w:rPr>
+          <w:rFonts w:cstheme="minorHAnsi"/>
+          <w:sz w:val="24"/>
+          <w:szCs w:val="24"/>
+        </w:rPr>
+      </w:pPr>
+    </w:p>
+    <w:p>
+      <w:pPr>
+        <w:pStyle w:val="Heading3"/>
+        <w:rPr>
+          <w:sz w:val="24"/>
+          <w:lang w:val="bg-BG"/>
+        </w:rPr>
+      </w:pPr>
+      <w:bookmarkStart w:id="4" w:name="_Toc512862475"/>
+      <w:r>
+        <w:rPr>
+          <w:sz w:val="28"/>
+        </w:rPr>
+        <w:t>XRa</w:t>
+      </w:r>
+      <w:r>
+        <w:rPr>
+          <w:sz w:val="28"/>
+        </w:rPr>
+        <w:t>y</w:t>
+      </w:r>
+      <w:bookmarkEnd w:id="4"/>
+      <w:r>
+        <w:rPr>
+          <w:sz w:val="28"/>
+        </w:rPr>
+        <w:br/>
+      </w:r>
+    </w:p>
+    <w:p>
+      <w:pPr>
+        <w:rPr>
+          <w:rFonts w:cstheme="majorBidi"/>
+          <w:sz w:val="32"/>
+        </w:rPr>
+      </w:pPr>
+      <w:r>
+        <w:rPr>
+          <w:sz w:val="24"/>
+          <w:lang w:val="bg-BG"/>
+        </w:rPr>
+        <w:tab/>
+      </w:r>
+      <w:r>
+        <w:rPr>
+          <w:sz w:val="24"/>
+          <w:lang w:val="bg-BG"/>
+        </w:rPr>
+        <w:t xml:space="preserve">Вторият инструмент е </w:t>
+      </w:r>
+      <w:r>
+        <w:rPr>
+          <w:b/>
+          <w:sz w:val="24"/>
+        </w:rPr>
+        <w:t>XRay</w:t>
+      </w:r>
+      <w:r>
+        <w:rPr>
+          <w:sz w:val="24"/>
+          <w:lang w:val="bg-BG"/>
+        </w:rPr>
+        <w:t xml:space="preserve">, разработен е като допълнение към приложението </w:t>
+      </w:r>
+      <w:r>
+        <w:rPr>
+          <w:b/>
+          <w:sz w:val="24"/>
+        </w:rPr>
+        <w:t>Jira</w:t>
+      </w:r>
+      <w:r>
+        <w:rPr>
+          <w:sz w:val="24"/>
+        </w:rPr>
+        <w:t xml:space="preserve">, </w:t>
+      </w:r>
+      <w:r>
+        <w:rPr>
+          <w:sz w:val="24"/>
+          <w:lang w:val="bg-BG"/>
+        </w:rPr>
+        <w:t xml:space="preserve">което от своя страна е </w:t>
+      </w:r>
+      <w:r>
+        <w:rPr>
+          <w:sz w:val="24"/>
+          <w:lang w:val="bg-BG"/>
+        </w:rPr>
+        <w:t xml:space="preserve">част от </w:t>
+      </w:r>
+      <w:r>
+        <w:rPr>
+          <w:sz w:val="24"/>
+          <w:lang w:val="bg-BG"/>
+        </w:rPr>
+        <w:t>продуктовата гама</w:t>
+      </w:r>
+      <w:r>
+        <w:rPr>
+          <w:sz w:val="24"/>
+          <w:lang w:val="bg-BG"/>
+        </w:rPr>
+        <w:t xml:space="preserve"> на </w:t>
+      </w:r>
+      <w:r>
+        <w:rPr>
+          <w:b/>
+          <w:sz w:val="24"/>
+          <w:lang w:val="bg-BG"/>
+        </w:rPr>
+        <w:t>Atlassian</w:t>
+      </w:r>
+      <w:r>
+        <w:rPr>
+          <w:sz w:val="24"/>
+          <w:lang w:val="bg-BG"/>
+        </w:rPr>
+        <w:t xml:space="preserve">. Разработката на </w:t>
+      </w:r>
+      <w:r>
+        <w:rPr>
+          <w:b/>
+          <w:sz w:val="24"/>
+        </w:rPr>
+        <w:t>XRay</w:t>
+      </w:r>
+      <w:r>
+        <w:rPr>
+          <w:b/>
+          <w:sz w:val="24"/>
+          <w:lang w:val="bg-BG"/>
+        </w:rPr>
+        <w:t xml:space="preserve"> </w:t>
+      </w:r>
+      <w:r>
+        <w:rPr>
+          <w:sz w:val="24"/>
+          <w:lang w:val="bg-BG"/>
+        </w:rPr>
+        <w:t xml:space="preserve">поверена на компанията </w:t>
+      </w:r>
+      <w:r>
+        <w:rPr>
+          <w:b/>
+          <w:sz w:val="24"/>
+          <w:lang w:val="bg-BG"/>
+        </w:rPr>
+        <w:t>Xpand IT</w:t>
+      </w:r>
+      <w:r>
+        <w:rPr>
+          <w:sz w:val="24"/>
+          <w:lang w:val="bg-BG"/>
+        </w:rPr>
+        <w:t xml:space="preserve">, която за пръв път се свърза с </w:t>
+      </w:r>
+      <w:r>
+        <w:rPr>
+          <w:sz w:val="24"/>
+          <w:lang w:val="bg-BG"/>
+        </w:rPr>
+        <w:t>Atlassian</w:t>
+      </w:r>
+      <w:r>
+        <w:rPr>
+          <w:sz w:val="24"/>
+          <w:lang w:val="bg-BG"/>
+        </w:rPr>
+        <w:t xml:space="preserve"> през 2004 г. и оттогава поемата ролята на единствен </w:t>
+      </w:r>
+      <w:r>
+        <w:rPr>
+          <w:sz w:val="24"/>
+          <w:lang w:val="bg-BG"/>
+        </w:rPr>
+        <w:t>Atlassian</w:t>
+      </w:r>
+      <w:r>
+        <w:rPr>
+          <w:sz w:val="24"/>
+          <w:lang w:val="bg-BG"/>
+        </w:rPr>
+        <w:t xml:space="preserve"> експерт в Португалия. След дълги години работа с JIRA, Confluence и други приложения на </w:t>
+      </w:r>
+      <w:r>
+        <w:rPr>
+          <w:sz w:val="24"/>
+          <w:lang w:val="bg-BG"/>
+        </w:rPr>
+        <w:t>Atlassian</w:t>
+      </w:r>
+      <w:r>
+        <w:rPr>
+          <w:sz w:val="24"/>
+          <w:lang w:val="bg-BG"/>
+        </w:rPr>
+        <w:t xml:space="preserve">, </w:t>
+      </w:r>
+      <w:r>
+        <w:rPr>
+          <w:sz w:val="24"/>
+          <w:lang w:val="bg-BG"/>
+        </w:rPr>
+        <w:t>Xpand IT</w:t>
+      </w:r>
+      <w:r>
+        <w:rPr>
+          <w:sz w:val="24"/>
+          <w:lang w:val="bg-BG"/>
+        </w:rPr>
+        <w:t xml:space="preserve"> решава да смени посоката и от консултанство започват да развиват собствени продукти базирани на продуктите на </w:t>
+      </w:r>
+      <w:r>
+        <w:rPr>
+          <w:sz w:val="24"/>
+          <w:lang w:val="bg-BG"/>
+        </w:rPr>
+        <w:t>Atlassian</w:t>
+      </w:r>
+      <w:r>
+        <w:rPr>
+          <w:sz w:val="24"/>
+          <w:lang w:val="bg-BG"/>
+        </w:rPr>
+        <w:t xml:space="preserve">. В момента имат две от най-продаваните и най-високо оценени добавки JIRA в Atlassian Marketplace: </w:t>
+      </w:r>
+      <w:r>
+        <w:rPr>
+          <w:b/>
+          <w:sz w:val="24"/>
+          <w:lang w:val="bg-BG"/>
+        </w:rPr>
+        <w:t>Xporter</w:t>
+      </w:r>
+      <w:r>
+        <w:rPr>
+          <w:sz w:val="24"/>
+          <w:lang w:val="bg-BG"/>
+        </w:rPr>
+        <w:t xml:space="preserve"> и </w:t>
+      </w:r>
+      <w:r>
+        <w:rPr>
+          <w:b/>
+          <w:sz w:val="24"/>
+          <w:lang w:val="bg-BG"/>
+        </w:rPr>
+        <w:t>Xray</w:t>
+      </w:r>
+      <w:r>
+        <w:rPr>
+          <w:sz w:val="24"/>
+          <w:lang w:val="bg-BG"/>
+        </w:rPr>
+        <w:t>.</w:t>
+      </w:r>
     </w:p>
     <w:p>
       <w:pPr>
@@ -3543,6 +4505,2248 @@
         <w:shd w:val="clear" w:color="auto" w:fill="FFFFFF"/>
         <w:spacing w:after="0" w:line="240" w:lineRule="auto"/>
         <w:ind w:left="720"/>
+        <w:rPr>
+          <w:rFonts w:cstheme="minorHAnsi"/>
+          <w:sz w:val="24"/>
+          <w:szCs w:val="24"/>
+        </w:rPr>
+      </w:pPr>
+    </w:p>
+    <w:p>
+      <w:pPr>
+        <w:shd w:val="clear" w:color="auto" w:fill="FFFFFF"/>
+        <w:spacing w:after="0" w:line="240" w:lineRule="auto"/>
+        <w:ind w:left="720"/>
+        <w:rPr>
+          <w:rFonts w:cstheme="minorHAnsi"/>
+          <w:sz w:val="24"/>
+          <w:szCs w:val="24"/>
+        </w:rPr>
+      </w:pPr>
+    </w:p>
+    <w:p>
+      <w:pPr>
+        <w:shd w:val="clear" w:color="auto" w:fill="FFFFFF"/>
+        <w:spacing w:after="0" w:line="240" w:lineRule="auto"/>
+        <w:ind w:left="720"/>
+        <w:rPr>
+          <w:rFonts w:cstheme="minorHAnsi"/>
+          <w:sz w:val="24"/>
+          <w:szCs w:val="24"/>
+        </w:rPr>
+      </w:pPr>
+    </w:p>
+    <w:p>
+      <w:pPr>
+        <w:shd w:val="clear" w:color="auto" w:fill="FFFFFF"/>
+        <w:spacing w:after="0" w:line="240" w:lineRule="auto"/>
+        <w:rPr>
+          <w:rFonts w:cstheme="minorHAnsi"/>
+          <w:sz w:val="24"/>
+          <w:szCs w:val="24"/>
+          <w:lang w:val="bg-BG"/>
+        </w:rPr>
+      </w:pPr>
+      <w:r>
+        <w:rPr>
+          <w:rFonts w:cstheme="minorHAnsi"/>
+          <w:sz w:val="24"/>
+          <w:szCs w:val="24"/>
+        </w:rPr>
+        <w:tab/>
+        <w:t xml:space="preserve">Xray е пусната през 2013 г., като идеята за проекта идва </w:t>
+      </w:r>
+      <w:r>
+        <w:rPr>
+          <w:rFonts w:cstheme="minorHAnsi"/>
+          <w:sz w:val="24"/>
+          <w:szCs w:val="24"/>
+        </w:rPr>
+        <w:t xml:space="preserve">от специфична нужда от един от </w:t>
+      </w:r>
+      <w:r>
+        <w:rPr>
+          <w:rFonts w:cstheme="minorHAnsi"/>
+          <w:sz w:val="24"/>
+          <w:szCs w:val="24"/>
+          <w:lang w:val="bg-BG"/>
+        </w:rPr>
+        <w:t xml:space="preserve">клиентите на </w:t>
+      </w:r>
+      <w:r>
+        <w:rPr>
+          <w:b/>
+          <w:sz w:val="24"/>
+          <w:lang w:val="bg-BG"/>
+        </w:rPr>
+        <w:t>Xpand IT</w:t>
+      </w:r>
+      <w:r>
+        <w:rPr>
+          <w:sz w:val="24"/>
+          <w:lang w:val="bg-BG"/>
+        </w:rPr>
+        <w:t>.</w:t>
+      </w:r>
+      <w:r>
+        <w:rPr>
+          <w:rFonts w:cstheme="minorHAnsi"/>
+          <w:sz w:val="24"/>
+          <w:szCs w:val="24"/>
+        </w:rPr>
+        <w:t xml:space="preserve"> </w:t>
+      </w:r>
+      <w:r>
+        <w:rPr>
+          <w:rFonts w:cstheme="minorHAnsi"/>
+          <w:sz w:val="24"/>
+          <w:szCs w:val="24"/>
+        </w:rPr>
+        <w:t xml:space="preserve">Първоначалната положителна обратна връзка, </w:t>
+      </w:r>
+      <w:r>
+        <w:rPr>
+          <w:rFonts w:cstheme="minorHAnsi"/>
+          <w:sz w:val="24"/>
+          <w:szCs w:val="24"/>
+          <w:lang w:val="bg-BG"/>
+        </w:rPr>
+        <w:t xml:space="preserve">дава </w:t>
+      </w:r>
+      <w:r>
+        <w:rPr>
+          <w:rFonts w:cstheme="minorHAnsi"/>
+          <w:sz w:val="24"/>
+          <w:szCs w:val="24"/>
+        </w:rPr>
+        <w:t>мотивация да инвестира</w:t>
+      </w:r>
+      <w:r>
+        <w:rPr>
+          <w:rFonts w:cstheme="minorHAnsi"/>
+          <w:sz w:val="24"/>
+          <w:szCs w:val="24"/>
+          <w:lang w:val="bg-BG"/>
+        </w:rPr>
+        <w:t>т</w:t>
+      </w:r>
+      <w:r>
+        <w:rPr>
+          <w:rFonts w:cstheme="minorHAnsi"/>
+          <w:sz w:val="24"/>
+          <w:szCs w:val="24"/>
+        </w:rPr>
+        <w:t xml:space="preserve"> непрекъсна</w:t>
+      </w:r>
+      <w:r>
+        <w:rPr>
+          <w:rFonts w:cstheme="minorHAnsi"/>
+          <w:sz w:val="24"/>
+          <w:szCs w:val="24"/>
+        </w:rPr>
+        <w:t>то в създаването на нови функционалности към Xray</w:t>
+      </w:r>
+      <w:r>
+        <w:rPr>
+          <w:rFonts w:cstheme="minorHAnsi"/>
+          <w:sz w:val="24"/>
+          <w:szCs w:val="24"/>
+        </w:rPr>
+        <w:t xml:space="preserve">. </w:t>
+      </w:r>
+      <w:r>
+        <w:rPr>
+          <w:rFonts w:cstheme="minorHAnsi"/>
+          <w:sz w:val="24"/>
+          <w:szCs w:val="24"/>
+          <w:lang w:val="bg-BG"/>
+        </w:rPr>
+        <w:t>У</w:t>
+      </w:r>
+      <w:r>
+        <w:rPr>
+          <w:rFonts w:cstheme="minorHAnsi"/>
+          <w:sz w:val="24"/>
+          <w:szCs w:val="24"/>
+        </w:rPr>
+        <w:t xml:space="preserve">спехът </w:t>
+      </w:r>
+      <w:r>
+        <w:rPr>
+          <w:rFonts w:cstheme="minorHAnsi"/>
+          <w:sz w:val="24"/>
+          <w:szCs w:val="24"/>
+          <w:lang w:val="bg-BG"/>
+        </w:rPr>
+        <w:t xml:space="preserve">на продукта се оказва неочакван, приходите на компанията скачат експоненциално, клиентите се увеличават с над „8000%“ за по-малко от 3 месеца и </w:t>
+      </w:r>
+      <w:r>
+        <w:rPr>
+          <w:rFonts w:cstheme="minorHAnsi"/>
+          <w:sz w:val="24"/>
+          <w:szCs w:val="24"/>
+        </w:rPr>
+        <w:t xml:space="preserve">Xray </w:t>
+      </w:r>
+      <w:r>
+        <w:rPr>
+          <w:rFonts w:cstheme="minorHAnsi"/>
+          <w:sz w:val="24"/>
+          <w:szCs w:val="24"/>
+          <w:lang w:val="bg-BG"/>
+        </w:rPr>
+        <w:t>се превръща в „</w:t>
+      </w:r>
+      <w:r>
+        <w:rPr>
+          <w:rFonts w:cstheme="minorHAnsi"/>
+          <w:sz w:val="24"/>
+          <w:szCs w:val="24"/>
+          <w:lang w:val="bg-BG"/>
+        </w:rPr>
+        <w:t>#1 Manual &amp; Automated Test Management tool for JIRA</w:t>
+      </w:r>
+      <w:r>
+        <w:rPr>
+          <w:rFonts w:cstheme="minorHAnsi"/>
+          <w:sz w:val="24"/>
+          <w:szCs w:val="24"/>
+          <w:lang w:val="bg-BG"/>
+        </w:rPr>
+        <w:t>“</w:t>
+      </w:r>
+      <w:r>
+        <w:rPr>
+          <w:rFonts w:cstheme="minorHAnsi"/>
+          <w:sz w:val="24"/>
+          <w:szCs w:val="24"/>
+          <w:lang w:val="bg-BG"/>
+        </w:rPr>
+        <w:t>.</w:t>
+      </w:r>
+    </w:p>
+    <w:p>
+      <w:pPr>
+        <w:shd w:val="clear" w:color="auto" w:fill="FFFFFF"/>
+        <w:spacing w:after="0" w:line="240" w:lineRule="auto"/>
+        <w:rPr>
+          <w:rFonts w:cstheme="minorHAnsi"/>
+          <w:color w:val="212121"/>
+          <w:sz w:val="24"/>
+          <w:shd w:val="clear" w:color="auto" w:fill="FFFFFF"/>
+        </w:rPr>
+      </w:pPr>
+      <w:r>
+        <w:rPr>
+          <w:rFonts w:cstheme="minorHAnsi"/>
+          <w:sz w:val="24"/>
+          <w:szCs w:val="24"/>
+          <w:lang w:val="bg-BG"/>
+        </w:rPr>
+        <w:br/>
+      </w:r>
+      <w:r>
+        <w:rPr>
+          <w:rFonts w:cstheme="minorHAnsi"/>
+          <w:sz w:val="24"/>
+          <w:szCs w:val="24"/>
+          <w:lang w:val="bg-BG"/>
+        </w:rPr>
+        <w:tab/>
+      </w:r>
+      <w:r>
+        <w:rPr>
+          <w:rFonts w:cstheme="minorHAnsi"/>
+          <w:color w:val="212121"/>
+          <w:sz w:val="24"/>
+          <w:shd w:val="clear" w:color="auto" w:fill="FFFFFF"/>
+        </w:rPr>
+        <w:t xml:space="preserve">Тестването </w:t>
+      </w:r>
+      <w:r>
+        <w:rPr>
+          <w:rFonts w:cstheme="minorHAnsi"/>
+          <w:color w:val="212121"/>
+          <w:sz w:val="24"/>
+          <w:shd w:val="clear" w:color="auto" w:fill="FFFFFF"/>
+          <w:lang w:val="bg-BG"/>
+        </w:rPr>
+        <w:t>с</w:t>
+      </w:r>
+      <w:r>
+        <w:rPr>
+          <w:rFonts w:cstheme="minorHAnsi"/>
+          <w:color w:val="212121"/>
+          <w:sz w:val="24"/>
+          <w:shd w:val="clear" w:color="auto" w:fill="FFFFFF"/>
+        </w:rPr>
+        <w:t xml:space="preserve"> </w:t>
+      </w:r>
+      <w:r>
+        <w:rPr>
+          <w:rFonts w:cstheme="minorHAnsi"/>
+          <w:b/>
+          <w:color w:val="212121"/>
+          <w:sz w:val="24"/>
+          <w:shd w:val="clear" w:color="auto" w:fill="FFFFFF"/>
+        </w:rPr>
+        <w:t>Jira</w:t>
+      </w:r>
+      <w:r>
+        <w:rPr>
+          <w:rFonts w:cstheme="minorHAnsi"/>
+          <w:color w:val="212121"/>
+          <w:sz w:val="24"/>
+          <w:shd w:val="clear" w:color="auto" w:fill="FFFFFF"/>
+        </w:rPr>
+        <w:t xml:space="preserve"> </w:t>
+      </w:r>
+      <w:r>
+        <w:rPr>
+          <w:rFonts w:cstheme="minorHAnsi"/>
+          <w:color w:val="212121"/>
+          <w:sz w:val="24"/>
+          <w:shd w:val="clear" w:color="auto" w:fill="FFFFFF"/>
+        </w:rPr>
+        <w:t>е лесно</w:t>
+      </w:r>
+      <w:r>
+        <w:rPr>
+          <w:rFonts w:cstheme="minorHAnsi"/>
+          <w:color w:val="212121"/>
+          <w:sz w:val="24"/>
+          <w:shd w:val="clear" w:color="auto" w:fill="FFFFFF"/>
+          <w:lang w:val="bg-BG"/>
+        </w:rPr>
+        <w:t>:</w:t>
+      </w:r>
+      <w:r>
+        <w:rPr>
+          <w:rFonts w:cstheme="minorHAnsi"/>
+          <w:color w:val="212121"/>
+          <w:sz w:val="24"/>
+          <w:shd w:val="clear" w:color="auto" w:fill="FFFFFF"/>
+        </w:rPr>
+        <w:t xml:space="preserve"> </w:t>
+      </w:r>
+      <w:r>
+        <w:rPr>
+          <w:rFonts w:cstheme="minorHAnsi"/>
+          <w:color w:val="212121"/>
+          <w:sz w:val="24"/>
+          <w:shd w:val="clear" w:color="auto" w:fill="FFFFFF"/>
+          <w:lang w:val="bg-BG"/>
+        </w:rPr>
+        <w:t>можем да с</w:t>
+      </w:r>
+      <w:r>
+        <w:rPr>
+          <w:rFonts w:cstheme="minorHAnsi"/>
+          <w:color w:val="212121"/>
+          <w:sz w:val="24"/>
+          <w:shd w:val="clear" w:color="auto" w:fill="FFFFFF"/>
+        </w:rPr>
+        <w:t>ъздава</w:t>
+      </w:r>
+      <w:r>
+        <w:rPr>
+          <w:rFonts w:cstheme="minorHAnsi"/>
+          <w:color w:val="212121"/>
+          <w:sz w:val="24"/>
+          <w:shd w:val="clear" w:color="auto" w:fill="FFFFFF"/>
+          <w:lang w:val="bg-BG"/>
+        </w:rPr>
+        <w:t>ме</w:t>
+      </w:r>
+      <w:r>
+        <w:rPr>
+          <w:rFonts w:cstheme="minorHAnsi"/>
+          <w:color w:val="212121"/>
+          <w:sz w:val="24"/>
+          <w:shd w:val="clear" w:color="auto" w:fill="FFFFFF"/>
+        </w:rPr>
+        <w:t>, преглежд</w:t>
+      </w:r>
+      <w:r>
+        <w:rPr>
+          <w:rFonts w:cstheme="minorHAnsi"/>
+          <w:color w:val="212121"/>
+          <w:sz w:val="24"/>
+          <w:shd w:val="clear" w:color="auto" w:fill="FFFFFF"/>
+          <w:lang w:val="bg-BG"/>
+        </w:rPr>
+        <w:t>аме</w:t>
+      </w:r>
+      <w:r>
+        <w:rPr>
+          <w:rFonts w:cstheme="minorHAnsi"/>
+          <w:color w:val="212121"/>
+          <w:sz w:val="24"/>
+          <w:shd w:val="clear" w:color="auto" w:fill="FFFFFF"/>
+        </w:rPr>
+        <w:t>, редактира</w:t>
+      </w:r>
+      <w:r>
+        <w:rPr>
+          <w:rFonts w:cstheme="minorHAnsi"/>
+          <w:color w:val="212121"/>
+          <w:sz w:val="24"/>
+          <w:shd w:val="clear" w:color="auto" w:fill="FFFFFF"/>
+          <w:lang w:val="bg-BG"/>
+        </w:rPr>
+        <w:t>ме</w:t>
+      </w:r>
+      <w:r>
+        <w:rPr>
+          <w:rFonts w:cstheme="minorHAnsi"/>
+          <w:color w:val="212121"/>
+          <w:sz w:val="24"/>
+          <w:shd w:val="clear" w:color="auto" w:fill="FFFFFF"/>
+        </w:rPr>
+        <w:t xml:space="preserve"> и клонира</w:t>
+      </w:r>
+      <w:r>
+        <w:rPr>
+          <w:rFonts w:cstheme="minorHAnsi"/>
+          <w:color w:val="212121"/>
+          <w:sz w:val="24"/>
+          <w:shd w:val="clear" w:color="auto" w:fill="FFFFFF"/>
+          <w:lang w:val="bg-BG"/>
+        </w:rPr>
+        <w:t xml:space="preserve">ме </w:t>
+      </w:r>
+      <w:r>
+        <w:rPr>
+          <w:rFonts w:cstheme="minorHAnsi"/>
+          <w:color w:val="212121"/>
+          <w:sz w:val="24"/>
+          <w:shd w:val="clear" w:color="auto" w:fill="FFFFFF"/>
+        </w:rPr>
+        <w:t xml:space="preserve">тестове на Xray. </w:t>
+      </w:r>
+      <w:r>
+        <w:rPr>
+          <w:rFonts w:cstheme="minorHAnsi"/>
+          <w:color w:val="212121"/>
+          <w:sz w:val="24"/>
+          <w:shd w:val="clear" w:color="auto" w:fill="FFFFFF"/>
+          <w:lang w:val="bg-BG"/>
+        </w:rPr>
+        <w:t>Интеграцията</w:t>
+      </w:r>
+      <w:r>
+        <w:rPr>
+          <w:rFonts w:cstheme="minorHAnsi"/>
+          <w:color w:val="212121"/>
+          <w:sz w:val="24"/>
+          <w:shd w:val="clear" w:color="auto" w:fill="FFFFFF"/>
+        </w:rPr>
+        <w:t xml:space="preserve"> с платформата</w:t>
+      </w:r>
+      <w:r>
+        <w:rPr>
+          <w:rFonts w:cstheme="minorHAnsi"/>
+          <w:color w:val="212121"/>
+          <w:sz w:val="24"/>
+          <w:shd w:val="clear" w:color="auto" w:fill="FFFFFF"/>
+          <w:lang w:val="bg-BG"/>
+        </w:rPr>
+        <w:t xml:space="preserve"> на</w:t>
+      </w:r>
+      <w:r>
+        <w:rPr>
+          <w:rFonts w:cstheme="minorHAnsi"/>
+          <w:color w:val="212121"/>
+          <w:sz w:val="24"/>
+          <w:shd w:val="clear" w:color="auto" w:fill="FFFFFF"/>
+        </w:rPr>
+        <w:t xml:space="preserve"> JIRA, </w:t>
+      </w:r>
+      <w:r>
+        <w:rPr>
+          <w:rFonts w:cstheme="minorHAnsi"/>
+          <w:color w:val="212121"/>
+          <w:sz w:val="24"/>
+          <w:shd w:val="clear" w:color="auto" w:fill="FFFFFF"/>
+          <w:lang w:val="bg-BG"/>
+        </w:rPr>
+        <w:t>дава възможност лесно и бързо да инсталираме допълнението и да започнем работата с него</w:t>
+      </w:r>
+      <w:r>
+        <w:rPr>
+          <w:rFonts w:cstheme="minorHAnsi"/>
+          <w:color w:val="212121"/>
+          <w:sz w:val="24"/>
+          <w:shd w:val="clear" w:color="auto" w:fill="FFFFFF"/>
+        </w:rPr>
+        <w:t xml:space="preserve">. </w:t>
+      </w:r>
+      <w:r>
+        <w:rPr>
+          <w:rFonts w:cstheme="minorHAnsi"/>
+          <w:color w:val="212121"/>
+          <w:sz w:val="24"/>
+          <w:shd w:val="clear" w:color="auto" w:fill="FFFFFF"/>
+          <w:lang w:val="bg-BG"/>
+        </w:rPr>
+        <w:t>Като в</w:t>
+      </w:r>
+      <w:r>
+        <w:rPr>
+          <w:rFonts w:cstheme="minorHAnsi"/>
+          <w:color w:val="212121"/>
+          <w:sz w:val="24"/>
+          <w:shd w:val="clear" w:color="auto" w:fill="FFFFFF"/>
+        </w:rPr>
+        <w:t>същност,</w:t>
+      </w:r>
+      <w:r>
+        <w:rPr>
+          <w:rFonts w:cstheme="minorHAnsi"/>
+          <w:color w:val="212121"/>
+          <w:sz w:val="24"/>
+          <w:shd w:val="clear" w:color="auto" w:fill="FFFFFF"/>
+          <w:lang w:val="bg-BG"/>
+        </w:rPr>
+        <w:t xml:space="preserve"> тестовете написани на </w:t>
+      </w:r>
+      <w:r>
+        <w:rPr>
+          <w:rFonts w:cstheme="minorHAnsi"/>
+          <w:color w:val="212121"/>
+          <w:sz w:val="24"/>
+          <w:shd w:val="clear" w:color="auto" w:fill="FFFFFF"/>
+        </w:rPr>
+        <w:t xml:space="preserve"> Xray са </w:t>
+      </w:r>
+      <w:r>
+        <w:rPr>
+          <w:rFonts w:cstheme="minorHAnsi"/>
+          <w:color w:val="212121"/>
+          <w:sz w:val="24"/>
+          <w:shd w:val="clear" w:color="auto" w:fill="FFFFFF"/>
+          <w:lang w:val="bg-BG"/>
+        </w:rPr>
+        <w:t>реално регистрирани „дефекти“ в</w:t>
+      </w:r>
+      <w:r>
+        <w:rPr>
+          <w:rFonts w:cstheme="minorHAnsi"/>
+          <w:color w:val="212121"/>
+          <w:sz w:val="24"/>
+          <w:shd w:val="clear" w:color="auto" w:fill="FFFFFF"/>
+        </w:rPr>
+        <w:t xml:space="preserve"> JIRA, </w:t>
+      </w:r>
+      <w:r>
+        <w:rPr>
+          <w:rFonts w:cstheme="minorHAnsi"/>
+          <w:color w:val="212121"/>
+          <w:sz w:val="24"/>
+          <w:shd w:val="clear" w:color="auto" w:fill="FFFFFF"/>
+          <w:lang w:val="bg-BG"/>
+        </w:rPr>
+        <w:t>което от своя страна ни позволява да използваме целият способ от инструменти за работа с „дефекти“ в</w:t>
+      </w:r>
+      <w:r>
+        <w:rPr>
+          <w:rFonts w:cstheme="minorHAnsi"/>
+          <w:color w:val="212121"/>
+          <w:sz w:val="24"/>
+          <w:shd w:val="clear" w:color="auto" w:fill="FFFFFF"/>
+        </w:rPr>
+        <w:t xml:space="preserve"> Jira</w:t>
+      </w:r>
+      <w:r>
+        <w:rPr>
+          <w:rFonts w:cstheme="minorHAnsi"/>
+          <w:color w:val="212121"/>
+          <w:sz w:val="24"/>
+          <w:shd w:val="clear" w:color="auto" w:fill="FFFFFF"/>
+          <w:lang w:val="bg-BG"/>
+        </w:rPr>
+        <w:t>, но в контекста на тестове</w:t>
+      </w:r>
+      <w:r>
+        <w:rPr>
+          <w:rFonts w:cstheme="minorHAnsi"/>
+          <w:color w:val="212121"/>
+          <w:sz w:val="24"/>
+          <w:shd w:val="clear" w:color="auto" w:fill="FFFFFF"/>
+        </w:rPr>
+        <w:t xml:space="preserve">. </w:t>
+      </w:r>
+    </w:p>
+    <w:p>
+      <w:pPr>
+        <w:shd w:val="clear" w:color="auto" w:fill="FFFFFF"/>
+        <w:spacing w:after="0" w:line="240" w:lineRule="auto"/>
+        <w:rPr>
+          <w:rFonts w:cstheme="minorHAnsi"/>
+          <w:color w:val="212121"/>
+          <w:sz w:val="24"/>
+          <w:shd w:val="clear" w:color="auto" w:fill="FFFFFF"/>
+        </w:rPr>
+      </w:pPr>
+    </w:p>
+    <w:p>
+      <w:pPr>
+        <w:shd w:val="clear" w:color="auto" w:fill="FFFFFF"/>
+        <w:spacing w:after="0" w:line="240" w:lineRule="auto"/>
+        <w:rPr>
+          <w:rFonts w:cstheme="minorHAnsi"/>
+          <w:sz w:val="24"/>
+          <w:szCs w:val="24"/>
+          <w:lang w:val="bg-BG"/>
+        </w:rPr>
+      </w:pPr>
+      <w:r>
+        <w:rPr>
+          <w:rFonts w:cstheme="minorHAnsi"/>
+          <w:color w:val="212121"/>
+          <w:sz w:val="24"/>
+          <w:shd w:val="clear" w:color="auto" w:fill="FFFFFF"/>
+        </w:rPr>
+        <w:tab/>
+        <w:t xml:space="preserve">Xray </w:t>
+      </w:r>
+      <w:r>
+        <w:rPr>
+          <w:rFonts w:cstheme="minorHAnsi"/>
+          <w:color w:val="212121"/>
+          <w:sz w:val="24"/>
+          <w:shd w:val="clear" w:color="auto" w:fill="FFFFFF"/>
+          <w:lang w:val="bg-BG"/>
+        </w:rPr>
+        <w:t xml:space="preserve">дава възможност за </w:t>
+      </w:r>
+      <w:r>
+        <w:rPr>
+          <w:rFonts w:cstheme="minorHAnsi"/>
+          <w:color w:val="212121"/>
+          <w:sz w:val="24"/>
+          <w:shd w:val="clear" w:color="auto" w:fill="FFFFFF"/>
+        </w:rPr>
+        <w:t>конфигурир</w:t>
+      </w:r>
+      <w:r>
+        <w:rPr>
+          <w:rFonts w:cstheme="minorHAnsi"/>
+          <w:color w:val="212121"/>
+          <w:sz w:val="24"/>
+          <w:shd w:val="clear" w:color="auto" w:fill="FFFFFF"/>
+          <w:lang w:val="bg-BG"/>
+        </w:rPr>
+        <w:t>ан</w:t>
+      </w:r>
+      <w:r>
+        <w:rPr>
+          <w:rFonts w:cstheme="minorHAnsi"/>
+          <w:color w:val="212121"/>
+          <w:sz w:val="24"/>
+          <w:shd w:val="clear" w:color="auto" w:fill="FFFFFF"/>
+        </w:rPr>
+        <w:t>е</w:t>
+      </w:r>
+      <w:r>
+        <w:rPr>
+          <w:rFonts w:cstheme="minorHAnsi"/>
+          <w:color w:val="212121"/>
+          <w:sz w:val="24"/>
+          <w:shd w:val="clear" w:color="auto" w:fill="FFFFFF"/>
+          <w:lang w:val="bg-BG"/>
+        </w:rPr>
+        <w:t xml:space="preserve"> на</w:t>
+      </w:r>
+      <w:r>
+        <w:rPr>
+          <w:rFonts w:cstheme="minorHAnsi"/>
+          <w:color w:val="212121"/>
+          <w:sz w:val="24"/>
+          <w:shd w:val="clear" w:color="auto" w:fill="FFFFFF"/>
+        </w:rPr>
+        <w:t xml:space="preserve"> </w:t>
+      </w:r>
+      <w:r>
+        <w:rPr>
+          <w:rFonts w:cstheme="minorHAnsi"/>
+          <w:color w:val="212121"/>
+          <w:sz w:val="24"/>
+          <w:shd w:val="clear" w:color="auto" w:fill="FFFFFF"/>
+          <w:lang w:val="bg-BG"/>
+        </w:rPr>
+        <w:t>отчетни табла</w:t>
+      </w:r>
+      <w:r>
+        <w:rPr>
+          <w:rFonts w:cstheme="minorHAnsi"/>
+          <w:color w:val="212121"/>
+          <w:sz w:val="24"/>
+          <w:shd w:val="clear" w:color="auto" w:fill="FFFFFF"/>
+        </w:rPr>
+        <w:t xml:space="preserve">, </w:t>
+      </w:r>
+      <w:r>
+        <w:rPr>
+          <w:rFonts w:cstheme="minorHAnsi"/>
+          <w:color w:val="212121"/>
+          <w:sz w:val="24"/>
+          <w:shd w:val="clear" w:color="auto" w:fill="FFFFFF"/>
+          <w:lang w:val="bg-BG"/>
+        </w:rPr>
+        <w:t>управление на процеса</w:t>
+      </w:r>
+      <w:r>
+        <w:rPr>
+          <w:rFonts w:cstheme="minorHAnsi"/>
+          <w:color w:val="212121"/>
+          <w:sz w:val="24"/>
+          <w:shd w:val="clear" w:color="auto" w:fill="FFFFFF"/>
+        </w:rPr>
+        <w:t xml:space="preserve"> и добавя</w:t>
+      </w:r>
+      <w:r>
+        <w:rPr>
+          <w:rFonts w:cstheme="minorHAnsi"/>
+          <w:color w:val="212121"/>
+          <w:sz w:val="24"/>
+          <w:shd w:val="clear" w:color="auto" w:fill="FFFFFF"/>
+          <w:lang w:val="bg-BG"/>
+        </w:rPr>
+        <w:t>нето на</w:t>
+      </w:r>
+      <w:r>
+        <w:rPr>
+          <w:rFonts w:cstheme="minorHAnsi"/>
+          <w:color w:val="212121"/>
+          <w:sz w:val="24"/>
+          <w:shd w:val="clear" w:color="auto" w:fill="FFFFFF"/>
+        </w:rPr>
+        <w:t xml:space="preserve"> персонализирани полета към </w:t>
+      </w:r>
+      <w:r>
+        <w:rPr>
+          <w:rFonts w:cstheme="minorHAnsi"/>
+          <w:color w:val="212121"/>
+          <w:sz w:val="24"/>
+          <w:shd w:val="clear" w:color="auto" w:fill="FFFFFF"/>
+          <w:lang w:val="bg-BG"/>
+        </w:rPr>
+        <w:t>бъговете</w:t>
+      </w:r>
+      <w:r>
+        <w:rPr>
+          <w:rFonts w:cstheme="minorHAnsi"/>
+          <w:color w:val="212121"/>
+          <w:sz w:val="24"/>
+          <w:shd w:val="clear" w:color="auto" w:fill="FFFFFF"/>
+        </w:rPr>
+        <w:t>, свързани с тестовете.</w:t>
+      </w:r>
+    </w:p>
+    <w:p>
+      <w:pPr>
+        <w:spacing w:after="160" w:line="259" w:lineRule="auto"/>
+        <w:ind w:firstLine="360"/>
+        <w:rPr>
+          <w:rFonts w:cstheme="minorHAnsi"/>
+          <w:sz w:val="24"/>
+          <w:szCs w:val="24"/>
+          <w:lang w:val="bg-BG"/>
+        </w:rPr>
+      </w:pPr>
+    </w:p>
+    <w:p>
+      <w:pPr>
+        <w:spacing w:after="160" w:line="259" w:lineRule="auto"/>
+        <w:ind w:firstLine="360"/>
+        <w:rPr>
+          <w:rFonts w:cstheme="minorHAnsi"/>
+          <w:sz w:val="24"/>
+          <w:szCs w:val="24"/>
+          <w:lang w:val="bg-BG"/>
+        </w:rPr>
+      </w:pPr>
+      <w:r>
+        <w:rPr>
+          <w:rFonts w:cstheme="minorHAnsi"/>
+          <w:sz w:val="24"/>
+          <w:szCs w:val="24"/>
+          <w:lang w:val="bg-BG"/>
+        </w:rPr>
+        <w:tab/>
+      </w:r>
+      <w:r>
+        <w:rPr>
+          <w:rFonts w:cstheme="minorHAnsi"/>
+          <w:sz w:val="24"/>
+          <w:szCs w:val="24"/>
+        </w:rPr>
+        <w:t xml:space="preserve">Ще изброим някои от основните функционалности, които </w:t>
+      </w:r>
+      <w:r>
+        <w:rPr>
+          <w:rFonts w:cstheme="minorHAnsi"/>
+          <w:b/>
+          <w:sz w:val="24"/>
+          <w:szCs w:val="24"/>
+        </w:rPr>
+        <w:t>XRay</w:t>
+      </w:r>
+      <w:r>
+        <w:rPr>
+          <w:rFonts w:cstheme="minorHAnsi"/>
+          <w:b/>
+          <w:sz w:val="24"/>
+          <w:szCs w:val="24"/>
+          <w:lang w:val="bg-BG"/>
+        </w:rPr>
+        <w:t xml:space="preserve"> </w:t>
+      </w:r>
+      <w:r>
+        <w:rPr>
+          <w:rFonts w:cstheme="minorHAnsi"/>
+          <w:sz w:val="24"/>
+          <w:szCs w:val="24"/>
+          <w:lang w:val="bg-BG"/>
+        </w:rPr>
+        <w:t>предоставя:</w:t>
+      </w:r>
+    </w:p>
+    <w:p>
+      <w:pPr>
+        <w:pStyle w:val="ListParagraph"/>
+        <w:numPr>
+          <w:ilvl w:val="0"/>
+          <w:numId w:val="50"/>
+        </w:numPr>
+        <w:spacing w:after="160" w:line="259" w:lineRule="auto"/>
+        <w:rPr>
+          <w:rFonts w:cstheme="minorHAnsi"/>
+          <w:sz w:val="24"/>
+          <w:szCs w:val="24"/>
+          <w:lang w:val="bg-BG"/>
+        </w:rPr>
+      </w:pPr>
+      <w:r>
+        <w:rPr>
+          <w:rFonts w:cstheme="minorHAnsi"/>
+          <w:sz w:val="24"/>
+          <w:szCs w:val="24"/>
+          <w:lang w:val="bg-BG"/>
+        </w:rPr>
+        <w:t>Възможност за проследяване на изисквания, тестове, дефекти и тестови рънове</w:t>
+      </w:r>
+    </w:p>
+    <w:p>
+      <w:pPr>
+        <w:pStyle w:val="ListParagraph"/>
+        <w:numPr>
+          <w:ilvl w:val="0"/>
+          <w:numId w:val="50"/>
+        </w:numPr>
+        <w:spacing w:after="160" w:line="259" w:lineRule="auto"/>
+        <w:rPr>
+          <w:rFonts w:cstheme="minorHAnsi"/>
+          <w:sz w:val="24"/>
+          <w:szCs w:val="24"/>
+          <w:lang w:val="bg-BG"/>
+        </w:rPr>
+      </w:pPr>
+      <w:r>
+        <w:rPr>
+          <w:rFonts w:cstheme="minorHAnsi"/>
+          <w:sz w:val="24"/>
+          <w:szCs w:val="24"/>
+          <w:lang w:val="bg-BG"/>
+        </w:rPr>
+        <w:t>Позволява преизползване на тестови стъпки в множество тестове</w:t>
+      </w:r>
+    </w:p>
+    <w:p>
+      <w:pPr>
+        <w:pStyle w:val="ListParagraph"/>
+        <w:numPr>
+          <w:ilvl w:val="0"/>
+          <w:numId w:val="50"/>
+        </w:numPr>
+        <w:spacing w:after="160" w:line="259" w:lineRule="auto"/>
+        <w:rPr>
+          <w:rFonts w:cstheme="minorHAnsi"/>
+          <w:sz w:val="24"/>
+          <w:szCs w:val="24"/>
+          <w:lang w:val="bg-BG"/>
+        </w:rPr>
+      </w:pPr>
+      <w:r>
+        <w:rPr>
+          <w:rFonts w:cstheme="minorHAnsi"/>
+          <w:sz w:val="24"/>
+          <w:szCs w:val="24"/>
+          <w:lang w:val="bg-BG"/>
+        </w:rPr>
+        <w:t xml:space="preserve">Позволява писането и изпълението на </w:t>
+      </w:r>
+      <w:r>
+        <w:rPr>
+          <w:rFonts w:cstheme="minorHAnsi"/>
+          <w:sz w:val="24"/>
+          <w:szCs w:val="24"/>
+        </w:rPr>
+        <w:t>“Cucumber” BDD</w:t>
+      </w:r>
+      <w:r>
+        <w:rPr>
+          <w:rFonts w:cstheme="minorHAnsi"/>
+          <w:sz w:val="24"/>
+          <w:szCs w:val="24"/>
+          <w:lang w:val="bg-BG"/>
+        </w:rPr>
+        <w:t xml:space="preserve"> тестове</w:t>
+      </w:r>
+      <w:r>
+        <w:rPr>
+          <w:rFonts w:cstheme="minorHAnsi"/>
+          <w:sz w:val="24"/>
+          <w:szCs w:val="24"/>
+          <w:lang w:val="bg-BG"/>
+        </w:rPr>
+        <w:t xml:space="preserve"> </w:t>
+      </w:r>
+    </w:p>
+    <w:p>
+      <w:pPr>
+        <w:pStyle w:val="ListParagraph"/>
+        <w:numPr>
+          <w:ilvl w:val="0"/>
+          <w:numId w:val="50"/>
+        </w:numPr>
+        <w:spacing w:after="160" w:line="259" w:lineRule="auto"/>
+        <w:rPr>
+          <w:rFonts w:cstheme="minorHAnsi"/>
+          <w:sz w:val="24"/>
+          <w:szCs w:val="24"/>
+          <w:lang w:val="bg-BG"/>
+        </w:rPr>
+      </w:pPr>
+      <w:r>
+        <w:rPr>
+          <w:rFonts w:cstheme="minorHAnsi"/>
+          <w:sz w:val="24"/>
+          <w:szCs w:val="24"/>
+          <w:lang w:val="bg-BG"/>
+        </w:rPr>
+        <w:t xml:space="preserve">Има интеграция с </w:t>
+      </w:r>
+      <w:r>
+        <w:rPr>
+          <w:rFonts w:cstheme="minorHAnsi"/>
+          <w:sz w:val="24"/>
+          <w:szCs w:val="24"/>
+          <w:shd w:val="clear" w:color="auto" w:fill="FFFFFF"/>
+        </w:rPr>
+        <w:t>Selenium, JUnit, Nunit, Robot, Behave, Calabash</w:t>
+      </w:r>
+    </w:p>
+    <w:p>
+      <w:pPr>
+        <w:pStyle w:val="ListParagraph"/>
+        <w:numPr>
+          <w:ilvl w:val="0"/>
+          <w:numId w:val="50"/>
+        </w:numPr>
+        <w:spacing w:after="160" w:line="259" w:lineRule="auto"/>
+        <w:rPr>
+          <w:rFonts w:cstheme="minorHAnsi"/>
+          <w:sz w:val="24"/>
+          <w:szCs w:val="24"/>
+          <w:lang w:val="bg-BG"/>
+        </w:rPr>
+      </w:pPr>
+      <w:r>
+        <w:rPr>
+          <w:rFonts w:cstheme="minorHAnsi"/>
+          <w:sz w:val="24"/>
+          <w:szCs w:val="24"/>
+          <w:shd w:val="clear" w:color="auto" w:fill="FFFFFF"/>
+          <w:lang w:val="bg-BG"/>
+        </w:rPr>
+        <w:t xml:space="preserve">Има интеграция с </w:t>
+      </w:r>
+      <w:r>
+        <w:rPr>
+          <w:rFonts w:cstheme="minorHAnsi"/>
+          <w:sz w:val="24"/>
+          <w:szCs w:val="24"/>
+          <w:shd w:val="clear" w:color="auto" w:fill="FFFFFF"/>
+        </w:rPr>
+        <w:t>Bamboo &amp; Jenkins</w:t>
+      </w:r>
+    </w:p>
+    <w:p>
+      <w:pPr>
+        <w:pStyle w:val="ListParagraph"/>
+        <w:numPr>
+          <w:ilvl w:val="0"/>
+          <w:numId w:val="50"/>
+        </w:numPr>
+        <w:spacing w:after="160" w:line="259" w:lineRule="auto"/>
+        <w:rPr>
+          <w:rFonts w:cstheme="minorHAnsi"/>
+          <w:sz w:val="24"/>
+          <w:szCs w:val="24"/>
+          <w:lang w:val="bg-BG"/>
+        </w:rPr>
+      </w:pPr>
+      <w:r>
+        <w:rPr>
+          <w:rFonts w:cstheme="minorHAnsi"/>
+          <w:sz w:val="24"/>
+          <w:szCs w:val="24"/>
+          <w:shd w:val="clear" w:color="auto" w:fill="FFFFFF"/>
+          <w:lang w:val="bg-BG"/>
+        </w:rPr>
+        <w:t>Интерфейса е преведен на Немски, Английски, Френски и Испански</w:t>
+      </w:r>
+    </w:p>
+    <w:p>
+      <w:pPr>
+        <w:pStyle w:val="ListParagraph"/>
+        <w:numPr>
+          <w:ilvl w:val="0"/>
+          <w:numId w:val="50"/>
+        </w:numPr>
+        <w:spacing w:after="160" w:line="259" w:lineRule="auto"/>
+        <w:rPr>
+          <w:rFonts w:cstheme="minorHAnsi"/>
+          <w:sz w:val="24"/>
+          <w:szCs w:val="24"/>
+          <w:lang w:val="bg-BG"/>
+        </w:rPr>
+      </w:pPr>
+      <w:r>
+        <w:rPr>
+          <w:rFonts w:cstheme="minorHAnsi"/>
+          <w:sz w:val="24"/>
+          <w:szCs w:val="24"/>
+          <w:shd w:val="clear" w:color="auto" w:fill="FFFFFF"/>
+          <w:lang w:val="bg-BG"/>
+        </w:rPr>
+        <w:t>Дава добри репорти и метрики спрямо тестовете и отворените дефекти/бъгове</w:t>
+      </w:r>
+    </w:p>
+    <w:p>
+      <w:pPr>
+        <w:pStyle w:val="ListParagraph"/>
+        <w:numPr>
+          <w:ilvl w:val="0"/>
+          <w:numId w:val="50"/>
+        </w:numPr>
+        <w:spacing w:after="160" w:line="259" w:lineRule="auto"/>
+        <w:rPr>
+          <w:rFonts w:cstheme="minorHAnsi"/>
+          <w:sz w:val="24"/>
+          <w:szCs w:val="24"/>
+          <w:lang w:val="bg-BG"/>
+        </w:rPr>
+      </w:pPr>
+      <w:r>
+        <w:rPr>
+          <w:rFonts w:cstheme="minorHAnsi"/>
+          <w:sz w:val="24"/>
+          <w:szCs w:val="24"/>
+          <w:shd w:val="clear" w:color="auto" w:fill="FFFFFF"/>
+          <w:lang w:val="bg-BG"/>
+        </w:rPr>
+        <w:t xml:space="preserve">Предоставя </w:t>
+      </w:r>
+      <w:r>
+        <w:rPr>
+          <w:rFonts w:cstheme="minorHAnsi"/>
+          <w:sz w:val="24"/>
+          <w:szCs w:val="24"/>
+          <w:shd w:val="clear" w:color="auto" w:fill="FFFFFF"/>
+        </w:rPr>
+        <w:t>REST API, което може да се интегрира за нуждите на автоматизация или репорти</w:t>
+      </w:r>
+    </w:p>
+    <w:p>
+      <w:pPr>
+        <w:pStyle w:val="ListParagraph"/>
+        <w:numPr>
+          <w:ilvl w:val="0"/>
+          <w:numId w:val="50"/>
+        </w:numPr>
+        <w:spacing w:after="160" w:line="259" w:lineRule="auto"/>
+        <w:rPr>
+          <w:rFonts w:cstheme="minorHAnsi"/>
+          <w:sz w:val="32"/>
+          <w:szCs w:val="24"/>
+          <w:lang w:val="bg-BG"/>
+        </w:rPr>
+      </w:pPr>
+      <w:r>
+        <w:rPr>
+          <w:rFonts w:cstheme="minorHAnsi"/>
+          <w:sz w:val="24"/>
+          <w:szCs w:val="24"/>
+          <w:shd w:val="clear" w:color="auto" w:fill="FFFFFF"/>
+          <w:lang w:val="bg-BG"/>
+        </w:rPr>
+        <w:t xml:space="preserve">Позволява импортване на тестове от </w:t>
+      </w:r>
+      <w:r>
+        <w:rPr>
+          <w:rFonts w:cstheme="minorHAnsi"/>
+          <w:color w:val="091E42"/>
+          <w:sz w:val="24"/>
+          <w:szCs w:val="21"/>
+          <w:shd w:val="clear" w:color="auto" w:fill="FFFFFF"/>
+        </w:rPr>
+        <w:t>CSV, HP ALM/QC, Zephyr</w:t>
+      </w:r>
+      <w:r>
+        <w:rPr>
+          <w:rFonts w:cstheme="minorHAnsi"/>
+          <w:color w:val="091E42"/>
+          <w:sz w:val="24"/>
+          <w:szCs w:val="21"/>
+          <w:shd w:val="clear" w:color="auto" w:fill="FFFFFF"/>
+          <w:lang w:val="bg-BG"/>
+        </w:rPr>
+        <w:t>.</w:t>
+      </w:r>
+    </w:p>
+    <w:p>
+      <w:pPr>
+        <w:spacing w:after="160" w:line="259" w:lineRule="auto"/>
+        <w:rPr>
+          <w:rFonts w:cstheme="minorHAnsi"/>
+          <w:sz w:val="24"/>
+          <w:szCs w:val="24"/>
+          <w:lang w:val="bg-BG"/>
+        </w:rPr>
+      </w:pPr>
+    </w:p>
+    <w:p>
+      <w:pPr>
+        <w:spacing w:after="160" w:line="259" w:lineRule="auto"/>
+        <w:rPr>
+          <w:rFonts w:cstheme="minorHAnsi"/>
+          <w:sz w:val="24"/>
+          <w:szCs w:val="24"/>
+        </w:rPr>
+      </w:pPr>
+      <w:r>
+        <w:rPr>
+          <w:rFonts w:cstheme="minorHAnsi"/>
+          <w:sz w:val="24"/>
+          <w:szCs w:val="24"/>
+          <w:lang w:val="bg-BG"/>
+        </w:rPr>
+        <w:tab/>
+        <w:t>Д</w:t>
+      </w:r>
+      <w:r>
+        <w:rPr>
+          <w:rFonts w:cstheme="minorHAnsi"/>
+          <w:sz w:val="24"/>
+          <w:szCs w:val="24"/>
+          <w:lang w:val="bg-BG"/>
+        </w:rPr>
+        <w:t>обавката е платена</w:t>
+      </w:r>
+      <w:r>
+        <w:rPr>
+          <w:rFonts w:cstheme="minorHAnsi"/>
+          <w:sz w:val="24"/>
+          <w:szCs w:val="24"/>
+          <w:lang w:val="bg-BG"/>
+        </w:rPr>
+        <w:t xml:space="preserve">, но за рализка от </w:t>
+      </w:r>
+      <w:r>
+        <w:rPr>
+          <w:rFonts w:cstheme="minorHAnsi"/>
+          <w:b/>
+          <w:sz w:val="24"/>
+          <w:szCs w:val="24"/>
+        </w:rPr>
+        <w:t>TestRail</w:t>
+      </w:r>
+      <w:r>
+        <w:rPr>
+          <w:rFonts w:cstheme="minorHAnsi"/>
+          <w:sz w:val="24"/>
+          <w:szCs w:val="24"/>
+        </w:rPr>
+        <w:t xml:space="preserve">, </w:t>
+      </w:r>
+      <w:r>
+        <w:rPr>
+          <w:rFonts w:cstheme="minorHAnsi"/>
+          <w:sz w:val="24"/>
+          <w:szCs w:val="24"/>
+          <w:lang w:val="bg-BG"/>
+        </w:rPr>
+        <w:t xml:space="preserve">освен цената от 10$ за 10 потребителя (500$ за 25 потребителя, 1000$ за 50 и тн), трябва да заплати и за </w:t>
+      </w:r>
+      <w:r>
+        <w:rPr>
+          <w:rFonts w:cstheme="minorHAnsi"/>
+          <w:b/>
+          <w:sz w:val="24"/>
+          <w:szCs w:val="24"/>
+        </w:rPr>
+        <w:t>Jira</w:t>
+      </w:r>
+      <w:r>
+        <w:rPr>
+          <w:rFonts w:cstheme="minorHAnsi"/>
+          <w:sz w:val="24"/>
+          <w:szCs w:val="24"/>
+          <w:lang w:val="bg-BG"/>
+        </w:rPr>
+        <w:t xml:space="preserve">, тъй като </w:t>
+      </w:r>
+      <w:r>
+        <w:rPr>
+          <w:rFonts w:cstheme="minorHAnsi"/>
+          <w:sz w:val="24"/>
+          <w:szCs w:val="24"/>
+        </w:rPr>
+        <w:t>XRay</w:t>
+      </w:r>
+      <w:r>
+        <w:rPr>
+          <w:rFonts w:cstheme="minorHAnsi"/>
+          <w:sz w:val="24"/>
+          <w:szCs w:val="24"/>
+          <w:lang w:val="bg-BG"/>
+        </w:rPr>
+        <w:t xml:space="preserve"> не може да работи без него. Логичният избор за всички, които ползват </w:t>
+      </w:r>
+      <w:r>
+        <w:rPr>
+          <w:rFonts w:cstheme="minorHAnsi"/>
+          <w:b/>
+          <w:sz w:val="24"/>
+          <w:szCs w:val="24"/>
+        </w:rPr>
+        <w:t>Jira</w:t>
+      </w:r>
+      <w:r>
+        <w:rPr>
+          <w:rFonts w:cstheme="minorHAnsi"/>
+          <w:sz w:val="24"/>
+          <w:szCs w:val="24"/>
+          <w:lang w:val="bg-BG"/>
+        </w:rPr>
+        <w:t xml:space="preserve">, като тул за проследяване на дефекти и планиране, би бил купуването и използването на </w:t>
+      </w:r>
+      <w:r>
+        <w:rPr>
+          <w:rFonts w:cstheme="minorHAnsi"/>
+          <w:b/>
+          <w:sz w:val="24"/>
+          <w:szCs w:val="24"/>
+        </w:rPr>
+        <w:t>Xray</w:t>
+      </w:r>
+      <w:r>
+        <w:rPr>
+          <w:rFonts w:cstheme="minorHAnsi"/>
+          <w:sz w:val="24"/>
+          <w:szCs w:val="24"/>
+          <w:lang w:val="bg-BG"/>
+        </w:rPr>
+        <w:t xml:space="preserve">, вместо покупката на друг инструмент за управление на тестове, тъй като има най-добрата интеграция спрямо </w:t>
+      </w:r>
+      <w:r>
+        <w:rPr>
+          <w:rFonts w:cstheme="minorHAnsi"/>
+          <w:sz w:val="24"/>
+          <w:szCs w:val="24"/>
+        </w:rPr>
+        <w:t>Jira.</w:t>
+      </w:r>
+      <w:r>
+        <w:rPr>
+          <w:rFonts w:cstheme="minorHAnsi"/>
+          <w:sz w:val="24"/>
+          <w:szCs w:val="24"/>
+          <w:lang w:val="bg-BG"/>
+        </w:rPr>
+        <w:t xml:space="preserve"> В случаите, когато това не е валидно, купуването и използването на </w:t>
+      </w:r>
+      <w:r>
+        <w:rPr>
+          <w:rFonts w:cstheme="minorHAnsi"/>
+          <w:sz w:val="24"/>
+          <w:szCs w:val="24"/>
+        </w:rPr>
+        <w:t xml:space="preserve">Xray, като самостоятелен продукт е безмислено и алогично. </w:t>
+      </w:r>
+    </w:p>
+    <w:p>
+      <w:pPr>
+        <w:spacing w:after="160" w:line="259" w:lineRule="auto"/>
+        <w:rPr>
+          <w:rFonts w:cstheme="minorHAnsi"/>
+          <w:sz w:val="24"/>
+          <w:szCs w:val="24"/>
+        </w:rPr>
+      </w:pPr>
+    </w:p>
+    <w:p>
+      <w:pPr>
+        <w:spacing w:after="160" w:line="259" w:lineRule="auto"/>
+        <w:rPr>
+          <w:rFonts w:cstheme="minorHAnsi"/>
+          <w:sz w:val="24"/>
+          <w:szCs w:val="24"/>
+        </w:rPr>
+      </w:pPr>
+    </w:p>
+    <w:p>
+      <w:pPr>
+        <w:spacing w:after="160" w:line="259" w:lineRule="auto"/>
+        <w:rPr>
+          <w:rFonts w:cstheme="minorHAnsi"/>
+          <w:sz w:val="24"/>
+          <w:szCs w:val="24"/>
+          <w:lang w:val="bg-BG"/>
+        </w:rPr>
+      </w:pPr>
+    </w:p>
+    <w:p>
+      <w:pPr>
+        <w:pStyle w:val="Heading3"/>
+        <w:rPr>
+          <w:sz w:val="28"/>
+          <w:lang w:val="bg-BG"/>
+        </w:rPr>
+      </w:pPr>
+      <w:bookmarkStart w:id="5" w:name="_Toc512862476"/>
+      <w:r>
+        <w:rPr>
+          <w:sz w:val="28"/>
+          <w:lang w:val="bg-BG" w:eastAsia="bg-BG"/>
+        </w:rPr>
+        <w:t>Zephyr</w:t>
+      </w:r>
+      <w:bookmarkEnd w:id="5"/>
+    </w:p>
+    <w:p>
+      <w:pPr>
+        <w:shd w:val="clear" w:color="auto" w:fill="FFFFFF"/>
+        <w:spacing w:after="0" w:line="240" w:lineRule="auto"/>
+        <w:ind w:left="720"/>
+        <w:rPr>
+          <w:rFonts w:cstheme="minorHAnsi"/>
+          <w:sz w:val="24"/>
+          <w:szCs w:val="24"/>
+          <w:lang w:val="bg-BG"/>
+        </w:rPr>
+      </w:pPr>
+    </w:p>
+    <w:p>
+      <w:pPr>
+        <w:shd w:val="clear" w:color="auto" w:fill="FFFFFF"/>
+        <w:spacing w:after="0" w:line="240" w:lineRule="auto"/>
+        <w:rPr>
+          <w:rFonts w:cstheme="minorHAnsi"/>
+          <w:sz w:val="24"/>
+          <w:szCs w:val="24"/>
+          <w:lang w:val="bg-BG"/>
+        </w:rPr>
+      </w:pPr>
+      <w:r>
+        <w:rPr>
+          <w:rFonts w:cstheme="minorHAnsi"/>
+          <w:sz w:val="24"/>
+          <w:szCs w:val="24"/>
+        </w:rPr>
+        <w:tab/>
+      </w:r>
+      <w:r>
+        <w:rPr>
+          <w:rFonts w:cstheme="minorHAnsi"/>
+          <w:b/>
+          <w:sz w:val="24"/>
+          <w:szCs w:val="24"/>
+        </w:rPr>
+        <w:t>D Software Inc</w:t>
+      </w:r>
+      <w:r>
+        <w:rPr>
+          <w:rFonts w:cstheme="minorHAnsi"/>
+          <w:sz w:val="24"/>
+          <w:szCs w:val="24"/>
+        </w:rPr>
+        <w:t xml:space="preserve">. разработва </w:t>
+      </w:r>
+      <w:r>
+        <w:rPr>
+          <w:rFonts w:cstheme="minorHAnsi"/>
+          <w:sz w:val="24"/>
+          <w:szCs w:val="24"/>
+          <w:lang w:val="bg-BG"/>
+        </w:rPr>
+        <w:t>технологии и продукти</w:t>
+      </w:r>
+      <w:r>
+        <w:rPr>
+          <w:rFonts w:cstheme="minorHAnsi"/>
+          <w:sz w:val="24"/>
+          <w:szCs w:val="24"/>
+        </w:rPr>
+        <w:t xml:space="preserve"> за управление на тестовете, </w:t>
+      </w:r>
+      <w:r>
+        <w:rPr>
+          <w:rFonts w:cstheme="minorHAnsi"/>
+          <w:sz w:val="24"/>
+          <w:szCs w:val="24"/>
+          <w:lang w:val="bg-BG"/>
+        </w:rPr>
+        <w:t xml:space="preserve">като с тяхна помощ позволява </w:t>
+      </w:r>
+      <w:r>
+        <w:rPr>
+          <w:rFonts w:cstheme="minorHAnsi"/>
+          <w:sz w:val="24"/>
+          <w:szCs w:val="24"/>
+        </w:rPr>
+        <w:t xml:space="preserve">достъп и преглед на </w:t>
+      </w:r>
+      <w:r>
+        <w:rPr>
+          <w:rFonts w:cstheme="minorHAnsi"/>
+          <w:sz w:val="24"/>
+          <w:szCs w:val="24"/>
+        </w:rPr>
+        <w:t xml:space="preserve">данните, </w:t>
+      </w:r>
+      <w:r>
+        <w:rPr>
+          <w:rFonts w:cstheme="minorHAnsi"/>
+          <w:sz w:val="24"/>
+          <w:szCs w:val="24"/>
+          <w:lang w:val="bg-BG"/>
+        </w:rPr>
+        <w:t>с цел вземане на</w:t>
+      </w:r>
+      <w:r>
+        <w:rPr>
+          <w:rFonts w:cstheme="minorHAnsi"/>
+          <w:sz w:val="24"/>
+          <w:szCs w:val="24"/>
+        </w:rPr>
+        <w:t xml:space="preserve"> решения</w:t>
+      </w:r>
+      <w:r>
+        <w:rPr>
+          <w:rFonts w:cstheme="minorHAnsi"/>
+          <w:sz w:val="24"/>
+          <w:szCs w:val="24"/>
+          <w:lang w:val="bg-BG"/>
+        </w:rPr>
+        <w:t>, подобрение на процесите и развитие на изкуствен интелект в помощ на процесите за контрол на качеството</w:t>
+      </w:r>
+      <w:r>
+        <w:rPr>
+          <w:rFonts w:cstheme="minorHAnsi"/>
+          <w:sz w:val="24"/>
+          <w:szCs w:val="24"/>
+        </w:rPr>
+        <w:t xml:space="preserve">. </w:t>
+      </w:r>
+      <w:r>
+        <w:rPr>
+          <w:rFonts w:cstheme="minorHAnsi"/>
+          <w:sz w:val="24"/>
+          <w:szCs w:val="24"/>
+          <w:lang w:val="bg-BG"/>
+        </w:rPr>
+        <w:t>Компанията разработва</w:t>
+      </w:r>
+      <w:r>
+        <w:rPr>
+          <w:rFonts w:cstheme="minorHAnsi"/>
+          <w:sz w:val="24"/>
+          <w:szCs w:val="24"/>
+        </w:rPr>
+        <w:t xml:space="preserve"> </w:t>
+      </w:r>
+      <w:r>
+        <w:rPr>
+          <w:rFonts w:cstheme="minorHAnsi"/>
+          <w:b/>
+          <w:sz w:val="24"/>
+          <w:szCs w:val="24"/>
+        </w:rPr>
+        <w:t>Zephyr</w:t>
+      </w:r>
+      <w:r>
+        <w:rPr>
+          <w:rFonts w:cstheme="minorHAnsi"/>
+          <w:sz w:val="24"/>
+          <w:szCs w:val="24"/>
+        </w:rPr>
+        <w:t>, плат</w:t>
+      </w:r>
+      <w:r>
+        <w:rPr>
+          <w:rFonts w:cstheme="minorHAnsi"/>
+          <w:sz w:val="24"/>
+          <w:szCs w:val="24"/>
+        </w:rPr>
+        <w:t>форма за управление на тестове</w:t>
+      </w:r>
+      <w:r>
+        <w:rPr>
+          <w:rFonts w:cstheme="minorHAnsi"/>
+          <w:sz w:val="24"/>
+          <w:szCs w:val="24"/>
+        </w:rPr>
+        <w:t xml:space="preserve">, включително администрация, управление на ресурси и изисквания, настройка на </w:t>
+      </w:r>
+      <w:r>
+        <w:rPr>
+          <w:rFonts w:cstheme="minorHAnsi"/>
+          <w:sz w:val="24"/>
+          <w:szCs w:val="24"/>
+          <w:lang w:val="bg-BG"/>
+        </w:rPr>
+        <w:t>мястото за съхранение на данните</w:t>
+      </w:r>
+      <w:r>
+        <w:rPr>
+          <w:rFonts w:cstheme="minorHAnsi"/>
+          <w:sz w:val="24"/>
+          <w:szCs w:val="24"/>
+        </w:rPr>
+        <w:t xml:space="preserve">, проследяване на дефекти, показатели и персонализиране на таблото, както и създаването на тестови </w:t>
+      </w:r>
+      <w:r>
+        <w:rPr>
+          <w:rFonts w:cstheme="minorHAnsi"/>
+          <w:sz w:val="24"/>
+          <w:szCs w:val="24"/>
+          <w:lang w:val="bg-BG"/>
+        </w:rPr>
+        <w:t>сценарии</w:t>
+      </w:r>
+      <w:r>
+        <w:rPr>
+          <w:rFonts w:cstheme="minorHAnsi"/>
+          <w:sz w:val="24"/>
+          <w:szCs w:val="24"/>
+        </w:rPr>
+        <w:t xml:space="preserve">, </w:t>
+      </w:r>
+      <w:r>
+        <w:rPr>
+          <w:rFonts w:cstheme="minorHAnsi"/>
+          <w:sz w:val="24"/>
+          <w:szCs w:val="24"/>
+          <w:lang w:val="bg-BG"/>
+        </w:rPr>
+        <w:t xml:space="preserve">както и </w:t>
+      </w:r>
+      <w:r>
+        <w:rPr>
+          <w:rFonts w:cstheme="minorHAnsi"/>
+          <w:sz w:val="24"/>
+          <w:szCs w:val="24"/>
+        </w:rPr>
+        <w:t>график</w:t>
+      </w:r>
+      <w:r>
+        <w:rPr>
+          <w:rFonts w:cstheme="minorHAnsi"/>
+          <w:sz w:val="24"/>
+          <w:szCs w:val="24"/>
+          <w:lang w:val="bg-BG"/>
+        </w:rPr>
+        <w:t xml:space="preserve"> за изпъленение на тестовете</w:t>
+      </w:r>
+      <w:r>
+        <w:rPr>
+          <w:rFonts w:cstheme="minorHAnsi"/>
+          <w:sz w:val="24"/>
+          <w:szCs w:val="24"/>
+        </w:rPr>
+        <w:t>. Компанията предлага и програми за обучение</w:t>
+      </w:r>
+      <w:r>
+        <w:rPr>
+          <w:rFonts w:cstheme="minorHAnsi"/>
+          <w:sz w:val="24"/>
+          <w:szCs w:val="24"/>
+        </w:rPr>
+        <w:t xml:space="preserve"> </w:t>
+      </w:r>
+      <w:r>
+        <w:rPr>
+          <w:rFonts w:cstheme="minorHAnsi"/>
+          <w:sz w:val="24"/>
+          <w:szCs w:val="24"/>
+        </w:rPr>
+        <w:t xml:space="preserve">и технически, стратегически и консултантски услуги по проекти за осигуряване на качеството. Тя обслужва телекомуникации, медии, финансови услуги, високотехнологични, мобилни, здравни / медицински, правителствени, ИТ услуги и индустриални софтуерни индустрии. </w:t>
+      </w:r>
+      <w:r>
+        <w:rPr>
+          <w:rFonts w:cstheme="minorHAnsi"/>
+          <w:b/>
+          <w:sz w:val="24"/>
+          <w:szCs w:val="24"/>
+        </w:rPr>
+        <w:t>D Software</w:t>
+      </w:r>
+      <w:r>
+        <w:rPr>
+          <w:rFonts w:cstheme="minorHAnsi"/>
+          <w:sz w:val="24"/>
+          <w:szCs w:val="24"/>
+        </w:rPr>
+        <w:t xml:space="preserve"> е основана през 2007 г. и се намира в Фремонт, Калифорния.</w:t>
+      </w:r>
+    </w:p>
+    <w:p>
+      <w:pPr>
+        <w:shd w:val="clear" w:color="auto" w:fill="FFFFFF"/>
+        <w:spacing w:after="0" w:line="240" w:lineRule="auto"/>
+        <w:rPr>
+          <w:rFonts w:cstheme="minorHAnsi"/>
+          <w:sz w:val="24"/>
+          <w:szCs w:val="24"/>
+        </w:rPr>
+      </w:pPr>
+    </w:p>
+    <w:p>
+      <w:pPr>
+        <w:shd w:val="clear" w:color="auto" w:fill="FFFFFF"/>
+        <w:spacing w:after="0" w:line="240" w:lineRule="auto"/>
+        <w:rPr>
+          <w:rFonts w:cstheme="minorHAnsi"/>
+          <w:sz w:val="24"/>
+          <w:szCs w:val="24"/>
+        </w:rPr>
+      </w:pPr>
+      <w:r>
+        <w:rPr>
+          <w:rFonts w:cstheme="minorHAnsi"/>
+          <w:sz w:val="24"/>
+          <w:szCs w:val="24"/>
+        </w:rPr>
+        <w:tab/>
+      </w:r>
+      <w:r>
+        <w:rPr>
+          <w:rFonts w:cstheme="minorHAnsi"/>
+          <w:b/>
+          <w:sz w:val="24"/>
+          <w:szCs w:val="24"/>
+        </w:rPr>
+        <w:t xml:space="preserve">Zephyr </w:t>
+      </w:r>
+      <w:r>
+        <w:rPr>
+          <w:rFonts w:cstheme="minorHAnsi"/>
+          <w:sz w:val="24"/>
+          <w:szCs w:val="24"/>
+          <w:lang w:val="bg-BG"/>
+        </w:rPr>
+        <w:t xml:space="preserve">се предлага в две направление, като самостоятелен продукт и като допълнение за </w:t>
+      </w:r>
+      <w:r>
+        <w:rPr>
+          <w:rFonts w:cstheme="minorHAnsi"/>
+          <w:sz w:val="24"/>
+          <w:szCs w:val="24"/>
+        </w:rPr>
+        <w:t>Jira</w:t>
+      </w:r>
+      <w:r>
+        <w:rPr>
+          <w:rFonts w:cstheme="minorHAnsi"/>
+          <w:sz w:val="24"/>
+          <w:szCs w:val="24"/>
+          <w:lang w:val="bg-BG"/>
+        </w:rPr>
+        <w:t xml:space="preserve"> (подобно на </w:t>
+      </w:r>
+      <w:r>
+        <w:rPr>
+          <w:rFonts w:cstheme="minorHAnsi"/>
+          <w:b/>
+          <w:sz w:val="24"/>
+          <w:szCs w:val="24"/>
+        </w:rPr>
+        <w:t>XRay</w:t>
+      </w:r>
+      <w:r>
+        <w:rPr>
+          <w:rFonts w:cstheme="minorHAnsi"/>
+          <w:sz w:val="24"/>
+          <w:szCs w:val="24"/>
+        </w:rPr>
+        <w:t xml:space="preserve">). </w:t>
+      </w:r>
+    </w:p>
+    <w:p>
+      <w:pPr>
+        <w:shd w:val="clear" w:color="auto" w:fill="FFFFFF"/>
+        <w:spacing w:after="0" w:line="240" w:lineRule="auto"/>
+        <w:rPr>
+          <w:rFonts w:cstheme="minorHAnsi"/>
+          <w:sz w:val="24"/>
+          <w:szCs w:val="24"/>
+        </w:rPr>
+      </w:pPr>
+    </w:p>
+    <w:p>
+      <w:pPr>
+        <w:pStyle w:val="Heading4"/>
+        <w:rPr>
+          <w:lang w:val="bg-BG"/>
+        </w:rPr>
+      </w:pPr>
+      <w:r>
+        <w:rPr>
+          <w:lang w:val="bg-BG"/>
+        </w:rPr>
+        <w:t>Самостоятелен продукт</w:t>
+      </w:r>
+    </w:p>
+    <w:p>
+      <w:pPr>
+        <w:rPr>
+          <w:sz w:val="24"/>
+          <w:lang w:val="bg-BG"/>
+        </w:rPr>
+      </w:pPr>
+      <w:r>
+        <w:rPr>
+          <w:lang w:val="bg-BG"/>
+        </w:rPr>
+        <w:tab/>
+      </w:r>
+      <w:r>
+        <w:rPr>
+          <w:sz w:val="24"/>
+          <w:lang w:val="bg-BG"/>
+        </w:rPr>
+        <w:t xml:space="preserve">Zephyr е решение за тестване, предназначено да поддържа темпото на непрекъснатото предлагане на софтуер, а екипите </w:t>
+      </w:r>
+      <w:r>
+        <w:rPr>
+          <w:sz w:val="24"/>
+          <w:lang w:val="bg-BG"/>
+        </w:rPr>
+        <w:t>да останат</w:t>
+      </w:r>
+      <w:r>
+        <w:rPr>
+          <w:sz w:val="24"/>
+          <w:lang w:val="bg-BG"/>
+        </w:rPr>
+        <w:t xml:space="preserve"> съсредоточени върху производителност</w:t>
+      </w:r>
+      <w:r>
+        <w:rPr>
+          <w:sz w:val="24"/>
+          <w:lang w:val="bg-BG"/>
+        </w:rPr>
+        <w:t>та</w:t>
+      </w:r>
+      <w:r>
+        <w:rPr>
+          <w:sz w:val="24"/>
+          <w:lang w:val="bg-BG"/>
+        </w:rPr>
+        <w:t xml:space="preserve"> и качество</w:t>
+      </w:r>
+      <w:r>
+        <w:rPr>
+          <w:sz w:val="24"/>
+          <w:lang w:val="bg-BG"/>
+        </w:rPr>
+        <w:t>то на продукт</w:t>
+      </w:r>
+      <w:r>
+        <w:rPr>
+          <w:sz w:val="24"/>
+          <w:lang w:val="bg-BG"/>
+        </w:rPr>
+        <w:t xml:space="preserve">. От </w:t>
+      </w:r>
+      <w:r>
+        <w:rPr>
+          <w:b/>
+          <w:sz w:val="24"/>
+          <w:lang w:val="bg-BG"/>
+        </w:rPr>
+        <w:t>Agile</w:t>
+      </w:r>
+      <w:r>
+        <w:rPr>
+          <w:sz w:val="24"/>
+          <w:lang w:val="bg-BG"/>
+        </w:rPr>
+        <w:t xml:space="preserve"> </w:t>
+      </w:r>
+      <w:r>
+        <w:rPr>
+          <w:sz w:val="24"/>
+          <w:lang w:val="bg-BG"/>
+        </w:rPr>
+        <w:t>до</w:t>
+      </w:r>
+      <w:r>
+        <w:rPr>
+          <w:sz w:val="24"/>
+          <w:lang w:val="bg-BG"/>
+        </w:rPr>
+        <w:t xml:space="preserve"> </w:t>
+      </w:r>
+      <w:r>
+        <w:rPr>
+          <w:b/>
+          <w:sz w:val="24"/>
+          <w:lang w:val="bg-BG"/>
+        </w:rPr>
+        <w:t>Automation</w:t>
+      </w:r>
+      <w:r>
+        <w:rPr>
+          <w:sz w:val="24"/>
+          <w:lang w:val="bg-BG"/>
+        </w:rPr>
+        <w:t xml:space="preserve">, </w:t>
+      </w:r>
+      <w:r>
+        <w:rPr>
+          <w:sz w:val="24"/>
+          <w:lang w:val="bg-BG"/>
+        </w:rPr>
+        <w:t xml:space="preserve">от </w:t>
+      </w:r>
+      <w:r>
+        <w:rPr>
+          <w:b/>
+          <w:sz w:val="24"/>
+          <w:lang w:val="bg-BG"/>
+        </w:rPr>
+        <w:t>DevOps</w:t>
+      </w:r>
+      <w:r>
+        <w:rPr>
+          <w:sz w:val="24"/>
+          <w:lang w:val="bg-BG"/>
+        </w:rPr>
+        <w:t xml:space="preserve"> </w:t>
+      </w:r>
+      <w:r>
+        <w:rPr>
+          <w:sz w:val="24"/>
+          <w:lang w:val="bg-BG"/>
+        </w:rPr>
+        <w:t>до</w:t>
+      </w:r>
+      <w:r>
+        <w:rPr>
+          <w:sz w:val="24"/>
+          <w:lang w:val="bg-BG"/>
+        </w:rPr>
+        <w:t xml:space="preserve"> </w:t>
+      </w:r>
+      <w:r>
+        <w:rPr>
+          <w:b/>
+          <w:sz w:val="24"/>
+          <w:lang w:val="bg-BG"/>
+        </w:rPr>
+        <w:t>Analytics</w:t>
+      </w:r>
+      <w:r>
+        <w:rPr>
+          <w:sz w:val="24"/>
+          <w:lang w:val="bg-BG"/>
+        </w:rPr>
+        <w:t xml:space="preserve">, Zephyr </w:t>
+      </w:r>
+      <w:r>
+        <w:rPr>
+          <w:sz w:val="24"/>
+          <w:lang w:val="bg-BG"/>
+        </w:rPr>
+        <w:t>покрива</w:t>
+      </w:r>
+      <w:r>
+        <w:rPr>
+          <w:sz w:val="24"/>
+          <w:lang w:val="bg-BG"/>
+        </w:rPr>
+        <w:t xml:space="preserve"> </w:t>
+      </w:r>
+      <w:r>
+        <w:rPr>
+          <w:sz w:val="24"/>
+          <w:lang w:val="bg-BG"/>
+        </w:rPr>
+        <w:t>по-голямата част от деплоймънт процесите, тестването и управлението на ресурси и изисквания.</w:t>
+      </w:r>
+    </w:p>
+    <w:p>
+      <w:pPr>
+        <w:rPr>
+          <w:sz w:val="24"/>
+          <w:lang w:val="bg-BG"/>
+        </w:rPr>
+      </w:pPr>
+      <w:r>
+        <w:rPr>
+          <w:sz w:val="24"/>
+          <w:lang w:val="bg-BG"/>
+        </w:rPr>
+        <w:tab/>
+        <w:t xml:space="preserve">Предоставя следните фукнционалности: </w:t>
+      </w:r>
+      <w:bookmarkStart w:id="6" w:name="_GoBack"/>
+      <w:bookmarkEnd w:id="6"/>
+    </w:p>
+    <w:p>
+      <w:pPr>
+        <w:pStyle w:val="ListParagraph"/>
+        <w:numPr>
+          <w:ilvl w:val="0"/>
+          <w:numId w:val="50"/>
+        </w:numPr>
+        <w:rPr>
+          <w:sz w:val="24"/>
+          <w:lang w:val="bg-BG"/>
+        </w:rPr>
+      </w:pPr>
+      <w:r>
+        <w:rPr>
+          <w:sz w:val="24"/>
+          <w:lang w:val="bg-BG"/>
+        </w:rPr>
+        <w:t xml:space="preserve">Проследява интегрирането на </w:t>
+      </w:r>
+      <w:r>
+        <w:rPr>
+          <w:sz w:val="24"/>
+        </w:rPr>
+        <w:t xml:space="preserve">Agile </w:t>
+      </w:r>
+      <w:r>
+        <w:rPr>
+          <w:sz w:val="24"/>
+          <w:lang w:val="bg-BG"/>
+        </w:rPr>
+        <w:t>методологията, от графики до следене на риска</w:t>
+      </w:r>
+    </w:p>
+    <w:p>
+      <w:pPr>
+        <w:pStyle w:val="ListParagraph"/>
+        <w:numPr>
+          <w:ilvl w:val="0"/>
+          <w:numId w:val="50"/>
+        </w:numPr>
+        <w:rPr>
+          <w:sz w:val="24"/>
+          <w:lang w:val="bg-BG"/>
+        </w:rPr>
+      </w:pPr>
+      <w:r>
+        <w:rPr>
+          <w:sz w:val="24"/>
+          <w:lang w:val="bg-BG"/>
+        </w:rPr>
+        <w:t>Скалиране</w:t>
+      </w:r>
+    </w:p>
+    <w:p>
+      <w:pPr>
+        <w:pStyle w:val="ListParagraph"/>
+        <w:numPr>
+          <w:ilvl w:val="0"/>
+          <w:numId w:val="50"/>
+        </w:numPr>
+        <w:rPr>
+          <w:sz w:val="24"/>
+          <w:lang w:val="bg-BG"/>
+        </w:rPr>
+      </w:pPr>
+      <w:r>
+        <w:rPr>
+          <w:sz w:val="24"/>
+          <w:lang w:val="bg-BG"/>
+        </w:rPr>
+        <w:t>Анализиране на метрики и процеси, подобряване на „прозрачността“ в организацията</w:t>
+      </w:r>
+    </w:p>
+    <w:p>
+      <w:pPr>
+        <w:pStyle w:val="ListParagraph"/>
+        <w:numPr>
+          <w:ilvl w:val="0"/>
+          <w:numId w:val="50"/>
+        </w:numPr>
+        <w:rPr>
+          <w:sz w:val="24"/>
+          <w:lang w:val="bg-BG"/>
+        </w:rPr>
+      </w:pPr>
+      <w:r>
+        <w:rPr>
+          <w:sz w:val="24"/>
+          <w:lang w:val="bg-BG"/>
+        </w:rPr>
+        <w:t xml:space="preserve">Деплоймънт на продукта в </w:t>
+      </w:r>
+      <w:r>
+        <w:rPr>
+          <w:sz w:val="24"/>
+          <w:lang w:val="bg-BG"/>
+        </w:rPr>
+        <w:t>Cloud, Server</w:t>
+      </w:r>
+      <w:r>
+        <w:rPr>
+          <w:sz w:val="24"/>
+          <w:lang w:val="bg-BG"/>
+        </w:rPr>
+        <w:t xml:space="preserve"> или</w:t>
+      </w:r>
+      <w:r>
+        <w:rPr>
+          <w:sz w:val="24"/>
+          <w:lang w:val="bg-BG"/>
+        </w:rPr>
+        <w:t xml:space="preserve"> Data Center</w:t>
+      </w:r>
+    </w:p>
+    <w:p>
+      <w:pPr>
+        <w:pStyle w:val="ListParagraph"/>
+        <w:numPr>
+          <w:ilvl w:val="0"/>
+          <w:numId w:val="50"/>
+        </w:numPr>
+        <w:rPr>
+          <w:sz w:val="24"/>
+          <w:lang w:val="bg-BG"/>
+        </w:rPr>
+      </w:pPr>
+      <w:r>
+        <w:rPr>
+          <w:sz w:val="24"/>
+          <w:lang w:val="bg-BG"/>
+        </w:rPr>
+        <w:t>Независим от операционна система</w:t>
+      </w:r>
+      <w:r>
+        <w:rPr>
+          <w:sz w:val="24"/>
+          <w:lang w:val="bg-BG"/>
+        </w:rPr>
+        <w:t xml:space="preserve"> (Windows, Linux) или Бази данни (Oracle, M</w:t>
+      </w:r>
+      <w:r>
+        <w:rPr>
+          <w:sz w:val="24"/>
+          <w:lang w:val="bg-BG"/>
+        </w:rPr>
+        <w:t>ySQL, Microsoft SQL, postgres)</w:t>
+      </w:r>
+    </w:p>
+    <w:p>
+      <w:pPr>
+        <w:pStyle w:val="ListParagraph"/>
+        <w:numPr>
+          <w:ilvl w:val="0"/>
+          <w:numId w:val="50"/>
+        </w:numPr>
+        <w:rPr>
+          <w:sz w:val="24"/>
+          <w:lang w:val="bg-BG"/>
+        </w:rPr>
+      </w:pPr>
+      <w:r>
+        <w:rPr>
+          <w:sz w:val="24"/>
+          <w:lang w:val="bg-BG"/>
+        </w:rPr>
+        <w:t xml:space="preserve">Интеграция с </w:t>
+      </w:r>
+      <w:r>
+        <w:rPr>
+          <w:sz w:val="24"/>
+          <w:lang w:val="bg-BG"/>
+        </w:rPr>
+        <w:t xml:space="preserve">JIRA, Confluence, Crowd, LDAP, Continuous Integration tools </w:t>
+      </w:r>
+      <w:r>
+        <w:rPr>
+          <w:sz w:val="24"/>
+          <w:lang w:val="bg-BG"/>
+        </w:rPr>
+        <w:t>като</w:t>
+      </w:r>
+      <w:r>
+        <w:rPr>
+          <w:sz w:val="24"/>
+          <w:lang w:val="bg-BG"/>
+        </w:rPr>
+        <w:t xml:space="preserve"> Jenkins, Bamboo </w:t>
+      </w:r>
+      <w:r>
+        <w:rPr>
+          <w:sz w:val="24"/>
+          <w:lang w:val="bg-BG"/>
+        </w:rPr>
+        <w:t>и</w:t>
+      </w:r>
+      <w:r>
+        <w:rPr>
+          <w:sz w:val="24"/>
+          <w:lang w:val="bg-BG"/>
+        </w:rPr>
+        <w:t xml:space="preserve"> Automation tools </w:t>
+      </w:r>
+      <w:r>
+        <w:rPr>
+          <w:sz w:val="24"/>
+          <w:lang w:val="bg-BG"/>
+        </w:rPr>
+        <w:t>като</w:t>
+      </w:r>
+      <w:r>
+        <w:rPr>
+          <w:sz w:val="24"/>
+          <w:lang w:val="bg-BG"/>
+        </w:rPr>
+        <w:t xml:space="preserve"> Selenium, QTP/UFT</w:t>
+      </w:r>
+    </w:p>
+    <w:p>
+      <w:pPr>
+        <w:pStyle w:val="ListParagraph"/>
+        <w:numPr>
+          <w:ilvl w:val="0"/>
+          <w:numId w:val="50"/>
+        </w:numPr>
+        <w:rPr>
+          <w:sz w:val="24"/>
+          <w:lang w:val="bg-BG"/>
+        </w:rPr>
+      </w:pPr>
+      <w:r>
+        <w:rPr>
+          <w:sz w:val="24"/>
+          <w:lang w:val="bg-BG"/>
+        </w:rPr>
+        <w:t>SSL и микро-сървис базирана архитектура</w:t>
+      </w:r>
+    </w:p>
+    <w:p>
+      <w:pPr>
+        <w:shd w:val="clear" w:color="auto" w:fill="FFFFFF"/>
+        <w:spacing w:after="0" w:line="240" w:lineRule="auto"/>
+        <w:rPr>
+          <w:rFonts w:cstheme="minorHAnsi"/>
+          <w:sz w:val="24"/>
+          <w:szCs w:val="24"/>
+        </w:rPr>
+      </w:pPr>
+    </w:p>
+    <w:p>
+      <w:pPr>
+        <w:shd w:val="clear" w:color="auto" w:fill="FFFFFF"/>
+        <w:spacing w:after="0" w:line="240" w:lineRule="auto"/>
+        <w:rPr>
+          <w:rFonts w:cstheme="minorHAnsi"/>
+          <w:sz w:val="24"/>
+          <w:szCs w:val="24"/>
+        </w:rPr>
+      </w:pPr>
+    </w:p>
+    <w:p>
+      <w:pPr>
+        <w:shd w:val="clear" w:color="auto" w:fill="FFFFFF"/>
+        <w:spacing w:after="0" w:line="240" w:lineRule="auto"/>
+        <w:rPr>
+          <w:rFonts w:cstheme="minorHAnsi"/>
+          <w:sz w:val="24"/>
+          <w:szCs w:val="24"/>
+        </w:rPr>
+      </w:pPr>
+    </w:p>
+    <w:p>
+      <w:pPr>
+        <w:shd w:val="clear" w:color="auto" w:fill="FFFFFF"/>
+        <w:spacing w:after="0" w:line="240" w:lineRule="auto"/>
+        <w:rPr>
+          <w:rFonts w:cstheme="minorHAnsi"/>
+          <w:sz w:val="24"/>
+          <w:szCs w:val="24"/>
+        </w:rPr>
+      </w:pPr>
+    </w:p>
+    <w:p>
+      <w:pPr>
+        <w:shd w:val="clear" w:color="auto" w:fill="FFFFFF"/>
+        <w:spacing w:after="0" w:line="240" w:lineRule="auto"/>
+        <w:rPr>
+          <w:rFonts w:cstheme="minorHAnsi"/>
+          <w:sz w:val="24"/>
+          <w:szCs w:val="24"/>
+        </w:rPr>
+      </w:pPr>
+    </w:p>
+    <w:p>
+      <w:pPr>
+        <w:shd w:val="clear" w:color="auto" w:fill="FFFFFF"/>
+        <w:spacing w:after="0" w:line="240" w:lineRule="auto"/>
+        <w:rPr>
+          <w:rFonts w:cstheme="minorHAnsi"/>
+          <w:sz w:val="24"/>
+          <w:szCs w:val="24"/>
+        </w:rPr>
+      </w:pPr>
+    </w:p>
+    <w:p>
+      <w:pPr>
+        <w:shd w:val="clear" w:color="auto" w:fill="FFFFFF"/>
+        <w:spacing w:after="0" w:line="240" w:lineRule="auto"/>
+        <w:rPr>
+          <w:rFonts w:cstheme="minorHAnsi"/>
+          <w:sz w:val="24"/>
+          <w:szCs w:val="24"/>
+        </w:rPr>
+      </w:pPr>
+    </w:p>
+    <w:p>
+      <w:pPr>
+        <w:shd w:val="clear" w:color="auto" w:fill="FFFFFF"/>
+        <w:spacing w:after="0" w:line="240" w:lineRule="auto"/>
+        <w:rPr>
+          <w:rFonts w:cstheme="minorHAnsi"/>
+          <w:sz w:val="24"/>
+          <w:szCs w:val="24"/>
+        </w:rPr>
+      </w:pPr>
+    </w:p>
+    <w:p>
+      <w:pPr>
+        <w:shd w:val="clear" w:color="auto" w:fill="FFFFFF"/>
+        <w:spacing w:after="0" w:line="240" w:lineRule="auto"/>
         <w:rPr>
           <w:rFonts w:cstheme="minorHAnsi"/>
           <w:sz w:val="24"/>
@@ -3931,7 +7135,7 @@
                               <w:color w:val="FFFFFF" w:themeColor="background1"/>
                               <w14:numForm w14:val="lining"/>
                             </w:rPr>
-                            <w:t>8</w:t>
+                            <w:t>10</w:t>
                           </w:r>
                           <w:r>
                             <w:rPr>
@@ -3996,7 +7200,7 @@
                         <w:color w:val="FFFFFF" w:themeColor="background1"/>
                         <w14:numForm w14:val="lining"/>
                       </w:rPr>
-                      <w:t>8</w:t>
+                      <w:t>10</w:t>
                     </w:r>
                     <w:r>
                       <w:rPr>
@@ -5447,6 +8651,118 @@
     </w:lvl>
   </w:abstractNum>
   <w:abstractNum w:abstractNumId="12" w15:restartNumberingAfterBreak="0">
+    <w:nsid w:val="22D3326A"/>
+    <w:multiLevelType w:val="hybridMultilevel"/>
+    <w:tmpl w:val="9AE6D034"/>
+    <w:lvl w:ilvl="0" w:tplc="967CBEEE">
+      <w:numFmt w:val="bullet"/>
+      <w:lvlText w:val="-"/>
+      <w:lvlJc w:val="left"/>
+      <w:pPr>
+        <w:ind w:left="720" w:hanging="360"/>
+      </w:pPr>
+      <w:rPr>
+        <w:rFonts w:ascii="Calibri" w:eastAsiaTheme="minorEastAsia" w:hAnsi="Calibri" w:cs="Calibri" w:hint="default"/>
+      </w:rPr>
+    </w:lvl>
+    <w:lvl w:ilvl="1" w:tplc="04020003" w:tentative="1">
+      <w:start w:val="1"/>
+      <w:numFmt w:val="bullet"/>
+      <w:lvlText w:val="o"/>
+      <w:lvlJc w:val="left"/>
+      <w:pPr>
+        <w:ind w:left="1440" w:hanging="360"/>
+      </w:pPr>
+      <w:rPr>
+        <w:rFonts w:ascii="Courier New" w:hAnsi="Courier New" w:cs="Courier New" w:hint="default"/>
+      </w:rPr>
+    </w:lvl>
+    <w:lvl w:ilvl="2" w:tplc="04020005" w:tentative="1">
+      <w:start w:val="1"/>
+      <w:numFmt w:val="bullet"/>
+      <w:lvlText w:val=""/>
+      <w:lvlJc w:val="left"/>
+      <w:pPr>
+        <w:ind w:left="2160" w:hanging="360"/>
+      </w:pPr>
+      <w:rPr>
+        <w:rFonts w:ascii="Wingdings" w:hAnsi="Wingdings" w:hint="default"/>
+      </w:rPr>
+    </w:lvl>
+    <w:lvl w:ilvl="3" w:tplc="04020001" w:tentative="1">
+      <w:start w:val="1"/>
+      <w:numFmt w:val="bullet"/>
+      <w:lvlText w:val=""/>
+      <w:lvlJc w:val="left"/>
+      <w:pPr>
+        <w:ind w:left="2880" w:hanging="360"/>
+      </w:pPr>
+      <w:rPr>
+        <w:rFonts w:ascii="Symbol" w:hAnsi="Symbol" w:hint="default"/>
+      </w:rPr>
+    </w:lvl>
+    <w:lvl w:ilvl="4" w:tplc="04020003" w:tentative="1">
+      <w:start w:val="1"/>
+      <w:numFmt w:val="bullet"/>
+      <w:lvlText w:val="o"/>
+      <w:lvlJc w:val="left"/>
+      <w:pPr>
+        <w:ind w:left="3600" w:hanging="360"/>
+      </w:pPr>
+      <w:rPr>
+        <w:rFonts w:ascii="Courier New" w:hAnsi="Courier New" w:cs="Courier New" w:hint="default"/>
+      </w:rPr>
+    </w:lvl>
+    <w:lvl w:ilvl="5" w:tplc="04020005" w:tentative="1">
+      <w:start w:val="1"/>
+      <w:numFmt w:val="bullet"/>
+      <w:lvlText w:val=""/>
+      <w:lvlJc w:val="left"/>
+      <w:pPr>
+        <w:ind w:left="4320" w:hanging="360"/>
+      </w:pPr>
+      <w:rPr>
+        <w:rFonts w:ascii="Wingdings" w:hAnsi="Wingdings" w:hint="default"/>
+      </w:rPr>
+    </w:lvl>
+    <w:lvl w:ilvl="6" w:tplc="04020001" w:tentative="1">
+      <w:start w:val="1"/>
+      <w:numFmt w:val="bullet"/>
+      <w:lvlText w:val=""/>
+      <w:lvlJc w:val="left"/>
+      <w:pPr>
+        <w:ind w:left="5040" w:hanging="360"/>
+      </w:pPr>
+      <w:rPr>
+        <w:rFonts w:ascii="Symbol" w:hAnsi="Symbol" w:hint="default"/>
+      </w:rPr>
+    </w:lvl>
+    <w:lvl w:ilvl="7" w:tplc="04020003" w:tentative="1">
+      <w:start w:val="1"/>
+      <w:numFmt w:val="bullet"/>
+      <w:lvlText w:val="o"/>
+      <w:lvlJc w:val="left"/>
+      <w:pPr>
+        <w:ind w:left="5760" w:hanging="360"/>
+      </w:pPr>
+      <w:rPr>
+        <w:rFonts w:ascii="Courier New" w:hAnsi="Courier New" w:cs="Courier New" w:hint="default"/>
+      </w:rPr>
+    </w:lvl>
+    <w:lvl w:ilvl="8" w:tplc="04020005" w:tentative="1">
+      <w:start w:val="1"/>
+      <w:numFmt w:val="bullet"/>
+      <w:lvlText w:val=""/>
+      <w:lvlJc w:val="left"/>
+      <w:pPr>
+        <w:ind w:left="6480" w:hanging="360"/>
+      </w:pPr>
+      <w:rPr>
+        <w:rFonts w:ascii="Wingdings" w:hAnsi="Wingdings" w:hint="default"/>
+      </w:rPr>
+    </w:lvl>
+  </w:abstractNum>
+  <w:abstractNum w:abstractNumId="13" w15:restartNumberingAfterBreak="0">
     <w:nsid w:val="25D05FC3"/>
     <w:multiLevelType w:val="hybridMultilevel"/>
     <w:tmpl w:val="72D02ED2"/>
@@ -5535,7 +8851,7 @@
       </w:pPr>
     </w:lvl>
   </w:abstractNum>
-  <w:abstractNum w:abstractNumId="13" w15:restartNumberingAfterBreak="0">
+  <w:abstractNum w:abstractNumId="14" w15:restartNumberingAfterBreak="0">
     <w:nsid w:val="2829556F"/>
     <w:multiLevelType w:val="hybridMultilevel"/>
     <w:tmpl w:val="73D2CCA0"/>
@@ -5648,7 +8964,7 @@
       </w:rPr>
     </w:lvl>
   </w:abstractNum>
-  <w:abstractNum w:abstractNumId="14" w15:restartNumberingAfterBreak="0">
+  <w:abstractNum w:abstractNumId="15" w15:restartNumberingAfterBreak="0">
     <w:nsid w:val="2AA06E0C"/>
     <w:multiLevelType w:val="hybridMultilevel"/>
     <w:tmpl w:val="3202E4C0"/>
@@ -5761,7 +9077,7 @@
       </w:rPr>
     </w:lvl>
   </w:abstractNum>
-  <w:abstractNum w:abstractNumId="15" w15:restartNumberingAfterBreak="0">
+  <w:abstractNum w:abstractNumId="16" w15:restartNumberingAfterBreak="0">
     <w:nsid w:val="2B226F17"/>
     <w:multiLevelType w:val="hybridMultilevel"/>
     <w:tmpl w:val="16A04162"/>
@@ -5874,7 +9190,7 @@
       </w:rPr>
     </w:lvl>
   </w:abstractNum>
-  <w:abstractNum w:abstractNumId="16" w15:restartNumberingAfterBreak="0">
+  <w:abstractNum w:abstractNumId="17" w15:restartNumberingAfterBreak="0">
     <w:nsid w:val="2B7431AD"/>
     <w:multiLevelType w:val="hybridMultilevel"/>
     <w:tmpl w:val="12D24D90"/>
@@ -5987,7 +9303,7 @@
       </w:rPr>
     </w:lvl>
   </w:abstractNum>
-  <w:abstractNum w:abstractNumId="17" w15:restartNumberingAfterBreak="0">
+  <w:abstractNum w:abstractNumId="18" w15:restartNumberingAfterBreak="0">
     <w:nsid w:val="2BCB4103"/>
     <w:multiLevelType w:val="hybridMultilevel"/>
     <w:tmpl w:val="ADE252C4"/>
@@ -6076,7 +9392,7 @@
       </w:pPr>
     </w:lvl>
   </w:abstractNum>
-  <w:abstractNum w:abstractNumId="18" w15:restartNumberingAfterBreak="0">
+  <w:abstractNum w:abstractNumId="19" w15:restartNumberingAfterBreak="0">
     <w:nsid w:val="304C0088"/>
     <w:multiLevelType w:val="hybridMultilevel"/>
     <w:tmpl w:val="0CF2E7EE"/>
@@ -6189,7 +9505,7 @@
       </w:rPr>
     </w:lvl>
   </w:abstractNum>
-  <w:abstractNum w:abstractNumId="19" w15:restartNumberingAfterBreak="0">
+  <w:abstractNum w:abstractNumId="20" w15:restartNumberingAfterBreak="0">
     <w:nsid w:val="31C814DE"/>
     <w:multiLevelType w:val="hybridMultilevel"/>
     <w:tmpl w:val="863C488C"/>
@@ -6278,7 +9594,7 @@
       </w:pPr>
     </w:lvl>
   </w:abstractNum>
-  <w:abstractNum w:abstractNumId="20" w15:restartNumberingAfterBreak="0">
+  <w:abstractNum w:abstractNumId="21" w15:restartNumberingAfterBreak="0">
     <w:nsid w:val="33EE7770"/>
     <w:multiLevelType w:val="multilevel"/>
     <w:tmpl w:val="916C698C"/>
@@ -6427,7 +9743,7 @@
       </w:rPr>
     </w:lvl>
   </w:abstractNum>
-  <w:abstractNum w:abstractNumId="21" w15:restartNumberingAfterBreak="0">
+  <w:abstractNum w:abstractNumId="22" w15:restartNumberingAfterBreak="0">
     <w:nsid w:val="34D16E3C"/>
     <w:multiLevelType w:val="hybridMultilevel"/>
     <w:tmpl w:val="71460F60"/>
@@ -6540,7 +9856,7 @@
       </w:rPr>
     </w:lvl>
   </w:abstractNum>
-  <w:abstractNum w:abstractNumId="22" w15:restartNumberingAfterBreak="0">
+  <w:abstractNum w:abstractNumId="23" w15:restartNumberingAfterBreak="0">
     <w:nsid w:val="35D03C86"/>
     <w:multiLevelType w:val="multilevel"/>
     <w:tmpl w:val="50DC9EDE"/>
@@ -6663,7 +9979,7 @@
       </w:rPr>
     </w:lvl>
   </w:abstractNum>
-  <w:abstractNum w:abstractNumId="23" w15:restartNumberingAfterBreak="0">
+  <w:abstractNum w:abstractNumId="24" w15:restartNumberingAfterBreak="0">
     <w:nsid w:val="37267921"/>
     <w:multiLevelType w:val="multilevel"/>
     <w:tmpl w:val="6D5E3E92"/>
@@ -6812,7 +10128,7 @@
       </w:rPr>
     </w:lvl>
   </w:abstractNum>
-  <w:abstractNum w:abstractNumId="24" w15:restartNumberingAfterBreak="0">
+  <w:abstractNum w:abstractNumId="25" w15:restartNumberingAfterBreak="0">
     <w:nsid w:val="37340B6D"/>
     <w:multiLevelType w:val="hybridMultilevel"/>
     <w:tmpl w:val="2EFA8AD6"/>
@@ -6925,7 +10241,7 @@
       </w:rPr>
     </w:lvl>
   </w:abstractNum>
-  <w:abstractNum w:abstractNumId="25" w15:restartNumberingAfterBreak="0">
+  <w:abstractNum w:abstractNumId="26" w15:restartNumberingAfterBreak="0">
     <w:nsid w:val="391F11CA"/>
     <w:multiLevelType w:val="hybridMultilevel"/>
     <w:tmpl w:val="4A78765C"/>
@@ -7038,7 +10354,7 @@
       </w:rPr>
     </w:lvl>
   </w:abstractNum>
-  <w:abstractNum w:abstractNumId="26" w15:restartNumberingAfterBreak="0">
+  <w:abstractNum w:abstractNumId="27" w15:restartNumberingAfterBreak="0">
     <w:nsid w:val="39E8349A"/>
     <w:multiLevelType w:val="hybridMultilevel"/>
     <w:tmpl w:val="D27A40CC"/>
@@ -7150,7 +10466,7 @@
       </w:rPr>
     </w:lvl>
   </w:abstractNum>
-  <w:abstractNum w:abstractNumId="27" w15:restartNumberingAfterBreak="0">
+  <w:abstractNum w:abstractNumId="28" w15:restartNumberingAfterBreak="0">
     <w:nsid w:val="3FEC7F22"/>
     <w:multiLevelType w:val="multilevel"/>
     <w:tmpl w:val="333ABF48"/>
@@ -7263,7 +10579,7 @@
       </w:pPr>
     </w:lvl>
   </w:abstractNum>
-  <w:abstractNum w:abstractNumId="28" w15:restartNumberingAfterBreak="0">
+  <w:abstractNum w:abstractNumId="29" w15:restartNumberingAfterBreak="0">
     <w:nsid w:val="446A6650"/>
     <w:multiLevelType w:val="hybridMultilevel"/>
     <w:tmpl w:val="E0BE5D02"/>
@@ -7376,7 +10692,7 @@
       </w:rPr>
     </w:lvl>
   </w:abstractNum>
-  <w:abstractNum w:abstractNumId="29" w15:restartNumberingAfterBreak="0">
+  <w:abstractNum w:abstractNumId="30" w15:restartNumberingAfterBreak="0">
     <w:nsid w:val="45EE0770"/>
     <w:multiLevelType w:val="multilevel"/>
     <w:tmpl w:val="2346A9EC"/>
@@ -7489,7 +10805,7 @@
       </w:pPr>
     </w:lvl>
   </w:abstractNum>
-  <w:abstractNum w:abstractNumId="30" w15:restartNumberingAfterBreak="0">
+  <w:abstractNum w:abstractNumId="31" w15:restartNumberingAfterBreak="0">
     <w:nsid w:val="498D64BE"/>
     <w:multiLevelType w:val="hybridMultilevel"/>
     <w:tmpl w:val="9970E604"/>
@@ -7602,7 +10918,7 @@
       </w:rPr>
     </w:lvl>
   </w:abstractNum>
-  <w:abstractNum w:abstractNumId="31" w15:restartNumberingAfterBreak="0">
+  <w:abstractNum w:abstractNumId="32" w15:restartNumberingAfterBreak="0">
     <w:nsid w:val="4B077D67"/>
     <w:multiLevelType w:val="hybridMultilevel"/>
     <w:tmpl w:val="7886367A"/>
@@ -7715,7 +11031,7 @@
       </w:rPr>
     </w:lvl>
   </w:abstractNum>
-  <w:abstractNum w:abstractNumId="32" w15:restartNumberingAfterBreak="0">
+  <w:abstractNum w:abstractNumId="33" w15:restartNumberingAfterBreak="0">
     <w:nsid w:val="4C1517EB"/>
     <w:multiLevelType w:val="hybridMultilevel"/>
     <w:tmpl w:val="A80E8996"/>
@@ -7828,7 +11144,7 @@
       </w:rPr>
     </w:lvl>
   </w:abstractNum>
-  <w:abstractNum w:abstractNumId="33" w15:restartNumberingAfterBreak="0">
+  <w:abstractNum w:abstractNumId="34" w15:restartNumberingAfterBreak="0">
     <w:nsid w:val="4D951FF2"/>
     <w:multiLevelType w:val="hybridMultilevel"/>
     <w:tmpl w:val="8A0ED8D6"/>
@@ -7940,7 +11256,7 @@
       </w:rPr>
     </w:lvl>
   </w:abstractNum>
-  <w:abstractNum w:abstractNumId="34" w15:restartNumberingAfterBreak="0">
+  <w:abstractNum w:abstractNumId="35" w15:restartNumberingAfterBreak="0">
     <w:nsid w:val="528D2275"/>
     <w:multiLevelType w:val="hybridMultilevel"/>
     <w:tmpl w:val="37B8F91E"/>
@@ -8053,7 +11369,7 @@
       </w:rPr>
     </w:lvl>
   </w:abstractNum>
-  <w:abstractNum w:abstractNumId="35" w15:restartNumberingAfterBreak="0">
+  <w:abstractNum w:abstractNumId="36" w15:restartNumberingAfterBreak="0">
     <w:nsid w:val="54150040"/>
     <w:multiLevelType w:val="hybridMultilevel"/>
     <w:tmpl w:val="6660FEC2"/>
@@ -8166,7 +11482,7 @@
       </w:rPr>
     </w:lvl>
   </w:abstractNum>
-  <w:abstractNum w:abstractNumId="36" w15:restartNumberingAfterBreak="0">
+  <w:abstractNum w:abstractNumId="37" w15:restartNumberingAfterBreak="0">
     <w:nsid w:val="56BA5492"/>
     <w:multiLevelType w:val="multilevel"/>
     <w:tmpl w:val="495EF54C"/>
@@ -8315,7 +11631,7 @@
       </w:rPr>
     </w:lvl>
   </w:abstractNum>
-  <w:abstractNum w:abstractNumId="37" w15:restartNumberingAfterBreak="0">
+  <w:abstractNum w:abstractNumId="38" w15:restartNumberingAfterBreak="0">
     <w:nsid w:val="56F54AA0"/>
     <w:multiLevelType w:val="hybridMultilevel"/>
     <w:tmpl w:val="36E8CAC6"/>
@@ -8428,7 +11744,7 @@
       </w:rPr>
     </w:lvl>
   </w:abstractNum>
-  <w:abstractNum w:abstractNumId="38" w15:restartNumberingAfterBreak="0">
+  <w:abstractNum w:abstractNumId="39" w15:restartNumberingAfterBreak="0">
     <w:nsid w:val="5B615555"/>
     <w:multiLevelType w:val="hybridMultilevel"/>
     <w:tmpl w:val="B87E443C"/>
@@ -8541,7 +11857,7 @@
       </w:rPr>
     </w:lvl>
   </w:abstractNum>
-  <w:abstractNum w:abstractNumId="39" w15:restartNumberingAfterBreak="0">
+  <w:abstractNum w:abstractNumId="40" w15:restartNumberingAfterBreak="0">
     <w:nsid w:val="5C196BB0"/>
     <w:multiLevelType w:val="multilevel"/>
     <w:tmpl w:val="1D222656"/>
@@ -8690,7 +12006,7 @@
       </w:rPr>
     </w:lvl>
   </w:abstractNum>
-  <w:abstractNum w:abstractNumId="40" w15:restartNumberingAfterBreak="0">
+  <w:abstractNum w:abstractNumId="41" w15:restartNumberingAfterBreak="0">
     <w:nsid w:val="5E0E019E"/>
     <w:multiLevelType w:val="multilevel"/>
     <w:tmpl w:val="507C095E"/>
@@ -8839,7 +12155,7 @@
       </w:rPr>
     </w:lvl>
   </w:abstractNum>
-  <w:abstractNum w:abstractNumId="41" w15:restartNumberingAfterBreak="0">
+  <w:abstractNum w:abstractNumId="42" w15:restartNumberingAfterBreak="0">
     <w:nsid w:val="62A82253"/>
     <w:multiLevelType w:val="multilevel"/>
     <w:tmpl w:val="1D36EC48"/>
@@ -8988,7 +12304,7 @@
       </w:rPr>
     </w:lvl>
   </w:abstractNum>
-  <w:abstractNum w:abstractNumId="42" w15:restartNumberingAfterBreak="0">
+  <w:abstractNum w:abstractNumId="43" w15:restartNumberingAfterBreak="0">
     <w:nsid w:val="63C262C9"/>
     <w:multiLevelType w:val="multilevel"/>
     <w:tmpl w:val="6AF82784"/>
@@ -9114,7 +12430,7 @@
       </w:rPr>
     </w:lvl>
   </w:abstractNum>
-  <w:abstractNum w:abstractNumId="43" w15:restartNumberingAfterBreak="0">
+  <w:abstractNum w:abstractNumId="44" w15:restartNumberingAfterBreak="0">
     <w:nsid w:val="691C20DD"/>
     <w:multiLevelType w:val="hybridMultilevel"/>
     <w:tmpl w:val="0786EE52"/>
@@ -9227,7 +12543,7 @@
       </w:rPr>
     </w:lvl>
   </w:abstractNum>
-  <w:abstractNum w:abstractNumId="44" w15:restartNumberingAfterBreak="0">
+  <w:abstractNum w:abstractNumId="45" w15:restartNumberingAfterBreak="0">
     <w:nsid w:val="735A1CB7"/>
     <w:multiLevelType w:val="hybridMultilevel"/>
     <w:tmpl w:val="9A5C6616"/>
@@ -9340,7 +12656,119 @@
       </w:rPr>
     </w:lvl>
   </w:abstractNum>
-  <w:abstractNum w:abstractNumId="45" w15:restartNumberingAfterBreak="0">
+  <w:abstractNum w:abstractNumId="46" w15:restartNumberingAfterBreak="0">
+    <w:nsid w:val="7538358E"/>
+    <w:multiLevelType w:val="hybridMultilevel"/>
+    <w:tmpl w:val="7E121326"/>
+    <w:lvl w:ilvl="0" w:tplc="967CBEEE">
+      <w:numFmt w:val="bullet"/>
+      <w:lvlText w:val="-"/>
+      <w:lvlJc w:val="left"/>
+      <w:pPr>
+        <w:ind w:left="720" w:hanging="360"/>
+      </w:pPr>
+      <w:rPr>
+        <w:rFonts w:ascii="Calibri" w:eastAsiaTheme="minorEastAsia" w:hAnsi="Calibri" w:cs="Calibri" w:hint="default"/>
+      </w:rPr>
+    </w:lvl>
+    <w:lvl w:ilvl="1" w:tplc="04020003" w:tentative="1">
+      <w:start w:val="1"/>
+      <w:numFmt w:val="bullet"/>
+      <w:lvlText w:val="o"/>
+      <w:lvlJc w:val="left"/>
+      <w:pPr>
+        <w:ind w:left="1440" w:hanging="360"/>
+      </w:pPr>
+      <w:rPr>
+        <w:rFonts w:ascii="Courier New" w:hAnsi="Courier New" w:cs="Courier New" w:hint="default"/>
+      </w:rPr>
+    </w:lvl>
+    <w:lvl w:ilvl="2" w:tplc="04020005" w:tentative="1">
+      <w:start w:val="1"/>
+      <w:numFmt w:val="bullet"/>
+      <w:lvlText w:val=""/>
+      <w:lvlJc w:val="left"/>
+      <w:pPr>
+        <w:ind w:left="2160" w:hanging="360"/>
+      </w:pPr>
+      <w:rPr>
+        <w:rFonts w:ascii="Wingdings" w:hAnsi="Wingdings" w:hint="default"/>
+      </w:rPr>
+    </w:lvl>
+    <w:lvl w:ilvl="3" w:tplc="04020001" w:tentative="1">
+      <w:start w:val="1"/>
+      <w:numFmt w:val="bullet"/>
+      <w:lvlText w:val=""/>
+      <w:lvlJc w:val="left"/>
+      <w:pPr>
+        <w:ind w:left="2880" w:hanging="360"/>
+      </w:pPr>
+      <w:rPr>
+        <w:rFonts w:ascii="Symbol" w:hAnsi="Symbol" w:hint="default"/>
+      </w:rPr>
+    </w:lvl>
+    <w:lvl w:ilvl="4" w:tplc="04020003" w:tentative="1">
+      <w:start w:val="1"/>
+      <w:numFmt w:val="bullet"/>
+      <w:lvlText w:val="o"/>
+      <w:lvlJc w:val="left"/>
+      <w:pPr>
+        <w:ind w:left="3600" w:hanging="360"/>
+      </w:pPr>
+      <w:rPr>
+        <w:rFonts w:ascii="Courier New" w:hAnsi="Courier New" w:cs="Courier New" w:hint="default"/>
+      </w:rPr>
+    </w:lvl>
+    <w:lvl w:ilvl="5" w:tplc="04020005" w:tentative="1">
+      <w:start w:val="1"/>
+      <w:numFmt w:val="bullet"/>
+      <w:lvlText w:val=""/>
+      <w:lvlJc w:val="left"/>
+      <w:pPr>
+        <w:ind w:left="4320" w:hanging="360"/>
+      </w:pPr>
+      <w:rPr>
+        <w:rFonts w:ascii="Wingdings" w:hAnsi="Wingdings" w:hint="default"/>
+      </w:rPr>
+    </w:lvl>
+    <w:lvl w:ilvl="6" w:tplc="04020001" w:tentative="1">
+      <w:start w:val="1"/>
+      <w:numFmt w:val="bullet"/>
+      <w:lvlText w:val=""/>
+      <w:lvlJc w:val="left"/>
+      <w:pPr>
+        <w:ind w:left="5040" w:hanging="360"/>
+      </w:pPr>
+      <w:rPr>
+        <w:rFonts w:ascii="Symbol" w:hAnsi="Symbol" w:hint="default"/>
+      </w:rPr>
+    </w:lvl>
+    <w:lvl w:ilvl="7" w:tplc="04020003" w:tentative="1">
+      <w:start w:val="1"/>
+      <w:numFmt w:val="bullet"/>
+      <w:lvlText w:val="o"/>
+      <w:lvlJc w:val="left"/>
+      <w:pPr>
+        <w:ind w:left="5760" w:hanging="360"/>
+      </w:pPr>
+      <w:rPr>
+        <w:rFonts w:ascii="Courier New" w:hAnsi="Courier New" w:cs="Courier New" w:hint="default"/>
+      </w:rPr>
+    </w:lvl>
+    <w:lvl w:ilvl="8" w:tplc="04020005" w:tentative="1">
+      <w:start w:val="1"/>
+      <w:numFmt w:val="bullet"/>
+      <w:lvlText w:val=""/>
+      <w:lvlJc w:val="left"/>
+      <w:pPr>
+        <w:ind w:left="6480" w:hanging="360"/>
+      </w:pPr>
+      <w:rPr>
+        <w:rFonts w:ascii="Wingdings" w:hAnsi="Wingdings" w:hint="default"/>
+      </w:rPr>
+    </w:lvl>
+  </w:abstractNum>
+  <w:abstractNum w:abstractNumId="47" w15:restartNumberingAfterBreak="0">
     <w:nsid w:val="78605AD9"/>
     <w:multiLevelType w:val="hybridMultilevel"/>
     <w:tmpl w:val="DD68733A"/>
@@ -9453,7 +12881,7 @@
       </w:rPr>
     </w:lvl>
   </w:abstractNum>
-  <w:abstractNum w:abstractNumId="46" w15:restartNumberingAfterBreak="0">
+  <w:abstractNum w:abstractNumId="48" w15:restartNumberingAfterBreak="0">
     <w:nsid w:val="7EFA085D"/>
     <w:multiLevelType w:val="hybridMultilevel"/>
     <w:tmpl w:val="404C2FDA"/>
@@ -9567,7 +12995,7 @@
       </w:rPr>
     </w:lvl>
   </w:abstractNum>
-  <w:abstractNum w:abstractNumId="47" w15:restartNumberingAfterBreak="0">
+  <w:abstractNum w:abstractNumId="49" w15:restartNumberingAfterBreak="0">
     <w:nsid w:val="7F5362D6"/>
     <w:multiLevelType w:val="multilevel"/>
     <w:tmpl w:val="0F1019A0"/>
@@ -9717,10 +13145,10 @@
     </w:lvl>
   </w:abstractNum>
   <w:num w:numId="1">
-    <w:abstractNumId w:val="17"/>
+    <w:abstractNumId w:val="18"/>
   </w:num>
   <w:num w:numId="2">
-    <w:abstractNumId w:val="46"/>
+    <w:abstractNumId w:val="48"/>
   </w:num>
   <w:num w:numId="3">
     <w:abstractNumId w:val="3"/>
@@ -9729,103 +13157,103 @@
     <w:abstractNumId w:val="6"/>
   </w:num>
   <w:num w:numId="5">
-    <w:abstractNumId w:val="30"/>
+    <w:abstractNumId w:val="31"/>
   </w:num>
   <w:num w:numId="6">
-    <w:abstractNumId w:val="15"/>
+    <w:abstractNumId w:val="16"/>
   </w:num>
   <w:num w:numId="7">
     <w:abstractNumId w:val="1"/>
   </w:num>
   <w:num w:numId="8">
-    <w:abstractNumId w:val="12"/>
+    <w:abstractNumId w:val="13"/>
   </w:num>
   <w:num w:numId="9">
+    <w:abstractNumId w:val="20"/>
+  </w:num>
+  <w:num w:numId="10">
     <w:abstractNumId w:val="19"/>
   </w:num>
-  <w:num w:numId="10">
-    <w:abstractNumId w:val="18"/>
+  <w:num w:numId="11">
+    <w:abstractNumId w:val="23"/>
   </w:num>
-  <w:num w:numId="11">
+  <w:num w:numId="12">
+    <w:abstractNumId w:val="39"/>
+  </w:num>
+  <w:num w:numId="13">
+    <w:abstractNumId w:val="47"/>
+  </w:num>
+  <w:num w:numId="14">
     <w:abstractNumId w:val="22"/>
   </w:num>
-  <w:num w:numId="12">
-    <w:abstractNumId w:val="38"/>
-  </w:num>
-  <w:num w:numId="13">
-    <w:abstractNumId w:val="45"/>
-  </w:num>
-  <w:num w:numId="14">
-    <w:abstractNumId w:val="21"/>
-  </w:num>
   <w:num w:numId="15">
-    <w:abstractNumId w:val="24"/>
+    <w:abstractNumId w:val="25"/>
   </w:num>
   <w:num w:numId="16">
-    <w:abstractNumId w:val="43"/>
+    <w:abstractNumId w:val="44"/>
   </w:num>
   <w:num w:numId="17">
-    <w:abstractNumId w:val="32"/>
+    <w:abstractNumId w:val="33"/>
   </w:num>
   <w:num w:numId="18">
     <w:abstractNumId w:val="8"/>
   </w:num>
   <w:num w:numId="19">
-    <w:abstractNumId w:val="42"/>
+    <w:abstractNumId w:val="43"/>
   </w:num>
   <w:num w:numId="20">
     <w:abstractNumId w:val="7"/>
   </w:num>
   <w:num w:numId="21">
-    <w:abstractNumId w:val="16"/>
+    <w:abstractNumId w:val="17"/>
   </w:num>
   <w:num w:numId="22">
     <w:abstractNumId w:val="0"/>
   </w:num>
   <w:num w:numId="23">
-    <w:abstractNumId w:val="14"/>
+    <w:abstractNumId w:val="15"/>
   </w:num>
   <w:num w:numId="24">
-    <w:abstractNumId w:val="31"/>
+    <w:abstractNumId w:val="32"/>
   </w:num>
   <w:num w:numId="25">
-    <w:abstractNumId w:val="28"/>
+    <w:abstractNumId w:val="29"/>
   </w:num>
   <w:num w:numId="26">
-    <w:abstractNumId w:val="35"/>
+    <w:abstractNumId w:val="36"/>
   </w:num>
   <w:num w:numId="27">
-    <w:abstractNumId w:val="37"/>
+    <w:abstractNumId w:val="38"/>
   </w:num>
   <w:num w:numId="28">
-    <w:abstractNumId w:val="34"/>
+    <w:abstractNumId w:val="35"/>
   </w:num>
   <w:num w:numId="29">
     <w:abstractNumId w:val="11"/>
   </w:num>
   <w:num w:numId="30">
-    <w:abstractNumId w:val="13"/>
+    <w:abstractNumId w:val="14"/>
   </w:num>
   <w:num w:numId="31">
     <w:abstractNumId w:val="2"/>
   </w:num>
   <w:num w:numId="32">
-    <w:abstractNumId w:val="25"/>
+    <w:abstractNumId w:val="26"/>
   </w:num>
   <w:num w:numId="33">
-    <w:abstractNumId w:val="39"/>
+    <w:abstractNumId w:val="40"/>
   </w:num>
   <w:num w:numId="34">
-    <w:abstractNumId w:val="29"/>
+    <w:abstractNumId w:val="30"/>
   </w:num>
   <w:num w:numId="35">
-    <w:abstractNumId w:val="23"/>
+    <w:abstractNumId w:val="24"/>
   </w:num>
   <w:num w:numId="36">
-    <w:abstractNumId w:val="41"/>
+    <w:abstractNumId w:val="42"/>
   </w:num>
   <w:num w:numId="37">
-    <w:abstractNumId w:val="44"/>
+    <w:abstractNumId w:val="45"/>
   </w:num>
   <w:num w:numId="38">
     <w:abstractNumId w:val="5"/>
@@ -9834,31 +13262,37 @@
     <w:abstractNumId w:val="9"/>
   </w:num>
   <w:num w:numId="40">
-    <w:abstractNumId w:val="36"/>
+    <w:abstractNumId w:val="37"/>
   </w:num>
   <w:num w:numId="41">
-    <w:abstractNumId w:val="47"/>
+    <w:abstractNumId w:val="49"/>
   </w:num>
   <w:num w:numId="42">
-    <w:abstractNumId w:val="20"/>
+    <w:abstractNumId w:val="21"/>
   </w:num>
   <w:num w:numId="43">
-    <w:abstractNumId w:val="40"/>
+    <w:abstractNumId w:val="41"/>
   </w:num>
   <w:num w:numId="44">
-    <w:abstractNumId w:val="26"/>
+    <w:abstractNumId w:val="27"/>
   </w:num>
   <w:num w:numId="45">
     <w:abstractNumId w:val="4"/>
   </w:num>
   <w:num w:numId="46">
-    <w:abstractNumId w:val="33"/>
+    <w:abstractNumId w:val="34"/>
   </w:num>
   <w:num w:numId="47">
-    <w:abstractNumId w:val="27"/>
+    <w:abstractNumId w:val="28"/>
   </w:num>
   <w:num w:numId="48">
     <w:abstractNumId w:val="10"/>
+  </w:num>
+  <w:num w:numId="49">
+    <w:abstractNumId w:val="46"/>
+  </w:num>
+  <w:num w:numId="50">
+    <w:abstractNumId w:val="12"/>
   </w:num>
 </w:numbering>
 </file>
@@ -11145,6 +14579,570 @@
 </w:styles>
 </file>
 
+<file path=word/glossary/document.xml><?xml version="1.0" encoding="utf-8"?>
+<w:glossaryDocument xmlns:wpc="http://schemas.microsoft.com/office/word/2010/wordprocessingCanvas" xmlns:cx="http://schemas.microsoft.com/office/drawing/2014/chartex" xmlns:mc="http://schemas.openxmlformats.org/markup-compatibility/2006" xmlns:o="urn:schemas-microsoft-com:office:office" xmlns:r="http://schemas.openxmlformats.org/officeDocument/2006/relationships" xmlns:m="http://schemas.openxmlformats.org/officeDocument/2006/math" xmlns:v="urn:schemas-microsoft-com:vml" xmlns:wp14="http://schemas.microsoft.com/office/word/2010/wordprocessingDrawing" xmlns:wp="http://schemas.openxmlformats.org/drawingml/2006/wordprocessingDrawing" xmlns:w10="urn:schemas-microsoft-com:office:word" xmlns:w="http://schemas.openxmlformats.org/wordprocessingml/2006/main" xmlns:w14="http://schemas.microsoft.com/office/word/2010/wordml" xmlns:w15="http://schemas.microsoft.com/office/word/2012/wordml" xmlns:w16se="http://schemas.microsoft.com/office/word/2015/wordml/symex" xmlns:wpg="http://schemas.microsoft.com/office/word/2010/wordprocessingGroup" xmlns:wpi="http://schemas.microsoft.com/office/word/2010/wordprocessingInk" xmlns:wne="http://schemas.microsoft.com/office/word/2006/wordml" xmlns:wps="http://schemas.microsoft.com/office/word/2010/wordprocessingShape" mc:Ignorable="w14 w15 w16se wp14"/>
+</file>
+
+<file path=word/glossary/fontTable.xml><?xml version="1.0" encoding="utf-8"?>
+<w:fonts xmlns:mc="http://schemas.openxmlformats.org/markup-compatibility/2006" xmlns:r="http://schemas.openxmlformats.org/officeDocument/2006/relationships" xmlns:w="http://schemas.openxmlformats.org/wordprocessingml/2006/main" xmlns:w14="http://schemas.microsoft.com/office/word/2010/wordml" xmlns:w15="http://schemas.microsoft.com/office/word/2012/wordml" xmlns:w16se="http://schemas.microsoft.com/office/word/2015/wordml/symex" mc:Ignorable="w14 w15 w16se">
+  <w:font w:name="Symbol">
+    <w:panose1 w:val="05050102010706020507"/>
+    <w:charset w:val="02"/>
+    <w:family w:val="roman"/>
+    <w:pitch w:val="variable"/>
+    <w:sig w:usb0="00000000" w:usb1="10000000" w:usb2="00000000" w:usb3="00000000" w:csb0="80000000" w:csb1="00000000"/>
+  </w:font>
+  <w:font w:name="Times New Roman">
+    <w:panose1 w:val="02020603050405020304"/>
+    <w:charset w:val="CC"/>
+    <w:family w:val="roman"/>
+    <w:pitch w:val="variable"/>
+    <w:sig w:usb0="E0002EFF" w:usb1="C000785B" w:usb2="00000009" w:usb3="00000000" w:csb0="000001FF" w:csb1="00000000"/>
+  </w:font>
+  <w:font w:name="Courier New">
+    <w:panose1 w:val="02070309020205020404"/>
+    <w:charset w:val="CC"/>
+    <w:family w:val="modern"/>
+    <w:pitch w:val="fixed"/>
+    <w:sig w:usb0="E0002EFF" w:usb1="C0007843" w:usb2="00000009" w:usb3="00000000" w:csb0="000001FF" w:csb1="00000000"/>
+  </w:font>
+  <w:font w:name="Wingdings">
+    <w:panose1 w:val="05000000000000000000"/>
+    <w:charset w:val="02"/>
+    <w:family w:val="auto"/>
+    <w:pitch w:val="variable"/>
+    <w:sig w:usb0="00000000" w:usb1="10000000" w:usb2="00000000" w:usb3="00000000" w:csb0="80000000" w:csb1="00000000"/>
+  </w:font>
+  <w:font w:name="Calibri">
+    <w:panose1 w:val="020F0502020204030204"/>
+    <w:charset w:val="CC"/>
+    <w:family w:val="swiss"/>
+    <w:pitch w:val="variable"/>
+    <w:sig w:usb0="E0002AFF" w:usb1="C000247B" w:usb2="00000009" w:usb3="00000000" w:csb0="000001FF" w:csb1="00000000"/>
+  </w:font>
+  <w:font w:name="Malgun Gothic">
+    <w:panose1 w:val="020B0503020000020004"/>
+    <w:charset w:val="81"/>
+    <w:family w:val="swiss"/>
+    <w:pitch w:val="variable"/>
+    <w:sig w:usb0="9000002F" w:usb1="29D77CFB" w:usb2="00000012" w:usb3="00000000" w:csb0="00080001" w:csb1="00000000"/>
+  </w:font>
+  <w:font w:name="Cambria">
+    <w:panose1 w:val="02040503050406030204"/>
+    <w:charset w:val="CC"/>
+    <w:family w:val="roman"/>
+    <w:pitch w:val="variable"/>
+    <w:sig w:usb0="E00006FF" w:usb1="400004FF" w:usb2="00000000" w:usb3="00000000" w:csb0="0000019F" w:csb1="00000000"/>
+  </w:font>
+  <w:font w:name="Tahoma">
+    <w:panose1 w:val="020B0604030504040204"/>
+    <w:charset w:val="CC"/>
+    <w:family w:val="swiss"/>
+    <w:pitch w:val="variable"/>
+    <w:sig w:usb0="E1002EFF" w:usb1="C000605B" w:usb2="00000029" w:usb3="00000000" w:csb0="000101FF" w:csb1="00000000"/>
+  </w:font>
+  <w:font w:name="Arial,Bold">
+    <w:altName w:val="Times New Roman"/>
+    <w:panose1 w:val="00000000000000000000"/>
+    <w:charset w:val="CC"/>
+    <w:family w:val="auto"/>
+    <w:notTrueType/>
+    <w:pitch w:val="default"/>
+    <w:sig w:usb0="00000001" w:usb1="00000000" w:usb2="00000000" w:usb3="00000000" w:csb0="00000005" w:csb1="00000000"/>
+  </w:font>
+  <w:font w:name="Calibri Light">
+    <w:panose1 w:val="020F0302020204030204"/>
+    <w:charset w:val="CC"/>
+    <w:family w:val="swiss"/>
+    <w:pitch w:val="variable"/>
+    <w:sig w:usb0="E0002AFF" w:usb1="C000247B" w:usb2="00000009" w:usb3="00000000" w:csb0="000001FF" w:csb1="00000000"/>
+  </w:font>
+</w:fonts>
+</file>
+
+<file path=word/glossary/settings.xml><?xml version="1.0" encoding="utf-8"?>
+<w:settings xmlns:mc="http://schemas.openxmlformats.org/markup-compatibility/2006" xmlns:o="urn:schemas-microsoft-com:office:office" xmlns:r="http://schemas.openxmlformats.org/officeDocument/2006/relationships" xmlns:m="http://schemas.openxmlformats.org/officeDocument/2006/math" xmlns:v="urn:schemas-microsoft-com:vml" xmlns:w10="urn:schemas-microsoft-com:office:word" xmlns:w="http://schemas.openxmlformats.org/wordprocessingml/2006/main" xmlns:w14="http://schemas.microsoft.com/office/word/2010/wordml" xmlns:w15="http://schemas.microsoft.com/office/word/2012/wordml" xmlns:w16se="http://schemas.microsoft.com/office/word/2015/wordml/symex" xmlns:sl="http://schemas.openxmlformats.org/schemaLibrary/2006/main" mc:Ignorable="w14 w15 w16se">
+  <w:view w:val="normal"/>
+  <w:defaultTabStop w:val="708"/>
+  <w:hyphenationZone w:val="425"/>
+  <w:characterSpacingControl w:val="doNotCompress"/>
+  <w:compat>
+    <w:useFELayout/>
+    <w:compatSetting w:name="compatibilityMode" w:uri="http://schemas.microsoft.com/office/word" w:val="15"/>
+    <w:compatSetting w:name="overrideTableStyleFontSizeAndJustification" w:uri="http://schemas.microsoft.com/office/word" w:val="1"/>
+    <w:compatSetting w:name="enableOpenTypeFeatures" w:uri="http://schemas.microsoft.com/office/word" w:val="1"/>
+    <w:compatSetting w:name="doNotFlipMirrorIndents" w:uri="http://schemas.microsoft.com/office/word" w:val="1"/>
+    <w:compatSetting w:name="differentiateMultirowTableHeaders" w:uri="http://schemas.microsoft.com/office/word" w:val="1"/>
+  </w:compat>
+  <w:rsids>
+    <w:rsidRoot w:val="00BB6EB4"/>
+    <w:rsid w:val="007A26D3"/>
+    <w:rsid w:val="00BB6EB4"/>
+  </w:rsids>
+  <m:mathPr>
+    <m:mathFont m:val="Cambria Math"/>
+    <m:brkBin m:val="before"/>
+    <m:brkBinSub m:val="--"/>
+    <m:smallFrac m:val="0"/>
+    <m:dispDef/>
+    <m:lMargin m:val="0"/>
+    <m:rMargin m:val="0"/>
+    <m:defJc m:val="centerGroup"/>
+    <m:wrapIndent m:val="1440"/>
+    <m:intLim m:val="subSup"/>
+    <m:naryLim m:val="undOvr"/>
+  </m:mathPr>
+  <w:themeFontLang w:val="bg-BG"/>
+  <w:clrSchemeMapping w:bg1="light1" w:t1="dark1" w:bg2="light2" w:t2="dark2" w:accent1="accent1" w:accent2="accent2" w:accent3="accent3" w:accent4="accent4" w:accent5="accent5" w:accent6="accent6" w:hyperlink="hyperlink" w:followedHyperlink="followedHyperlink"/>
+  <w:decimalSymbol w:val=","/>
+  <w:listSeparator w:val=";"/>
+  <w15:chartTrackingRefBased/>
+</w:settings>
+</file>
+
+<file path=word/glossary/styles.xml><?xml version="1.0" encoding="utf-8"?>
+<w:styles xmlns:mc="http://schemas.openxmlformats.org/markup-compatibility/2006" xmlns:r="http://schemas.openxmlformats.org/officeDocument/2006/relationships" xmlns:w="http://schemas.openxmlformats.org/wordprocessingml/2006/main" xmlns:w14="http://schemas.microsoft.com/office/word/2010/wordml" xmlns:w15="http://schemas.microsoft.com/office/word/2012/wordml" xmlns:w16se="http://schemas.microsoft.com/office/word/2015/wordml/symex" mc:Ignorable="w14 w15 w16se">
+  <w:docDefaults>
+    <w:rPrDefault>
+      <w:rPr>
+        <w:rFonts w:asciiTheme="minorHAnsi" w:eastAsiaTheme="minorEastAsia" w:hAnsiTheme="minorHAnsi" w:cstheme="minorBidi"/>
+        <w:sz w:val="22"/>
+        <w:szCs w:val="22"/>
+        <w:lang w:val="bg-BG" w:eastAsia="bg-BG" w:bidi="ar-SA"/>
+      </w:rPr>
+    </w:rPrDefault>
+    <w:pPrDefault>
+      <w:pPr>
+        <w:spacing w:after="160" w:line="259" w:lineRule="auto"/>
+      </w:pPr>
+    </w:pPrDefault>
+  </w:docDefaults>
+  <w:latentStyles w:defLockedState="0" w:defUIPriority="99" w:defSemiHidden="0" w:defUnhideWhenUsed="0" w:defQFormat="0" w:count="371">
+    <w:lsdException w:name="Normal" w:uiPriority="0" w:qFormat="1"/>
+    <w:lsdException w:name="heading 1" w:uiPriority="9" w:qFormat="1"/>
+    <w:lsdException w:name="heading 2" w:semiHidden="1" w:uiPriority="9" w:unhideWhenUsed="1" w:qFormat="1"/>
+    <w:lsdException w:name="heading 3" w:semiHidden="1" w:uiPriority="9" w:unhideWhenUsed="1" w:qFormat="1"/>
+    <w:lsdException w:name="heading 4" w:semiHidden="1" w:uiPriority="9" w:unhideWhenUsed="1" w:qFormat="1"/>
+    <w:lsdException w:name="heading 5" w:semiHidden="1" w:uiPriority="9" w:unhideWhenUsed="1" w:qFormat="1"/>
+    <w:lsdException w:name="heading 6" w:semiHidden="1" w:uiPriority="9" w:unhideWhenUsed="1" w:qFormat="1"/>
+    <w:lsdException w:name="heading 7" w:semiHidden="1" w:uiPriority="9" w:unhideWhenUsed="1" w:qFormat="1"/>
+    <w:lsdException w:name="heading 8" w:semiHidden="1" w:uiPriority="9" w:unhideWhenUsed="1" w:qFormat="1"/>
+    <w:lsdException w:name="heading 9" w:semiHidden="1" w:uiPriority="9" w:unhideWhenUsed="1" w:qFormat="1"/>
+    <w:lsdException w:name="index 1" w:semiHidden="1" w:unhideWhenUsed="1"/>
+    <w:lsdException w:name="index 2" w:semiHidden="1" w:unhideWhenUsed="1"/>
+    <w:lsdException w:name="index 3" w:semiHidden="1" w:unhideWhenUsed="1"/>
+    <w:lsdException w:name="index 4" w:semiHidden="1" w:unhideWhenUsed="1"/>
+    <w:lsdException w:name="index 5" w:semiHidden="1" w:unhideWhenUsed="1"/>
+    <w:lsdException w:name="index 6" w:semiHidden="1" w:unhideWhenUsed="1"/>
+    <w:lsdException w:name="index 7" w:semiHidden="1" w:unhideWhenUsed="1"/>
+    <w:lsdException w:name="index 8" w:semiHidden="1" w:unhideWhenUsed="1"/>
+    <w:lsdException w:name="index 9" w:semiHidden="1" w:unhideWhenUsed="1"/>
+    <w:lsdException w:name="toc 1" w:semiHidden="1" w:uiPriority="39" w:unhideWhenUsed="1"/>
+    <w:lsdException w:name="toc 2" w:semiHidden="1" w:uiPriority="39" w:unhideWhenUsed="1"/>
+    <w:lsdException w:name="toc 3" w:semiHidden="1" w:uiPriority="39" w:unhideWhenUsed="1"/>
+    <w:lsdException w:name="toc 4" w:semiHidden="1" w:uiPriority="39" w:unhideWhenUsed="1"/>
+    <w:lsdException w:name="toc 5" w:semiHidden="1" w:uiPriority="39" w:unhideWhenUsed="1"/>
+    <w:lsdException w:name="toc 6" w:semiHidden="1" w:uiPriority="39" w:unhideWhenUsed="1"/>
+    <w:lsdException w:name="toc 7" w:semiHidden="1" w:uiPriority="39" w:unhideWhenUsed="1"/>
+    <w:lsdException w:name="toc 8" w:semiHidden="1" w:uiPriority="39" w:unhideWhenUsed="1"/>
+    <w:lsdException w:name="toc 9" w:semiHidden="1" w:uiPriority="39" w:unhideWhenUsed="1"/>
+    <w:lsdException w:name="Normal Indent" w:semiHidden="1" w:unhideWhenUsed="1"/>
+    <w:lsdException w:name="footnote text" w:semiHidden="1" w:unhideWhenUsed="1"/>
+    <w:lsdException w:name="annotation text" w:semiHidden="1" w:unhideWhenUsed="1"/>
+    <w:lsdException w:name="header" w:semiHidden="1" w:unhideWhenUsed="1"/>
+    <w:lsdException w:name="footer" w:semiHidden="1" w:unhideWhenUsed="1"/>
+    <w:lsdException w:name="index heading" w:semiHidden="1" w:unhideWhenUsed="1"/>
+    <w:lsdException w:name="caption" w:semiHidden="1" w:uiPriority="35" w:unhideWhenUsed="1" w:qFormat="1"/>
+    <w:lsdException w:name="table of figures" w:semiHidden="1" w:unhideWhenUsed="1"/>
+    <w:lsdException w:name="envelope address" w:semiHidden="1" w:unhideWhenUsed="1"/>
+    <w:lsdException w:name="envelope return" w:semiHidden="1" w:unhideWhenUsed="1"/>
+    <w:lsdException w:name="footnote reference" w:semiHidden="1" w:unhideWhenUsed="1"/>
+    <w:lsdException w:name="annotation reference" w:semiHidden="1" w:unhideWhenUsed="1"/>
+    <w:lsdException w:name="line number" w:semiHidden="1" w:unhideWhenUsed="1"/>
+    <w:lsdException w:name="page number" w:semiHidden="1" w:unhideWhenUsed="1"/>
+    <w:lsdException w:name="endnote reference" w:semiHidden="1" w:unhideWhenUsed="1"/>
+    <w:lsdException w:name="endnote text" w:semiHidden="1" w:unhideWhenUsed="1"/>
+    <w:lsdException w:name="table of authorities" w:semiHidden="1" w:unhideWhenUsed="1"/>
+    <w:lsdException w:name="macro" w:semiHidden="1" w:unhideWhenUsed="1"/>
+    <w:lsdException w:name="toa heading" w:semiHidden="1" w:unhideWhenUsed="1"/>
+    <w:lsdException w:name="List" w:semiHidden="1" w:unhideWhenUsed="1"/>
+    <w:lsdException w:name="List Bullet" w:semiHidden="1" w:unhideWhenUsed="1"/>
+    <w:lsdException w:name="List Number" w:semiHidden="1" w:unhideWhenUsed="1"/>
+    <w:lsdException w:name="List 2" w:semiHidden="1" w:unhideWhenUsed="1"/>
+    <w:lsdException w:name="List 3" w:semiHidden="1" w:unhideWhenUsed="1"/>
+    <w:lsdException w:name="List 4" w:semiHidden="1" w:unhideWhenUsed="1"/>
+    <w:lsdException w:name="List 5" w:semiHidden="1" w:unhideWhenUsed="1"/>
+    <w:lsdException w:name="List Bullet 2" w:semiHidden="1" w:unhideWhenUsed="1"/>
+    <w:lsdException w:name="List Bullet 3" w:semiHidden="1" w:unhideWhenUsed="1"/>
+    <w:lsdException w:name="List Bullet 4" w:semiHidden="1" w:unhideWhenUsed="1"/>
+    <w:lsdException w:name="List Bullet 5" w:semiHidden="1" w:unhideWhenUsed="1"/>
+    <w:lsdException w:name="List Number 2" w:semiHidden="1" w:unhideWhenUsed="1"/>
+    <w:lsdException w:name="List Number 3" w:semiHidden="1" w:unhideWhenUsed="1"/>
+    <w:lsdException w:name="List Number 4" w:semiHidden="1" w:unhideWhenUsed="1"/>
+    <w:lsdException w:name="List Number 5" w:semiHidden="1" w:unhideWhenUsed="1"/>
+    <w:lsdException w:name="Title" w:uiPriority="10" w:qFormat="1"/>
+    <w:lsdException w:name="Closing" w:semiHidden="1" w:unhideWhenUsed="1"/>
+    <w:lsdException w:name="Signature" w:semiHidden="1" w:unhideWhenUsed="1"/>
+    <w:lsdException w:name="Default Paragraph Font" w:semiHidden="1" w:uiPriority="1" w:unhideWhenUsed="1"/>
+    <w:lsdException w:name="Body Text" w:semiHidden="1" w:unhideWhenUsed="1"/>
+    <w:lsdException w:name="Body Text Indent" w:semiHidden="1" w:unhideWhenUsed="1"/>
+    <w:lsdException w:name="List Continue" w:semiHidden="1" w:unhideWhenUsed="1"/>
+    <w:lsdException w:name="List Continue 2" w:semiHidden="1" w:unhideWhenUsed="1"/>
+    <w:lsdException w:name="List Continue 3" w:semiHidden="1" w:unhideWhenUsed="1"/>
+    <w:lsdException w:name="List Continue 4" w:semiHidden="1" w:unhideWhenUsed="1"/>
+    <w:lsdException w:name="List Continue 5" w:semiHidden="1" w:unhideWhenUsed="1"/>
+    <w:lsdException w:name="Message Header" w:semiHidden="1" w:unhideWhenUsed="1"/>
+    <w:lsdException w:name="Subtitle" w:uiPriority="11" w:qFormat="1"/>
+    <w:lsdException w:name="Salutation" w:semiHidden="1" w:unhideWhenUsed="1"/>
+    <w:lsdException w:name="Date" w:semiHidden="1" w:unhideWhenUsed="1"/>
+    <w:lsdException w:name="Body Text First Indent" w:semiHidden="1" w:unhideWhenUsed="1"/>
+    <w:lsdException w:name="Body Text First Indent 2" w:semiHidden="1" w:unhideWhenUsed="1"/>
+    <w:lsdException w:name="Note Heading" w:semiHidden="1" w:unhideWhenUsed="1"/>
+    <w:lsdException w:name="Body Text 2" w:semiHidden="1" w:unhideWhenUsed="1"/>
+    <w:lsdException w:name="Body Text 3" w:semiHidden="1" w:unhideWhenUsed="1"/>
+    <w:lsdException w:name="Body Text Indent 2" w:semiHidden="1" w:unhideWhenUsed="1"/>
+    <w:lsdException w:name="Body Text Indent 3" w:semiHidden="1" w:unhideWhenUsed="1"/>
+    <w:lsdException w:name="Block Text" w:semiHidden="1" w:unhideWhenUsed="1"/>
+    <w:lsdException w:name="Hyperlink" w:semiHidden="1" w:unhideWhenUsed="1"/>
+    <w:lsdException w:name="FollowedHyperlink" w:semiHidden="1" w:unhideWhenUsed="1"/>
+    <w:lsdException w:name="Strong" w:uiPriority="22" w:qFormat="1"/>
+    <w:lsdException w:name="Emphasis" w:uiPriority="20" w:qFormat="1"/>
+    <w:lsdException w:name="Document Map" w:semiHidden="1" w:unhideWhenUsed="1"/>
+    <w:lsdException w:name="Plain Text" w:semiHidden="1" w:unhideWhenUsed="1"/>
+    <w:lsdException w:name="E-mail Signature" w:semiHidden="1" w:unhideWhenUsed="1"/>
+    <w:lsdException w:name="HTML Top of Form" w:semiHidden="1" w:unhideWhenUsed="1"/>
+    <w:lsdException w:name="HTML Bottom of Form" w:semiHidden="1" w:unhideWhenUsed="1"/>
+    <w:lsdException w:name="Normal (Web)" w:semiHidden="1" w:unhideWhenUsed="1"/>
+    <w:lsdException w:name="HTML Acronym" w:semiHidden="1" w:unhideWhenUsed="1"/>
+    <w:lsdException w:name="HTML Address" w:semiHidden="1" w:unhideWhenUsed="1"/>
+    <w:lsdException w:name="HTML Cite" w:semiHidden="1" w:unhideWhenUsed="1"/>
+    <w:lsdException w:name="HTML Code" w:semiHidden="1" w:unhideWhenUsed="1"/>
+    <w:lsdException w:name="HTML Definition" w:semiHidden="1" w:unhideWhenUsed="1"/>
+    <w:lsdException w:name="HTML Keyboard" w:semiHidden="1" w:unhideWhenUsed="1"/>
+    <w:lsdException w:name="HTML Preformatted" w:semiHidden="1" w:unhideWhenUsed="1"/>
+    <w:lsdException w:name="HTML Sample" w:semiHidden="1" w:unhideWhenUsed="1"/>
+    <w:lsdException w:name="HTML Typewriter" w:semiHidden="1" w:unhideWhenUsed="1"/>
+    <w:lsdException w:name="HTML Variable" w:semiHidden="1" w:unhideWhenUsed="1"/>
+    <w:lsdException w:name="Normal Table" w:semiHidden="1" w:unhideWhenUsed="1"/>
+    <w:lsdException w:name="annotation subject" w:semiHidden="1" w:unhideWhenUsed="1"/>
+    <w:lsdException w:name="No List" w:semiHidden="1" w:unhideWhenUsed="1"/>
+    <w:lsdException w:name="Outline List 1" w:semiHidden="1" w:unhideWhenUsed="1"/>
+    <w:lsdException w:name="Outline List 2" w:semiHidden="1" w:unhideWhenUsed="1"/>
+    <w:lsdException w:name="Outline List 3" w:semiHidden="1" w:unhideWhenUsed="1"/>
+    <w:lsdException w:name="Table Simple 1" w:semiHidden="1" w:unhideWhenUsed="1"/>
+    <w:lsdException w:name="Table Simple 2" w:semiHidden="1" w:unhideWhenUsed="1"/>
+    <w:lsdException w:name="Table Simple 3" w:semiHidden="1" w:unhideWhenUsed="1"/>
+    <w:lsdException w:name="Table Classic 1" w:semiHidden="1" w:unhideWhenUsed="1"/>
+    <w:lsdException w:name="Table Classic 2" w:semiHidden="1" w:unhideWhenUsed="1"/>
+    <w:lsdException w:name="Table Classic 3" w:semiHidden="1" w:unhideWhenUsed="1"/>
+    <w:lsdException w:name="Table Classic 4" w:semiHidden="1" w:unhideWhenUsed="1"/>
+    <w:lsdException w:name="Table Colorful 1" w:semiHidden="1" w:unhideWhenUsed="1"/>
+    <w:lsdException w:name="Table Colorful 2" w:semiHidden="1" w:unhideWhenUsed="1"/>
+    <w:lsdException w:name="Table Colorful 3" w:semiHidden="1" w:unhideWhenUsed="1"/>
+    <w:lsdException w:name="Table Columns 1" w:semiHidden="1" w:unhideWhenUsed="1"/>
+    <w:lsdException w:name="Table Columns 2" w:semiHidden="1" w:unhideWhenUsed="1"/>
+    <w:lsdException w:name="Table Columns 3" w:semiHidden="1" w:unhideWhenUsed="1"/>
+    <w:lsdException w:name="Table Columns 4" w:semiHidden="1" w:unhideWhenUsed="1"/>
+    <w:lsdException w:name="Table Columns 5" w:semiHidden="1" w:unhideWhenUsed="1"/>
+    <w:lsdException w:name="Table Grid 1" w:semiHidden="1" w:unhideWhenUsed="1"/>
+    <w:lsdException w:name="Table Grid 2" w:semiHidden="1" w:unhideWhenUsed="1"/>
+    <w:lsdException w:name="Table Grid 3" w:semiHidden="1" w:unhideWhenUsed="1"/>
+    <w:lsdException w:name="Table Grid 4" w:semiHidden="1" w:unhideWhenUsed="1"/>
+    <w:lsdException w:name="Table Grid 5" w:semiHidden="1" w:unhideWhenUsed="1"/>
+    <w:lsdException w:name="Table Grid 6" w:semiHidden="1" w:unhideWhenUsed="1"/>
+    <w:lsdException w:name="Table Grid 7" w:semiHidden="1" w:unhideWhenUsed="1"/>
+    <w:lsdException w:name="Table Grid 8" w:semiHidden="1" w:unhideWhenUsed="1"/>
+    <w:lsdException w:name="Table List 1" w:semiHidden="1" w:unhideWhenUsed="1"/>
+    <w:lsdException w:name="Table List 2" w:semiHidden="1" w:unhideWhenUsed="1"/>
+    <w:lsdException w:name="Table List 3" w:semiHidden="1" w:unhideWhenUsed="1"/>
+    <w:lsdException w:name="Table List 4" w:semiHidden="1" w:unhideWhenUsed="1"/>
+    <w:lsdException w:name="Table List 5" w:semiHidden="1" w:unhideWhenUsed="1"/>
+    <w:lsdException w:name="Table List 6" w:semiHidden="1" w:unhideWhenUsed="1"/>
+    <w:lsdException w:name="Table List 7" w:semiHidden="1" w:unhideWhenUsed="1"/>
+    <w:lsdException w:name="Table List 8" w:semiHidden="1" w:unhideWhenUsed="1"/>
+    <w:lsdException w:name="Table 3D effects 1" w:semiHidden="1" w:unhideWhenUsed="1"/>
+    <w:lsdException w:name="Table 3D effects 2" w:semiHidden="1" w:unhideWhenUsed="1"/>
+    <w:lsdException w:name="Table 3D effects 3" w:semiHidden="1" w:unhideWhenUsed="1"/>
+    <w:lsdException w:name="Table Contemporary" w:semiHidden="1" w:unhideWhenUsed="1"/>
+    <w:lsdException w:name="Table Elegant" w:semiHidden="1" w:unhideWhenUsed="1"/>
+    <w:lsdException w:name="Table Professional" w:semiHidden="1" w:unhideWhenUsed="1"/>
+    <w:lsdException w:name="Table Subtle 1" w:semiHidden="1" w:unhideWhenUsed="1"/>
+    <w:lsdException w:name="Table Subtle 2" w:semiHidden="1" w:unhideWhenUsed="1"/>
+    <w:lsdException w:name="Table Web 1" w:semiHidden="1" w:unhideWhenUsed="1"/>
+    <w:lsdException w:name="Table Web 2" w:semiHidden="1" w:unhideWhenUsed="1"/>
+    <w:lsdException w:name="Table Web 3" w:semiHidden="1" w:unhideWhenUsed="1"/>
+    <w:lsdException w:name="Balloon Text" w:semiHidden="1" w:unhideWhenUsed="1"/>
+    <w:lsdException w:name="Table Grid" w:uiPriority="39"/>
+    <w:lsdException w:name="Table Theme" w:semiHidden="1" w:unhideWhenUsed="1"/>
+    <w:lsdException w:name="Placeholder Text" w:semiHidden="1"/>
+    <w:lsdException w:name="No Spacing" w:uiPriority="1" w:qFormat="1"/>
+    <w:lsdException w:name="Light Shading" w:uiPriority="60"/>
+    <w:lsdException w:name="Light List" w:uiPriority="61"/>
+    <w:lsdException w:name="Light Grid" w:uiPriority="62"/>
+    <w:lsdException w:name="Medium Shading 1" w:uiPriority="63"/>
+    <w:lsdException w:name="Medium Shading 2" w:uiPriority="64"/>
+    <w:lsdException w:name="Medium List 1" w:uiPriority="65"/>
+    <w:lsdException w:name="Medium List 2" w:uiPriority="66"/>
+    <w:lsdException w:name="Medium Grid 1" w:uiPriority="67"/>
+    <w:lsdException w:name="Medium Grid 2" w:uiPriority="68"/>
+    <w:lsdException w:name="Medium Grid 3" w:uiPriority="69"/>
+    <w:lsdException w:name="Dark List" w:uiPriority="70"/>
+    <w:lsdException w:name="Colorful Shading" w:uiPriority="71"/>
+    <w:lsdException w:name="Colorful List" w:uiPriority="72"/>
+    <w:lsdException w:name="Colorful Grid" w:uiPriority="73"/>
+    <w:lsdException w:name="Light Shading Accent 1" w:uiPriority="60"/>
+    <w:lsdException w:name="Light List Accent 1" w:uiPriority="61"/>
+    <w:lsdException w:name="Light Grid Accent 1" w:uiPriority="62"/>
+    <w:lsdException w:name="Medium Shading 1 Accent 1" w:uiPriority="63"/>
+    <w:lsdException w:name="Medium Shading 2 Accent 1" w:uiPriority="64"/>
+    <w:lsdException w:name="Medium List 1 Accent 1" w:uiPriority="65"/>
+    <w:lsdException w:name="Revision" w:semiHidden="1"/>
+    <w:lsdException w:name="List Paragraph" w:uiPriority="34" w:qFormat="1"/>
+    <w:lsdException w:name="Quote" w:uiPriority="29" w:qFormat="1"/>
+    <w:lsdException w:name="Intense Quote" w:uiPriority="30" w:qFormat="1"/>
+    <w:lsdException w:name="Medium List 2 Accent 1" w:uiPriority="66"/>
+    <w:lsdException w:name="Medium Grid 1 Accent 1" w:uiPriority="67"/>
+    <w:lsdException w:name="Medium Grid 2 Accent 1" w:uiPriority="68"/>
+    <w:lsdException w:name="Medium Grid 3 Accent 1" w:uiPriority="69"/>
+    <w:lsdException w:name="Dark List Accent 1" w:uiPriority="70"/>
+    <w:lsdException w:name="Colorful Shading Accent 1" w:uiPriority="71"/>
+    <w:lsdException w:name="Colorful List Accent 1" w:uiPriority="72"/>
+    <w:lsdException w:name="Colorful Grid Accent 1" w:uiPriority="73"/>
+    <w:lsdException w:name="Light Shading Accent 2" w:uiPriority="60"/>
+    <w:lsdException w:name="Light List Accent 2" w:uiPriority="61"/>
+    <w:lsdException w:name="Light Grid Accent 2" w:uiPriority="62"/>
+    <w:lsdException w:name="Medium Shading 1 Accent 2" w:uiPriority="63"/>
+    <w:lsdException w:name="Medium Shading 2 Accent 2" w:uiPriority="64"/>
+    <w:lsdException w:name="Medium List 1 Accent 2" w:uiPriority="65"/>
+    <w:lsdException w:name="Medium List 2 Accent 2" w:uiPriority="66"/>
+    <w:lsdException w:name="Medium Grid 1 Accent 2" w:uiPriority="67"/>
+    <w:lsdException w:name="Medium Grid 2 Accent 2" w:uiPriority="68"/>
+    <w:lsdException w:name="Medium Grid 3 Accent 2" w:uiPriority="69"/>
+    <w:lsdException w:name="Dark List Accent 2" w:uiPriority="70"/>
+    <w:lsdException w:name="Colorful Shading Accent 2" w:uiPriority="71"/>
+    <w:lsdException w:name="Colorful List Accent 2" w:uiPriority="72"/>
+    <w:lsdException w:name="Colorful Grid Accent 2" w:uiPriority="73"/>
+    <w:lsdException w:name="Light Shading Accent 3" w:uiPriority="60"/>
+    <w:lsdException w:name="Light List Accent 3" w:uiPriority="61"/>
+    <w:lsdException w:name="Light Grid Accent 3" w:uiPriority="62"/>
+    <w:lsdException w:name="Medium Shading 1 Accent 3" w:uiPriority="63"/>
+    <w:lsdException w:name="Medium Shading 2 Accent 3" w:uiPriority="64"/>
+    <w:lsdException w:name="Medium List 1 Accent 3" w:uiPriority="65"/>
+    <w:lsdException w:name="Medium List 2 Accent 3" w:uiPriority="66"/>
+    <w:lsdException w:name="Medium Grid 1 Accent 3" w:uiPriority="67"/>
+    <w:lsdException w:name="Medium Grid 2 Accent 3" w:uiPriority="68"/>
+    <w:lsdException w:name="Medium Grid 3 Accent 3" w:uiPriority="69"/>
+    <w:lsdException w:name="Dark List Accent 3" w:uiPriority="70"/>
+    <w:lsdException w:name="Colorful Shading Accent 3" w:uiPriority="71"/>
+    <w:lsdException w:name="Colorful List Accent 3" w:uiPriority="72"/>
+    <w:lsdException w:name="Colorful Grid Accent 3" w:uiPriority="73"/>
+    <w:lsdException w:name="Light Shading Accent 4" w:uiPriority="60"/>
+    <w:lsdException w:name="Light List Accent 4" w:uiPriority="61"/>
+    <w:lsdException w:name="Light Grid Accent 4" w:uiPriority="62"/>
+    <w:lsdException w:name="Medium Shading 1 Accent 4" w:uiPriority="63"/>
+    <w:lsdException w:name="Medium Shading 2 Accent 4" w:uiPriority="64"/>
+    <w:lsdException w:name="Medium List 1 Accent 4" w:uiPriority="65"/>
+    <w:lsdException w:name="Medium List 2 Accent 4" w:uiPriority="66"/>
+    <w:lsdException w:name="Medium Grid 1 Accent 4" w:uiPriority="67"/>
+    <w:lsdException w:name="Medium Grid 2 Accent 4" w:uiPriority="68"/>
+    <w:lsdException w:name="Medium Grid 3 Accent 4" w:uiPriority="69"/>
+    <w:lsdException w:name="Dark List Accent 4" w:uiPriority="70"/>
+    <w:lsdException w:name="Colorful Shading Accent 4" w:uiPriority="71"/>
+    <w:lsdException w:name="Colorful List Accent 4" w:uiPriority="72"/>
+    <w:lsdException w:name="Colorful Grid Accent 4" w:uiPriority="73"/>
+    <w:lsdException w:name="Light Shading Accent 5" w:uiPriority="60"/>
+    <w:lsdException w:name="Light List Accent 5" w:uiPriority="61"/>
+    <w:lsdException w:name="Light Grid Accent 5" w:uiPriority="62"/>
+    <w:lsdException w:name="Medium Shading 1 Accent 5" w:uiPriority="63"/>
+    <w:lsdException w:name="Medium Shading 2 Accent 5" w:uiPriority="64"/>
+    <w:lsdException w:name="Medium List 1 Accent 5" w:uiPriority="65"/>
+    <w:lsdException w:name="Medium List 2 Accent 5" w:uiPriority="66"/>
+    <w:lsdException w:name="Medium Grid 1 Accent 5" w:uiPriority="67"/>
+    <w:lsdException w:name="Medium Grid 2 Accent 5" w:uiPriority="68"/>
+    <w:lsdException w:name="Medium Grid 3 Accent 5" w:uiPriority="69"/>
+    <w:lsdException w:name="Dark List Accent 5" w:uiPriority="70"/>
+    <w:lsdException w:name="Colorful Shading Accent 5" w:uiPriority="71"/>
+    <w:lsdException w:name="Colorful List Accent 5" w:uiPriority="72"/>
+    <w:lsdException w:name="Colorful Grid Accent 5" w:uiPriority="73"/>
+    <w:lsdException w:name="Light Shading Accent 6" w:uiPriority="60"/>
+    <w:lsdException w:name="Light List Accent 6" w:uiPriority="61"/>
+    <w:lsdException w:name="Light Grid Accent 6" w:uiPriority="62"/>
+    <w:lsdException w:name="Medium Shading 1 Accent 6" w:uiPriority="63"/>
+    <w:lsdException w:name="Medium Shading 2 Accent 6" w:uiPriority="64"/>
+    <w:lsdException w:name="Medium List 1 Accent 6" w:uiPriority="65"/>
+    <w:lsdException w:name="Medium List 2 Accent 6" w:uiPriority="66"/>
+    <w:lsdException w:name="Medium Grid 1 Accent 6" w:uiPriority="67"/>
+    <w:lsdException w:name="Medium Grid 2 Accent 6" w:uiPriority="68"/>
+    <w:lsdException w:name="Medium Grid 3 Accent 6" w:uiPriority="69"/>
+    <w:lsdException w:name="Dark List Accent 6" w:uiPriority="70"/>
+    <w:lsdException w:name="Colorful Shading Accent 6" w:uiPriority="71"/>
+    <w:lsdException w:name="Colorful List Accent 6" w:uiPriority="72"/>
+    <w:lsdException w:name="Colorful Grid Accent 6" w:uiPriority="73"/>
+    <w:lsdException w:name="Subtle Emphasis" w:uiPriority="19" w:qFormat="1"/>
+    <w:lsdException w:name="Intense Emphasis" w:uiPriority="21" w:qFormat="1"/>
+    <w:lsdException w:name="Subtle Reference" w:uiPriority="31" w:qFormat="1"/>
+    <w:lsdException w:name="Intense Reference" w:uiPriority="32" w:qFormat="1"/>
+    <w:lsdException w:name="Book Title" w:uiPriority="33" w:qFormat="1"/>
+    <w:lsdException w:name="Bibliography" w:semiHidden="1" w:uiPriority="37" w:unhideWhenUsed="1"/>
+    <w:lsdException w:name="TOC Heading" w:semiHidden="1" w:uiPriority="39" w:unhideWhenUsed="1" w:qFormat="1"/>
+    <w:lsdException w:name="Plain Table 1" w:uiPriority="41"/>
+    <w:lsdException w:name="Plain Table 2" w:uiPriority="42"/>
+    <w:lsdException w:name="Plain Table 3" w:uiPriority="43"/>
+    <w:lsdException w:name="Plain Table 4" w:uiPriority="44"/>
+    <w:lsdException w:name="Plain Table 5" w:uiPriority="45"/>
+    <w:lsdException w:name="Grid Table Light" w:uiPriority="40"/>
+    <w:lsdException w:name="Grid Table 1 Light" w:uiPriority="46"/>
+    <w:lsdException w:name="Grid Table 2" w:uiPriority="47"/>
+    <w:lsdException w:name="Grid Table 3" w:uiPriority="48"/>
+    <w:lsdException w:name="Grid Table 4" w:uiPriority="49"/>
+    <w:lsdException w:name="Grid Table 5 Dark" w:uiPriority="50"/>
+    <w:lsdException w:name="Grid Table 6 Colorful" w:uiPriority="51"/>
+    <w:lsdException w:name="Grid Table 7 Colorful" w:uiPriority="52"/>
+    <w:lsdException w:name="Grid Table 1 Light Accent 1" w:uiPriority="46"/>
+    <w:lsdException w:name="Grid Table 2 Accent 1" w:uiPriority="47"/>
+    <w:lsdException w:name="Grid Table 3 Accent 1" w:uiPriority="48"/>
+    <w:lsdException w:name="Grid Table 4 Accent 1" w:uiPriority="49"/>
+    <w:lsdException w:name="Grid Table 5 Dark Accent 1" w:uiPriority="50"/>
+    <w:lsdException w:name="Grid Table 6 Colorful Accent 1" w:uiPriority="51"/>
+    <w:lsdException w:name="Grid Table 7 Colorful Accent 1" w:uiPriority="52"/>
+    <w:lsdException w:name="Grid Table 1 Light Accent 2" w:uiPriority="46"/>
+    <w:lsdException w:name="Grid Table 2 Accent 2" w:uiPriority="47"/>
+    <w:lsdException w:name="Grid Table 3 Accent 2" w:uiPriority="48"/>
+    <w:lsdException w:name="Grid Table 4 Accent 2" w:uiPriority="49"/>
+    <w:lsdException w:name="Grid Table 5 Dark Accent 2" w:uiPriority="50"/>
+    <w:lsdException w:name="Grid Table 6 Colorful Accent 2" w:uiPriority="51"/>
+    <w:lsdException w:name="Grid Table 7 Colorful Accent 2" w:uiPriority="52"/>
+    <w:lsdException w:name="Grid Table 1 Light Accent 3" w:uiPriority="46"/>
+    <w:lsdException w:name="Grid Table 2 Accent 3" w:uiPriority="47"/>
+    <w:lsdException w:name="Grid Table 3 Accent 3" w:uiPriority="48"/>
+    <w:lsdException w:name="Grid Table 4 Accent 3" w:uiPriority="49"/>
+    <w:lsdException w:name="Grid Table 5 Dark Accent 3" w:uiPriority="50"/>
+    <w:lsdException w:name="Grid Table 6 Colorful Accent 3" w:uiPriority="51"/>
+    <w:lsdException w:name="Grid Table 7 Colorful Accent 3" w:uiPriority="52"/>
+    <w:lsdException w:name="Grid Table 1 Light Accent 4" w:uiPriority="46"/>
+    <w:lsdException w:name="Grid Table 2 Accent 4" w:uiPriority="47"/>
+    <w:lsdException w:name="Grid Table 3 Accent 4" w:uiPriority="48"/>
+    <w:lsdException w:name="Grid Table 4 Accent 4" w:uiPriority="49"/>
+    <w:lsdException w:name="Grid Table 5 Dark Accent 4" w:uiPriority="50"/>
+    <w:lsdException w:name="Grid Table 6 Colorful Accent 4" w:uiPriority="51"/>
+    <w:lsdException w:name="Grid Table 7 Colorful Accent 4" w:uiPriority="52"/>
+    <w:lsdException w:name="Grid Table 1 Light Accent 5" w:uiPriority="46"/>
+    <w:lsdException w:name="Grid Table 2 Accent 5" w:uiPriority="47"/>
+    <w:lsdException w:name="Grid Table 3 Accent 5" w:uiPriority="48"/>
+    <w:lsdException w:name="Grid Table 4 Accent 5" w:uiPriority="49"/>
+    <w:lsdException w:name="Grid Table 5 Dark Accent 5" w:uiPriority="50"/>
+    <w:lsdException w:name="Grid Table 6 Colorful Accent 5" w:uiPriority="51"/>
+    <w:lsdException w:name="Grid Table 7 Colorful Accent 5" w:uiPriority="52"/>
+    <w:lsdException w:name="Grid Table 1 Light Accent 6" w:uiPriority="46"/>
+    <w:lsdException w:name="Grid Table 2 Accent 6" w:uiPriority="47"/>
+    <w:lsdException w:name="Grid Table 3 Accent 6" w:uiPriority="48"/>
+    <w:lsdException w:name="Grid Table 4 Accent 6" w:uiPriority="49"/>
+    <w:lsdException w:name="Grid Table 5 Dark Accent 6" w:uiPriority="50"/>
+    <w:lsdException w:name="Grid Table 6 Colorful Accent 6" w:uiPriority="51"/>
+    <w:lsdException w:name="Grid Table 7 Colorful Accent 6" w:uiPriority="52"/>
+    <w:lsdException w:name="List Table 1 Light" w:uiPriority="46"/>
+    <w:lsdException w:name="List Table 2" w:uiPriority="47"/>
+    <w:lsdException w:name="List Table 3" w:uiPriority="48"/>
+    <w:lsdException w:name="List Table 4" w:uiPriority="49"/>
+    <w:lsdException w:name="List Table 5 Dark" w:uiPriority="50"/>
+    <w:lsdException w:name="List Table 6 Colorful" w:uiPriority="51"/>
+    <w:lsdException w:name="List Table 7 Colorful" w:uiPriority="52"/>
+    <w:lsdException w:name="List Table 1 Light Accent 1" w:uiPriority="46"/>
+    <w:lsdException w:name="List Table 2 Accent 1" w:uiPriority="47"/>
+    <w:lsdException w:name="List Table 3 Accent 1" w:uiPriority="48"/>
+    <w:lsdException w:name="List Table 4 Accent 1" w:uiPriority="49"/>
+    <w:lsdException w:name="List Table 5 Dark Accent 1" w:uiPriority="50"/>
+    <w:lsdException w:name="List Table 6 Colorful Accent 1" w:uiPriority="51"/>
+    <w:lsdException w:name="List Table 7 Colorful Accent 1" w:uiPriority="52"/>
+    <w:lsdException w:name="List Table 1 Light Accent 2" w:uiPriority="46"/>
+    <w:lsdException w:name="List Table 2 Accent 2" w:uiPriority="47"/>
+    <w:lsdException w:name="List Table 3 Accent 2" w:uiPriority="48"/>
+    <w:lsdException w:name="List Table 4 Accent 2" w:uiPriority="49"/>
+    <w:lsdException w:name="List Table 5 Dark Accent 2" w:uiPriority="50"/>
+    <w:lsdException w:name="List Table 6 Colorful Accent 2" w:uiPriority="51"/>
+    <w:lsdException w:name="List Table 7 Colorful Accent 2" w:uiPriority="52"/>
+    <w:lsdException w:name="List Table 1 Light Accent 3" w:uiPriority="46"/>
+    <w:lsdException w:name="List Table 2 Accent 3" w:uiPriority="47"/>
+    <w:lsdException w:name="List Table 3 Accent 3" w:uiPriority="48"/>
+    <w:lsdException w:name="List Table 4 Accent 3" w:uiPriority="49"/>
+    <w:lsdException w:name="List Table 5 Dark Accent 3" w:uiPriority="50"/>
+    <w:lsdException w:name="List Table 6 Colorful Accent 3" w:uiPriority="51"/>
+    <w:lsdException w:name="List Table 7 Colorful Accent 3" w:uiPriority="52"/>
+    <w:lsdException w:name="List Table 1 Light Accent 4" w:uiPriority="46"/>
+    <w:lsdException w:name="List Table 2 Accent 4" w:uiPriority="47"/>
+    <w:lsdException w:name="List Table 3 Accent 4" w:uiPriority="48"/>
+    <w:lsdException w:name="List Table 4 Accent 4" w:uiPriority="49"/>
+    <w:lsdException w:name="List Table 5 Dark Accent 4" w:uiPriority="50"/>
+    <w:lsdException w:name="List Table 6 Colorful Accent 4" w:uiPriority="51"/>
+    <w:lsdException w:name="List Table 7 Colorful Accent 4" w:uiPriority="52"/>
+    <w:lsdException w:name="List Table 1 Light Accent 5" w:uiPriority="46"/>
+    <w:lsdException w:name="List Table 2 Accent 5" w:uiPriority="47"/>
+    <w:lsdException w:name="List Table 3 Accent 5" w:uiPriority="48"/>
+    <w:lsdException w:name="List Table 4 Accent 5" w:uiPriority="49"/>
+    <w:lsdException w:name="List Table 5 Dark Accent 5" w:uiPriority="50"/>
+    <w:lsdException w:name="List Table 6 Colorful Accent 5" w:uiPriority="51"/>
+    <w:lsdException w:name="List Table 7 Colorful Accent 5" w:uiPriority="52"/>
+    <w:lsdException w:name="List Table 1 Light Accent 6" w:uiPriority="46"/>
+    <w:lsdException w:name="List Table 2 Accent 6" w:uiPriority="47"/>
+    <w:lsdException w:name="List Table 3 Accent 6" w:uiPriority="48"/>
+    <w:lsdException w:name="List Table 4 Accent 6" w:uiPriority="49"/>
+    <w:lsdException w:name="List Table 5 Dark Accent 6" w:uiPriority="50"/>
+    <w:lsdException w:name="List Table 6 Colorful Accent 6" w:uiPriority="51"/>
+    <w:lsdException w:name="List Table 7 Colorful Accent 6" w:uiPriority="52"/>
+  </w:latentStyles>
+  <w:style w:type="paragraph" w:default="1" w:styleId="Normal">
+    <w:name w:val="Normal"/>
+    <w:qFormat/>
+  </w:style>
+  <w:style w:type="character" w:default="1" w:styleId="DefaultParagraphFont">
+    <w:name w:val="Default Paragraph Font"/>
+    <w:uiPriority w:val="1"/>
+    <w:semiHidden/>
+    <w:unhideWhenUsed/>
+  </w:style>
+  <w:style w:type="table" w:default="1" w:styleId="TableNormal">
+    <w:name w:val="Normal Table"/>
+    <w:uiPriority w:val="99"/>
+    <w:semiHidden/>
+    <w:unhideWhenUsed/>
+    <w:tblPr>
+      <w:tblInd w:w="0" w:type="dxa"/>
+      <w:tblCellMar>
+        <w:top w:w="0" w:type="dxa"/>
+        <w:left w:w="108" w:type="dxa"/>
+        <w:bottom w:w="0" w:type="dxa"/>
+        <w:right w:w="108" w:type="dxa"/>
+      </w:tblCellMar>
+    </w:tblPr>
+  </w:style>
+  <w:style w:type="numbering" w:default="1" w:styleId="NoList">
+    <w:name w:val="No List"/>
+    <w:uiPriority w:val="99"/>
+    <w:semiHidden/>
+    <w:unhideWhenUsed/>
+  </w:style>
+  <w:style w:type="paragraph" w:customStyle="1" w:styleId="7FA271BDCA30450E96D943DF03C4BE92">
+    <w:name w:val="7FA271BDCA30450E96D943DF03C4BE92"/>
+    <w:rsid w:val="00BB6EB4"/>
+  </w:style>
+  <w:style w:type="paragraph" w:customStyle="1" w:styleId="9976667828B6474A8C4DCEB6CE00AC7D">
+    <w:name w:val="9976667828B6474A8C4DCEB6CE00AC7D"/>
+    <w:rsid w:val="00BB6EB4"/>
+  </w:style>
+  <w:style w:type="paragraph" w:customStyle="1" w:styleId="D119FB2E79254DB19A2DB23D2A3B6CA7">
+    <w:name w:val="D119FB2E79254DB19A2DB23D2A3B6CA7"/>
+    <w:rsid w:val="00BB6EB4"/>
+  </w:style>
+</w:styles>
+</file>
+
+<file path=word/glossary/webSettings.xml><?xml version="1.0" encoding="utf-8"?>
+<w:webSettings xmlns:mc="http://schemas.openxmlformats.org/markup-compatibility/2006" xmlns:r="http://schemas.openxmlformats.org/officeDocument/2006/relationships" xmlns:w="http://schemas.openxmlformats.org/wordprocessingml/2006/main" xmlns:w14="http://schemas.microsoft.com/office/word/2010/wordml" xmlns:w15="http://schemas.microsoft.com/office/word/2012/wordml" xmlns:w16se="http://schemas.microsoft.com/office/word/2015/wordml/symex" mc:Ignorable="w14 w15 w16se">
+  <w:optimizeForBrowser/>
+  <w:allowPNG/>
+</w:webSettings>
+</file>
+
 <file path=word/theme/theme1.xml><?xml version="1.0" encoding="utf-8"?>
 <a:theme xmlns:a="http://schemas.openxmlformats.org/drawingml/2006/main" name="Office Theme">
   <a:themeElements>
@@ -11435,7 +15433,7 @@
 </file>
 
 <file path=customXml/itemProps1.xml><?xml version="1.0" encoding="utf-8"?>
-<ds:datastoreItem xmlns:ds="http://schemas.openxmlformats.org/officeDocument/2006/customXml" ds:itemID="{A2C4E417-F51B-4C19-A17F-26609F2A93BC}">
+<ds:datastoreItem xmlns:ds="http://schemas.openxmlformats.org/officeDocument/2006/customXml" ds:itemID="{C4C6D898-DCB2-4E9F-85B7-0161A630642C}">
   <ds:schemaRefs>
     <ds:schemaRef ds:uri="http://schemas.openxmlformats.org/officeDocument/2006/bibliography"/>
   </ds:schemaRefs>

</xml_diff>

<commit_message>
Changes in the Thesis file.
</commit_message>
<xml_diff>
--- a/Teza_BV_F55118.docx
+++ b/Teza_BV_F55118.docx
@@ -14,7 +14,7 @@
           <w:lang w:val="bg-BG" w:eastAsia="bg-BG"/>
         </w:rPr>
         <w:drawing>
-          <wp:inline distT="0" distB="0" distL="0" distR="0" wp14:anchorId="06D631CC" wp14:editId="6241191A">
+          <wp:inline distT="0" distB="0" distL="0" distR="0" wp14:anchorId="6BA57C4F" wp14:editId="469EDE68">
             <wp:extent cx="1752600" cy="1739423"/>
             <wp:effectExtent l="0" t="0" r="0" b="0"/>
             <wp:docPr id="1" name="Picture 1" descr="http://e-edu.nbu.bg/pluginfile.php/113377/mod_forum/post/49662/logo-nbu-sinio-1.jpg"/>
@@ -732,6 +732,15 @@
     </w:p>
     <w:sdt>
       <w:sdtPr>
+        <w:rPr>
+          <w:rFonts w:asciiTheme="minorHAnsi" w:eastAsiaTheme="minorEastAsia" w:hAnsiTheme="minorHAnsi" w:cstheme="minorBidi"/>
+          <w:b w:val="0"/>
+          <w:bCs w:val="0"/>
+          <w:color w:val="auto"/>
+          <w:sz w:val="22"/>
+          <w:szCs w:val="22"/>
+          <w:lang w:eastAsia="en-US"/>
+        </w:rPr>
         <w:id w:val="-752270385"/>
         <w:docPartObj>
           <w:docPartGallery w:val="Table of Contents"/>
@@ -740,12 +749,7 @@
       </w:sdtPr>
       <w:sdtEndPr>
         <w:rPr>
-          <w:rFonts w:asciiTheme="minorHAnsi" w:eastAsiaTheme="minorEastAsia" w:hAnsiTheme="minorHAnsi" w:cstheme="minorBidi"/>
           <w:noProof/>
-          <w:color w:val="auto"/>
-          <w:sz w:val="22"/>
-          <w:szCs w:val="22"/>
-          <w:lang w:eastAsia="en-US"/>
         </w:rPr>
       </w:sdtEndPr>
       <w:sdtContent>
@@ -792,7 +796,7 @@
             </w:rPr>
             <w:fldChar w:fldCharType="separate"/>
           </w:r>
-          <w:hyperlink w:anchor="_Toc516318811" w:history="1">
+          <w:hyperlink w:anchor="_Toc516420597" w:history="1">
             <w:r>
               <w:rPr>
                 <w:rStyle w:val="Hyperlink"/>
@@ -820,7 +824,7 @@
                 <w:noProof/>
                 <w:webHidden/>
               </w:rPr>
-              <w:instrText xml:space="preserve"> PAGEREF _Toc516318811 \h </w:instrText>
+              <w:instrText xml:space="preserve"> PAGEREF _Toc516420597 \h </w:instrText>
             </w:r>
             <w:r>
               <w:rPr>
@@ -862,7 +866,7 @@
               <w:lang w:val="en-GB" w:eastAsia="en-GB"/>
             </w:rPr>
           </w:pPr>
-          <w:hyperlink w:anchor="_Toc516318812" w:history="1">
+          <w:hyperlink w:anchor="_Toc516420598" w:history="1">
             <w:r>
               <w:rPr>
                 <w:rStyle w:val="Hyperlink"/>
@@ -890,7 +894,7 @@
                 <w:noProof/>
                 <w:webHidden/>
               </w:rPr>
-              <w:instrText xml:space="preserve"> PAGEREF _Toc516318812 \h </w:instrText>
+              <w:instrText xml:space="preserve"> PAGEREF _Toc516420598 \h </w:instrText>
             </w:r>
             <w:r>
               <w:rPr>
@@ -932,12 +936,11 @@
               <w:lang w:val="en-GB" w:eastAsia="en-GB"/>
             </w:rPr>
           </w:pPr>
-          <w:hyperlink w:anchor="_Toc516318813" w:history="1">
+          <w:hyperlink w:anchor="_Toc516420599" w:history="1">
             <w:r>
               <w:rPr>
                 <w:rStyle w:val="Hyperlink"/>
                 <w:noProof/>
-                <w:lang w:val="bg-BG"/>
               </w:rPr>
               <w:t>Инструменти за управление на тестове</w:t>
             </w:r>
@@ -960,7 +963,7 @@
                 <w:noProof/>
                 <w:webHidden/>
               </w:rPr>
-              <w:instrText xml:space="preserve"> PAGEREF _Toc516318813 \h </w:instrText>
+              <w:instrText xml:space="preserve"> PAGEREF _Toc516420599 \h </w:instrText>
             </w:r>
             <w:r>
               <w:rPr>
@@ -1002,7 +1005,7 @@
               <w:lang w:val="en-GB" w:eastAsia="en-GB"/>
             </w:rPr>
           </w:pPr>
-          <w:hyperlink w:anchor="_Toc516318814" w:history="1">
+          <w:hyperlink w:anchor="_Toc516420600" w:history="1">
             <w:r>
               <w:rPr>
                 <w:rStyle w:val="Hyperlink"/>
@@ -1029,7 +1032,7 @@
                 <w:noProof/>
                 <w:webHidden/>
               </w:rPr>
-              <w:instrText xml:space="preserve"> PAGEREF _Toc516318814 \h </w:instrText>
+              <w:instrText xml:space="preserve"> PAGEREF _Toc516420600 \h </w:instrText>
             </w:r>
             <w:r>
               <w:rPr>
@@ -1071,7 +1074,7 @@
               <w:lang w:val="en-GB" w:eastAsia="en-GB"/>
             </w:rPr>
           </w:pPr>
-          <w:hyperlink w:anchor="_Toc516318815" w:history="1">
+          <w:hyperlink w:anchor="_Toc516420601" w:history="1">
             <w:r>
               <w:rPr>
                 <w:rStyle w:val="Hyperlink"/>
@@ -1098,7 +1101,7 @@
                 <w:noProof/>
                 <w:webHidden/>
               </w:rPr>
-              <w:instrText xml:space="preserve"> PAGEREF _Toc516318815 \h </w:instrText>
+              <w:instrText xml:space="preserve"> PAGEREF _Toc516420601 \h </w:instrText>
             </w:r>
             <w:r>
               <w:rPr>
@@ -1140,12 +1143,11 @@
               <w:lang w:val="en-GB" w:eastAsia="en-GB"/>
             </w:rPr>
           </w:pPr>
-          <w:hyperlink w:anchor="_Toc516318816" w:history="1">
+          <w:hyperlink w:anchor="_Toc516420602" w:history="1">
             <w:r>
               <w:rPr>
                 <w:rStyle w:val="Hyperlink"/>
                 <w:noProof/>
-                <w:lang w:val="bg-BG" w:eastAsia="bg-BG"/>
               </w:rPr>
               <w:t>Zephyr</w:t>
             </w:r>
@@ -1168,7 +1170,7 @@
                 <w:noProof/>
                 <w:webHidden/>
               </w:rPr>
-              <w:instrText xml:space="preserve"> PAGEREF _Toc516318816 \h </w:instrText>
+              <w:instrText xml:space="preserve"> PAGEREF _Toc516420602 \h </w:instrText>
             </w:r>
             <w:r>
               <w:rPr>
@@ -1201,7 +1203,7 @@
         </w:p>
         <w:p>
           <w:pPr>
-            <w:pStyle w:val="TOC3"/>
+            <w:pStyle w:val="TOC2"/>
             <w:tabs>
               <w:tab w:val="right" w:leader="dot" w:pos="9565"/>
             </w:tabs>
@@ -1210,14 +1212,13 @@
               <w:lang w:val="en-GB" w:eastAsia="en-GB"/>
             </w:rPr>
           </w:pPr>
-          <w:hyperlink w:anchor="_Toc516318817" w:history="1">
+          <w:hyperlink w:anchor="_Toc516420603" w:history="1">
             <w:r>
               <w:rPr>
                 <w:rStyle w:val="Hyperlink"/>
                 <w:noProof/>
-                <w:lang w:val="bg-BG"/>
               </w:rPr>
-              <w:t>Test Case Manager – приложение за управление на тестови сценарии</w:t>
+              <w:t>Уеб или настолно приложение</w:t>
             </w:r>
             <w:r>
               <w:rPr>
@@ -1238,7 +1239,7 @@
                 <w:noProof/>
                 <w:webHidden/>
               </w:rPr>
-              <w:instrText xml:space="preserve"> PAGEREF _Toc516318817 \h </w:instrText>
+              <w:instrText xml:space="preserve"> PAGEREF _Toc516420603 \h </w:instrText>
             </w:r>
             <w:r>
               <w:rPr>
@@ -1339,7 +1340,7 @@
           <w:lang w:val="bg-BG"/>
         </w:rPr>
       </w:pPr>
-      <w:bookmarkStart w:id="1" w:name="_Toc516318811"/>
+      <w:bookmarkStart w:id="1" w:name="_Toc516420597"/>
       <w:r>
         <w:rPr>
           <w:sz w:val="32"/>
@@ -2429,7 +2430,7 @@
           <w:lang w:val="bg-BG"/>
         </w:rPr>
       </w:pPr>
-      <w:bookmarkStart w:id="2" w:name="_Toc516318812"/>
+      <w:bookmarkStart w:id="2" w:name="_Toc516420598"/>
       <w:r>
         <w:rPr>
           <w:sz w:val="32"/>
@@ -2460,24 +2461,6 @@
           <w:rFonts w:cstheme="minorHAnsi"/>
           <w:sz w:val="24"/>
           <w:szCs w:val="24"/>
-          <w:highlight w:val="yellow"/>
-        </w:rPr>
-        <w:t>Обзорна част: Обяснение за какво става въпрос в тезата, какво ще се демонстрира. Описват се известни решения, конкурентни на предлаганото. Ако в заданието е включен избор на технология, описват се възможните технологии с техните предимства и недостатъци. Ако технологията е предварително избрана, представят се съображенията за този избор. Тук е мястото, където описват границите на разработката. Тук може да каже ясно и точно за какво смята да говори и за какво смята да не говори. Също така да се обоснове защо е включил/изключил дадено нещо от тезата си. Обем на обзорната част: до 10 стр.</w:t>
-      </w:r>
-    </w:p>
-    <w:p>
-      <w:pPr>
-        <w:rPr>
-          <w:rFonts w:cstheme="minorHAnsi"/>
-          <w:sz w:val="24"/>
-          <w:szCs w:val="24"/>
-        </w:rPr>
-      </w:pPr>
-      <w:r>
-        <w:rPr>
-          <w:rFonts w:cstheme="minorHAnsi"/>
-          <w:sz w:val="24"/>
-          <w:szCs w:val="24"/>
         </w:rPr>
         <w:tab/>
       </w:r>
@@ -2504,7 +2487,39 @@
           <w:sz w:val="24"/>
           <w:szCs w:val="24"/>
         </w:rPr>
-        <w:t xml:space="preserve">, планиране на дейностите по тестване и докладване за състоянието на дейностите по осигуряване на качеството. Инструментите </w:t>
+        <w:t xml:space="preserve">, планиране на дейностите </w:t>
+      </w:r>
+      <w:commentRangeStart w:id="3"/>
+      <w:commentRangeStart w:id="4"/>
+      <w:r>
+        <w:rPr>
+          <w:rFonts w:cstheme="minorHAnsi"/>
+          <w:sz w:val="24"/>
+          <w:szCs w:val="24"/>
+        </w:rPr>
+        <w:t>по</w:t>
+      </w:r>
+      <w:commentRangeEnd w:id="3"/>
+      <w:r>
+        <w:rPr>
+          <w:rStyle w:val="CommentReference"/>
+        </w:rPr>
+        <w:commentReference w:id="3"/>
+      </w:r>
+      <w:commentRangeEnd w:id="4"/>
+      <w:r>
+        <w:rPr>
+          <w:rStyle w:val="CommentReference"/>
+        </w:rPr>
+        <w:commentReference w:id="4"/>
+      </w:r>
+      <w:r>
+        <w:rPr>
+          <w:rFonts w:cstheme="minorHAnsi"/>
+          <w:sz w:val="24"/>
+          <w:szCs w:val="24"/>
+        </w:rPr>
+        <w:t xml:space="preserve"> тестване и докладване за състоянието на дейностите по осигуряване на качеството. Инструментите </w:t>
       </w:r>
       <w:r>
         <w:rPr>
@@ -2697,34 +2712,6 @@
           <w:szCs w:val="24"/>
         </w:rPr>
       </w:pPr>
-    </w:p>
-    <w:p>
-      <w:pPr>
-        <w:rPr>
-          <w:rFonts w:cstheme="minorHAnsi"/>
-          <w:sz w:val="24"/>
-          <w:szCs w:val="24"/>
-        </w:rPr>
-      </w:pPr>
-      <w:r>
-        <w:rPr>
-          <w:rFonts w:cstheme="minorHAnsi"/>
-          <w:sz w:val="24"/>
-          <w:szCs w:val="24"/>
-        </w:rPr>
-        <w:lastRenderedPageBreak/>
-        <w:br/>
-      </w:r>
-    </w:p>
-    <w:p>
-      <w:pPr>
-        <w:rPr>
-          <w:rFonts w:cstheme="minorHAnsi"/>
-          <w:sz w:val="24"/>
-          <w:szCs w:val="24"/>
-          <w:lang w:val="bg-BG"/>
-        </w:rPr>
-      </w:pPr>
       <w:r>
         <w:rPr>
           <w:rFonts w:cstheme="minorHAnsi"/>
@@ -2823,7 +2810,44 @@
           <w:sz w:val="24"/>
           <w:szCs w:val="24"/>
         </w:rPr>
-        <w:t xml:space="preserve">. Тези типове приложения са предназначени да опростят процеса на управление на тестовете с вградени високи нива на автоматизация и проследяване, но все пак не изискват усъвършенствани умения за програмиране или знания, които да бъдат приложени. Те са полезни за екипи, които управляват разнообразни тестови </w:t>
+        <w:t>.</w:t>
+      </w:r>
+    </w:p>
+    <w:p>
+      <w:pPr>
+        <w:rPr>
+          <w:rFonts w:cstheme="minorHAnsi"/>
+          <w:sz w:val="24"/>
+          <w:szCs w:val="24"/>
+        </w:rPr>
+      </w:pPr>
+    </w:p>
+    <w:p>
+      <w:pPr>
+        <w:rPr>
+          <w:rFonts w:cstheme="minorHAnsi"/>
+          <w:sz w:val="24"/>
+          <w:szCs w:val="24"/>
+        </w:rPr>
+      </w:pPr>
+    </w:p>
+    <w:p>
+      <w:pPr>
+        <w:ind w:firstLine="720"/>
+        <w:rPr>
+          <w:rFonts w:cstheme="minorHAnsi"/>
+          <w:sz w:val="24"/>
+          <w:szCs w:val="24"/>
+          <w:lang w:val="bg-BG"/>
+        </w:rPr>
+      </w:pPr>
+      <w:r>
+        <w:rPr>
+          <w:rFonts w:cstheme="minorHAnsi"/>
+          <w:sz w:val="24"/>
+          <w:szCs w:val="24"/>
+        </w:rPr>
+        <w:t xml:space="preserve">Тези типове приложения са предназначени да опростят процеса на управление на тестовете с вградени високи нива на автоматизация и проследяване, но все пак не изискват усъвършенствани умения за програмиране или знания, които да бъдат приложени. Те са полезни за екипи, които управляват разнообразни тестови </w:t>
       </w:r>
       <w:r>
         <w:rPr>
@@ -3104,6 +3128,101 @@
           <w:lang w:val="bg-BG"/>
         </w:rPr>
       </w:pPr>
+      <w:r>
+        <w:rPr>
+          <w:rFonts w:cstheme="minorHAnsi"/>
+          <w:sz w:val="24"/>
+          <w:szCs w:val="24"/>
+          <w:lang w:val="bg-BG"/>
+        </w:rPr>
+        <w:t>На пазара има много инструменти, които до някаква степен предоставят на потребителите всички гореспоменати функционалности, е</w:t>
+      </w:r>
+      <w:r>
+        <w:rPr>
+          <w:rFonts w:cstheme="minorHAnsi"/>
+          <w:sz w:val="24"/>
+          <w:szCs w:val="24"/>
+          <w:lang w:val="bg-BG"/>
+        </w:rPr>
+        <w:t xml:space="preserve">стествено срещу крупна сума </w:t>
+      </w:r>
+      <w:r>
+        <w:rPr>
+          <w:rFonts w:cstheme="minorHAnsi"/>
+          <w:sz w:val="24"/>
+          <w:szCs w:val="24"/>
+          <w:lang w:val="bg-BG"/>
+        </w:rPr>
+        <w:t>пари. От безплатните алтернативи, на пръсти се броят тези, които дори могат да се инсталират коректно, а какво остава да се използват по предназначение.</w:t>
+      </w:r>
+    </w:p>
+    <w:p>
+      <w:pPr>
+        <w:rPr>
+          <w:rFonts w:cstheme="minorHAnsi"/>
+          <w:sz w:val="24"/>
+          <w:szCs w:val="24"/>
+          <w:lang w:val="bg-BG"/>
+        </w:rPr>
+      </w:pPr>
+      <w:r>
+        <w:rPr>
+          <w:rFonts w:cstheme="minorHAnsi"/>
+          <w:sz w:val="24"/>
+          <w:szCs w:val="24"/>
+          <w:lang w:val="bg-BG"/>
+        </w:rPr>
+        <w:br w:type="page"/>
+      </w:r>
+    </w:p>
+    <w:p>
+      <w:pPr>
+        <w:spacing w:after="160" w:line="259" w:lineRule="auto"/>
+        <w:rPr>
+          <w:rFonts w:cstheme="minorHAnsi"/>
+          <w:sz w:val="24"/>
+          <w:szCs w:val="24"/>
+          <w:lang w:val="bg-BG"/>
+        </w:rPr>
+      </w:pPr>
+    </w:p>
+    <w:p>
+      <w:pPr>
+        <w:pStyle w:val="Heading2"/>
+      </w:pPr>
+      <w:bookmarkStart w:id="5" w:name="_Toc516420599"/>
+      <w:r>
+        <w:t>Инструменти за управление на тестове</w:t>
+      </w:r>
+      <w:bookmarkEnd w:id="5"/>
+    </w:p>
+    <w:p>
+      <w:pPr>
+        <w:rPr>
+          <w:lang w:val="bg-BG"/>
+        </w:rPr>
+      </w:pPr>
+    </w:p>
+    <w:p>
+      <w:pPr>
+        <w:spacing w:after="160" w:line="259" w:lineRule="auto"/>
+        <w:ind w:firstLine="720"/>
+        <w:rPr>
+          <w:rFonts w:cstheme="minorHAnsi"/>
+          <w:sz w:val="24"/>
+          <w:szCs w:val="24"/>
+          <w:lang w:val="bg-BG"/>
+        </w:rPr>
+      </w:pPr>
+      <w:r>
+        <w:rPr>
+          <w:rFonts w:cstheme="minorHAnsi"/>
+          <w:sz w:val="24"/>
+          <w:szCs w:val="24"/>
+          <w:lang w:val="bg-BG"/>
+        </w:rPr>
+        <w:t>По-надолу ще разгледаме някои от най-известните инструменти за управление на тестове на пазара, техните плюсове и минуси, цена, разработка и човеко-часа нужни за направата им. Ще направим съпоставка между тях и приложението, което разработваме.</w:t>
+      </w:r>
     </w:p>
     <w:p>
       <w:pPr>
@@ -3119,125 +3238,13 @@
     </w:p>
     <w:p>
       <w:pPr>
-        <w:spacing w:after="160" w:line="259" w:lineRule="auto"/>
-        <w:ind w:firstLine="360"/>
-        <w:rPr>
-          <w:rFonts w:cstheme="minorHAnsi"/>
-          <w:sz w:val="24"/>
-          <w:szCs w:val="24"/>
-          <w:lang w:val="bg-BG"/>
-        </w:rPr>
-      </w:pPr>
-    </w:p>
-    <w:p>
-      <w:pPr>
-        <w:spacing w:after="160" w:line="259" w:lineRule="auto"/>
-        <w:ind w:firstLine="360"/>
-        <w:rPr>
-          <w:rFonts w:cstheme="minorHAnsi"/>
-          <w:sz w:val="24"/>
-          <w:szCs w:val="24"/>
-          <w:lang w:val="bg-BG"/>
-        </w:rPr>
-      </w:pPr>
-      <w:r>
-        <w:rPr>
-          <w:rFonts w:cstheme="minorHAnsi"/>
-          <w:sz w:val="24"/>
-          <w:szCs w:val="24"/>
-          <w:lang w:val="bg-BG"/>
-        </w:rPr>
-        <w:t>На пазара има много инструменти, които до някаква степен предоставят на потребителите всички гореспоменати функционалности, е</w:t>
-      </w:r>
-      <w:r>
-        <w:rPr>
-          <w:rFonts w:cstheme="minorHAnsi"/>
-          <w:sz w:val="24"/>
-          <w:szCs w:val="24"/>
-          <w:lang w:val="bg-BG"/>
-        </w:rPr>
-        <w:t xml:space="preserve">стествено срещу крупна сума </w:t>
-      </w:r>
-      <w:r>
-        <w:rPr>
-          <w:rFonts w:cstheme="minorHAnsi"/>
-          <w:sz w:val="24"/>
-          <w:szCs w:val="24"/>
-          <w:lang w:val="bg-BG"/>
-        </w:rPr>
-        <w:t>пари. От безплатните алтернативи, на пръсти се броят тези, които дори могат да се инсталират коректно, а какво остава да се използват по предназначение.</w:t>
-      </w:r>
-    </w:p>
-    <w:p>
-      <w:pPr>
-        <w:spacing w:after="160" w:line="259" w:lineRule="auto"/>
-        <w:rPr>
-          <w:rFonts w:cstheme="minorHAnsi"/>
-          <w:sz w:val="24"/>
-          <w:szCs w:val="24"/>
-          <w:lang w:val="bg-BG"/>
-        </w:rPr>
-      </w:pPr>
-    </w:p>
-    <w:p>
-      <w:pPr>
-        <w:pStyle w:val="Heading2"/>
-      </w:pPr>
-      <w:bookmarkStart w:id="3" w:name="_Toc516318813"/>
-      <w:r>
-        <w:t>Инструменти за управление на тестове</w:t>
-      </w:r>
-      <w:bookmarkEnd w:id="3"/>
-    </w:p>
-    <w:p>
-      <w:pPr>
-        <w:rPr>
-          <w:lang w:val="bg-BG"/>
-        </w:rPr>
-      </w:pPr>
-    </w:p>
-    <w:p>
-      <w:pPr>
-        <w:spacing w:after="160" w:line="259" w:lineRule="auto"/>
-        <w:ind w:firstLine="720"/>
-        <w:rPr>
-          <w:rFonts w:cstheme="minorHAnsi"/>
-          <w:sz w:val="24"/>
-          <w:szCs w:val="24"/>
-          <w:lang w:val="bg-BG"/>
-        </w:rPr>
-      </w:pPr>
-      <w:r>
-        <w:rPr>
-          <w:rFonts w:cstheme="minorHAnsi"/>
-          <w:sz w:val="24"/>
-          <w:szCs w:val="24"/>
-          <w:lang w:val="bg-BG"/>
-        </w:rPr>
-        <w:t>По-надолу ще разгледаме някои от най-известните инструменти за управление на тестове на пазара, техните плюсове и минуси, цена, разработка и човеко-часа нужни за направата им. Ще направим съпоставка между тях и приложението, което разработваме.</w:t>
-      </w:r>
-    </w:p>
-    <w:p>
-      <w:pPr>
-        <w:spacing w:after="160" w:line="259" w:lineRule="auto"/>
-        <w:ind w:firstLine="360"/>
-        <w:rPr>
-          <w:rFonts w:cstheme="minorHAnsi"/>
-          <w:sz w:val="24"/>
-          <w:szCs w:val="24"/>
-          <w:lang w:val="bg-BG"/>
-        </w:rPr>
-      </w:pPr>
-    </w:p>
-    <w:p>
-      <w:pPr>
         <w:pStyle w:val="Heading3"/>
       </w:pPr>
-      <w:bookmarkStart w:id="4" w:name="_Toc516318814"/>
+      <w:bookmarkStart w:id="6" w:name="_Toc516420600"/>
       <w:r>
         <w:t>TestRail</w:t>
       </w:r>
-      <w:bookmarkEnd w:id="4"/>
+      <w:bookmarkEnd w:id="6"/>
       <w:r>
         <w:br/>
       </w:r>
@@ -3928,10 +3935,6 @@
     <w:p>
       <w:pPr>
         <w:pStyle w:val="ListParagraph"/>
-        <w:numPr>
-          <w:ilvl w:val="0"/>
-          <w:numId w:val="48"/>
-        </w:numPr>
         <w:spacing w:after="160" w:line="259" w:lineRule="auto"/>
         <w:rPr>
           <w:rFonts w:cstheme="minorHAnsi"/>
@@ -3940,15 +3943,18 @@
           <w:lang w:val="bg-BG"/>
         </w:rPr>
       </w:pPr>
-      <w:r>
-        <w:rPr>
-          <w:rFonts w:cstheme="minorHAnsi"/>
-          <w:sz w:val="24"/>
-          <w:szCs w:val="24"/>
-          <w:lang w:val="bg-BG"/>
-        </w:rPr>
-        <w:t>Метрики и репорти свързани с процеса по тестване</w:t>
-      </w:r>
+    </w:p>
+    <w:p>
+      <w:pPr>
+        <w:pStyle w:val="ListParagraph"/>
+        <w:spacing w:after="160" w:line="259" w:lineRule="auto"/>
+        <w:rPr>
+          <w:rFonts w:cstheme="minorHAnsi"/>
+          <w:sz w:val="24"/>
+          <w:szCs w:val="24"/>
+          <w:lang w:val="bg-BG"/>
+        </w:rPr>
+      </w:pPr>
     </w:p>
     <w:p>
       <w:pPr>
@@ -3972,16 +3978,7 @@
           <w:szCs w:val="24"/>
           <w:lang w:val="bg-BG"/>
         </w:rPr>
-        <w:t xml:space="preserve">Интеграция с основите системи за проследяване на бъгове, като </w:t>
-      </w:r>
-      <w:r>
-        <w:rPr>
-          <w:rFonts w:cstheme="minorHAnsi"/>
-          <w:b/>
-          <w:sz w:val="24"/>
-          <w:szCs w:val="24"/>
-        </w:rPr>
-        <w:t>JIRA</w:t>
+        <w:t>Метрики и репорти свързани с процеса по тестване</w:t>
       </w:r>
     </w:p>
     <w:p>
@@ -4006,7 +4003,16 @@
           <w:szCs w:val="24"/>
           <w:lang w:val="bg-BG"/>
         </w:rPr>
-        <w:t>Персонализиране списъци със задачи, изпращане на писма</w:t>
+        <w:t xml:space="preserve">Интеграция с основите системи за проследяване на бъгове, като </w:t>
+      </w:r>
+      <w:r>
+        <w:rPr>
+          <w:rFonts w:cstheme="minorHAnsi"/>
+          <w:b/>
+          <w:sz w:val="24"/>
+          <w:szCs w:val="24"/>
+        </w:rPr>
+        <w:t>JIRA</w:t>
       </w:r>
     </w:p>
     <w:p>
@@ -4031,7 +4037,7 @@
           <w:szCs w:val="24"/>
           <w:lang w:val="bg-BG"/>
         </w:rPr>
-        <w:t>Гранулярни позволения, роли и потребители</w:t>
+        <w:t>Персонализиране списъци със задачи, изпращане на писма</w:t>
       </w:r>
     </w:p>
     <w:p>
@@ -4056,6 +4062,31 @@
           <w:szCs w:val="24"/>
           <w:lang w:val="bg-BG"/>
         </w:rPr>
+        <w:t>Гранулярни позволения, роли и потребители</w:t>
+      </w:r>
+    </w:p>
+    <w:p>
+      <w:pPr>
+        <w:pStyle w:val="ListParagraph"/>
+        <w:numPr>
+          <w:ilvl w:val="0"/>
+          <w:numId w:val="48"/>
+        </w:numPr>
+        <w:spacing w:after="160" w:line="259" w:lineRule="auto"/>
+        <w:rPr>
+          <w:rFonts w:cstheme="minorHAnsi"/>
+          <w:sz w:val="24"/>
+          <w:szCs w:val="24"/>
+          <w:lang w:val="bg-BG"/>
+        </w:rPr>
+      </w:pPr>
+      <w:r>
+        <w:rPr>
+          <w:rFonts w:cstheme="minorHAnsi"/>
+          <w:sz w:val="24"/>
+          <w:szCs w:val="24"/>
+          <w:lang w:val="bg-BG"/>
+        </w:rPr>
         <w:t>Гъвката и адаптивна среда</w:t>
       </w:r>
     </w:p>
@@ -4370,14 +4401,14 @@
       <w:pPr>
         <w:pStyle w:val="Heading3"/>
       </w:pPr>
-      <w:bookmarkStart w:id="5" w:name="_Toc516318815"/>
+      <w:bookmarkStart w:id="7" w:name="_Toc516420601"/>
       <w:r>
         <w:t>XRa</w:t>
       </w:r>
       <w:r>
         <w:t>y</w:t>
       </w:r>
-      <w:bookmarkEnd w:id="5"/>
+      <w:bookmarkEnd w:id="7"/>
       <w:r>
         <w:br/>
       </w:r>
@@ -4584,7 +4615,6 @@
           <w:rFonts w:cstheme="minorHAnsi"/>
           <w:sz w:val="24"/>
           <w:szCs w:val="24"/>
-          <w:lang w:val="bg-BG"/>
         </w:rPr>
       </w:pPr>
       <w:r>
@@ -4594,6 +4624,49 @@
           <w:szCs w:val="24"/>
         </w:rPr>
         <w:tab/>
+      </w:r>
+    </w:p>
+    <w:p>
+      <w:pPr>
+        <w:shd w:val="clear" w:color="auto" w:fill="FFFFFF"/>
+        <w:spacing w:after="0" w:line="240" w:lineRule="auto"/>
+        <w:rPr>
+          <w:rFonts w:cstheme="minorHAnsi"/>
+          <w:sz w:val="24"/>
+          <w:szCs w:val="24"/>
+        </w:rPr>
+      </w:pPr>
+    </w:p>
+    <w:p>
+      <w:pPr>
+        <w:shd w:val="clear" w:color="auto" w:fill="FFFFFF"/>
+        <w:spacing w:after="0" w:line="240" w:lineRule="auto"/>
+        <w:ind w:firstLine="720"/>
+        <w:rPr>
+          <w:rFonts w:cstheme="minorHAnsi"/>
+          <w:sz w:val="24"/>
+          <w:szCs w:val="24"/>
+        </w:rPr>
+      </w:pPr>
+    </w:p>
+    <w:p>
+      <w:pPr>
+        <w:shd w:val="clear" w:color="auto" w:fill="FFFFFF"/>
+        <w:spacing w:after="0" w:line="240" w:lineRule="auto"/>
+        <w:ind w:firstLine="720"/>
+        <w:rPr>
+          <w:rFonts w:cstheme="minorHAnsi"/>
+          <w:sz w:val="24"/>
+          <w:szCs w:val="24"/>
+          <w:lang w:val="bg-BG"/>
+        </w:rPr>
+      </w:pPr>
+      <w:r>
+        <w:rPr>
+          <w:rFonts w:cstheme="minorHAnsi"/>
+          <w:sz w:val="24"/>
+          <w:szCs w:val="24"/>
+        </w:rPr>
         <w:t xml:space="preserve">Xray е пусната през 2013 г., като идеята за проекта идва </w:t>
       </w:r>
       <w:r>
@@ -5846,11 +5919,11 @@
       <w:pPr>
         <w:pStyle w:val="Heading3"/>
       </w:pPr>
-      <w:bookmarkStart w:id="6" w:name="_Toc516318816"/>
+      <w:bookmarkStart w:id="8" w:name="_Toc516420602"/>
       <w:r>
         <w:t>Zephyr</w:t>
       </w:r>
-      <w:bookmarkEnd w:id="6"/>
+      <w:bookmarkEnd w:id="8"/>
     </w:p>
     <w:p>
       <w:pPr>
@@ -6683,17 +6756,6 @@
         </w:rPr>
         <w:t>SSL и микро-сървис базирана архитектура</w:t>
       </w:r>
-    </w:p>
-    <w:p>
-      <w:pPr>
-        <w:shd w:val="clear" w:color="auto" w:fill="FFFFFF"/>
-        <w:spacing w:after="0" w:line="240" w:lineRule="auto"/>
-        <w:rPr>
-          <w:rFonts w:cstheme="minorHAnsi"/>
-          <w:sz w:val="24"/>
-          <w:szCs w:val="24"/>
-        </w:rPr>
-      </w:pPr>
     </w:p>
     <w:p>
       <w:pPr>
@@ -7688,31 +7750,27 @@
     </w:p>
     <w:p>
       <w:pPr>
-        <w:pStyle w:val="Heading3"/>
-      </w:pPr>
-      <w:bookmarkStart w:id="7" w:name="_Toc516318817"/>
-      <w:r>
-        <w:t>Test Case Manager – приложение за управление на тестови сценарии</w:t>
-      </w:r>
-      <w:bookmarkStart w:id="8" w:name="_GoBack"/>
-      <w:bookmarkEnd w:id="7"/>
-      <w:bookmarkEnd w:id="8"/>
-    </w:p>
-    <w:p>
-      <w:pPr>
         <w:spacing w:after="160" w:line="259" w:lineRule="auto"/>
-        <w:ind w:firstLine="360"/>
-        <w:rPr>
-          <w:rFonts w:cstheme="minorHAnsi"/>
-          <w:sz w:val="24"/>
-          <w:szCs w:val="24"/>
-        </w:rPr>
-      </w:pPr>
+        <w:rPr>
+          <w:rFonts w:cstheme="minorHAnsi"/>
+          <w:sz w:val="24"/>
+          <w:szCs w:val="24"/>
+        </w:rPr>
+      </w:pPr>
+    </w:p>
+    <w:p>
+      <w:pPr>
+        <w:pStyle w:val="Heading2"/>
+      </w:pPr>
+      <w:bookmarkStart w:id="9" w:name="_Toc516420603"/>
+      <w:r>
+        <w:t>Уеб или настолно приложение</w:t>
+      </w:r>
+      <w:bookmarkEnd w:id="9"/>
     </w:p>
     <w:p>
       <w:pPr>
         <w:spacing w:after="160" w:line="259" w:lineRule="auto"/>
-        <w:ind w:firstLine="360"/>
         <w:rPr>
           <w:rFonts w:cstheme="minorHAnsi"/>
           <w:sz w:val="24"/>
@@ -7724,18 +7782,450 @@
     <w:p>
       <w:pPr>
         <w:spacing w:after="160" w:line="259" w:lineRule="auto"/>
-        <w:ind w:firstLine="360"/>
-        <w:rPr>
-          <w:sz w:val="24"/>
-          <w:lang w:val="bg-BG"/>
-        </w:rPr>
-      </w:pPr>
+        <w:rPr>
+          <w:sz w:val="24"/>
+          <w:lang w:val="bg-BG"/>
+        </w:rPr>
+      </w:pPr>
+      <w:r>
+        <w:rPr>
+          <w:sz w:val="24"/>
+          <w:lang w:val="bg-BG"/>
+        </w:rPr>
+        <w:tab/>
+        <w:t>От разгледаните, в предишната секция, приложения за управление на тестовете, можем веднага да открием, че става дума за Уеб приложения с динамична възможност за скалиране</w:t>
+      </w:r>
+      <w:r>
+        <w:rPr>
+          <w:sz w:val="24"/>
+          <w:lang w:val="bg-BG"/>
+        </w:rPr>
+        <w:t xml:space="preserve">. </w:t>
+      </w:r>
+      <w:r>
+        <w:rPr>
+          <w:sz w:val="24"/>
+          <w:lang w:val="bg-BG"/>
+        </w:rPr>
+        <w:t>Големите компании разчитат на подобен тип архитектурно решение, за да могат максимално да обхванат пазара от потенциални клиенти, без да се съобразят от операционната система</w:t>
+      </w:r>
+      <w:r>
+        <w:rPr>
+          <w:sz w:val="24"/>
+          <w:lang w:val="bg-BG"/>
+        </w:rPr>
+        <w:t xml:space="preserve">, наличните технологии и всичко, което може да ги обвърже към една единствена платформа. Макар горе-изброеното да е логично, има и компании, които </w:t>
+      </w:r>
+      <w:r>
+        <w:rPr>
+          <w:sz w:val="24"/>
+          <w:lang w:val="bg-BG"/>
+        </w:rPr>
+        <w:t>предпочитат да създадът продукт, който е платформено ориентиран</w:t>
+      </w:r>
+      <w:r>
+        <w:rPr>
+          <w:sz w:val="24"/>
+          <w:lang w:val="bg-BG"/>
+        </w:rPr>
+        <w:t xml:space="preserve">, например : </w:t>
+      </w:r>
+      <w:r>
+        <w:rPr>
+          <w:b/>
+          <w:sz w:val="24"/>
+          <w:lang w:val="en-GB"/>
+        </w:rPr>
+        <w:t xml:space="preserve">Microsoft </w:t>
+      </w:r>
+      <w:r>
+        <w:rPr>
+          <w:sz w:val="24"/>
+          <w:lang w:val="en-GB"/>
+        </w:rPr>
+        <w:t>–</w:t>
+      </w:r>
+      <w:r>
+        <w:rPr>
+          <w:b/>
+          <w:sz w:val="24"/>
+          <w:lang w:val="en-GB"/>
+        </w:rPr>
+        <w:t xml:space="preserve"> </w:t>
+      </w:r>
+      <w:r>
+        <w:rPr>
+          <w:sz w:val="24"/>
+          <w:lang w:val="en-GB"/>
+        </w:rPr>
+        <w:t>Test Manager</w:t>
+      </w:r>
+      <w:r>
+        <w:rPr>
+          <w:sz w:val="24"/>
+          <w:lang w:val="en-GB"/>
+        </w:rPr>
+        <w:t xml:space="preserve">, </w:t>
+      </w:r>
+      <w:r>
+        <w:rPr>
+          <w:b/>
+          <w:sz w:val="24"/>
+          <w:lang w:val="en-GB"/>
+        </w:rPr>
+        <w:t>HP</w:t>
+      </w:r>
+      <w:r>
+        <w:rPr>
+          <w:sz w:val="24"/>
+          <w:lang w:val="en-GB"/>
+        </w:rPr>
+        <w:t xml:space="preserve"> - Quality Center, </w:t>
+      </w:r>
+      <w:r>
+        <w:rPr>
+          <w:b/>
+          <w:sz w:val="24"/>
+          <w:lang w:val="en-GB"/>
+        </w:rPr>
+        <w:t>XQUAL</w:t>
+      </w:r>
+      <w:r>
+        <w:rPr>
+          <w:sz w:val="24"/>
+          <w:lang w:val="en-GB"/>
+        </w:rPr>
+        <w:t xml:space="preserve"> – Xstudio</w:t>
+      </w:r>
+      <w:r>
+        <w:rPr>
+          <w:sz w:val="24"/>
+          <w:lang w:val="bg-BG"/>
+        </w:rPr>
+        <w:t xml:space="preserve">, това им позволява да обхванат пазари, като: Китай, Индия и страните, където има цензура върху интернет пространството. </w:t>
+      </w:r>
+    </w:p>
+    <w:p>
+      <w:pPr>
+        <w:spacing w:after="160" w:line="259" w:lineRule="auto"/>
+        <w:rPr>
+          <w:sz w:val="24"/>
+          <w:lang w:val="bg-BG"/>
+        </w:rPr>
+      </w:pPr>
+      <w:r>
+        <w:rPr>
+          <w:sz w:val="24"/>
+          <w:lang w:val="en-GB"/>
+        </w:rPr>
+        <w:t>“</w:t>
+      </w:r>
+      <w:r>
+        <w:rPr>
+          <w:b/>
+          <w:sz w:val="24"/>
+          <w:lang w:val="en-GB"/>
+        </w:rPr>
+        <w:t>Test Case Manager</w:t>
+      </w:r>
+      <w:r>
+        <w:rPr>
+          <w:sz w:val="24"/>
+          <w:lang w:val="en-GB"/>
+        </w:rPr>
+        <w:t>”</w:t>
+      </w:r>
+      <w:r>
+        <w:rPr>
+          <w:sz w:val="24"/>
+          <w:lang w:val="bg-BG"/>
+        </w:rPr>
+        <w:t xml:space="preserve"> ще бъде именно такова приложение, обвързано с платформа и операционна система. </w:t>
+      </w:r>
+    </w:p>
+    <w:p>
+      <w:pPr>
+        <w:spacing w:after="160" w:line="259" w:lineRule="auto"/>
+        <w:ind w:firstLine="720"/>
+        <w:rPr>
+          <w:sz w:val="24"/>
+          <w:lang w:val="en-GB"/>
+        </w:rPr>
+      </w:pPr>
+      <w:r>
+        <w:rPr>
+          <w:sz w:val="24"/>
+          <w:lang w:val="bg-BG"/>
+        </w:rPr>
+        <w:t>За целта щ</w:t>
+      </w:r>
+      <w:r>
+        <w:rPr>
+          <w:sz w:val="24"/>
+          <w:lang w:val="bg-BG"/>
+        </w:rPr>
+        <w:t xml:space="preserve">е използваме </w:t>
+      </w:r>
+      <w:r>
+        <w:rPr>
+          <w:sz w:val="24"/>
+          <w:lang w:val="bg-BG"/>
+        </w:rPr>
+        <w:t xml:space="preserve">стандартен модел с три </w:t>
+      </w:r>
+      <w:r>
+        <w:rPr>
+          <w:sz w:val="24"/>
+          <w:lang w:val="bg-BG"/>
+        </w:rPr>
+        <w:t xml:space="preserve">ясно обособени </w:t>
+      </w:r>
+      <w:r>
+        <w:rPr>
+          <w:sz w:val="24"/>
+          <w:lang w:val="bg-BG"/>
+        </w:rPr>
+        <w:t>нива на</w:t>
+      </w:r>
+      <w:r>
+        <w:rPr>
+          <w:sz w:val="24"/>
+          <w:lang w:val="bg-BG"/>
+        </w:rPr>
+        <w:t xml:space="preserve"> архитектура</w:t>
+      </w:r>
+      <w:r>
+        <w:rPr>
+          <w:sz w:val="24"/>
+          <w:lang w:val="bg-BG"/>
+        </w:rPr>
+        <w:t xml:space="preserve">: </w:t>
+      </w:r>
+      <w:r>
+        <w:rPr>
+          <w:sz w:val="24"/>
+          <w:lang w:val="en-GB"/>
+        </w:rPr>
+        <w:t xml:space="preserve"> </w:t>
+      </w:r>
+    </w:p>
+    <w:p>
+      <w:pPr>
+        <w:pStyle w:val="ListParagraph"/>
+        <w:numPr>
+          <w:ilvl w:val="0"/>
+          <w:numId w:val="50"/>
+        </w:numPr>
+        <w:spacing w:after="160" w:line="259" w:lineRule="auto"/>
+        <w:rPr>
+          <w:sz w:val="24"/>
+          <w:lang w:val="bg-BG"/>
+        </w:rPr>
+      </w:pPr>
+      <w:r>
+        <w:rPr>
+          <w:sz w:val="24"/>
+          <w:lang w:val="en-GB"/>
+        </w:rPr>
+        <w:t>“</w:t>
+      </w:r>
+      <w:r>
+        <w:rPr>
+          <w:sz w:val="24"/>
+          <w:lang w:val="en-GB"/>
+        </w:rPr>
+        <w:t>B</w:t>
+      </w:r>
+      <w:r>
+        <w:rPr>
+          <w:sz w:val="24"/>
+          <w:lang w:val="en-GB"/>
+        </w:rPr>
+        <w:t>ackend”</w:t>
+      </w:r>
+      <w:r>
+        <w:rPr>
+          <w:sz w:val="24"/>
+          <w:lang w:val="bg-BG"/>
+        </w:rPr>
+        <w:t xml:space="preserve">, където ще бъде изнесена цялата логика на приложението, моделите на различните компоненти и класове, комуникацията с базата от данни и управлението на ресурси; </w:t>
+      </w:r>
+    </w:p>
+    <w:p>
+      <w:pPr>
+        <w:pStyle w:val="ListParagraph"/>
+        <w:numPr>
+          <w:ilvl w:val="0"/>
+          <w:numId w:val="50"/>
+        </w:numPr>
+        <w:spacing w:after="160" w:line="259" w:lineRule="auto"/>
+        <w:rPr>
+          <w:sz w:val="24"/>
+          <w:lang w:val="bg-BG"/>
+        </w:rPr>
+      </w:pPr>
+      <w:r>
+        <w:rPr>
+          <w:sz w:val="24"/>
+          <w:lang w:val="en-GB"/>
+        </w:rPr>
+        <w:t>“</w:t>
+      </w:r>
+      <w:r>
+        <w:rPr>
+          <w:sz w:val="24"/>
+          <w:lang w:val="en-GB"/>
+        </w:rPr>
+        <w:t>F</w:t>
+      </w:r>
+      <w:r>
+        <w:rPr>
+          <w:sz w:val="24"/>
+          <w:lang w:val="en-GB"/>
+        </w:rPr>
+        <w:t>rontend”</w:t>
+      </w:r>
+      <w:r>
+        <w:rPr>
+          <w:sz w:val="24"/>
+          <w:lang w:val="bg-BG"/>
+        </w:rPr>
+        <w:t xml:space="preserve">-а ще е отговорен за визуализацията на моделите, </w:t>
+      </w:r>
+      <w:r>
+        <w:rPr>
+          <w:sz w:val="24"/>
+          <w:lang w:val="bg-BG"/>
+        </w:rPr>
+        <w:t xml:space="preserve">преминаването между различните прозорци, </w:t>
+      </w:r>
+      <w:r>
+        <w:rPr>
+          <w:sz w:val="24"/>
+          <w:lang w:val="en-GB"/>
+        </w:rPr>
+        <w:t>‘desktop responsive layout’</w:t>
+      </w:r>
+      <w:r>
+        <w:rPr>
+          <w:sz w:val="24"/>
+          <w:lang w:val="bg-BG"/>
+        </w:rPr>
+        <w:t xml:space="preserve">-а и интеракциите, които ще се предават от </w:t>
+      </w:r>
+      <w:r>
+        <w:rPr>
+          <w:sz w:val="24"/>
+          <w:lang w:val="en-GB"/>
+        </w:rPr>
+        <w:t xml:space="preserve">“frontend” </w:t>
+      </w:r>
+      <w:r>
+        <w:rPr>
+          <w:sz w:val="24"/>
+          <w:lang w:val="bg-BG"/>
+        </w:rPr>
+        <w:t xml:space="preserve">към </w:t>
+      </w:r>
+      <w:r>
+        <w:rPr>
+          <w:sz w:val="24"/>
+          <w:lang w:val="en-GB"/>
+        </w:rPr>
+        <w:t>“backend”</w:t>
+      </w:r>
+      <w:r>
+        <w:rPr>
+          <w:sz w:val="24"/>
+          <w:lang w:val="bg-BG"/>
+        </w:rPr>
+        <w:t>;</w:t>
+      </w:r>
+    </w:p>
+    <w:p>
+      <w:pPr>
+        <w:pStyle w:val="ListParagraph"/>
+        <w:numPr>
+          <w:ilvl w:val="0"/>
+          <w:numId w:val="50"/>
+        </w:numPr>
+        <w:spacing w:after="160" w:line="259" w:lineRule="auto"/>
+        <w:rPr>
+          <w:sz w:val="24"/>
+          <w:lang w:val="bg-BG"/>
+        </w:rPr>
+      </w:pPr>
+      <w:r>
+        <w:rPr>
+          <w:sz w:val="24"/>
+          <w:lang w:val="bg-BG"/>
+        </w:rPr>
+        <w:t>Традиционна</w:t>
+      </w:r>
+      <w:r>
+        <w:rPr>
+          <w:sz w:val="24"/>
+          <w:lang w:val="bg-BG"/>
+        </w:rPr>
+        <w:t xml:space="preserve"> база от данни, на която ще се съхранява информацията, създадена в </w:t>
+      </w:r>
+      <w:r>
+        <w:rPr>
+          <w:sz w:val="24"/>
+          <w:lang w:val="bg-BG"/>
+        </w:rPr>
+        <w:t>самото приложение</w:t>
+      </w:r>
+      <w:r>
+        <w:rPr>
+          <w:sz w:val="24"/>
+          <w:lang w:val="bg-BG"/>
+        </w:rPr>
+        <w:t>, щ</w:t>
+      </w:r>
+      <w:bookmarkStart w:id="10" w:name="_GoBack"/>
+      <w:bookmarkEnd w:id="10"/>
+      <w:r>
+        <w:rPr>
+          <w:sz w:val="24"/>
+          <w:lang w:val="bg-BG"/>
+        </w:rPr>
+        <w:t xml:space="preserve">е съдържа различни видове таблици, така че да </w:t>
+      </w:r>
+      <w:r>
+        <w:rPr>
+          <w:sz w:val="24"/>
+          <w:lang w:val="bg-BG"/>
+        </w:rPr>
+        <w:t>създаде</w:t>
+      </w:r>
+      <w:r>
+        <w:rPr>
+          <w:sz w:val="24"/>
+          <w:lang w:val="bg-BG"/>
+        </w:rPr>
+        <w:t xml:space="preserve"> йерархична структура на данните</w:t>
+      </w:r>
+      <w:r>
+        <w:rPr>
+          <w:sz w:val="24"/>
+          <w:lang w:val="bg-BG"/>
+        </w:rPr>
+        <w:t>.</w:t>
+      </w:r>
+      <w:r>
+        <w:rPr>
+          <w:sz w:val="24"/>
+          <w:lang w:val="en-GB"/>
+        </w:rPr>
+        <w:t xml:space="preserve"> </w:t>
+      </w:r>
     </w:p>
     <w:p/>
     <w:p/>
     <w:sectPr>
-      <w:headerReference w:type="default" r:id="rId9"/>
-      <w:footerReference w:type="default" r:id="rId10"/>
+      <w:headerReference w:type="default" r:id="rId12"/>
+      <w:footerReference w:type="default" r:id="rId13"/>
       <w:pgSz w:w="12240" w:h="15840" w:code="1"/>
       <w:pgMar w:top="1134" w:right="1134" w:bottom="1134" w:left="1531" w:header="720" w:footer="720" w:gutter="0"/>
       <w:pgBorders w:offsetFrom="page">
@@ -7752,6 +8242,69 @@
 </w:document>
 </file>
 
+<file path=word/comments.xml><?xml version="1.0" encoding="utf-8"?>
+<w:comments xmlns:wpc="http://schemas.microsoft.com/office/word/2010/wordprocessingCanvas" xmlns:cx="http://schemas.microsoft.com/office/drawing/2014/chartex" xmlns:cx1="http://schemas.microsoft.com/office/drawing/2015/9/8/chartex" xmlns:cx2="http://schemas.microsoft.com/office/drawing/2015/10/21/chartex" xmlns:cx3="http://schemas.microsoft.com/office/drawing/2016/5/9/chartex" xmlns:cx4="http://schemas.microsoft.com/office/drawing/2016/5/10/chartex" xmlns:cx5="http://schemas.microsoft.com/office/drawing/2016/5/11/chartex" xmlns:cx6="http://schemas.microsoft.com/office/drawing/2016/5/12/chartex" xmlns:cx7="http://schemas.microsoft.com/office/drawing/2016/5/13/chartex" xmlns:cx8="http://schemas.microsoft.com/office/drawing/2016/5/14/chartex" xmlns:mc="http://schemas.openxmlformats.org/markup-compatibility/2006" xmlns:aink="http://schemas.microsoft.com/office/drawing/2016/ink" xmlns:am3d="http://schemas.microsoft.com/office/drawing/2017/model3d" xmlns:o="urn:schemas-microsoft-com:office:office" xmlns:r="http://schemas.openxmlformats.org/officeDocument/2006/relationships" xmlns:m="http://schemas.openxmlformats.org/officeDocument/2006/math" xmlns:v="urn:schemas-microsoft-com:vml" xmlns:wp14="http://schemas.microsoft.com/office/word/2010/wordprocessingDrawing" xmlns:wp="http://schemas.openxmlformats.org/drawingml/2006/wordprocessingDrawing" xmlns:w10="urn:schemas-microsoft-com:office:word" xmlns:w="http://schemas.openxmlformats.org/wordprocessingml/2006/main" xmlns:w14="http://schemas.microsoft.com/office/word/2010/wordml" xmlns:w15="http://schemas.microsoft.com/office/word/2012/wordml" xmlns:w16cid="http://schemas.microsoft.com/office/word/2016/wordml/cid" xmlns:w16se="http://schemas.microsoft.com/office/word/2015/wordml/symex" xmlns:wpg="http://schemas.microsoft.com/office/word/2010/wordprocessingGroup" xmlns:wpi="http://schemas.microsoft.com/office/word/2010/wordprocessingInk" xmlns:wne="http://schemas.microsoft.com/office/word/2006/wordml" xmlns:wps="http://schemas.microsoft.com/office/word/2010/wordprocessingShape" mc:Ignorable="w14 w15 w16se w16cid wp14">
+  <w:comment w:id="3" w:author="Borislav Vaptsarov" w:date="2018-06-10T19:11:00Z" w:initials="BV">
+    <w:p>
+      <w:pPr>
+        <w:rPr>
+          <w:rFonts w:cstheme="minorHAnsi"/>
+          <w:sz w:val="24"/>
+          <w:szCs w:val="24"/>
+        </w:rPr>
+      </w:pPr>
+      <w:r>
+        <w:rPr>
+          <w:rStyle w:val="CommentReference"/>
+        </w:rPr>
+        <w:annotationRef/>
+      </w:r>
+      <w:r>
+        <w:rPr>
+          <w:rFonts w:cstheme="minorHAnsi"/>
+          <w:sz w:val="24"/>
+          <w:szCs w:val="24"/>
+          <w:highlight w:val="yellow"/>
+        </w:rPr>
+        <w:t>Обзорна част: Обяснение за какво става въпрос в тезата, какво ще се демонстрира. Описват се известни решения, конкурентни на предлаганото. Ако в заданието е включен избор на технология, описват се възможните технологии с техните предимства и недостатъци. Ако технологията е предварително избрана, представят се съображенията за този избор. Тук е мястото, където описват границите на разработката. Тук може да каже ясно и точно за какво смята да говори и за какво смята да не говори. Също така да се обоснове защо е включил/изключил дадено нещо от тезата си. Обем на обзорната част: до 10 стр.</w:t>
+      </w:r>
+    </w:p>
+    <w:p>
+      <w:pPr>
+        <w:pStyle w:val="CommentText"/>
+      </w:pPr>
+    </w:p>
+  </w:comment>
+  <w:comment w:id="4" w:author="Borislav Vaptsarov" w:date="2018-06-10T19:11:00Z" w:initials="BV">
+    <w:p>
+      <w:pPr>
+        <w:pStyle w:val="CommentText"/>
+      </w:pPr>
+      <w:r>
+        <w:rPr>
+          <w:rStyle w:val="CommentReference"/>
+        </w:rPr>
+        <w:annotationRef/>
+      </w:r>
+    </w:p>
+  </w:comment>
+</w:comments>
+</file>
+
+<file path=word/commentsExtended.xml><?xml version="1.0" encoding="utf-8"?>
+<w15:commentsEx xmlns:wpc="http://schemas.microsoft.com/office/word/2010/wordprocessingCanvas" xmlns:cx="http://schemas.microsoft.com/office/drawing/2014/chartex" xmlns:cx1="http://schemas.microsoft.com/office/drawing/2015/9/8/chartex" xmlns:cx2="http://schemas.microsoft.com/office/drawing/2015/10/21/chartex" xmlns:cx3="http://schemas.microsoft.com/office/drawing/2016/5/9/chartex" xmlns:cx4="http://schemas.microsoft.com/office/drawing/2016/5/10/chartex" xmlns:cx5="http://schemas.microsoft.com/office/drawing/2016/5/11/chartex" xmlns:cx6="http://schemas.microsoft.com/office/drawing/2016/5/12/chartex" xmlns:cx7="http://schemas.microsoft.com/office/drawing/2016/5/13/chartex" xmlns:cx8="http://schemas.microsoft.com/office/drawing/2016/5/14/chartex" xmlns:mc="http://schemas.openxmlformats.org/markup-compatibility/2006" xmlns:aink="http://schemas.microsoft.com/office/drawing/2016/ink" xmlns:am3d="http://schemas.microsoft.com/office/drawing/2017/model3d" xmlns:o="urn:schemas-microsoft-com:office:office" xmlns:r="http://schemas.openxmlformats.org/officeDocument/2006/relationships" xmlns:m="http://schemas.openxmlformats.org/officeDocument/2006/math" xmlns:v="urn:schemas-microsoft-com:vml" xmlns:wp14="http://schemas.microsoft.com/office/word/2010/wordprocessingDrawing" xmlns:wp="http://schemas.openxmlformats.org/drawingml/2006/wordprocessingDrawing" xmlns:w10="urn:schemas-microsoft-com:office:word" xmlns:w="http://schemas.openxmlformats.org/wordprocessingml/2006/main" xmlns:w14="http://schemas.microsoft.com/office/word/2010/wordml" xmlns:w15="http://schemas.microsoft.com/office/word/2012/wordml" xmlns:w16cid="http://schemas.microsoft.com/office/word/2016/wordml/cid" xmlns:w16se="http://schemas.microsoft.com/office/word/2015/wordml/symex" xmlns:wpg="http://schemas.microsoft.com/office/word/2010/wordprocessingGroup" xmlns:wpi="http://schemas.microsoft.com/office/word/2010/wordprocessingInk" xmlns:wne="http://schemas.microsoft.com/office/word/2006/wordml" xmlns:wps="http://schemas.microsoft.com/office/word/2010/wordprocessingShape" mc:Ignorable="w14 w15 w16se w16cid wp14">
+  <w15:commentEx w15:paraId="49B5C546" w15:done="0"/>
+  <w15:commentEx w15:paraId="5D5DE126" w15:paraIdParent="49B5C546" w15:done="0"/>
+</w15:commentsEx>
+</file>
+
+<file path=word/commentsIds.xml><?xml version="1.0" encoding="utf-8"?>
+<w16cid:commentsIds xmlns:wpc="http://schemas.microsoft.com/office/word/2010/wordprocessingCanvas" xmlns:cx="http://schemas.microsoft.com/office/drawing/2014/chartex" xmlns:cx1="http://schemas.microsoft.com/office/drawing/2015/9/8/chartex" xmlns:cx2="http://schemas.microsoft.com/office/drawing/2015/10/21/chartex" xmlns:cx3="http://schemas.microsoft.com/office/drawing/2016/5/9/chartex" xmlns:cx4="http://schemas.microsoft.com/office/drawing/2016/5/10/chartex" xmlns:cx5="http://schemas.microsoft.com/office/drawing/2016/5/11/chartex" xmlns:cx6="http://schemas.microsoft.com/office/drawing/2016/5/12/chartex" xmlns:cx7="http://schemas.microsoft.com/office/drawing/2016/5/13/chartex" xmlns:cx8="http://schemas.microsoft.com/office/drawing/2016/5/14/chartex" xmlns:mc="http://schemas.openxmlformats.org/markup-compatibility/2006" xmlns:aink="http://schemas.microsoft.com/office/drawing/2016/ink" xmlns:am3d="http://schemas.microsoft.com/office/drawing/2017/model3d" xmlns:o="urn:schemas-microsoft-com:office:office" xmlns:r="http://schemas.openxmlformats.org/officeDocument/2006/relationships" xmlns:m="http://schemas.openxmlformats.org/officeDocument/2006/math" xmlns:v="urn:schemas-microsoft-com:vml" xmlns:wp14="http://schemas.microsoft.com/office/word/2010/wordprocessingDrawing" xmlns:wp="http://schemas.openxmlformats.org/drawingml/2006/wordprocessingDrawing" xmlns:w10="urn:schemas-microsoft-com:office:word" xmlns:w="http://schemas.openxmlformats.org/wordprocessingml/2006/main" xmlns:w14="http://schemas.microsoft.com/office/word/2010/wordml" xmlns:w15="http://schemas.microsoft.com/office/word/2012/wordml" xmlns:w16cid="http://schemas.microsoft.com/office/word/2016/wordml/cid" xmlns:w16se="http://schemas.microsoft.com/office/word/2015/wordml/symex" xmlns:wpg="http://schemas.microsoft.com/office/word/2010/wordprocessingGroup" xmlns:wpi="http://schemas.microsoft.com/office/word/2010/wordprocessingInk" xmlns:wne="http://schemas.microsoft.com/office/word/2006/wordml" xmlns:wps="http://schemas.microsoft.com/office/word/2010/wordprocessingShape" mc:Ignorable="w14 w15 w16se w16cid wp14">
+  <w16cid:commentId w16cid:paraId="49B5C546" w16cid:durableId="1EC7F66C"/>
+  <w16cid:commentId w16cid:paraId="5D5DE126" w16cid:durableId="1EC7F66F"/>
+</w16cid:commentsIds>
+</file>
+
 <file path=word/endnotes.xml><?xml version="1.0" encoding="utf-8"?>
 <w:endnotes xmlns:wpc="http://schemas.microsoft.com/office/word/2010/wordprocessingCanvas" xmlns:cx="http://schemas.microsoft.com/office/drawing/2014/chartex" xmlns:cx1="http://schemas.microsoft.com/office/drawing/2015/9/8/chartex" xmlns:cx2="http://schemas.microsoft.com/office/drawing/2015/10/21/chartex" xmlns:cx3="http://schemas.microsoft.com/office/drawing/2016/5/9/chartex" xmlns:cx4="http://schemas.microsoft.com/office/drawing/2016/5/10/chartex" xmlns:cx5="http://schemas.microsoft.com/office/drawing/2016/5/11/chartex" xmlns:cx6="http://schemas.microsoft.com/office/drawing/2016/5/12/chartex" xmlns:cx7="http://schemas.microsoft.com/office/drawing/2016/5/13/chartex" xmlns:cx8="http://schemas.microsoft.com/office/drawing/2016/5/14/chartex" xmlns:mc="http://schemas.openxmlformats.org/markup-compatibility/2006" xmlns:aink="http://schemas.microsoft.com/office/drawing/2016/ink" xmlns:am3d="http://schemas.microsoft.com/office/drawing/2017/model3d" xmlns:o="urn:schemas-microsoft-com:office:office" xmlns:r="http://schemas.openxmlformats.org/officeDocument/2006/relationships" xmlns:m="http://schemas.openxmlformats.org/officeDocument/2006/math" xmlns:v="urn:schemas-microsoft-com:vml" xmlns:wp14="http://schemas.microsoft.com/office/word/2010/wordprocessingDrawing" xmlns:wp="http://schemas.openxmlformats.org/drawingml/2006/wordprocessingDrawing" xmlns:w10="urn:schemas-microsoft-com:office:word" xmlns:w="http://schemas.openxmlformats.org/wordprocessingml/2006/main" xmlns:w14="http://schemas.microsoft.com/office/word/2010/wordml" xmlns:w15="http://schemas.microsoft.com/office/word/2012/wordml" xmlns:w16cid="http://schemas.microsoft.com/office/word/2016/wordml/cid" xmlns:w16se="http://schemas.microsoft.com/office/word/2015/wordml/symex" xmlns:wpg="http://schemas.microsoft.com/office/word/2010/wordprocessingGroup" xmlns:wpi="http://schemas.microsoft.com/office/word/2010/wordprocessingInk" xmlns:wne="http://schemas.microsoft.com/office/word/2006/wordml" xmlns:wps="http://schemas.microsoft.com/office/word/2010/wordprocessingShape" mc:Ignorable="w14 w15 w16se w16cid wp14">
   <w:endnote w:type="separator" w:id="-1">
@@ -7837,7 +8390,7 @@
       <mc:AlternateContent>
         <mc:Choice Requires="wps">
           <w:drawing>
-            <wp:anchor distT="0" distB="0" distL="114300" distR="114300" simplePos="0" relativeHeight="251657728" behindDoc="0" locked="0" layoutInCell="0" allowOverlap="1" wp14:anchorId="7F0E8FEE" wp14:editId="6CB49378">
+            <wp:anchor distT="0" distB="0" distL="114300" distR="114300" simplePos="0" relativeHeight="251657728" behindDoc="0" locked="0" layoutInCell="0" allowOverlap="1" wp14:anchorId="604AE66E" wp14:editId="347705E5">
               <wp:simplePos x="0" y="0"/>
               <wp:positionH relativeFrom="margin">
                 <wp:posOffset>-200025</wp:posOffset>
@@ -7932,7 +8485,7 @@
         </mc:Choice>
         <mc:Fallback>
           <w:pict>
-            <v:shapetype w14:anchorId="7F0E8FEE" id="_x0000_t202" coordsize="21600,21600" o:spt="202" path="m,l,21600r21600,l21600,xe">
+            <v:shapetype w14:anchorId="604AE66E" id="_x0000_t202" coordsize="21600,21600" o:spt="202" path="m,l,21600r21600,l21600,xe">
               <v:stroke joinstyle="miter"/>
               <v:path gradientshapeok="t" o:connecttype="rect"/>
             </v:shapetype>
@@ -7979,7 +8532,7 @@
       <mc:AlternateContent>
         <mc:Choice Requires="wps">
           <w:drawing>
-            <wp:anchor distT="0" distB="0" distL="114300" distR="114300" simplePos="0" relativeHeight="251656704" behindDoc="0" locked="0" layoutInCell="0" allowOverlap="1" wp14:anchorId="668A6617" wp14:editId="667B782A">
+            <wp:anchor distT="0" distB="0" distL="114300" distR="114300" simplePos="0" relativeHeight="251656704" behindDoc="0" locked="0" layoutInCell="0" allowOverlap="1" wp14:anchorId="5529E64D" wp14:editId="4374F615">
               <wp:simplePos x="0" y="0"/>
               <wp:positionH relativeFrom="page">
                 <wp:align>right</wp:align>
@@ -8077,7 +8630,7 @@
         </mc:Choice>
         <mc:Fallback>
           <w:pict>
-            <v:shape w14:anchorId="668A6617" id="Text Box 476" o:spid="_x0000_s1027" type="#_x0000_t202" style="position:absolute;margin-left:20.8pt;margin-top:0;width:1in;height:13.45pt;z-index:251656704;visibility:visible;mso-wrap-style:square;mso-width-percent:1000;mso-height-percent:0;mso-wrap-distance-left:9pt;mso-wrap-distance-top:0;mso-wrap-distance-right:9pt;mso-wrap-distance-bottom:0;mso-position-horizontal:right;mso-position-horizontal-relative:page;mso-position-vertical:center;mso-position-vertical-relative:top-margin-area;mso-width-percent:1000;mso-height-percent:0;mso-width-relative:right-margin-area;mso-height-relative:page;v-text-anchor:middle" o:gfxdata="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" o:allowincell="f" fillcolor="#4f81bd [3204]" stroked="f">
+            <v:shape w14:anchorId="5529E64D" id="Text Box 476" o:spid="_x0000_s1027" type="#_x0000_t202" style="position:absolute;margin-left:20.8pt;margin-top:0;width:1in;height:13.45pt;z-index:251656704;visibility:visible;mso-wrap-style:square;mso-width-percent:1000;mso-height-percent:0;mso-wrap-distance-left:9pt;mso-wrap-distance-top:0;mso-wrap-distance-right:9pt;mso-wrap-distance-bottom:0;mso-position-horizontal:right;mso-position-horizontal-relative:page;mso-position-vertical:center;mso-position-vertical-relative:top-margin-area;mso-width-percent:1000;mso-height-percent:0;mso-width-relative:right-margin-area;mso-height-relative:page;v-text-anchor:middle" o:gfxdata="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" o:allowincell="f" fillcolor="#4f81bd [3204]" stroked="f">
               <v:textbox style="mso-fit-shape-to-text:t" inset=",0,,0">
                 <w:txbxContent>
                   <w:p>
@@ -14209,6 +14762,14 @@
 </w:numbering>
 </file>
 
+<file path=word/people.xml><?xml version="1.0" encoding="utf-8"?>
+<w15:people xmlns:wpc="http://schemas.microsoft.com/office/word/2010/wordprocessingCanvas" xmlns:cx="http://schemas.microsoft.com/office/drawing/2014/chartex" xmlns:cx1="http://schemas.microsoft.com/office/drawing/2015/9/8/chartex" xmlns:cx2="http://schemas.microsoft.com/office/drawing/2015/10/21/chartex" xmlns:cx3="http://schemas.microsoft.com/office/drawing/2016/5/9/chartex" xmlns:cx4="http://schemas.microsoft.com/office/drawing/2016/5/10/chartex" xmlns:cx5="http://schemas.microsoft.com/office/drawing/2016/5/11/chartex" xmlns:cx6="http://schemas.microsoft.com/office/drawing/2016/5/12/chartex" xmlns:cx7="http://schemas.microsoft.com/office/drawing/2016/5/13/chartex" xmlns:cx8="http://schemas.microsoft.com/office/drawing/2016/5/14/chartex" xmlns:mc="http://schemas.openxmlformats.org/markup-compatibility/2006" xmlns:aink="http://schemas.microsoft.com/office/drawing/2016/ink" xmlns:am3d="http://schemas.microsoft.com/office/drawing/2017/model3d" xmlns:o="urn:schemas-microsoft-com:office:office" xmlns:r="http://schemas.openxmlformats.org/officeDocument/2006/relationships" xmlns:m="http://schemas.openxmlformats.org/officeDocument/2006/math" xmlns:v="urn:schemas-microsoft-com:vml" xmlns:wp14="http://schemas.microsoft.com/office/word/2010/wordprocessingDrawing" xmlns:wp="http://schemas.openxmlformats.org/drawingml/2006/wordprocessingDrawing" xmlns:w10="urn:schemas-microsoft-com:office:word" xmlns:w="http://schemas.openxmlformats.org/wordprocessingml/2006/main" xmlns:w14="http://schemas.microsoft.com/office/word/2010/wordml" xmlns:w15="http://schemas.microsoft.com/office/word/2012/wordml" xmlns:w16cid="http://schemas.microsoft.com/office/word/2016/wordml/cid" xmlns:w16se="http://schemas.microsoft.com/office/word/2015/wordml/symex" xmlns:wpg="http://schemas.microsoft.com/office/word/2010/wordprocessingGroup" xmlns:wpi="http://schemas.microsoft.com/office/word/2010/wordprocessingInk" xmlns:wne="http://schemas.microsoft.com/office/word/2006/wordml" xmlns:wps="http://schemas.microsoft.com/office/word/2010/wordprocessingShape" mc:Ignorable="w14 w15 w16se w16cid wp14">
+  <w15:person w15:author="Borislav Vaptsarov">
+    <w15:presenceInfo w15:providerId="Windows Live" w15:userId="30791abe2a0143aa"/>
+  </w15:person>
+</w15:people>
+</file>
+
 <file path=word/styles.xml><?xml version="1.0" encoding="utf-8"?>
 <w:styles xmlns:mc="http://schemas.openxmlformats.org/markup-compatibility/2006" xmlns:r="http://schemas.openxmlformats.org/officeDocument/2006/relationships" xmlns:w="http://schemas.openxmlformats.org/wordprocessingml/2006/main" xmlns:w14="http://schemas.microsoft.com/office/word/2010/wordml" xmlns:w15="http://schemas.microsoft.com/office/word/2012/wordml" xmlns:w16cid="http://schemas.microsoft.com/office/word/2016/wordml/cid" xmlns:w16se="http://schemas.microsoft.com/office/word/2015/wordml/symex" mc:Ignorable="w14 w15 w16se w16cid">
   <w:docDefaults>
@@ -14332,6 +14893,7 @@
     <w:lsdException w:name="HTML Sample" w:semiHidden="1" w:unhideWhenUsed="1"/>
     <w:lsdException w:name="HTML Typewriter" w:semiHidden="1" w:unhideWhenUsed="1"/>
     <w:lsdException w:name="HTML Variable" w:semiHidden="1" w:unhideWhenUsed="1"/>
+    <w:lsdException w:name="Normal Table" w:semiHidden="1" w:unhideWhenUsed="1"/>
     <w:lsdException w:name="annotation subject" w:semiHidden="1" w:unhideWhenUsed="1"/>
     <w:lsdException w:name="No List" w:semiHidden="1" w:unhideWhenUsed="1"/>
     <w:lsdException w:name="Outline List 1" w:semiHidden="1" w:unhideWhenUsed="1"/>
@@ -14375,8 +14937,10 @@
     <w:lsdException w:name="Table Elegant" w:semiHidden="1" w:unhideWhenUsed="1"/>
     <w:lsdException w:name="Table Professional" w:semiHidden="1" w:unhideWhenUsed="1"/>
     <w:lsdException w:name="Table Subtle 1" w:semiHidden="1" w:unhideWhenUsed="1"/>
+    <w:lsdException w:name="Table Subtle 2" w:semiHidden="1" w:unhideWhenUsed="1"/>
     <w:lsdException w:name="Table Web 1" w:semiHidden="1" w:unhideWhenUsed="1"/>
     <w:lsdException w:name="Table Web 2" w:semiHidden="1" w:unhideWhenUsed="1"/>
+    <w:lsdException w:name="Table Web 3" w:semiHidden="1" w:unhideWhenUsed="1"/>
     <w:lsdException w:name="Balloon Text" w:semiHidden="1" w:unhideWhenUsed="1"/>
     <w:lsdException w:name="Table Grid" w:uiPriority="59"/>
     <w:lsdException w:name="Table Theme" w:semiHidden="1" w:unhideWhenUsed="1"/>
@@ -15499,6 +16063,74 @@
     <w:unhideWhenUsed/>
     <w:rsid w:val="00B30B8B"/>
   </w:style>
+  <w:style w:type="character" w:styleId="CommentReference">
+    <w:name w:val="annotation reference"/>
+    <w:basedOn w:val="DefaultParagraphFont"/>
+    <w:uiPriority w:val="99"/>
+    <w:semiHidden/>
+    <w:unhideWhenUsed/>
+    <w:rsid w:val="00C84952"/>
+    <w:rPr>
+      <w:sz w:val="16"/>
+      <w:szCs w:val="16"/>
+    </w:rPr>
+  </w:style>
+  <w:style w:type="paragraph" w:styleId="CommentText">
+    <w:name w:val="annotation text"/>
+    <w:basedOn w:val="Normal"/>
+    <w:link w:val="CommentTextChar"/>
+    <w:uiPriority w:val="99"/>
+    <w:semiHidden/>
+    <w:unhideWhenUsed/>
+    <w:rsid w:val="00C84952"/>
+    <w:pPr>
+      <w:spacing w:line="240" w:lineRule="auto"/>
+    </w:pPr>
+    <w:rPr>
+      <w:sz w:val="20"/>
+      <w:szCs w:val="20"/>
+    </w:rPr>
+  </w:style>
+  <w:style w:type="character" w:customStyle="1" w:styleId="CommentTextChar">
+    <w:name w:val="Comment Text Char"/>
+    <w:basedOn w:val="DefaultParagraphFont"/>
+    <w:link w:val="CommentText"/>
+    <w:uiPriority w:val="99"/>
+    <w:semiHidden/>
+    <w:rsid w:val="00C84952"/>
+    <w:rPr>
+      <w:sz w:val="20"/>
+      <w:szCs w:val="20"/>
+    </w:rPr>
+  </w:style>
+  <w:style w:type="paragraph" w:styleId="CommentSubject">
+    <w:name w:val="annotation subject"/>
+    <w:basedOn w:val="CommentText"/>
+    <w:next w:val="CommentText"/>
+    <w:link w:val="CommentSubjectChar"/>
+    <w:uiPriority w:val="99"/>
+    <w:semiHidden/>
+    <w:unhideWhenUsed/>
+    <w:rsid w:val="00C84952"/>
+    <w:rPr>
+      <w:b/>
+      <w:bCs/>
+    </w:rPr>
+  </w:style>
+  <w:style w:type="character" w:customStyle="1" w:styleId="CommentSubjectChar">
+    <w:name w:val="Comment Subject Char"/>
+    <w:basedOn w:val="CommentTextChar"/>
+    <w:link w:val="CommentSubject"/>
+    <w:uiPriority w:val="99"/>
+    <w:semiHidden/>
+    <w:rsid w:val="00C84952"/>
+    <w:rPr>
+      <w:b/>
+      <w:bCs/>
+      <w:sz w:val="20"/>
+      <w:szCs w:val="20"/>
+    </w:rPr>
+  </w:style>
 </w:styles>
 </file>
 
@@ -15792,7 +16424,7 @@
 </file>
 
 <file path=customXml/itemProps1.xml><?xml version="1.0" encoding="utf-8"?>
-<ds:datastoreItem xmlns:ds="http://schemas.openxmlformats.org/officeDocument/2006/customXml" ds:itemID="{396BB53A-3B30-4F55-94BA-EF2102060E9B}">
+<ds:datastoreItem xmlns:ds="http://schemas.openxmlformats.org/officeDocument/2006/customXml" ds:itemID="{3600442B-3E8E-475D-A4F1-BBCB85B958F9}">
   <ds:schemaRefs>
     <ds:schemaRef ds:uri="http://schemas.openxmlformats.org/officeDocument/2006/bibliography"/>
   </ds:schemaRefs>

</xml_diff>

<commit_message>
Refactoring the way the app handles when a child window is spawned.
</commit_message>
<xml_diff>
--- a/Teza_BV_F55118.docx
+++ b/Teza_BV_F55118.docx
@@ -901,7 +901,7 @@
             </w:rPr>
             <w:fldChar w:fldCharType="separate"/>
           </w:r>
-          <w:hyperlink w:anchor="_Toc520819198" w:history="1">
+          <w:hyperlink w:anchor="_Toc522786106" w:history="1">
             <w:r>
               <w:rPr>
                 <w:rStyle w:val="Hyperlink"/>
@@ -928,7 +928,7 @@
                 <w:noProof/>
                 <w:webHidden/>
               </w:rPr>
-              <w:instrText xml:space="preserve"> PAGEREF _Toc520819198 \h </w:instrText>
+              <w:instrText xml:space="preserve"> PAGEREF _Toc522786106 \h </w:instrText>
             </w:r>
             <w:r>
               <w:rPr>
@@ -970,7 +970,7 @@
               <w:lang w:val="en-GB" w:eastAsia="en-GB"/>
             </w:rPr>
           </w:pPr>
-          <w:hyperlink w:anchor="_Toc520819199" w:history="1">
+          <w:hyperlink w:anchor="_Toc522786107" w:history="1">
             <w:r>
               <w:rPr>
                 <w:rStyle w:val="Hyperlink"/>
@@ -997,7 +997,7 @@
                 <w:noProof/>
                 <w:webHidden/>
               </w:rPr>
-              <w:instrText xml:space="preserve"> PAGEREF _Toc520819199 \h </w:instrText>
+              <w:instrText xml:space="preserve"> PAGEREF _Toc522786107 \h </w:instrText>
             </w:r>
             <w:r>
               <w:rPr>
@@ -1039,7 +1039,7 @@
               <w:lang w:val="en-GB" w:eastAsia="en-GB"/>
             </w:rPr>
           </w:pPr>
-          <w:hyperlink w:anchor="_Toc520819200" w:history="1">
+          <w:hyperlink w:anchor="_Toc522786108" w:history="1">
             <w:r>
               <w:rPr>
                 <w:rStyle w:val="Hyperlink"/>
@@ -1066,7 +1066,7 @@
                 <w:noProof/>
                 <w:webHidden/>
               </w:rPr>
-              <w:instrText xml:space="preserve"> PAGEREF _Toc520819200 \h </w:instrText>
+              <w:instrText xml:space="preserve"> PAGEREF _Toc522786108 \h </w:instrText>
             </w:r>
             <w:r>
               <w:rPr>
@@ -1108,7 +1108,7 @@
               <w:lang w:val="en-GB" w:eastAsia="en-GB"/>
             </w:rPr>
           </w:pPr>
-          <w:hyperlink w:anchor="_Toc520819201" w:history="1">
+          <w:hyperlink w:anchor="_Toc522786109" w:history="1">
             <w:r>
               <w:rPr>
                 <w:rStyle w:val="Hyperlink"/>
@@ -1135,7 +1135,7 @@
                 <w:noProof/>
                 <w:webHidden/>
               </w:rPr>
-              <w:instrText xml:space="preserve"> PAGEREF _Toc520819201 \h </w:instrText>
+              <w:instrText xml:space="preserve"> PAGEREF _Toc522786109 \h </w:instrText>
             </w:r>
             <w:r>
               <w:rPr>
@@ -1177,7 +1177,7 @@
               <w:lang w:val="en-GB" w:eastAsia="en-GB"/>
             </w:rPr>
           </w:pPr>
-          <w:hyperlink w:anchor="_Toc520819202" w:history="1">
+          <w:hyperlink w:anchor="_Toc522786110" w:history="1">
             <w:r>
               <w:rPr>
                 <w:rStyle w:val="Hyperlink"/>
@@ -1204,7 +1204,7 @@
                 <w:noProof/>
                 <w:webHidden/>
               </w:rPr>
-              <w:instrText xml:space="preserve"> PAGEREF _Toc520819202 \h </w:instrText>
+              <w:instrText xml:space="preserve"> PAGEREF _Toc522786110 \h </w:instrText>
             </w:r>
             <w:r>
               <w:rPr>
@@ -1246,7 +1246,7 @@
               <w:lang w:val="en-GB" w:eastAsia="en-GB"/>
             </w:rPr>
           </w:pPr>
-          <w:hyperlink w:anchor="_Toc520819203" w:history="1">
+          <w:hyperlink w:anchor="_Toc522786111" w:history="1">
             <w:r>
               <w:rPr>
                 <w:rStyle w:val="Hyperlink"/>
@@ -1273,7 +1273,7 @@
                 <w:noProof/>
                 <w:webHidden/>
               </w:rPr>
-              <w:instrText xml:space="preserve"> PAGEREF _Toc520819203 \h </w:instrText>
+              <w:instrText xml:space="preserve"> PAGEREF _Toc522786111 \h </w:instrText>
             </w:r>
             <w:r>
               <w:rPr>
@@ -1315,7 +1315,7 @@
               <w:lang w:val="en-GB" w:eastAsia="en-GB"/>
             </w:rPr>
           </w:pPr>
-          <w:hyperlink w:anchor="_Toc520819204" w:history="1">
+          <w:hyperlink w:anchor="_Toc522786112" w:history="1">
             <w:r>
               <w:rPr>
                 <w:rStyle w:val="Hyperlink"/>
@@ -1342,7 +1342,7 @@
                 <w:noProof/>
                 <w:webHidden/>
               </w:rPr>
-              <w:instrText xml:space="preserve"> PAGEREF _Toc520819204 \h </w:instrText>
+              <w:instrText xml:space="preserve"> PAGEREF _Toc522786112 \h </w:instrText>
             </w:r>
             <w:r>
               <w:rPr>
@@ -1384,7 +1384,7 @@
               <w:lang w:val="en-GB" w:eastAsia="en-GB"/>
             </w:rPr>
           </w:pPr>
-          <w:hyperlink w:anchor="_Toc520819205" w:history="1">
+          <w:hyperlink w:anchor="_Toc522786113" w:history="1">
             <w:r>
               <w:rPr>
                 <w:rStyle w:val="Hyperlink"/>
@@ -1411,7 +1411,7 @@
                 <w:noProof/>
                 <w:webHidden/>
               </w:rPr>
-              <w:instrText xml:space="preserve"> PAGEREF _Toc520819205 \h </w:instrText>
+              <w:instrText xml:space="preserve"> PAGEREF _Toc522786113 \h </w:instrText>
             </w:r>
             <w:r>
               <w:rPr>
@@ -1453,7 +1453,7 @@
               <w:lang w:val="en-GB" w:eastAsia="en-GB"/>
             </w:rPr>
           </w:pPr>
-          <w:hyperlink w:anchor="_Toc520819206" w:history="1">
+          <w:hyperlink w:anchor="_Toc522786114" w:history="1">
             <w:r>
               <w:rPr>
                 <w:rStyle w:val="Hyperlink"/>
@@ -1480,7 +1480,7 @@
                 <w:noProof/>
                 <w:webHidden/>
               </w:rPr>
-              <w:instrText xml:space="preserve"> PAGEREF _Toc520819206 \h </w:instrText>
+              <w:instrText xml:space="preserve"> PAGEREF _Toc522786114 \h </w:instrText>
             </w:r>
             <w:r>
               <w:rPr>
@@ -1522,7 +1522,7 @@
               <w:lang w:val="en-GB" w:eastAsia="en-GB"/>
             </w:rPr>
           </w:pPr>
-          <w:hyperlink w:anchor="_Toc520819207" w:history="1">
+          <w:hyperlink w:anchor="_Toc522786115" w:history="1">
             <w:r>
               <w:rPr>
                 <w:rStyle w:val="Hyperlink"/>
@@ -1549,7 +1549,7 @@
                 <w:noProof/>
                 <w:webHidden/>
               </w:rPr>
-              <w:instrText xml:space="preserve"> PAGEREF _Toc520819207 \h </w:instrText>
+              <w:instrText xml:space="preserve"> PAGEREF _Toc522786115 \h </w:instrText>
             </w:r>
             <w:r>
               <w:rPr>
@@ -1591,7 +1591,7 @@
               <w:lang w:val="en-GB" w:eastAsia="en-GB"/>
             </w:rPr>
           </w:pPr>
-          <w:hyperlink w:anchor="_Toc520819208" w:history="1">
+          <w:hyperlink w:anchor="_Toc522786116" w:history="1">
             <w:r>
               <w:rPr>
                 <w:rStyle w:val="Hyperlink"/>
@@ -1618,7 +1618,7 @@
                 <w:noProof/>
                 <w:webHidden/>
               </w:rPr>
-              <w:instrText xml:space="preserve"> PAGEREF _Toc520819208 \h </w:instrText>
+              <w:instrText xml:space="preserve"> PAGEREF _Toc522786116 \h </w:instrText>
             </w:r>
             <w:r>
               <w:rPr>
@@ -1660,7 +1660,7 @@
               <w:lang w:val="en-GB" w:eastAsia="en-GB"/>
             </w:rPr>
           </w:pPr>
-          <w:hyperlink w:anchor="_Toc520819209" w:history="1">
+          <w:hyperlink w:anchor="_Toc522786117" w:history="1">
             <w:r>
               <w:rPr>
                 <w:rStyle w:val="Hyperlink"/>
@@ -1687,7 +1687,7 @@
                 <w:noProof/>
                 <w:webHidden/>
               </w:rPr>
-              <w:instrText xml:space="preserve"> PAGEREF _Toc520819209 \h </w:instrText>
+              <w:instrText xml:space="preserve"> PAGEREF _Toc522786117 \h </w:instrText>
             </w:r>
             <w:r>
               <w:rPr>
@@ -1729,7 +1729,7 @@
               <w:lang w:val="en-GB" w:eastAsia="en-GB"/>
             </w:rPr>
           </w:pPr>
-          <w:hyperlink w:anchor="_Toc520819210" w:history="1">
+          <w:hyperlink w:anchor="_Toc522786118" w:history="1">
             <w:r>
               <w:rPr>
                 <w:rStyle w:val="Hyperlink"/>
@@ -1756,7 +1756,7 @@
                 <w:noProof/>
                 <w:webHidden/>
               </w:rPr>
-              <w:instrText xml:space="preserve"> PAGEREF _Toc520819210 \h </w:instrText>
+              <w:instrText xml:space="preserve"> PAGEREF _Toc522786118 \h </w:instrText>
             </w:r>
             <w:r>
               <w:rPr>
@@ -1798,7 +1798,7 @@
               <w:lang w:val="en-GB" w:eastAsia="en-GB"/>
             </w:rPr>
           </w:pPr>
-          <w:hyperlink w:anchor="_Toc520819211" w:history="1">
+          <w:hyperlink w:anchor="_Toc522786119" w:history="1">
             <w:r>
               <w:rPr>
                 <w:rStyle w:val="Hyperlink"/>
@@ -1825,7 +1825,7 @@
                 <w:noProof/>
                 <w:webHidden/>
               </w:rPr>
-              <w:instrText xml:space="preserve"> PAGEREF _Toc520819211 \h </w:instrText>
+              <w:instrText xml:space="preserve"> PAGEREF _Toc522786119 \h </w:instrText>
             </w:r>
             <w:r>
               <w:rPr>
@@ -1867,7 +1867,7 @@
               <w:lang w:val="en-GB" w:eastAsia="en-GB"/>
             </w:rPr>
           </w:pPr>
-          <w:hyperlink w:anchor="_Toc520819212" w:history="1">
+          <w:hyperlink w:anchor="_Toc522786120" w:history="1">
             <w:r>
               <w:rPr>
                 <w:rStyle w:val="Hyperlink"/>
@@ -1909,7 +1909,7 @@
                 <w:noProof/>
                 <w:webHidden/>
               </w:rPr>
-              <w:instrText xml:space="preserve"> PAGEREF _Toc520819212 \h </w:instrText>
+              <w:instrText xml:space="preserve"> PAGEREF _Toc522786120 \h </w:instrText>
             </w:r>
             <w:r>
               <w:rPr>
@@ -1951,7 +1951,7 @@
               <w:lang w:val="en-GB" w:eastAsia="en-GB"/>
             </w:rPr>
           </w:pPr>
-          <w:hyperlink w:anchor="_Toc520819213" w:history="1">
+          <w:hyperlink w:anchor="_Toc522786121" w:history="1">
             <w:r>
               <w:rPr>
                 <w:rStyle w:val="Hyperlink"/>
@@ -1978,7 +1978,7 @@
                 <w:noProof/>
                 <w:webHidden/>
               </w:rPr>
-              <w:instrText xml:space="preserve"> PAGEREF _Toc520819213 \h </w:instrText>
+              <w:instrText xml:space="preserve"> PAGEREF _Toc522786121 \h </w:instrText>
             </w:r>
             <w:r>
               <w:rPr>
@@ -2020,14 +2020,31 @@
               <w:lang w:val="en-GB" w:eastAsia="en-GB"/>
             </w:rPr>
           </w:pPr>
-          <w:hyperlink w:anchor="_Toc520819214" w:history="1">
+          <w:hyperlink w:anchor="_Toc522786122" w:history="1">
             <w:r>
               <w:rPr>
                 <w:rStyle w:val="Hyperlink"/>
                 <w:noProof/>
                 <w:shd w:val="clear" w:color="auto" w:fill="FFFFFF"/>
               </w:rPr>
-              <w:t>Презентационен Слой</w:t>
+              <w:t xml:space="preserve">Презентационен </w:t>
+            </w:r>
+            <w:r>
+              <w:rPr>
+                <w:rStyle w:val="Hyperlink"/>
+                <w:noProof/>
+                <w:shd w:val="clear" w:color="auto" w:fill="FFFFFF"/>
+                <w:lang w:val="bg-BG"/>
+              </w:rPr>
+              <w:t>с</w:t>
+            </w:r>
+            <w:r>
+              <w:rPr>
+                <w:rStyle w:val="Hyperlink"/>
+                <w:noProof/>
+                <w:shd w:val="clear" w:color="auto" w:fill="FFFFFF"/>
+              </w:rPr>
+              <w:t>лой</w:t>
             </w:r>
             <w:r>
               <w:rPr>
@@ -2048,7 +2065,7 @@
                 <w:noProof/>
                 <w:webHidden/>
               </w:rPr>
-              <w:instrText xml:space="preserve"> PAGEREF _Toc520819214 \h </w:instrText>
+              <w:instrText xml:space="preserve"> PAGEREF _Toc522786122 \h </w:instrText>
             </w:r>
             <w:r>
               <w:rPr>
@@ -2145,7 +2162,7 @@
       <w:pPr>
         <w:pStyle w:val="Heading1"/>
       </w:pPr>
-      <w:bookmarkStart w:id="1" w:name="_Toc520819198"/>
+      <w:bookmarkStart w:id="1" w:name="_Toc522786106"/>
       <w:r>
         <w:t>Уводна част</w:t>
       </w:r>
@@ -3317,7 +3334,7 @@
       <w:pPr>
         <w:pStyle w:val="Heading1"/>
       </w:pPr>
-      <w:bookmarkStart w:id="2" w:name="_Toc520819199"/>
+      <w:bookmarkStart w:id="2" w:name="_Toc522786107"/>
       <w:r>
         <w:t>Обзорна част</w:t>
       </w:r>
@@ -4071,7 +4088,7 @@
       <w:pPr>
         <w:pStyle w:val="Heading2"/>
       </w:pPr>
-      <w:bookmarkStart w:id="5" w:name="_Toc520819200"/>
+      <w:bookmarkStart w:id="5" w:name="_Toc522786108"/>
       <w:r>
         <w:t>Инструменти за управление на тестове</w:t>
       </w:r>
@@ -4139,7 +4156,7 @@
       <w:pPr>
         <w:pStyle w:val="Heading3"/>
       </w:pPr>
-      <w:bookmarkStart w:id="6" w:name="_Toc520819201"/>
+      <w:bookmarkStart w:id="6" w:name="_Toc522786109"/>
       <w:r>
         <w:t>TestRail</w:t>
       </w:r>
@@ -5300,7 +5317,7 @@
       <w:pPr>
         <w:pStyle w:val="Heading3"/>
       </w:pPr>
-      <w:bookmarkStart w:id="7" w:name="_Toc520819202"/>
+      <w:bookmarkStart w:id="7" w:name="_Toc522786110"/>
       <w:r>
         <w:t>XRa</w:t>
       </w:r>
@@ -6829,7 +6846,7 @@
       <w:pPr>
         <w:pStyle w:val="Heading3"/>
       </w:pPr>
-      <w:bookmarkStart w:id="8" w:name="_Toc520819203"/>
+      <w:bookmarkStart w:id="8" w:name="_Toc522786111"/>
       <w:r>
         <w:t>Zephyr</w:t>
       </w:r>
@@ -8553,7 +8570,7 @@
       <w:pPr>
         <w:pStyle w:val="Heading2"/>
       </w:pPr>
-      <w:bookmarkStart w:id="9" w:name="_Toc520819204"/>
+      <w:bookmarkStart w:id="9" w:name="_Toc522786112"/>
       <w:r>
         <w:t xml:space="preserve">Уеб или </w:t>
       </w:r>
@@ -9477,7 +9494,7 @@
       <w:pPr>
         <w:pStyle w:val="Heading3"/>
       </w:pPr>
-      <w:bookmarkStart w:id="11" w:name="_Toc520819205"/>
+      <w:bookmarkStart w:id="11" w:name="_Toc522786113"/>
       <w:r>
         <w:t>Backend</w:t>
       </w:r>
@@ -9820,7 +9837,7 @@
       <w:pPr>
         <w:pStyle w:val="Heading3"/>
       </w:pPr>
-      <w:bookmarkStart w:id="12" w:name="_Toc520819206"/>
+      <w:bookmarkStart w:id="12" w:name="_Toc522786114"/>
       <w:r>
         <w:t>Frontend</w:t>
       </w:r>
@@ -10075,7 +10092,7 @@
           <w:sz w:val="32"/>
         </w:rPr>
       </w:pPr>
-      <w:bookmarkStart w:id="13" w:name="_Toc520819207"/>
+      <w:bookmarkStart w:id="13" w:name="_Toc522786115"/>
       <w:r>
         <w:t>Data</w:t>
       </w:r>
@@ -10262,7 +10279,7 @@
       <w:pPr>
         <w:pStyle w:val="Heading2"/>
       </w:pPr>
-      <w:bookmarkStart w:id="14" w:name="_Toc520819208"/>
+      <w:bookmarkStart w:id="14" w:name="_Toc522786116"/>
       <w:r>
         <w:t>Граници на разработка</w:t>
       </w:r>
@@ -10980,7 +10997,7 @@
       <w:pPr>
         <w:pStyle w:val="Heading1"/>
       </w:pPr>
-      <w:bookmarkStart w:id="15" w:name="_Toc520819209"/>
+      <w:bookmarkStart w:id="15" w:name="_Toc522786117"/>
       <w:r>
         <w:t xml:space="preserve">Проектантска </w:t>
       </w:r>
@@ -11044,17 +11061,17 @@
     <w:p>
       <w:pPr>
         <w:rPr>
-          <w:lang w:val="bg-BG"/>
-        </w:rPr>
-      </w:pPr>
-    </w:p>
-    <w:p>
-      <w:pPr>
-        <w:rPr>
-          <w:sz w:val="24"/>
           <w:lang w:val="en-GB"/>
         </w:rPr>
       </w:pPr>
+    </w:p>
+    <w:p>
+      <w:pPr>
+        <w:rPr>
+          <w:sz w:val="24"/>
+          <w:lang w:val="en-GB"/>
+        </w:rPr>
+      </w:pPr>
       <w:r>
         <w:rPr>
           <w:lang w:val="bg-BG"/>
@@ -11182,7 +11199,7 @@
       <w:pPr>
         <w:pStyle w:val="Heading2"/>
       </w:pPr>
-      <w:bookmarkStart w:id="20" w:name="_Toc520819210"/>
+      <w:bookmarkStart w:id="20" w:name="_Toc522786118"/>
       <w:r>
         <w:t>Изисквания</w:t>
       </w:r>
@@ -11263,7 +11280,7 @@
       <w:pPr>
         <w:pStyle w:val="Heading3"/>
       </w:pPr>
-      <w:bookmarkStart w:id="21" w:name="_Toc520819211"/>
+      <w:bookmarkStart w:id="21" w:name="_Toc522786119"/>
       <w:r>
         <w:t>Must have (Задълнителни за имплементация)</w:t>
       </w:r>
@@ -12800,7 +12817,7 @@
       <w:pPr>
         <w:pStyle w:val="Heading3"/>
       </w:pPr>
-      <w:bookmarkStart w:id="22" w:name="_Toc520819212"/>
+      <w:bookmarkStart w:id="22" w:name="_Toc522786120"/>
       <w:r>
         <w:t>Nice to have (</w:t>
       </w:r>
@@ -12940,7 +12957,7 @@
       <w:pPr>
         <w:pStyle w:val="Heading2"/>
       </w:pPr>
-      <w:bookmarkStart w:id="23" w:name="_Toc520819213"/>
+      <w:bookmarkStart w:id="23" w:name="_Toc522786121"/>
       <w:r>
         <w:t>Архитектура</w:t>
       </w:r>
@@ -13322,7 +13339,27 @@
           <w:shd w:val="clear" w:color="auto" w:fill="FFFFFF"/>
           <w:lang w:val="bg-BG"/>
         </w:rPr>
-        <w:t xml:space="preserve">За нуждите на разработваното приложение, ще използваме трислойна архитектура, съдържаща в себе си презентационен слой (потребителска част), лочески слой (бизнес логика) и дата слой, където ще съхраняваме данните на приложението. </w:t>
+        <w:t>За нуждите на разработваното приложение, ще използваме трислойна архитектура, съдържаща в себе си презентационен слой (потребителска част), ло</w:t>
+      </w:r>
+      <w:r>
+        <w:rPr>
+          <w:rFonts w:cstheme="minorHAnsi"/>
+          <w:color w:val="000000"/>
+          <w:sz w:val="24"/>
+          <w:shd w:val="clear" w:color="auto" w:fill="FFFFFF"/>
+          <w:lang w:val="bg-BG"/>
+        </w:rPr>
+        <w:t>ги</w:t>
+      </w:r>
+      <w:r>
+        <w:rPr>
+          <w:rFonts w:cstheme="minorHAnsi"/>
+          <w:color w:val="000000"/>
+          <w:sz w:val="24"/>
+          <w:shd w:val="clear" w:color="auto" w:fill="FFFFFF"/>
+          <w:lang w:val="bg-BG"/>
+        </w:rPr>
+        <w:t xml:space="preserve">чески слой (бизнес логика) и дата слой, където ще съхраняваме данните на приложението. </w:t>
       </w:r>
     </w:p>
     <w:p>
@@ -13344,29 +13381,24 @@
           <w:shd w:val="clear" w:color="auto" w:fill="FFFFFF"/>
         </w:rPr>
       </w:pPr>
-      <w:bookmarkStart w:id="24" w:name="_Toc520819214"/>
+      <w:bookmarkStart w:id="24" w:name="_Toc522786122"/>
       <w:r>
         <w:rPr>
           <w:shd w:val="clear" w:color="auto" w:fill="FFFFFF"/>
         </w:rPr>
-        <w:t>П</w:t>
+        <w:t xml:space="preserve">Презентационен </w:t>
       </w:r>
       <w:r>
         <w:rPr>
           <w:shd w:val="clear" w:color="auto" w:fill="FFFFFF"/>
-        </w:rPr>
-        <w:t xml:space="preserve">резентационен </w:t>
+          <w:lang w:val="bg-BG"/>
+        </w:rPr>
+        <w:t>с</w:t>
       </w:r>
       <w:r>
         <w:rPr>
           <w:shd w:val="clear" w:color="auto" w:fill="FFFFFF"/>
         </w:rPr>
-        <w:t>С</w:t>
-      </w:r>
-      <w:r>
-        <w:rPr>
-          <w:shd w:val="clear" w:color="auto" w:fill="FFFFFF"/>
-        </w:rPr>
         <w:t>лой</w:t>
       </w:r>
       <w:bookmarkEnd w:id="24"/>
@@ -13678,7 +13710,7 @@
           <w:sz w:val="24"/>
           <w:lang w:val="en-GB" w:eastAsia="bg-BG"/>
         </w:rPr>
-        <w:t xml:space="preserve"> от всяко XML кодиране - </w:t>
+        <w:t xml:space="preserve"> от всяко XML кодиране, като </w:t>
       </w:r>
       <w:r>
         <w:rPr>
@@ -13694,15 +13726,652 @@
         </w:rPr>
         <w:t>избран по подразбиране</w:t>
       </w:r>
+      <w:r>
+        <w:rPr>
+          <w:sz w:val="24"/>
+          <w:lang w:val="en-GB" w:eastAsia="bg-BG"/>
+        </w:rPr>
+        <w:t>.</w:t>
+      </w:r>
+    </w:p>
+    <w:p>
+      <w:pPr>
+        <w:rPr>
+          <w:sz w:val="24"/>
+          <w:lang w:val="bg-BG" w:eastAsia="bg-BG"/>
+        </w:rPr>
+      </w:pPr>
+    </w:p>
+    <w:p>
+      <w:pPr>
+        <w:rPr>
+          <w:sz w:val="24"/>
+          <w:lang w:val="bg-BG" w:eastAsia="bg-BG"/>
+        </w:rPr>
+      </w:pPr>
+    </w:p>
+    <w:p>
+      <w:pPr>
+        <w:ind w:firstLine="720"/>
+        <w:rPr>
+          <w:sz w:val="24"/>
+          <w:lang w:val="bg-BG" w:eastAsia="bg-BG"/>
+        </w:rPr>
+      </w:pPr>
+      <w:r>
+        <w:rPr>
+          <w:sz w:val="24"/>
+          <w:lang w:val="bg-BG" w:eastAsia="bg-BG"/>
+        </w:rPr>
+        <w:t xml:space="preserve">Чрез </w:t>
+      </w:r>
+      <w:r>
+        <w:rPr>
+          <w:sz w:val="24"/>
+          <w:lang w:val="en-GB" w:eastAsia="bg-BG"/>
+        </w:rPr>
+        <w:t>XAML</w:t>
+      </w:r>
+      <w:r>
+        <w:rPr>
+          <w:sz w:val="24"/>
+          <w:lang w:val="bg-BG" w:eastAsia="bg-BG"/>
+        </w:rPr>
+        <w:t xml:space="preserve">, можем да моделираме и изобразяваме различни </w:t>
+      </w:r>
+      <w:r>
+        <w:rPr>
+          <w:sz w:val="24"/>
+          <w:lang w:val="en-GB" w:eastAsia="bg-BG"/>
+        </w:rPr>
+        <w:t xml:space="preserve">WPF </w:t>
+      </w:r>
+      <w:r>
+        <w:rPr>
+          <w:sz w:val="24"/>
+          <w:lang w:val="bg-BG" w:eastAsia="bg-BG"/>
+        </w:rPr>
+        <w:t xml:space="preserve">контроли. Да създаваме </w:t>
+      </w:r>
+      <w:r>
+        <w:rPr>
+          <w:sz w:val="24"/>
+          <w:lang w:val="bg-BG" w:eastAsia="bg-BG"/>
+        </w:rPr>
+        <w:t xml:space="preserve">панели, табове, </w:t>
+      </w:r>
+      <w:r>
+        <w:rPr>
+          <w:sz w:val="24"/>
+          <w:lang w:val="bg-BG" w:eastAsia="bg-BG"/>
+        </w:rPr>
+        <w:t>анимации, промяна на резолюцията и прилежащите й елементи и свързване на елементи от екрана с бизнес логика в бек-енд частта на приложението.</w:t>
+      </w:r>
+    </w:p>
+    <w:p>
+      <w:pPr>
+        <w:ind w:firstLine="720"/>
+        <w:rPr>
+          <w:sz w:val="24"/>
+          <w:lang w:val="bg-BG" w:eastAsia="bg-BG"/>
+        </w:rPr>
+      </w:pPr>
+      <w:r>
+        <w:rPr>
+          <w:sz w:val="24"/>
+          <w:lang w:val="bg-BG" w:eastAsia="bg-BG"/>
+        </w:rPr>
+        <w:t xml:space="preserve">Всеки един екран на приложението за управление на тестовете ще се дефинира в </w:t>
+      </w:r>
+      <w:r>
+        <w:rPr>
+          <w:sz w:val="24"/>
+          <w:lang w:val="bg-BG" w:eastAsia="bg-BG"/>
+        </w:rPr>
+        <w:t>самостоятелен</w:t>
+      </w:r>
+      <w:r>
+        <w:rPr>
+          <w:sz w:val="24"/>
+          <w:lang w:val="bg-BG" w:eastAsia="bg-BG"/>
+        </w:rPr>
+        <w:t xml:space="preserve"> </w:t>
+      </w:r>
+      <w:r>
+        <w:rPr>
+          <w:sz w:val="24"/>
+          <w:lang w:val="en-GB" w:eastAsia="bg-BG"/>
+        </w:rPr>
+        <w:t xml:space="preserve">XAML </w:t>
+      </w:r>
+      <w:r>
+        <w:rPr>
+          <w:sz w:val="24"/>
+          <w:lang w:val="bg-BG" w:eastAsia="bg-BG"/>
+        </w:rPr>
+        <w:t>файл и прилежащата към него</w:t>
+      </w:r>
+      <w:r>
+        <w:rPr>
+          <w:sz w:val="24"/>
+          <w:lang w:val="en-GB" w:eastAsia="bg-BG"/>
+        </w:rPr>
+        <w:t xml:space="preserve"> “code-behind”</w:t>
+      </w:r>
+      <w:r>
+        <w:rPr>
+          <w:sz w:val="24"/>
+          <w:lang w:val="bg-BG" w:eastAsia="bg-BG"/>
+        </w:rPr>
+        <w:t>. В този файл ще дефинираме по какъв н</w:t>
+      </w:r>
+      <w:r>
+        <w:rPr>
+          <w:sz w:val="24"/>
+          <w:lang w:val="bg-BG" w:eastAsia="bg-BG"/>
+        </w:rPr>
+        <w:t>ачин ще бъдат подредени бутони</w:t>
+      </w:r>
+      <w:r>
+        <w:rPr>
+          <w:sz w:val="24"/>
+          <w:lang w:val="bg-BG" w:eastAsia="bg-BG"/>
+        </w:rPr>
+        <w:t>, полета и таблици по екрана, какви са размерите на всеки един от елементите, дали са вързани с бизнес логика или не, какво се случва когато се кликне с мишката върху тях</w:t>
+      </w:r>
+      <w:r>
+        <w:rPr>
+          <w:sz w:val="24"/>
+          <w:lang w:val="bg-BG" w:eastAsia="bg-BG"/>
+        </w:rPr>
+        <w:t>, кога се крият  и кога се показват</w:t>
+      </w:r>
+      <w:r>
+        <w:rPr>
+          <w:sz w:val="24"/>
+          <w:lang w:val="bg-BG" w:eastAsia="bg-BG"/>
+        </w:rPr>
+        <w:t>.</w:t>
+      </w:r>
+    </w:p>
+    <w:p>
+      <w:pPr>
+        <w:rPr>
+          <w:sz w:val="24"/>
+          <w:lang w:val="bg-BG" w:eastAsia="bg-BG"/>
+        </w:rPr>
+      </w:pPr>
+      <w:r>
+        <w:rPr>
+          <w:sz w:val="24"/>
+          <w:lang w:val="bg-BG" w:eastAsia="bg-BG"/>
+        </w:rPr>
+        <w:t xml:space="preserve">Спрямо зададените изисквания, можем да идентифицираме </w:t>
+      </w:r>
+      <w:r>
+        <w:rPr>
+          <w:sz w:val="24"/>
+          <w:lang w:val="bg-BG" w:eastAsia="bg-BG"/>
+        </w:rPr>
+        <w:t>4</w:t>
+      </w:r>
+      <w:r>
+        <w:rPr>
+          <w:sz w:val="24"/>
+          <w:lang w:val="bg-BG" w:eastAsia="bg-BG"/>
+        </w:rPr>
+        <w:t xml:space="preserve"> основни екрана и няколко под-прозореца нужни за предоставяне на </w:t>
+      </w:r>
+      <w:r>
+        <w:rPr>
+          <w:sz w:val="24"/>
+          <w:lang w:val="bg-BG" w:eastAsia="bg-BG"/>
+        </w:rPr>
+        <w:t>нужната</w:t>
+      </w:r>
+      <w:r>
+        <w:rPr>
+          <w:sz w:val="24"/>
+          <w:lang w:val="bg-BG" w:eastAsia="bg-BG"/>
+        </w:rPr>
+        <w:t xml:space="preserve"> функционалност</w:t>
+      </w:r>
+      <w:r>
+        <w:rPr>
+          <w:sz w:val="24"/>
+          <w:lang w:val="bg-BG" w:eastAsia="bg-BG"/>
+        </w:rPr>
+        <w:t>, без която приложението няма да е пълноценно</w:t>
+      </w:r>
+      <w:r>
+        <w:rPr>
+          <w:sz w:val="24"/>
+          <w:lang w:val="bg-BG" w:eastAsia="bg-BG"/>
+        </w:rPr>
+        <w:t>.</w:t>
+      </w:r>
+    </w:p>
+    <w:p>
+      <w:pPr>
+        <w:rPr>
+          <w:sz w:val="24"/>
+          <w:lang w:val="bg-BG" w:eastAsia="bg-BG"/>
+        </w:rPr>
+      </w:pPr>
+      <w:r>
+        <w:rPr>
+          <w:sz w:val="24"/>
+          <w:lang w:val="bg-BG" w:eastAsia="bg-BG"/>
+        </w:rPr>
+        <w:t>Основни екрани:</w:t>
+      </w:r>
+    </w:p>
+    <w:p>
+      <w:pPr>
+        <w:pStyle w:val="ListParagraph"/>
+        <w:numPr>
+          <w:ilvl w:val="0"/>
+          <w:numId w:val="5"/>
+        </w:numPr>
+        <w:rPr>
+          <w:sz w:val="24"/>
+          <w:lang w:val="bg-BG" w:eastAsia="bg-BG"/>
+        </w:rPr>
+      </w:pPr>
+      <w:r>
+        <w:rPr>
+          <w:sz w:val="24"/>
+          <w:lang w:val="bg-BG" w:eastAsia="bg-BG"/>
+        </w:rPr>
+        <w:t>Първоначален екран на приложението</w:t>
+      </w:r>
+      <w:r>
+        <w:rPr>
+          <w:sz w:val="24"/>
+          <w:lang w:val="bg-BG" w:eastAsia="bg-BG"/>
+        </w:rPr>
+        <w:t xml:space="preserve"> с налични полета за потребилско име, парола и бутон за влизане</w:t>
+      </w:r>
+      <w:r>
+        <w:rPr>
+          <w:sz w:val="24"/>
+          <w:lang w:val="bg-BG" w:eastAsia="bg-BG"/>
+        </w:rPr>
+        <w:t>, нужен</w:t>
+      </w:r>
+      <w:r>
+        <w:rPr>
+          <w:sz w:val="24"/>
+          <w:lang w:val="bg-BG" w:eastAsia="bg-BG"/>
+        </w:rPr>
+        <w:t xml:space="preserve"> за автентикация на потребителя.</w:t>
+      </w:r>
+      <w:r>
+        <w:rPr>
+          <w:sz w:val="24"/>
+          <w:lang w:val="en-GB" w:eastAsia="bg-BG"/>
+        </w:rPr>
+        <w:t xml:space="preserve"> </w:t>
+      </w:r>
+      <w:r>
+        <w:rPr>
+          <w:sz w:val="24"/>
+          <w:lang w:val="bg-BG" w:eastAsia="bg-BG"/>
+        </w:rPr>
+        <w:t>От този екран трябва да са видими всички други екрана (в бар с навигация) за които потребителя не е нужно да е влязъл в системата или да има каквито и да било права.</w:t>
+      </w:r>
+    </w:p>
+    <w:p>
+      <w:pPr>
+        <w:pStyle w:val="ListParagraph"/>
+        <w:numPr>
+          <w:ilvl w:val="0"/>
+          <w:numId w:val="5"/>
+        </w:numPr>
+        <w:rPr>
+          <w:sz w:val="24"/>
+          <w:lang w:val="bg-BG" w:eastAsia="bg-BG"/>
+        </w:rPr>
+      </w:pPr>
+      <w:r>
+        <w:rPr>
+          <w:sz w:val="24"/>
+          <w:lang w:val="bg-BG" w:eastAsia="bg-BG"/>
+        </w:rPr>
+        <w:t xml:space="preserve">Непосредствено след влизане и автентикиране в системата, потребителя трябва да бъде препратен към екран, </w:t>
+      </w:r>
+      <w:r>
+        <w:rPr>
+          <w:sz w:val="24"/>
+          <w:lang w:val="bg-BG" w:eastAsia="bg-BG"/>
+        </w:rPr>
+        <w:t>показва</w:t>
+      </w:r>
+      <w:r>
+        <w:rPr>
+          <w:sz w:val="24"/>
+          <w:lang w:val="bg-BG" w:eastAsia="bg-BG"/>
+        </w:rPr>
+        <w:t>щ</w:t>
+      </w:r>
+      <w:r>
+        <w:rPr>
+          <w:sz w:val="24"/>
+          <w:lang w:val="bg-BG" w:eastAsia="bg-BG"/>
+        </w:rPr>
+        <w:t xml:space="preserve"> йерархичната структура на проекти -&gt; </w:t>
+      </w:r>
+      <w:r>
+        <w:rPr>
+          <w:sz w:val="24"/>
+          <w:lang w:val="bg-BG" w:eastAsia="bg-BG"/>
+        </w:rPr>
+        <w:t>функционалност -&gt; тест кейс.</w:t>
+      </w:r>
+      <w:r>
+        <w:rPr>
+          <w:sz w:val="24"/>
+          <w:lang w:val="bg-BG" w:eastAsia="bg-BG"/>
+        </w:rPr>
+        <w:t xml:space="preserve"> П</w:t>
+      </w:r>
+      <w:r>
+        <w:rPr>
+          <w:sz w:val="24"/>
+          <w:lang w:val="bg-BG" w:eastAsia="bg-BG"/>
+        </w:rPr>
+        <w:t>ри избран т</w:t>
+      </w:r>
+      <w:r>
+        <w:rPr>
+          <w:sz w:val="24"/>
+          <w:lang w:val="bg-BG" w:eastAsia="bg-BG"/>
+        </w:rPr>
+        <w:t>естови сценарии, трябва да може</w:t>
+      </w:r>
+      <w:r>
+        <w:rPr>
+          <w:sz w:val="24"/>
+          <w:lang w:val="bg-BG" w:eastAsia="bg-BG"/>
+        </w:rPr>
+        <w:t xml:space="preserve"> да ви</w:t>
+      </w:r>
+      <w:r>
+        <w:rPr>
+          <w:sz w:val="24"/>
+          <w:lang w:val="bg-BG" w:eastAsia="bg-BG"/>
+        </w:rPr>
+        <w:t>ж</w:t>
+      </w:r>
+      <w:r>
+        <w:rPr>
+          <w:sz w:val="24"/>
+          <w:lang w:val="bg-BG" w:eastAsia="bg-BG"/>
+        </w:rPr>
+        <w:t>д</w:t>
+      </w:r>
+      <w:r>
+        <w:rPr>
+          <w:sz w:val="24"/>
+          <w:lang w:val="bg-BG" w:eastAsia="bg-BG"/>
+        </w:rPr>
+        <w:t>а стъпките за изпълнението му;</w:t>
+      </w:r>
+      <w:r>
+        <w:rPr>
+          <w:sz w:val="24"/>
+          <w:lang w:val="bg-BG" w:eastAsia="bg-BG"/>
+        </w:rPr>
+        <w:t xml:space="preserve"> ко</w:t>
+      </w:r>
+      <w:r>
+        <w:rPr>
+          <w:sz w:val="24"/>
+          <w:lang w:val="bg-BG" w:eastAsia="bg-BG"/>
+        </w:rPr>
+        <w:t>й го е създал;</w:t>
+      </w:r>
+      <w:r>
+        <w:rPr>
+          <w:sz w:val="24"/>
+          <w:lang w:val="bg-BG" w:eastAsia="bg-BG"/>
+        </w:rPr>
+        <w:t xml:space="preserve"> с какъв приоритет е и друга информация, която може да е нужна на ползвателя на приложението.</w:t>
+      </w:r>
+      <w:r>
+        <w:rPr>
+          <w:sz w:val="24"/>
+          <w:lang w:val="bg-BG" w:eastAsia="bg-BG"/>
+        </w:rPr>
+        <w:t xml:space="preserve"> </w:t>
+      </w:r>
+      <w:r>
+        <w:rPr>
+          <w:sz w:val="24"/>
+          <w:lang w:val="bg-BG" w:eastAsia="bg-BG"/>
+        </w:rPr>
+        <w:t>Като допълнение към горепосоченото, потребителя трябва да има възможност з</w:t>
+      </w:r>
+      <w:r>
+        <w:rPr>
+          <w:sz w:val="24"/>
+          <w:lang w:val="en-GB" w:eastAsia="bg-BG"/>
+        </w:rPr>
+        <w:t>а създава</w:t>
+      </w:r>
+      <w:r>
+        <w:rPr>
+          <w:sz w:val="24"/>
+          <w:lang w:val="bg-BG" w:eastAsia="bg-BG"/>
+        </w:rPr>
+        <w:t>не</w:t>
+      </w:r>
+      <w:r>
+        <w:rPr>
+          <w:sz w:val="24"/>
+          <w:lang w:val="en-GB" w:eastAsia="bg-BG"/>
+        </w:rPr>
+        <w:t>, променя</w:t>
+      </w:r>
+      <w:r>
+        <w:rPr>
+          <w:sz w:val="24"/>
+          <w:lang w:val="bg-BG" w:eastAsia="bg-BG"/>
+        </w:rPr>
+        <w:t>не</w:t>
+      </w:r>
+      <w:r>
+        <w:rPr>
+          <w:sz w:val="24"/>
+          <w:lang w:val="en-GB" w:eastAsia="bg-BG"/>
+        </w:rPr>
+        <w:t xml:space="preserve"> и трие</w:t>
+      </w:r>
+      <w:r>
+        <w:rPr>
+          <w:sz w:val="24"/>
+          <w:lang w:val="bg-BG" w:eastAsia="bg-BG"/>
+        </w:rPr>
+        <w:t>не на</w:t>
+      </w:r>
+      <w:r>
+        <w:rPr>
+          <w:sz w:val="24"/>
+          <w:lang w:val="en-GB" w:eastAsia="bg-BG"/>
+        </w:rPr>
+        <w:t xml:space="preserve"> проекти, функционалност и тестови сценарии.</w:t>
+      </w:r>
+    </w:p>
+    <w:p>
+      <w:pPr>
+        <w:pStyle w:val="ListParagraph"/>
+        <w:numPr>
+          <w:ilvl w:val="0"/>
+          <w:numId w:val="5"/>
+        </w:numPr>
+        <w:rPr>
+          <w:sz w:val="24"/>
+          <w:lang w:val="bg-BG" w:eastAsia="bg-BG"/>
+        </w:rPr>
+      </w:pPr>
       <w:bookmarkStart w:id="25" w:name="_GoBack"/>
+      <w:r>
+        <w:rPr>
+          <w:sz w:val="24"/>
+          <w:lang w:val="bg-BG" w:eastAsia="bg-BG"/>
+        </w:rPr>
+        <w:t>След избиране на „Тестови рън“</w:t>
+      </w:r>
+      <w:r>
+        <w:rPr>
+          <w:sz w:val="24"/>
+          <w:lang w:val="bg-BG" w:eastAsia="bg-BG"/>
+        </w:rPr>
+        <w:t xml:space="preserve"> потребителя трябва да бъде препратен</w:t>
+      </w:r>
+      <w:r>
+        <w:rPr>
+          <w:sz w:val="24"/>
+          <w:lang w:val="bg-BG" w:eastAsia="bg-BG"/>
+        </w:rPr>
+        <w:t xml:space="preserve"> към отделен екран, където са съхранени всички създадени и/или изпълнени тестови рънове.</w:t>
+      </w:r>
+      <w:r>
+        <w:rPr>
+          <w:sz w:val="24"/>
+          <w:lang w:val="bg-BG" w:eastAsia="bg-BG"/>
+        </w:rPr>
+        <w:t xml:space="preserve"> </w:t>
+      </w:r>
       <w:bookmarkEnd w:id="25"/>
       <w:r>
         <w:rPr>
           <w:sz w:val="24"/>
+          <w:lang w:val="bg-BG" w:eastAsia="bg-BG"/>
+        </w:rPr>
+        <w:t>От този екран може да създаде</w:t>
+      </w:r>
+      <w:r>
+        <w:rPr>
+          <w:sz w:val="24"/>
+          <w:lang w:val="bg-BG" w:eastAsia="bg-BG"/>
+        </w:rPr>
+        <w:t xml:space="preserve"> нов рън и</w:t>
+      </w:r>
+      <w:r>
+        <w:rPr>
+          <w:sz w:val="24"/>
+          <w:lang w:val="bg-BG" w:eastAsia="bg-BG"/>
+        </w:rPr>
+        <w:t>/или</w:t>
+      </w:r>
+      <w:r>
+        <w:rPr>
+          <w:sz w:val="24"/>
+          <w:lang w:val="bg-BG" w:eastAsia="bg-BG"/>
+        </w:rPr>
+        <w:t xml:space="preserve"> да добав</w:t>
+      </w:r>
+      <w:r>
+        <w:rPr>
+          <w:sz w:val="24"/>
+          <w:lang w:val="bg-BG" w:eastAsia="bg-BG"/>
+        </w:rPr>
+        <w:t>и</w:t>
+      </w:r>
+      <w:r>
+        <w:rPr>
+          <w:sz w:val="24"/>
+          <w:lang w:val="bg-BG" w:eastAsia="bg-BG"/>
+        </w:rPr>
+        <w:t xml:space="preserve"> тестови сценарии към него посредством поп-ъп прозорец. От същия екран може</w:t>
+      </w:r>
+      <w:r>
+        <w:rPr>
+          <w:sz w:val="24"/>
+          <w:lang w:val="bg-BG" w:eastAsia="bg-BG"/>
+        </w:rPr>
+        <w:t xml:space="preserve"> да избере да стартира други (вече създадени)</w:t>
+      </w:r>
+      <w:r>
+        <w:rPr>
+          <w:sz w:val="24"/>
+          <w:lang w:val="bg-BG" w:eastAsia="bg-BG"/>
+        </w:rPr>
+        <w:t xml:space="preserve"> тестови рънове, като в този случай се отваря нов поп-ъп прозорец, където всички тестови сценарии, ще мога</w:t>
+      </w:r>
+      <w:r>
+        <w:rPr>
+          <w:sz w:val="24"/>
+          <w:lang w:val="bg-BG" w:eastAsia="bg-BG"/>
+        </w:rPr>
+        <w:t>т</w:t>
+      </w:r>
+      <w:r>
+        <w:rPr>
+          <w:sz w:val="24"/>
+          <w:lang w:val="bg-BG" w:eastAsia="bg-BG"/>
+        </w:rPr>
+        <w:t xml:space="preserve"> да се изпълнят индивидуално </w:t>
+      </w:r>
+      <w:r>
+        <w:rPr>
+          <w:sz w:val="24"/>
+          <w:lang w:val="bg-BG" w:eastAsia="bg-BG"/>
+        </w:rPr>
+        <w:t xml:space="preserve">с </w:t>
+      </w:r>
+      <w:r>
+        <w:rPr>
+          <w:sz w:val="24"/>
+          <w:lang w:val="bg-BG" w:eastAsia="bg-BG"/>
+        </w:rPr>
+        <w:t xml:space="preserve"> прилежащият към резултата от изпълението статус.</w:t>
+      </w:r>
+    </w:p>
+    <w:p>
+      <w:pPr>
+        <w:ind w:firstLine="720"/>
+        <w:rPr>
+          <w:sz w:val="24"/>
           <w:lang w:val="en-GB" w:eastAsia="bg-BG"/>
         </w:rPr>
-        <w:t>.</w:t>
-      </w:r>
+      </w:pPr>
+    </w:p>
+    <w:p>
+      <w:pPr>
+        <w:ind w:firstLine="720"/>
+        <w:rPr>
+          <w:sz w:val="24"/>
+          <w:lang w:val="en-GB" w:eastAsia="bg-BG"/>
+        </w:rPr>
+      </w:pPr>
+    </w:p>
+    <w:p>
+      <w:pPr>
+        <w:ind w:firstLine="720"/>
+        <w:rPr>
+          <w:sz w:val="24"/>
+          <w:lang w:val="bg-BG" w:eastAsia="bg-BG"/>
+        </w:rPr>
+      </w:pPr>
+    </w:p>
+    <w:p>
+      <w:pPr>
+        <w:ind w:firstLine="720"/>
+        <w:rPr>
+          <w:sz w:val="24"/>
+          <w:lang w:val="bg-BG" w:eastAsia="bg-BG"/>
+        </w:rPr>
+      </w:pPr>
+    </w:p>
+    <w:p>
+      <w:pPr>
+        <w:rPr>
+          <w:sz w:val="24"/>
+          <w:lang w:val="bg-BG" w:eastAsia="bg-BG"/>
+        </w:rPr>
+      </w:pPr>
     </w:p>
     <w:p>
       <w:pPr>
@@ -14225,7 +14894,7 @@
                               <w:color w:val="FFFFFF" w:themeColor="background1"/>
                               <w14:numForm w14:val="lining"/>
                             </w:rPr>
-                            <w:t>19</w:t>
+                            <w:t>20</w:t>
                           </w:r>
                           <w:r>
                             <w:rPr>
@@ -14290,7 +14959,7 @@
                         <w:color w:val="FFFFFF" w:themeColor="background1"/>
                         <w14:numForm w14:val="lining"/>
                       </w:rPr>
-                      <w:t>19</w:t>
+                      <w:t>20</w:t>
                     </w:r>
                     <w:r>
                       <w:rPr>
@@ -17079,7 +17748,7 @@
 </file>
 
 <file path=customXml/itemProps1.xml><?xml version="1.0" encoding="utf-8"?>
-<ds:datastoreItem xmlns:ds="http://schemas.openxmlformats.org/officeDocument/2006/customXml" ds:itemID="{8CAD7888-8685-4469-BCFC-D32DC9798C0B}">
+<ds:datastoreItem xmlns:ds="http://schemas.openxmlformats.org/officeDocument/2006/customXml" ds:itemID="{B0E930D8-5C8B-4F33-826B-5E67AFD3A07A}">
   <ds:schemaRefs>
     <ds:schemaRef ds:uri="http://schemas.openxmlformats.org/officeDocument/2006/bibliography"/>
   </ds:schemaRefs>

</xml_diff>

<commit_message>
Added new version of thesis.
</commit_message>
<xml_diff>
--- a/Teza_BV_F55118.docx
+++ b/Teza_BV_F55118.docx
@@ -13490,15 +13490,50 @@
       <w:r>
         <w:rPr>
           <w:sz w:val="24"/>
+          <w:lang w:val="bg-BG" w:eastAsia="bg-BG"/>
+        </w:rPr>
+        <w:t xml:space="preserve"> </w:t>
+      </w:r>
+      <w:r>
+        <w:rPr>
+          <w:sz w:val="24"/>
+          <w:lang w:val="bg-BG" w:eastAsia="bg-BG"/>
+        </w:rPr>
+        <w:t>„</w:t>
+      </w:r>
+      <w:r>
+        <w:rPr>
+          <w:sz w:val="24"/>
+          <w:lang w:val="bg-BG" w:eastAsia="bg-BG"/>
+        </w:rPr>
+        <w:t>бизнес</w:t>
+      </w:r>
+      <w:r>
+        <w:rPr>
+          <w:sz w:val="24"/>
           <w:lang w:val="en-GB" w:eastAsia="bg-BG"/>
         </w:rPr>
-        <w:t xml:space="preserve"> модела за програмиране </w:t>
+        <w:t>”</w:t>
       </w:r>
       <w:r>
         <w:rPr>
           <w:sz w:val="24"/>
           <w:lang w:val="bg-BG" w:eastAsia="bg-BG"/>
         </w:rPr>
+        <w:t xml:space="preserve"> </w:t>
+      </w:r>
+      <w:r>
+        <w:rPr>
+          <w:sz w:val="24"/>
+          <w:lang w:val="en-GB" w:eastAsia="bg-BG"/>
+        </w:rPr>
+        <w:t xml:space="preserve">модела за програмиране </w:t>
+      </w:r>
+      <w:r>
+        <w:rPr>
+          <w:sz w:val="24"/>
+          <w:lang w:val="bg-BG" w:eastAsia="bg-BG"/>
+        </w:rPr>
         <w:t xml:space="preserve">в </w:t>
       </w:r>
       <w:r>
@@ -13630,6 +13665,20 @@
       <w:r>
         <w:rPr>
           <w:sz w:val="24"/>
+          <w:lang w:val="bg-BG" w:eastAsia="bg-BG"/>
+        </w:rPr>
+        <w:br/>
+      </w:r>
+      <w:r>
+        <w:rPr>
+          <w:sz w:val="24"/>
+          <w:lang w:val="bg-BG" w:eastAsia="bg-BG"/>
+        </w:rPr>
+        <w:br/>
+      </w:r>
+      <w:r>
+        <w:rPr>
+          <w:sz w:val="24"/>
           <w:lang w:val="en-GB" w:eastAsia="bg-BG"/>
         </w:rPr>
         <w:t>XAML позволява работен</w:t>
@@ -13744,11 +13793,61 @@
     </w:p>
     <w:p>
       <w:pPr>
+        <w:ind w:firstLine="720"/>
         <w:rPr>
           <w:sz w:val="24"/>
           <w:lang w:val="bg-BG" w:eastAsia="bg-BG"/>
         </w:rPr>
       </w:pPr>
+      <w:r>
+        <w:rPr>
+          <w:sz w:val="24"/>
+          <w:lang w:val="bg-BG" w:eastAsia="bg-BG"/>
+        </w:rPr>
+        <w:t xml:space="preserve">Чрез </w:t>
+      </w:r>
+      <w:r>
+        <w:rPr>
+          <w:sz w:val="24"/>
+          <w:lang w:val="en-GB" w:eastAsia="bg-BG"/>
+        </w:rPr>
+        <w:t>XAML</w:t>
+      </w:r>
+      <w:r>
+        <w:rPr>
+          <w:sz w:val="24"/>
+          <w:lang w:val="bg-BG" w:eastAsia="bg-BG"/>
+        </w:rPr>
+        <w:t xml:space="preserve">, можем да моделираме и изобразяваме различни </w:t>
+      </w:r>
+      <w:r>
+        <w:rPr>
+          <w:sz w:val="24"/>
+          <w:lang w:val="en-GB" w:eastAsia="bg-BG"/>
+        </w:rPr>
+        <w:t xml:space="preserve">WPF </w:t>
+      </w:r>
+      <w:r>
+        <w:rPr>
+          <w:sz w:val="24"/>
+          <w:lang w:val="bg-BG" w:eastAsia="bg-BG"/>
+        </w:rPr>
+        <w:t xml:space="preserve">контроли. Да създаваме </w:t>
+      </w:r>
+      <w:r>
+        <w:rPr>
+          <w:sz w:val="24"/>
+          <w:lang w:val="bg-BG" w:eastAsia="bg-BG"/>
+        </w:rPr>
+        <w:t xml:space="preserve">панели, табове, </w:t>
+      </w:r>
+      <w:r>
+        <w:rPr>
+          <w:sz w:val="24"/>
+          <w:lang w:val="bg-BG" w:eastAsia="bg-BG"/>
+        </w:rPr>
+        <w:t>анимации, промяна на резолюцията и прилежащите й елементи и свързване на елементи от екрана с бизнес логика в бек-енд частта на приложението.</w:t>
+      </w:r>
     </w:p>
     <w:p>
       <w:pPr>
@@ -13763,128 +13862,127 @@
           <w:sz w:val="24"/>
           <w:lang w:val="bg-BG" w:eastAsia="bg-BG"/>
         </w:rPr>
-        <w:t xml:space="preserve">Чрез </w:t>
+        <w:t xml:space="preserve">Всеки един екран на приложението за управление на тестовете ще се дефинира в </w:t>
+      </w:r>
+      <w:r>
+        <w:rPr>
+          <w:sz w:val="24"/>
+          <w:lang w:val="bg-BG" w:eastAsia="bg-BG"/>
+        </w:rPr>
+        <w:t>самостоятелен</w:t>
+      </w:r>
+      <w:r>
+        <w:rPr>
+          <w:sz w:val="24"/>
+          <w:lang w:val="bg-BG" w:eastAsia="bg-BG"/>
+        </w:rPr>
+        <w:t xml:space="preserve"> </w:t>
       </w:r>
       <w:r>
         <w:rPr>
           <w:sz w:val="24"/>
           <w:lang w:val="en-GB" w:eastAsia="bg-BG"/>
         </w:rPr>
-        <w:t>XAML</w:t>
+        <w:t xml:space="preserve">XAML </w:t>
       </w:r>
       <w:r>
         <w:rPr>
           <w:sz w:val="24"/>
           <w:lang w:val="bg-BG" w:eastAsia="bg-BG"/>
         </w:rPr>
-        <w:t xml:space="preserve">, можем да моделираме и изобразяваме различни </w:t>
+        <w:t>файл и прилежащата към него</w:t>
       </w:r>
       <w:r>
         <w:rPr>
           <w:sz w:val="24"/>
           <w:lang w:val="en-GB" w:eastAsia="bg-BG"/>
         </w:rPr>
-        <w:t xml:space="preserve">WPF </w:t>
+        <w:t xml:space="preserve"> “code-behind”</w:t>
       </w:r>
       <w:r>
         <w:rPr>
           <w:sz w:val="24"/>
           <w:lang w:val="bg-BG" w:eastAsia="bg-BG"/>
         </w:rPr>
-        <w:t xml:space="preserve">контроли. Да създаваме </w:t>
+        <w:t>. В този файл ще дефинираме по какъв н</w:t>
       </w:r>
       <w:r>
         <w:rPr>
           <w:sz w:val="24"/>
           <w:lang w:val="bg-BG" w:eastAsia="bg-BG"/>
         </w:rPr>
-        <w:t xml:space="preserve">панели, табове, </w:t>
+        <w:t>ачин ще бъдат подредени бутони</w:t>
       </w:r>
       <w:r>
         <w:rPr>
           <w:sz w:val="24"/>
           <w:lang w:val="bg-BG" w:eastAsia="bg-BG"/>
         </w:rPr>
-        <w:t>анимации, промяна на резолюцията и прилежащите й елементи и свързване на елементи от екрана с бизнес логика в бек-енд частта на приложението.</w:t>
-      </w:r>
-    </w:p>
-    <w:p>
-      <w:pPr>
-        <w:ind w:firstLine="720"/>
+        <w:t>, полета и таблици по екрана, какви са размерите на всеки един от елементите, дали са вързани с бизнес логика или не, какво се случва когато се кликне с мишката върху тях</w:t>
+      </w:r>
+      <w:r>
         <w:rPr>
           <w:sz w:val="24"/>
           <w:lang w:val="bg-BG" w:eastAsia="bg-BG"/>
         </w:rPr>
-      </w:pPr>
+        <w:t>, кога се крият  и кога се показват</w:t>
+      </w:r>
       <w:r>
         <w:rPr>
           <w:sz w:val="24"/>
           <w:lang w:val="bg-BG" w:eastAsia="bg-BG"/>
         </w:rPr>
-        <w:t xml:space="preserve">Всеки един екран на приложението за управление на тестовете ще се дефинира в </w:t>
-      </w:r>
-      <w:r>
+        <w:t>.</w:t>
+      </w:r>
+    </w:p>
+    <w:p>
+      <w:pPr>
         <w:rPr>
           <w:sz w:val="24"/>
           <w:lang w:val="bg-BG" w:eastAsia="bg-BG"/>
         </w:rPr>
-        <w:t>самостоятелен</w:t>
-      </w:r>
+      </w:pPr>
       <w:r>
         <w:rPr>
           <w:sz w:val="24"/>
           <w:lang w:val="bg-BG" w:eastAsia="bg-BG"/>
         </w:rPr>
-        <w:t xml:space="preserve"> </w:t>
-      </w:r>
-      <w:r>
-        <w:rPr>
-          <w:sz w:val="24"/>
-          <w:lang w:val="en-GB" w:eastAsia="bg-BG"/>
-        </w:rPr>
-        <w:t xml:space="preserve">XAML </w:t>
+        <w:t xml:space="preserve">Спрямо зададените изисквания, можем да идентифицираме </w:t>
       </w:r>
       <w:r>
         <w:rPr>
           <w:sz w:val="24"/>
           <w:lang w:val="bg-BG" w:eastAsia="bg-BG"/>
         </w:rPr>
-        <w:t>файл и прилежащата към него</w:t>
-      </w:r>
-      <w:r>
-        <w:rPr>
-          <w:sz w:val="24"/>
-          <w:lang w:val="en-GB" w:eastAsia="bg-BG"/>
-        </w:rPr>
-        <w:t xml:space="preserve"> “code-behind”</w:t>
+        <w:t>4</w:t>
       </w:r>
       <w:r>
         <w:rPr>
           <w:sz w:val="24"/>
           <w:lang w:val="bg-BG" w:eastAsia="bg-BG"/>
         </w:rPr>
-        <w:t>. В този файл ще дефинираме по какъв н</w:t>
+        <w:t xml:space="preserve"> основни екрана и няколко под-прозореца нужни за предоставяне на </w:t>
       </w:r>
       <w:r>
         <w:rPr>
           <w:sz w:val="24"/>
           <w:lang w:val="bg-BG" w:eastAsia="bg-BG"/>
         </w:rPr>
-        <w:t>ачин ще бъдат подредени бутони</w:t>
+        <w:t>нужната</w:t>
       </w:r>
       <w:r>
         <w:rPr>
           <w:sz w:val="24"/>
           <w:lang w:val="bg-BG" w:eastAsia="bg-BG"/>
         </w:rPr>
-        <w:t>, полета и таблици по екрана, какви са размерите на всеки един от елементите, дали са вързани с бизнес логика или не, какво се случва когато се кликне с мишката върху тях</w:t>
+        <w:t xml:space="preserve"> функционалност</w:t>
       </w:r>
       <w:r>
         <w:rPr>
           <w:sz w:val="24"/>
           <w:lang w:val="bg-BG" w:eastAsia="bg-BG"/>
         </w:rPr>
-        <w:t>, кога се крият  и кога се показват</w:t>
+        <w:t>, без която приложението няма да е пълноценно</w:t>
       </w:r>
       <w:r>
         <w:rPr>
@@ -13897,69 +13995,14 @@
     <w:p>
       <w:pPr>
         <w:rPr>
+          <w:b/>
           <w:sz w:val="24"/>
           <w:lang w:val="bg-BG" w:eastAsia="bg-BG"/>
         </w:rPr>
       </w:pPr>
       <w:r>
         <w:rPr>
-          <w:sz w:val="24"/>
-          <w:lang w:val="bg-BG" w:eastAsia="bg-BG"/>
-        </w:rPr>
-        <w:t xml:space="preserve">Спрямо зададените изисквания, можем да идентифицираме </w:t>
-      </w:r>
-      <w:r>
-        <w:rPr>
-          <w:sz w:val="24"/>
-          <w:lang w:val="bg-BG" w:eastAsia="bg-BG"/>
-        </w:rPr>
-        <w:t>4</w:t>
-      </w:r>
-      <w:r>
-        <w:rPr>
-          <w:sz w:val="24"/>
-          <w:lang w:val="bg-BG" w:eastAsia="bg-BG"/>
-        </w:rPr>
-        <w:t xml:space="preserve"> основни екрана и няколко под-прозореца нужни за предоставяне на </w:t>
-      </w:r>
-      <w:r>
-        <w:rPr>
-          <w:sz w:val="24"/>
-          <w:lang w:val="bg-BG" w:eastAsia="bg-BG"/>
-        </w:rPr>
-        <w:t>нужната</w:t>
-      </w:r>
-      <w:r>
-        <w:rPr>
-          <w:sz w:val="24"/>
-          <w:lang w:val="bg-BG" w:eastAsia="bg-BG"/>
-        </w:rPr>
-        <w:t xml:space="preserve"> функционалност</w:t>
-      </w:r>
-      <w:r>
-        <w:rPr>
-          <w:sz w:val="24"/>
-          <w:lang w:val="bg-BG" w:eastAsia="bg-BG"/>
-        </w:rPr>
-        <w:t>, без която приложението няма да е пълноценно</w:t>
-      </w:r>
-      <w:r>
-        <w:rPr>
-          <w:sz w:val="24"/>
-          <w:lang w:val="bg-BG" w:eastAsia="bg-BG"/>
-        </w:rPr>
-        <w:t>.</w:t>
-      </w:r>
-    </w:p>
-    <w:p>
-      <w:pPr>
-        <w:rPr>
-          <w:sz w:val="24"/>
-          <w:lang w:val="bg-BG" w:eastAsia="bg-BG"/>
-        </w:rPr>
-      </w:pPr>
-      <w:r>
-        <w:rPr>
+          <w:b/>
           <w:sz w:val="24"/>
           <w:lang w:val="bg-BG" w:eastAsia="bg-BG"/>
         </w:rPr>
@@ -14020,6 +14063,13 @@
         </w:rPr>
         <w:t>От този екран трябва да са видими всички други екрана (в бар с навигация) за които потребителя не е нужно да е влязъл в системата или да има каквито и да било права.</w:t>
       </w:r>
+      <w:r>
+        <w:rPr>
+          <w:sz w:val="24"/>
+          <w:lang w:val="bg-BG" w:eastAsia="bg-BG"/>
+        </w:rPr>
+        <w:br/>
+      </w:r>
     </w:p>
     <w:p>
       <w:pPr>
@@ -14201,6 +14251,13 @@
         </w:rPr>
         <w:t xml:space="preserve"> проекти, функционалност и тестови сценарии.</w:t>
       </w:r>
+      <w:r>
+        <w:rPr>
+          <w:sz w:val="24"/>
+          <w:lang w:val="en-GB" w:eastAsia="bg-BG"/>
+        </w:rPr>
+        <w:br/>
+      </w:r>
     </w:p>
     <w:p>
       <w:pPr>
@@ -14214,164 +14271,591 @@
           <w:lang w:val="bg-BG" w:eastAsia="bg-BG"/>
         </w:rPr>
       </w:pPr>
+      <w:r>
+        <w:rPr>
+          <w:sz w:val="24"/>
+          <w:lang w:val="bg-BG" w:eastAsia="bg-BG"/>
+        </w:rPr>
+        <w:t>След избиране на „Тестови рън“</w:t>
+      </w:r>
+      <w:r>
+        <w:rPr>
+          <w:sz w:val="24"/>
+          <w:lang w:val="bg-BG" w:eastAsia="bg-BG"/>
+        </w:rPr>
+        <w:t xml:space="preserve"> потребителя трябва да бъде препратен</w:t>
+      </w:r>
+      <w:r>
+        <w:rPr>
+          <w:sz w:val="24"/>
+          <w:lang w:val="bg-BG" w:eastAsia="bg-BG"/>
+        </w:rPr>
+        <w:t xml:space="preserve"> към отделен екран, където са съхранени всички създадени и/или изпълнени тестови рънове.</w:t>
+      </w:r>
+      <w:r>
+        <w:rPr>
+          <w:sz w:val="24"/>
+          <w:lang w:val="bg-BG" w:eastAsia="bg-BG"/>
+        </w:rPr>
+        <w:t xml:space="preserve"> От този екран може да създаде</w:t>
+      </w:r>
+      <w:r>
+        <w:rPr>
+          <w:sz w:val="24"/>
+          <w:lang w:val="bg-BG" w:eastAsia="bg-BG"/>
+        </w:rPr>
+        <w:t xml:space="preserve"> нов рън и</w:t>
+      </w:r>
+      <w:r>
+        <w:rPr>
+          <w:sz w:val="24"/>
+          <w:lang w:val="bg-BG" w:eastAsia="bg-BG"/>
+        </w:rPr>
+        <w:t>/или</w:t>
+      </w:r>
+      <w:r>
+        <w:rPr>
+          <w:sz w:val="24"/>
+          <w:lang w:val="bg-BG" w:eastAsia="bg-BG"/>
+        </w:rPr>
+        <w:t xml:space="preserve"> да добав</w:t>
+      </w:r>
+      <w:r>
+        <w:rPr>
+          <w:sz w:val="24"/>
+          <w:lang w:val="bg-BG" w:eastAsia="bg-BG"/>
+        </w:rPr>
+        <w:t>и</w:t>
+      </w:r>
+      <w:r>
+        <w:rPr>
+          <w:sz w:val="24"/>
+          <w:lang w:val="bg-BG" w:eastAsia="bg-BG"/>
+        </w:rPr>
+        <w:t xml:space="preserve"> тестови сценарии към него посредством поп-ъп прозорец. От същия екран може</w:t>
+      </w:r>
+      <w:r>
+        <w:rPr>
+          <w:sz w:val="24"/>
+          <w:lang w:val="bg-BG" w:eastAsia="bg-BG"/>
+        </w:rPr>
+        <w:t xml:space="preserve"> да избере да стартира други (вече създадени)</w:t>
+      </w:r>
+      <w:r>
+        <w:rPr>
+          <w:sz w:val="24"/>
+          <w:lang w:val="bg-BG" w:eastAsia="bg-BG"/>
+        </w:rPr>
+        <w:t xml:space="preserve"> тестови рънове, като в този случай се отваря нов поп-ъп прозорец, където всички тестови сценарии, ще мога</w:t>
+      </w:r>
+      <w:r>
+        <w:rPr>
+          <w:sz w:val="24"/>
+          <w:lang w:val="bg-BG" w:eastAsia="bg-BG"/>
+        </w:rPr>
+        <w:t>т</w:t>
+      </w:r>
+      <w:r>
+        <w:rPr>
+          <w:sz w:val="24"/>
+          <w:lang w:val="bg-BG" w:eastAsia="bg-BG"/>
+        </w:rPr>
+        <w:t xml:space="preserve"> да се изпълнят индивидуално </w:t>
+      </w:r>
+      <w:r>
+        <w:rPr>
+          <w:sz w:val="24"/>
+          <w:lang w:val="bg-BG" w:eastAsia="bg-BG"/>
+        </w:rPr>
+        <w:t xml:space="preserve">с </w:t>
+      </w:r>
+      <w:r>
+        <w:rPr>
+          <w:sz w:val="24"/>
+          <w:lang w:val="bg-BG" w:eastAsia="bg-BG"/>
+        </w:rPr>
+        <w:t xml:space="preserve"> прилежащият към резултата от изпълението статус.</w:t>
+      </w:r>
+    </w:p>
+    <w:p>
+      <w:pPr>
+        <w:ind w:firstLine="720"/>
+        <w:rPr>
+          <w:sz w:val="24"/>
+          <w:lang w:val="en-GB" w:eastAsia="bg-BG"/>
+        </w:rPr>
+      </w:pPr>
+    </w:p>
+    <w:p>
+      <w:pPr>
+        <w:ind w:firstLine="720"/>
+        <w:rPr>
+          <w:sz w:val="24"/>
+          <w:lang w:val="en-GB" w:eastAsia="bg-BG"/>
+        </w:rPr>
+      </w:pPr>
+    </w:p>
+    <w:p>
+      <w:pPr>
+        <w:pStyle w:val="Heading3"/>
+      </w:pPr>
+    </w:p>
+    <w:p>
+      <w:pPr>
+        <w:pStyle w:val="Heading3"/>
+      </w:pPr>
+      <w:r>
+        <w:t>Бизнес слой</w:t>
+      </w:r>
+    </w:p>
+    <w:p>
+      <w:pPr>
+        <w:rPr>
+          <w:lang w:val="en-GB" w:eastAsia="bg-BG"/>
+        </w:rPr>
+      </w:pPr>
+    </w:p>
+    <w:p>
+      <w:pPr>
+        <w:ind w:firstLine="720"/>
+        <w:rPr>
+          <w:sz w:val="24"/>
+          <w:lang w:val="en-GB" w:eastAsia="bg-BG"/>
+        </w:rPr>
+      </w:pPr>
+      <w:r>
+        <w:rPr>
+          <w:sz w:val="24"/>
+          <w:lang w:val="en-GB" w:eastAsia="bg-BG"/>
+        </w:rPr>
+        <w:t xml:space="preserve">Windows Presentation Foundation (WPF) е графична подсистема на Microsoft за рендиране на потребителски интерфейси в базирани на Windows приложения. WPF, известен преди като "Avalon", първоначално </w:t>
+      </w:r>
+      <w:r>
+        <w:rPr>
+          <w:sz w:val="24"/>
+          <w:lang w:val="bg-BG" w:eastAsia="bg-BG"/>
+        </w:rPr>
+        <w:t>е пуснат</w:t>
+      </w:r>
+      <w:r>
+        <w:rPr>
+          <w:sz w:val="24"/>
+          <w:lang w:val="en-GB" w:eastAsia="bg-BG"/>
+        </w:rPr>
+        <w:t xml:space="preserve"> като част от .NET Framework 3.0 през 2006 г. </w:t>
+      </w:r>
+      <w:r>
+        <w:rPr>
+          <w:sz w:val="24"/>
+          <w:lang w:val="bg-BG" w:eastAsia="bg-BG"/>
+        </w:rPr>
+        <w:t xml:space="preserve">Използвайки </w:t>
+      </w:r>
+      <w:r>
+        <w:rPr>
+          <w:sz w:val="24"/>
+          <w:lang w:val="bg-BG" w:eastAsia="bg-BG"/>
+        </w:rPr>
+        <w:t>иновативната за тази година технология на</w:t>
+      </w:r>
+      <w:r>
+        <w:rPr>
+          <w:sz w:val="24"/>
+          <w:lang w:val="en-GB" w:eastAsia="bg-BG"/>
+        </w:rPr>
+        <w:t xml:space="preserve"> DirectX</w:t>
+      </w:r>
+      <w:r>
+        <w:rPr>
+          <w:sz w:val="24"/>
+          <w:lang w:val="bg-BG" w:eastAsia="bg-BG"/>
+        </w:rPr>
+        <w:t xml:space="preserve"> за рендериране на потребителският интефейс</w:t>
+      </w:r>
+      <w:r>
+        <w:rPr>
+          <w:sz w:val="24"/>
+          <w:lang w:val="en-GB" w:eastAsia="bg-BG"/>
+        </w:rPr>
+        <w:t xml:space="preserve">. </w:t>
+      </w:r>
+    </w:p>
+    <w:p>
+      <w:pPr>
+        <w:rPr>
+          <w:sz w:val="24"/>
+          <w:lang w:val="en-GB" w:eastAsia="bg-BG"/>
+        </w:rPr>
+      </w:pPr>
+      <w:r>
+        <w:rPr>
+          <w:sz w:val="24"/>
+          <w:lang w:val="en-GB" w:eastAsia="bg-BG"/>
+        </w:rPr>
+        <w:t xml:space="preserve">WPF </w:t>
+      </w:r>
+      <w:r>
+        <w:rPr>
+          <w:sz w:val="24"/>
+          <w:lang w:val="bg-BG" w:eastAsia="bg-BG"/>
+        </w:rPr>
+        <w:t xml:space="preserve">предоставя </w:t>
+      </w:r>
+      <w:r>
+        <w:rPr>
+          <w:sz w:val="24"/>
+          <w:lang w:val="en-GB" w:eastAsia="bg-BG"/>
+        </w:rPr>
+        <w:t xml:space="preserve">постоянен програмен модел за изграждане на приложения и разделя потребителския интерфейс от бизнес логиката. </w:t>
+      </w:r>
+      <w:r>
+        <w:rPr>
+          <w:sz w:val="24"/>
+          <w:lang w:val="bg-BG" w:eastAsia="bg-BG"/>
+        </w:rPr>
+        <w:t>Моделът може да бъде опреличен на</w:t>
+      </w:r>
+      <w:r>
+        <w:rPr>
+          <w:sz w:val="24"/>
+          <w:lang w:val="en-GB" w:eastAsia="bg-BG"/>
+        </w:rPr>
+        <w:t xml:space="preserve"> XML-ориентирани обектни модели, като</w:t>
+      </w:r>
+      <w:r>
+        <w:rPr>
+          <w:sz w:val="24"/>
+          <w:lang w:val="en-GB" w:eastAsia="bg-BG"/>
+        </w:rPr>
+        <w:t xml:space="preserve"> тези, изпълнявани в XUL и SVG.</w:t>
+      </w:r>
+    </w:p>
+    <w:p>
+      <w:pPr>
+        <w:rPr>
+          <w:sz w:val="24"/>
+          <w:lang w:val="en-GB" w:eastAsia="bg-BG"/>
+        </w:rPr>
+      </w:pPr>
+      <w:r>
+        <w:rPr>
+          <w:sz w:val="24"/>
+          <w:lang w:val="bg-BG" w:eastAsia="bg-BG"/>
+        </w:rPr>
+        <w:t xml:space="preserve">Както е обяснено в „презентационният слой“, </w:t>
+      </w:r>
+      <w:r>
+        <w:rPr>
+          <w:sz w:val="24"/>
+          <w:lang w:val="en-GB" w:eastAsia="bg-BG"/>
+        </w:rPr>
+        <w:t xml:space="preserve">WPF използва XAML, базиран на XML език, за дефиниране и свързване на различни елементи на интерфейса. WPF приложенията могат да бъдат </w:t>
+      </w:r>
+      <w:r>
+        <w:rPr>
+          <w:sz w:val="24"/>
+          <w:lang w:val="bg-BG" w:eastAsia="bg-BG"/>
+        </w:rPr>
+        <w:t>използвани</w:t>
+      </w:r>
+      <w:r>
+        <w:rPr>
+          <w:sz w:val="24"/>
+          <w:lang w:val="en-GB" w:eastAsia="bg-BG"/>
+        </w:rPr>
+        <w:t xml:space="preserve"> като самостоятелни програми за настолни компютри или </w:t>
+      </w:r>
+      <w:r>
+        <w:rPr>
+          <w:sz w:val="24"/>
+          <w:lang w:val="bg-BG" w:eastAsia="bg-BG"/>
+        </w:rPr>
+        <w:t>да бъдат „</w:t>
+      </w:r>
+      <w:r>
+        <w:rPr>
+          <w:sz w:val="24"/>
+          <w:lang w:val="en-GB" w:eastAsia="bg-BG"/>
+        </w:rPr>
+        <w:t>хоствани</w:t>
+      </w:r>
+      <w:r>
+        <w:rPr>
+          <w:sz w:val="24"/>
+          <w:lang w:val="bg-BG" w:eastAsia="bg-BG"/>
+        </w:rPr>
+        <w:t>“</w:t>
+      </w:r>
+      <w:r>
+        <w:rPr>
+          <w:sz w:val="24"/>
+          <w:lang w:val="en-GB" w:eastAsia="bg-BG"/>
+        </w:rPr>
+        <w:t xml:space="preserve"> ка</w:t>
+      </w:r>
+      <w:r>
+        <w:rPr>
+          <w:sz w:val="24"/>
+          <w:lang w:val="en-GB" w:eastAsia="bg-BG"/>
+        </w:rPr>
+        <w:t>то вградени</w:t>
+      </w:r>
+      <w:r>
+        <w:rPr>
+          <w:sz w:val="24"/>
+          <w:lang w:val="en-GB" w:eastAsia="bg-BG"/>
+        </w:rPr>
+        <w:t xml:space="preserve"> обект</w:t>
+      </w:r>
+      <w:r>
+        <w:rPr>
+          <w:sz w:val="24"/>
+          <w:lang w:val="bg-BG" w:eastAsia="bg-BG"/>
+        </w:rPr>
+        <w:t>и</w:t>
+      </w:r>
+      <w:r>
+        <w:rPr>
+          <w:sz w:val="24"/>
+          <w:lang w:val="en-GB" w:eastAsia="bg-BG"/>
+        </w:rPr>
+        <w:t xml:space="preserve"> в </w:t>
+      </w:r>
+      <w:r>
+        <w:rPr>
+          <w:sz w:val="24"/>
+          <w:lang w:val="bg-BG" w:eastAsia="bg-BG"/>
+        </w:rPr>
+        <w:t xml:space="preserve">някой </w:t>
+      </w:r>
+      <w:r>
+        <w:rPr>
+          <w:sz w:val="24"/>
+          <w:lang w:val="en-GB" w:eastAsia="bg-BG"/>
+        </w:rPr>
+        <w:t>уебсайт. WPF има за цел да обедини множество общи елементи на потребит</w:t>
+      </w:r>
+      <w:r>
+        <w:rPr>
+          <w:sz w:val="24"/>
+          <w:lang w:val="en-GB" w:eastAsia="bg-BG"/>
+        </w:rPr>
+        <w:t xml:space="preserve">елския интерфейс, като например: </w:t>
+      </w:r>
+      <w:r>
+        <w:rPr>
+          <w:sz w:val="24"/>
+          <w:lang w:val="en-GB" w:eastAsia="bg-BG"/>
+        </w:rPr>
+        <w:t>2D / 3D рендиране, фиксирани и адаптивни документи, типография, векторни графики, анимация по време на изпълнение и предварително зададени носители. Тези елементи могат да бъдат свързани и манипулирани въз основа на различни събития</w:t>
+      </w:r>
+      <w:r>
+        <w:rPr>
+          <w:sz w:val="24"/>
+          <w:lang w:val="bg-BG" w:eastAsia="bg-BG"/>
+        </w:rPr>
+        <w:t xml:space="preserve"> (евенти)</w:t>
+      </w:r>
+      <w:r>
+        <w:rPr>
+          <w:sz w:val="24"/>
+          <w:lang w:val="en-GB" w:eastAsia="bg-BG"/>
+        </w:rPr>
+        <w:t>, потребителски взаимодействия и</w:t>
+      </w:r>
+      <w:r>
+        <w:rPr>
+          <w:sz w:val="24"/>
+          <w:lang w:val="bg-BG" w:eastAsia="bg-BG"/>
+        </w:rPr>
+        <w:t>/или да бъдат</w:t>
+      </w:r>
+      <w:r>
+        <w:rPr>
+          <w:sz w:val="24"/>
+          <w:lang w:val="en-GB" w:eastAsia="bg-BG"/>
+        </w:rPr>
+        <w:t xml:space="preserve"> </w:t>
+      </w:r>
+      <w:r>
+        <w:rPr>
+          <w:sz w:val="24"/>
+          <w:lang w:val="bg-BG" w:eastAsia="bg-BG"/>
+        </w:rPr>
+        <w:t xml:space="preserve">свързвани с </w:t>
+      </w:r>
+      <w:r>
+        <w:rPr>
+          <w:sz w:val="24"/>
+          <w:lang w:val="en-GB" w:eastAsia="bg-BG"/>
+        </w:rPr>
+        <w:t>данни</w:t>
+      </w:r>
+      <w:r>
+        <w:rPr>
+          <w:sz w:val="24"/>
+          <w:lang w:val="bg-BG" w:eastAsia="bg-BG"/>
+        </w:rPr>
+        <w:t xml:space="preserve"> в реално време</w:t>
+      </w:r>
+      <w:r>
+        <w:rPr>
+          <w:sz w:val="24"/>
+          <w:lang w:val="en-GB" w:eastAsia="bg-BG"/>
+        </w:rPr>
+        <w:t>.</w:t>
+      </w:r>
+    </w:p>
+    <w:p>
+      <w:pPr>
+        <w:rPr>
+          <w:sz w:val="24"/>
+          <w:lang w:val="en-GB" w:eastAsia="bg-BG"/>
+        </w:rPr>
+      </w:pPr>
+      <w:r>
+        <w:rPr>
+          <w:sz w:val="24"/>
+          <w:lang w:val="en-GB" w:eastAsia="bg-BG"/>
+        </w:rPr>
+        <w:t>WPF runtime библиотеките</w:t>
+      </w:r>
+      <w:r>
+        <w:rPr>
+          <w:sz w:val="24"/>
+          <w:lang w:val="bg-BG" w:eastAsia="bg-BG"/>
+        </w:rPr>
+        <w:t>, от своя страна,</w:t>
+      </w:r>
+      <w:r>
+        <w:rPr>
+          <w:sz w:val="24"/>
+          <w:lang w:val="en-GB" w:eastAsia="bg-BG"/>
+        </w:rPr>
+        <w:t xml:space="preserve"> са включени във всички версии на Microsoft Windows от Windows Vista и Windows Server 2008</w:t>
+      </w:r>
+      <w:r>
+        <w:rPr>
+          <w:sz w:val="24"/>
+          <w:lang w:val="bg-BG" w:eastAsia="bg-BG"/>
+        </w:rPr>
+        <w:t xml:space="preserve"> към днешно време</w:t>
+      </w:r>
+      <w:r>
+        <w:rPr>
+          <w:sz w:val="24"/>
+          <w:lang w:val="en-GB" w:eastAsia="bg-BG"/>
+        </w:rPr>
+        <w:t>. Потребителите на Windows XP SP2 / SP3 и Windows Server 2003 могат по желание да инст</w:t>
+      </w:r>
+      <w:r>
+        <w:rPr>
+          <w:sz w:val="24"/>
+          <w:lang w:val="en-GB" w:eastAsia="bg-BG"/>
+        </w:rPr>
+        <w:t>алират необходимите библиотеки</w:t>
+      </w:r>
+      <w:r>
+        <w:rPr>
+          <w:sz w:val="24"/>
+          <w:lang w:val="bg-BG" w:eastAsia="bg-BG"/>
+        </w:rPr>
+        <w:t xml:space="preserve"> (посредством </w:t>
+      </w:r>
+      <w:r>
+        <w:rPr>
+          <w:sz w:val="24"/>
+          <w:lang w:val="en-GB" w:eastAsia="bg-BG"/>
+        </w:rPr>
+        <w:t>.NET</w:t>
+      </w:r>
+      <w:r>
+        <w:rPr>
+          <w:sz w:val="24"/>
+          <w:lang w:val="bg-BG" w:eastAsia="bg-BG"/>
+        </w:rPr>
+        <w:t xml:space="preserve"> фреймуърк с подходяща версия)</w:t>
+      </w:r>
+      <w:r>
+        <w:rPr>
+          <w:sz w:val="24"/>
+          <w:lang w:val="en-GB" w:eastAsia="bg-BG"/>
+        </w:rPr>
+        <w:t>.</w:t>
+      </w:r>
+    </w:p>
+    <w:p>
+      <w:pPr>
+        <w:rPr>
+          <w:sz w:val="24"/>
+          <w:lang w:val="en-GB" w:eastAsia="bg-BG"/>
+        </w:rPr>
+      </w:pPr>
+      <w:r>
+        <w:rPr>
+          <w:sz w:val="24"/>
+          <w:lang w:val="en-GB" w:eastAsia="bg-BG"/>
+        </w:rPr>
+        <w:t>WPF</w:t>
+      </w:r>
+      <w:r>
+        <w:rPr>
+          <w:sz w:val="24"/>
+          <w:lang w:val="bg-BG" w:eastAsia="bg-BG"/>
+        </w:rPr>
+        <w:t xml:space="preserve"> се използва и в </w:t>
+      </w:r>
+      <w:r>
+        <w:rPr>
+          <w:sz w:val="24"/>
+          <w:lang w:val="en-GB" w:eastAsia="bg-BG"/>
+        </w:rPr>
+        <w:t>Microsoft Silverlight</w:t>
+      </w:r>
+      <w:r>
+        <w:rPr>
+          <w:sz w:val="24"/>
+          <w:lang w:val="bg-BG" w:eastAsia="bg-BG"/>
+        </w:rPr>
+        <w:t>, който от своя страна</w:t>
+      </w:r>
+      <w:r>
+        <w:rPr>
+          <w:sz w:val="24"/>
+          <w:lang w:val="en-GB" w:eastAsia="bg-BG"/>
+        </w:rPr>
+        <w:t xml:space="preserve"> предостав</w:t>
+      </w:r>
+      <w:r>
+        <w:rPr>
+          <w:sz w:val="24"/>
+          <w:lang w:val="bg-BG" w:eastAsia="bg-BG"/>
+        </w:rPr>
+        <w:t>я</w:t>
+      </w:r>
+      <w:r>
+        <w:rPr>
+          <w:sz w:val="24"/>
+          <w:lang w:val="en-GB" w:eastAsia="bg-BG"/>
+        </w:rPr>
+        <w:t xml:space="preserve"> функционалност, която е предимно подмножество от WPF</w:t>
+      </w:r>
+      <w:r>
+        <w:rPr>
+          <w:sz w:val="24"/>
+          <w:lang w:val="bg-BG" w:eastAsia="bg-BG"/>
+        </w:rPr>
+        <w:t xml:space="preserve"> контролите и модела на изграждане на приложението</w:t>
+      </w:r>
+      <w:r>
+        <w:rPr>
+          <w:sz w:val="24"/>
+          <w:lang w:val="en-GB" w:eastAsia="bg-BG"/>
+        </w:rPr>
+        <w:t xml:space="preserve">, за да осигури вграден уеб контроли, сравними с Adobe Flash. </w:t>
+      </w:r>
       <w:bookmarkStart w:id="25" w:name="_GoBack"/>
-      <w:r>
-        <w:rPr>
-          <w:sz w:val="24"/>
-          <w:lang w:val="bg-BG" w:eastAsia="bg-BG"/>
-        </w:rPr>
-        <w:t>След избиране на „Тестови рън“</w:t>
-      </w:r>
-      <w:r>
-        <w:rPr>
-          <w:sz w:val="24"/>
-          <w:lang w:val="bg-BG" w:eastAsia="bg-BG"/>
-        </w:rPr>
-        <w:t xml:space="preserve"> потребителя трябва да бъде препратен</w:t>
-      </w:r>
-      <w:r>
-        <w:rPr>
-          <w:sz w:val="24"/>
-          <w:lang w:val="bg-BG" w:eastAsia="bg-BG"/>
-        </w:rPr>
-        <w:t xml:space="preserve"> към отделен екран, където са съхранени всички създадени и/или изпълнени тестови рънове.</w:t>
-      </w:r>
-      <w:r>
-        <w:rPr>
-          <w:sz w:val="24"/>
-          <w:lang w:val="bg-BG" w:eastAsia="bg-BG"/>
-        </w:rPr>
-        <w:t xml:space="preserve"> </w:t>
-      </w:r>
       <w:bookmarkEnd w:id="25"/>
-      <w:r>
-        <w:rPr>
-          <w:sz w:val="24"/>
-          <w:lang w:val="bg-BG" w:eastAsia="bg-BG"/>
-        </w:rPr>
-        <w:t>От този екран може да създаде</w:t>
-      </w:r>
-      <w:r>
-        <w:rPr>
-          <w:sz w:val="24"/>
-          <w:lang w:val="bg-BG" w:eastAsia="bg-BG"/>
-        </w:rPr>
-        <w:t xml:space="preserve"> нов рън и</w:t>
-      </w:r>
-      <w:r>
-        <w:rPr>
-          <w:sz w:val="24"/>
-          <w:lang w:val="bg-BG" w:eastAsia="bg-BG"/>
-        </w:rPr>
-        <w:t>/или</w:t>
-      </w:r>
-      <w:r>
-        <w:rPr>
-          <w:sz w:val="24"/>
-          <w:lang w:val="bg-BG" w:eastAsia="bg-BG"/>
-        </w:rPr>
-        <w:t xml:space="preserve"> да добав</w:t>
-      </w:r>
-      <w:r>
-        <w:rPr>
-          <w:sz w:val="24"/>
-          <w:lang w:val="bg-BG" w:eastAsia="bg-BG"/>
-        </w:rPr>
-        <w:t>и</w:t>
-      </w:r>
-      <w:r>
-        <w:rPr>
-          <w:sz w:val="24"/>
-          <w:lang w:val="bg-BG" w:eastAsia="bg-BG"/>
-        </w:rPr>
-        <w:t xml:space="preserve"> тестови сценарии към него посредством поп-ъп прозорец. От същия екран може</w:t>
-      </w:r>
-      <w:r>
-        <w:rPr>
-          <w:sz w:val="24"/>
-          <w:lang w:val="bg-BG" w:eastAsia="bg-BG"/>
-        </w:rPr>
-        <w:t xml:space="preserve"> да избере да стартира други (вече създадени)</w:t>
-      </w:r>
-      <w:r>
-        <w:rPr>
-          <w:sz w:val="24"/>
-          <w:lang w:val="bg-BG" w:eastAsia="bg-BG"/>
-        </w:rPr>
-        <w:t xml:space="preserve"> тестови рънове, като в този случай се отваря нов поп-ъп прозорец, където всички тестови сценарии, ще мога</w:t>
-      </w:r>
-      <w:r>
-        <w:rPr>
-          <w:sz w:val="24"/>
-          <w:lang w:val="bg-BG" w:eastAsia="bg-BG"/>
-        </w:rPr>
-        <w:t>т</w:t>
-      </w:r>
-      <w:r>
-        <w:rPr>
-          <w:sz w:val="24"/>
-          <w:lang w:val="bg-BG" w:eastAsia="bg-BG"/>
-        </w:rPr>
-        <w:t xml:space="preserve"> да се изпълнят индивидуално </w:t>
-      </w:r>
-      <w:r>
-        <w:rPr>
-          <w:sz w:val="24"/>
-          <w:lang w:val="bg-BG" w:eastAsia="bg-BG"/>
-        </w:rPr>
-        <w:t xml:space="preserve">с </w:t>
-      </w:r>
-      <w:r>
-        <w:rPr>
-          <w:sz w:val="24"/>
-          <w:lang w:val="bg-BG" w:eastAsia="bg-BG"/>
-        </w:rPr>
-        <w:t xml:space="preserve"> прилежащият към резултата от изпълението статус.</w:t>
-      </w:r>
-    </w:p>
-    <w:p>
-      <w:pPr>
-        <w:ind w:firstLine="720"/>
-        <w:rPr>
-          <w:sz w:val="24"/>
-          <w:lang w:val="en-GB" w:eastAsia="bg-BG"/>
-        </w:rPr>
-      </w:pPr>
-    </w:p>
-    <w:p>
-      <w:pPr>
-        <w:ind w:firstLine="720"/>
-        <w:rPr>
-          <w:sz w:val="24"/>
-          <w:lang w:val="en-GB" w:eastAsia="bg-BG"/>
-        </w:rPr>
-      </w:pPr>
-    </w:p>
-    <w:p>
-      <w:pPr>
-        <w:ind w:firstLine="720"/>
-        <w:rPr>
-          <w:sz w:val="24"/>
-          <w:lang w:val="bg-BG" w:eastAsia="bg-BG"/>
-        </w:rPr>
-      </w:pPr>
-    </w:p>
-    <w:p>
-      <w:pPr>
-        <w:ind w:firstLine="720"/>
-        <w:rPr>
-          <w:sz w:val="24"/>
-          <w:lang w:val="bg-BG" w:eastAsia="bg-BG"/>
-        </w:rPr>
-      </w:pPr>
-    </w:p>
-    <w:p>
-      <w:pPr>
-        <w:rPr>
-          <w:sz w:val="24"/>
-          <w:lang w:val="bg-BG" w:eastAsia="bg-BG"/>
-        </w:rPr>
-      </w:pPr>
     </w:p>
     <w:p>
       <w:pPr>
@@ -17748,7 +18232,7 @@
 </file>
 
 <file path=customXml/itemProps1.xml><?xml version="1.0" encoding="utf-8"?>
-<ds:datastoreItem xmlns:ds="http://schemas.openxmlformats.org/officeDocument/2006/customXml" ds:itemID="{B0E930D8-5C8B-4F33-826B-5E67AFD3A07A}">
+<ds:datastoreItem xmlns:ds="http://schemas.openxmlformats.org/officeDocument/2006/customXml" ds:itemID="{16A8F24C-F955-485B-AB51-EFFEC2928585}">
   <ds:schemaRefs>
     <ds:schemaRef ds:uri="http://schemas.openxmlformats.org/officeDocument/2006/bibliography"/>
   </ds:schemaRefs>

</xml_diff>

<commit_message>
Refactoring the diploma Thesis
</commit_message>
<xml_diff>
--- a/Teza_BV_F55118.docx
+++ b/Teza_BV_F55118.docx
@@ -14506,14 +14506,21 @@
           <w:sz w:val="24"/>
           <w:lang w:val="en-GB" w:eastAsia="bg-BG"/>
         </w:rPr>
-        <w:t xml:space="preserve">постоянен програмен модел за изграждане на приложения и разделя потребителския интерфейс от бизнес логиката. </w:t>
+        <w:t xml:space="preserve">програмен модел за изграждане на приложения и разделя потребителския интерфейс от бизнес логиката. </w:t>
       </w:r>
       <w:r>
         <w:rPr>
           <w:sz w:val="24"/>
           <w:lang w:val="bg-BG" w:eastAsia="bg-BG"/>
         </w:rPr>
-        <w:t>Моделът може да бъде опреличен на</w:t>
+        <w:t xml:space="preserve">Моделът може да бъде опреличен </w:t>
+      </w:r>
+      <w:r>
+        <w:rPr>
+          <w:sz w:val="24"/>
+          <w:lang w:val="bg-BG" w:eastAsia="bg-BG"/>
+        </w:rPr>
+        <w:t>като</w:t>
       </w:r>
       <w:r>
         <w:rPr>
@@ -14532,6 +14539,7 @@
     </w:p>
     <w:p>
       <w:pPr>
+        <w:ind w:firstLine="720"/>
         <w:rPr>
           <w:sz w:val="24"/>
           <w:lang w:val="en-GB" w:eastAsia="bg-BG"/>
@@ -14787,72 +14795,712 @@
     <w:p>
       <w:pPr>
         <w:rPr>
+          <w:rFonts w:cstheme="minorHAnsi"/>
+          <w:color w:val="212121"/>
+          <w:sz w:val="24"/>
+          <w:shd w:val="clear" w:color="auto" w:fill="FFFFFF"/>
+        </w:rPr>
+      </w:pPr>
+      <w:r>
+        <w:rPr>
           <w:sz w:val="24"/>
           <w:lang w:val="en-GB" w:eastAsia="bg-BG"/>
         </w:rPr>
-      </w:pPr>
+        <w:t>WPF</w:t>
+      </w:r>
+      <w:r>
+        <w:rPr>
+          <w:sz w:val="24"/>
+          <w:lang w:val="bg-BG" w:eastAsia="bg-BG"/>
+        </w:rPr>
+        <w:t xml:space="preserve"> се използва и в </w:t>
+      </w:r>
       <w:r>
         <w:rPr>
           <w:sz w:val="24"/>
           <w:lang w:val="en-GB" w:eastAsia="bg-BG"/>
         </w:rPr>
-        <w:t>WPF</w:t>
+        <w:t>Microsoft Silverlight</w:t>
       </w:r>
       <w:r>
         <w:rPr>
           <w:sz w:val="24"/>
           <w:lang w:val="bg-BG" w:eastAsia="bg-BG"/>
         </w:rPr>
-        <w:t xml:space="preserve"> се използва и в </w:t>
+        <w:t>, който от своя страна</w:t>
       </w:r>
       <w:r>
         <w:rPr>
           <w:sz w:val="24"/>
           <w:lang w:val="en-GB" w:eastAsia="bg-BG"/>
         </w:rPr>
-        <w:t>Microsoft Silverlight</w:t>
+        <w:t xml:space="preserve"> предостав</w:t>
       </w:r>
       <w:r>
         <w:rPr>
           <w:sz w:val="24"/>
           <w:lang w:val="bg-BG" w:eastAsia="bg-BG"/>
         </w:rPr>
-        <w:t>, който от своя страна</w:t>
+        <w:t>я</w:t>
       </w:r>
       <w:r>
         <w:rPr>
           <w:sz w:val="24"/>
           <w:lang w:val="en-GB" w:eastAsia="bg-BG"/>
         </w:rPr>
-        <w:t xml:space="preserve"> предостав</w:t>
+        <w:t xml:space="preserve"> функционалност, която е предимно подмножество </w:t>
       </w:r>
       <w:r>
         <w:rPr>
           <w:sz w:val="24"/>
           <w:lang w:val="bg-BG" w:eastAsia="bg-BG"/>
         </w:rPr>
-        <w:t>я</w:t>
+        <w:t>на</w:t>
       </w:r>
       <w:r>
         <w:rPr>
           <w:sz w:val="24"/>
           <w:lang w:val="en-GB" w:eastAsia="bg-BG"/>
         </w:rPr>
-        <w:t xml:space="preserve"> функционалност, която е предимно подмножество от WPF</w:t>
+        <w:t xml:space="preserve"> WPF</w:t>
       </w:r>
       <w:r>
         <w:rPr>
           <w:sz w:val="24"/>
           <w:lang w:val="bg-BG" w:eastAsia="bg-BG"/>
         </w:rPr>
-        <w:t xml:space="preserve"> контролите и модела на изграждане на приложението</w:t>
+        <w:t xml:space="preserve"> контролите и модела на изграждане</w:t>
       </w:r>
       <w:r>
         <w:rPr>
           <w:sz w:val="24"/>
           <w:lang w:val="en-GB" w:eastAsia="bg-BG"/>
         </w:rPr>
-        <w:t xml:space="preserve">, за да осигури вграден уеб контроли, сравними с Adobe Flash. </w:t>
+        <w:t xml:space="preserve">, за да осигури </w:t>
+      </w:r>
+      <w:r>
+        <w:rPr>
+          <w:sz w:val="24"/>
+          <w:lang w:val="bg-BG" w:eastAsia="bg-BG"/>
+        </w:rPr>
+        <w:t>енкапсулиран вариант на приложението с вградени</w:t>
+      </w:r>
+      <w:r>
+        <w:rPr>
+          <w:sz w:val="24"/>
+          <w:lang w:val="en-GB" w:eastAsia="bg-BG"/>
+        </w:rPr>
+        <w:t xml:space="preserve"> уеб контроли, подобни на</w:t>
+      </w:r>
+      <w:r>
+        <w:rPr>
+          <w:sz w:val="24"/>
+          <w:lang w:val="en-GB" w:eastAsia="bg-BG"/>
+        </w:rPr>
+        <w:t xml:space="preserve"> Adobe Flash. </w:t>
+      </w:r>
+      <w:r>
+        <w:rPr>
+          <w:sz w:val="24"/>
+          <w:lang w:val="en-GB" w:eastAsia="bg-BG"/>
+        </w:rPr>
+        <w:br/>
+      </w:r>
+      <w:r>
+        <w:rPr>
+          <w:sz w:val="24"/>
+          <w:lang w:val="en-GB" w:eastAsia="bg-BG"/>
+        </w:rPr>
+        <w:br/>
+      </w:r>
+      <w:r>
+        <w:rPr>
+          <w:sz w:val="24"/>
+          <w:lang w:val="en-GB" w:eastAsia="bg-BG"/>
+        </w:rPr>
+        <w:tab/>
+        <w:t>За целите на дипломната работа, ще използваме WPF</w:t>
+      </w:r>
+      <w:r>
+        <w:rPr>
+          <w:sz w:val="24"/>
+          <w:lang w:val="bg-BG" w:eastAsia="bg-BG"/>
+        </w:rPr>
+        <w:t xml:space="preserve"> като основен фреймуърк за играждането на десктоп приложението. Като основен архитектурен модел за играждането на проекта ще използваме частично MVVM (</w:t>
+      </w:r>
+      <w:r>
+        <w:rPr>
+          <w:sz w:val="24"/>
+          <w:lang w:val="en-GB" w:eastAsia="bg-BG"/>
+        </w:rPr>
+        <w:t>Model – View – ViewModel)</w:t>
+      </w:r>
+      <w:r>
+        <w:rPr>
+          <w:sz w:val="24"/>
+          <w:lang w:val="bg-BG" w:eastAsia="bg-BG"/>
+        </w:rPr>
+        <w:t>.</w:t>
+      </w:r>
+      <w:r>
+        <w:rPr>
+          <w:sz w:val="24"/>
+          <w:lang w:val="bg-BG" w:eastAsia="bg-BG"/>
+        </w:rPr>
+        <w:br/>
+      </w:r>
+      <w:r>
+        <w:rPr>
+          <w:rFonts w:cstheme="minorHAnsi"/>
+          <w:sz w:val="24"/>
+        </w:rPr>
+        <w:br/>
+      </w:r>
+      <w:r>
+        <w:rPr>
+          <w:rFonts w:cstheme="minorHAnsi"/>
+          <w:color w:val="212121"/>
+          <w:sz w:val="24"/>
+          <w:shd w:val="clear" w:color="auto" w:fill="FFFFFF"/>
+        </w:rPr>
+        <w:t xml:space="preserve">MVVM </w:t>
+      </w:r>
+      <w:r>
+        <w:rPr>
+          <w:rFonts w:cstheme="minorHAnsi"/>
+          <w:color w:val="212121"/>
+          <w:sz w:val="24"/>
+          <w:shd w:val="clear" w:color="auto" w:fill="FFFFFF"/>
+          <w:lang w:val="bg-BG"/>
+        </w:rPr>
+        <w:t xml:space="preserve">от своя страна подпомага </w:t>
+      </w:r>
+      <w:r>
+        <w:rPr>
+          <w:rFonts w:cstheme="minorHAnsi"/>
+          <w:color w:val="212121"/>
+          <w:sz w:val="24"/>
+          <w:shd w:val="clear" w:color="auto" w:fill="FFFFFF"/>
+        </w:rPr>
+        <w:t xml:space="preserve">отделянето </w:t>
+      </w:r>
+      <w:r>
+        <w:rPr>
+          <w:rFonts w:cstheme="minorHAnsi"/>
+          <w:color w:val="212121"/>
+          <w:sz w:val="24"/>
+          <w:shd w:val="clear" w:color="auto" w:fill="FFFFFF"/>
+        </w:rPr>
+        <w:t xml:space="preserve">на графичния потребителски интерфейс чрез </w:t>
+      </w:r>
+      <w:r>
+        <w:rPr>
+          <w:rFonts w:cstheme="minorHAnsi"/>
+          <w:i/>
+          <w:color w:val="212121"/>
+          <w:sz w:val="24"/>
+          <w:shd w:val="clear" w:color="auto" w:fill="FFFFFF"/>
+        </w:rPr>
+        <w:t>markup</w:t>
+      </w:r>
+      <w:r>
+        <w:rPr>
+          <w:rFonts w:cstheme="minorHAnsi"/>
+          <w:color w:val="212121"/>
+          <w:sz w:val="24"/>
+          <w:shd w:val="clear" w:color="auto" w:fill="FFFFFF"/>
+        </w:rPr>
+        <w:t xml:space="preserve"> език или GUI код - от бизнес логиката или </w:t>
+      </w:r>
+      <w:r>
+        <w:rPr>
+          <w:rFonts w:cstheme="minorHAnsi"/>
+          <w:color w:val="212121"/>
+          <w:sz w:val="24"/>
+          <w:shd w:val="clear" w:color="auto" w:fill="FFFFFF"/>
+        </w:rPr>
+        <w:t>моделът на данните</w:t>
+      </w:r>
+      <w:r>
+        <w:rPr>
+          <w:rFonts w:cstheme="minorHAnsi"/>
+          <w:color w:val="212121"/>
+          <w:sz w:val="24"/>
+          <w:shd w:val="clear" w:color="auto" w:fill="FFFFFF"/>
+        </w:rPr>
+        <w:t xml:space="preserve">. </w:t>
+      </w:r>
+    </w:p>
+    <w:p>
+      <w:pPr>
+        <w:rPr>
+          <w:rFonts w:cstheme="minorHAnsi"/>
+          <w:color w:val="212121"/>
+          <w:sz w:val="24"/>
+          <w:shd w:val="clear" w:color="auto" w:fill="FFFFFF"/>
+        </w:rPr>
+      </w:pPr>
+    </w:p>
+    <w:p>
+      <w:pPr>
+        <w:rPr>
+          <w:rFonts w:cstheme="minorHAnsi"/>
+          <w:color w:val="212121"/>
+          <w:sz w:val="24"/>
+          <w:shd w:val="clear" w:color="auto" w:fill="FFFFFF"/>
+        </w:rPr>
+      </w:pPr>
+    </w:p>
+    <w:p>
+      <w:pPr>
+        <w:rPr>
+          <w:rFonts w:cstheme="minorHAnsi"/>
+          <w:color w:val="212121"/>
+          <w:sz w:val="24"/>
+          <w:shd w:val="clear" w:color="auto" w:fill="FFFFFF"/>
+        </w:rPr>
+      </w:pPr>
+      <w:r>
+        <w:rPr>
+          <w:rFonts w:cstheme="minorHAnsi"/>
+          <w:color w:val="212121"/>
+          <w:sz w:val="24"/>
+          <w:shd w:val="clear" w:color="auto" w:fill="FFFFFF"/>
+        </w:rPr>
+        <w:t xml:space="preserve">Моделът на </w:t>
+      </w:r>
+      <w:r>
+        <w:rPr>
+          <w:rFonts w:cstheme="minorHAnsi"/>
+          <w:color w:val="212121"/>
+          <w:sz w:val="24"/>
+          <w:shd w:val="clear" w:color="auto" w:fill="FFFFFF"/>
+          <w:lang w:val="bg-BG"/>
+        </w:rPr>
+        <w:t>презентационната част</w:t>
+      </w:r>
+      <w:r>
+        <w:rPr>
+          <w:rFonts w:cstheme="minorHAnsi"/>
+          <w:color w:val="212121"/>
+          <w:sz w:val="24"/>
+          <w:shd w:val="clear" w:color="auto" w:fill="FFFFFF"/>
+        </w:rPr>
+        <w:t xml:space="preserve"> може да</w:t>
+      </w:r>
+      <w:r>
+        <w:rPr>
+          <w:rFonts w:cstheme="minorHAnsi"/>
+          <w:color w:val="212121"/>
+          <w:sz w:val="24"/>
+          <w:shd w:val="clear" w:color="auto" w:fill="FFFFFF"/>
+          <w:lang w:val="bg-BG"/>
+        </w:rPr>
+        <w:t xml:space="preserve"> бъде</w:t>
+      </w:r>
+      <w:r>
+        <w:rPr>
+          <w:rFonts w:cstheme="minorHAnsi"/>
+          <w:color w:val="212121"/>
+          <w:sz w:val="24"/>
+          <w:shd w:val="clear" w:color="auto" w:fill="FFFFFF"/>
+        </w:rPr>
+        <w:t xml:space="preserve"> </w:t>
+      </w:r>
+      <w:r>
+        <w:rPr>
+          <w:rFonts w:cstheme="minorHAnsi"/>
+          <w:color w:val="212121"/>
+          <w:sz w:val="24"/>
+          <w:shd w:val="clear" w:color="auto" w:fill="FFFFFF"/>
+          <w:lang w:val="bg-BG"/>
+        </w:rPr>
+        <w:t>приложен като</w:t>
+      </w:r>
+      <w:r>
+        <w:rPr>
+          <w:rFonts w:cstheme="minorHAnsi"/>
+          <w:color w:val="212121"/>
+          <w:sz w:val="24"/>
+          <w:shd w:val="clear" w:color="auto" w:fill="FFFFFF"/>
+        </w:rPr>
+        <w:t xml:space="preserve"> модел</w:t>
+      </w:r>
+      <w:r>
+        <w:rPr>
+          <w:rFonts w:cstheme="minorHAnsi"/>
+          <w:color w:val="212121"/>
+          <w:sz w:val="24"/>
+          <w:shd w:val="clear" w:color="auto" w:fill="FFFFFF"/>
+        </w:rPr>
+        <w:t xml:space="preserve"> на посредник, </w:t>
+      </w:r>
+      <w:r>
+        <w:rPr>
+          <w:rFonts w:cstheme="minorHAnsi"/>
+          <w:color w:val="212121"/>
+          <w:sz w:val="24"/>
+          <w:shd w:val="clear" w:color="auto" w:fill="FFFFFF"/>
+          <w:lang w:val="bg-BG"/>
+        </w:rPr>
+        <w:t>който</w:t>
+      </w:r>
+      <w:r>
+        <w:rPr>
+          <w:rFonts w:cstheme="minorHAnsi"/>
+          <w:color w:val="212121"/>
+          <w:sz w:val="24"/>
+          <w:shd w:val="clear" w:color="auto" w:fill="FFFFFF"/>
+        </w:rPr>
+        <w:t xml:space="preserve"> организира достъпа до </w:t>
+      </w:r>
+      <w:r>
+        <w:rPr>
+          <w:rFonts w:cstheme="minorHAnsi"/>
+          <w:color w:val="212121"/>
+          <w:sz w:val="24"/>
+          <w:shd w:val="clear" w:color="auto" w:fill="FFFFFF"/>
+          <w:lang w:val="bg-BG"/>
+        </w:rPr>
+        <w:t xml:space="preserve">бизнес </w:t>
+      </w:r>
+      <w:r>
+        <w:rPr>
+          <w:rFonts w:cstheme="minorHAnsi"/>
+          <w:color w:val="212121"/>
+          <w:sz w:val="24"/>
+          <w:shd w:val="clear" w:color="auto" w:fill="FFFFFF"/>
+        </w:rPr>
+        <w:t>логиката от типа "back</w:t>
+      </w:r>
+      <w:r>
+        <w:rPr>
+          <w:rFonts w:cstheme="minorHAnsi"/>
+          <w:color w:val="212121"/>
+          <w:sz w:val="24"/>
+          <w:shd w:val="clear" w:color="auto" w:fill="FFFFFF"/>
+        </w:rPr>
+        <w:t>end"</w:t>
+      </w:r>
+      <w:r>
+        <w:rPr>
+          <w:rFonts w:cstheme="minorHAnsi"/>
+          <w:color w:val="212121"/>
+          <w:sz w:val="24"/>
+          <w:shd w:val="clear" w:color="auto" w:fill="FFFFFF"/>
+        </w:rPr>
+        <w:t>. MVVM</w:t>
+      </w:r>
+      <w:r>
+        <w:rPr>
+          <w:rFonts w:cstheme="minorHAnsi"/>
+          <w:color w:val="212121"/>
+          <w:sz w:val="24"/>
+          <w:shd w:val="clear" w:color="auto" w:fill="FFFFFF"/>
+        </w:rPr>
+        <w:t xml:space="preserve"> е реално</w:t>
+      </w:r>
+      <w:r>
+        <w:rPr>
+          <w:rFonts w:cstheme="minorHAnsi"/>
+          <w:color w:val="212121"/>
+          <w:sz w:val="24"/>
+          <w:shd w:val="clear" w:color="auto" w:fill="FFFFFF"/>
+          <w:lang w:val="bg-BG"/>
+        </w:rPr>
+        <w:t xml:space="preserve"> различна</w:t>
+      </w:r>
+      <w:r>
+        <w:rPr>
+          <w:rFonts w:cstheme="minorHAnsi"/>
+          <w:color w:val="212121"/>
+          <w:sz w:val="24"/>
+          <w:shd w:val="clear" w:color="auto" w:fill="FFFFFF"/>
+        </w:rPr>
+        <w:t xml:space="preserve"> форма на </w:t>
+      </w:r>
+      <w:r>
+        <w:rPr>
+          <w:rFonts w:cstheme="minorHAnsi"/>
+          <w:color w:val="212121"/>
+          <w:sz w:val="24"/>
+          <w:shd w:val="clear" w:color="auto" w:fill="FFFFFF"/>
+        </w:rPr>
+        <w:t>модела за представяне на Martin Fowler</w:t>
+      </w:r>
+      <w:r>
+        <w:rPr>
+          <w:rFonts w:cstheme="minorHAnsi"/>
+          <w:color w:val="212121"/>
+          <w:sz w:val="24"/>
+          <w:shd w:val="clear" w:color="auto" w:fill="FFFFFF"/>
+          <w:lang w:val="bg-BG"/>
+        </w:rPr>
+        <w:t xml:space="preserve"> (</w:t>
+      </w:r>
+      <w:r>
+        <w:rPr>
+          <w:rFonts w:cstheme="minorHAnsi"/>
+          <w:color w:val="212121"/>
+          <w:sz w:val="24"/>
+          <w:shd w:val="clear" w:color="auto" w:fill="FFFFFF"/>
+          <w:lang w:val="en-GB"/>
+        </w:rPr>
+        <w:t>Martin Fowler’s Presentation model)</w:t>
+      </w:r>
+      <w:r>
+        <w:rPr>
+          <w:rFonts w:cstheme="minorHAnsi"/>
+          <w:color w:val="212121"/>
+          <w:sz w:val="24"/>
+          <w:shd w:val="clear" w:color="auto" w:fill="FFFFFF"/>
+        </w:rPr>
+        <w:t xml:space="preserve">. MVVM абстрахира </w:t>
+      </w:r>
+      <w:r>
+        <w:rPr>
+          <w:rFonts w:cstheme="minorHAnsi"/>
+          <w:color w:val="212121"/>
+          <w:sz w:val="24"/>
+          <w:shd w:val="clear" w:color="auto" w:fill="FFFFFF"/>
+          <w:lang w:val="bg-BG"/>
+        </w:rPr>
+        <w:t>дефиницията</w:t>
+      </w:r>
+      <w:r>
+        <w:rPr>
+          <w:rFonts w:cstheme="minorHAnsi"/>
+          <w:color w:val="212121"/>
+          <w:sz w:val="24"/>
+          <w:shd w:val="clear" w:color="auto" w:fill="FFFFFF"/>
+        </w:rPr>
+        <w:t xml:space="preserve"> и </w:t>
+      </w:r>
+      <w:r>
+        <w:rPr>
+          <w:rFonts w:cstheme="minorHAnsi"/>
+          <w:color w:val="212121"/>
+          <w:sz w:val="24"/>
+          <w:shd w:val="clear" w:color="auto" w:fill="FFFFFF"/>
+          <w:lang w:val="bg-BG"/>
+        </w:rPr>
+        <w:t>логиката</w:t>
+      </w:r>
+      <w:r>
+        <w:rPr>
+          <w:rFonts w:cstheme="minorHAnsi"/>
+          <w:color w:val="212121"/>
+          <w:sz w:val="24"/>
+          <w:shd w:val="clear" w:color="auto" w:fill="FFFFFF"/>
+        </w:rPr>
+        <w:t xml:space="preserve"> на </w:t>
+      </w:r>
+      <w:r>
+        <w:rPr>
+          <w:rFonts w:cstheme="minorHAnsi"/>
+          <w:color w:val="212121"/>
+          <w:sz w:val="24"/>
+          <w:shd w:val="clear" w:color="auto" w:fill="FFFFFF"/>
+          <w:lang w:val="bg-BG"/>
+        </w:rPr>
+        <w:t>визуалната част</w:t>
+      </w:r>
+      <w:r>
+        <w:rPr>
+          <w:rFonts w:cstheme="minorHAnsi"/>
+          <w:color w:val="212121"/>
+          <w:sz w:val="24"/>
+          <w:shd w:val="clear" w:color="auto" w:fill="FFFFFF"/>
+        </w:rPr>
+        <w:t>,</w:t>
+      </w:r>
+      <w:r>
+        <w:rPr>
+          <w:rFonts w:cstheme="minorHAnsi"/>
+          <w:color w:val="212121"/>
+          <w:sz w:val="24"/>
+          <w:shd w:val="clear" w:color="auto" w:fill="FFFFFF"/>
+          <w:lang w:val="bg-BG"/>
+        </w:rPr>
+        <w:t xml:space="preserve"> по начин </w:t>
+      </w:r>
+      <w:r>
+        <w:rPr>
+          <w:rFonts w:cstheme="minorHAnsi"/>
+          <w:color w:val="212121"/>
+          <w:sz w:val="24"/>
+          <w:shd w:val="clear" w:color="auto" w:fill="FFFFFF"/>
+        </w:rPr>
+        <w:t xml:space="preserve">който не зависи от конкретна платформа на потребителския интерфейс. </w:t>
+      </w:r>
+    </w:p>
+    <w:p>
+      <w:pPr>
+        <w:rPr>
+          <w:rFonts w:cstheme="minorHAnsi"/>
+          <w:color w:val="212121"/>
+          <w:sz w:val="24"/>
+          <w:shd w:val="clear" w:color="auto" w:fill="FFFFFF"/>
+        </w:rPr>
+      </w:pPr>
+      <w:r>
+        <w:rPr>
+          <w:rFonts w:cstheme="minorHAnsi"/>
+          <w:color w:val="212121"/>
+          <w:sz w:val="24"/>
+          <w:shd w:val="clear" w:color="auto" w:fill="FFFFFF"/>
+        </w:rPr>
+        <w:t>MVVM е изобретен от архитектите на Microsoft</w:t>
+      </w:r>
+      <w:r>
+        <w:rPr>
+          <w:rFonts w:cstheme="minorHAnsi"/>
+          <w:color w:val="212121"/>
+          <w:sz w:val="24"/>
+          <w:shd w:val="clear" w:color="auto" w:fill="FFFFFF"/>
+          <w:lang w:val="bg-BG"/>
+        </w:rPr>
+        <w:t xml:space="preserve"> -</w:t>
+      </w:r>
+      <w:r>
+        <w:rPr>
+          <w:rFonts w:cstheme="minorHAnsi"/>
+          <w:color w:val="212121"/>
+          <w:sz w:val="24"/>
+          <w:shd w:val="clear" w:color="auto" w:fill="FFFFFF"/>
+        </w:rPr>
+        <w:t xml:space="preserve"> Кен Купър и Тед Питърс</w:t>
+      </w:r>
+      <w:r>
+        <w:rPr>
+          <w:rFonts w:cstheme="minorHAnsi"/>
+          <w:color w:val="212121"/>
+          <w:sz w:val="24"/>
+          <w:shd w:val="clear" w:color="auto" w:fill="FFFFFF"/>
+          <w:lang w:val="bg-BG"/>
+        </w:rPr>
+        <w:t>,</w:t>
+      </w:r>
+      <w:r>
+        <w:rPr>
+          <w:rFonts w:cstheme="minorHAnsi"/>
+          <w:color w:val="212121"/>
+          <w:sz w:val="24"/>
+          <w:shd w:val="clear" w:color="auto" w:fill="FFFFFF"/>
+        </w:rPr>
+        <w:t xml:space="preserve"> специално </w:t>
+      </w:r>
+      <w:r>
+        <w:rPr>
+          <w:rFonts w:cstheme="minorHAnsi"/>
+          <w:color w:val="212121"/>
+          <w:sz w:val="24"/>
+          <w:shd w:val="clear" w:color="auto" w:fill="FFFFFF"/>
+        </w:rPr>
+        <w:t xml:space="preserve">за опростяване на разработването </w:t>
+      </w:r>
+      <w:r>
+        <w:rPr>
+          <w:rFonts w:cstheme="minorHAnsi"/>
+          <w:color w:val="212121"/>
+          <w:sz w:val="24"/>
+          <w:shd w:val="clear" w:color="auto" w:fill="FFFFFF"/>
+          <w:lang w:val="bg-BG"/>
+        </w:rPr>
+        <w:t>на приложения, когато се изполват „евенти“, като начин за вътрешна комуникация</w:t>
+      </w:r>
+      <w:r>
+        <w:rPr>
+          <w:rFonts w:cstheme="minorHAnsi"/>
+          <w:color w:val="212121"/>
+          <w:sz w:val="24"/>
+          <w:shd w:val="clear" w:color="auto" w:fill="FFFFFF"/>
+          <w:lang w:val="bg-BG"/>
+        </w:rPr>
+        <w:t xml:space="preserve"> между различните компоненти</w:t>
+      </w:r>
+      <w:r>
+        <w:rPr>
+          <w:rFonts w:cstheme="minorHAnsi"/>
+          <w:color w:val="212121"/>
+          <w:sz w:val="24"/>
+          <w:shd w:val="clear" w:color="auto" w:fill="FFFFFF"/>
+        </w:rPr>
+        <w:t>. Моделът е включен в Windows Presentation Foundation (WPF</w:t>
+      </w:r>
+      <w:r>
+        <w:rPr>
+          <w:rFonts w:cstheme="minorHAnsi"/>
+          <w:color w:val="212121"/>
+          <w:sz w:val="24"/>
+          <w:shd w:val="clear" w:color="auto" w:fill="FFFFFF"/>
+        </w:rPr>
+        <w:t xml:space="preserve"> - </w:t>
+      </w:r>
+      <w:r>
+        <w:rPr>
+          <w:rFonts w:cstheme="minorHAnsi"/>
+          <w:color w:val="212121"/>
+          <w:sz w:val="24"/>
+          <w:shd w:val="clear" w:color="auto" w:fill="FFFFFF"/>
+        </w:rPr>
+        <w:t>Microsoft .NET графична система) и Silverlight (WPF's Int</w:t>
+      </w:r>
+      <w:r>
+        <w:rPr>
+          <w:rFonts w:cstheme="minorHAnsi"/>
+          <w:color w:val="212121"/>
+          <w:sz w:val="24"/>
+          <w:shd w:val="clear" w:color="auto" w:fill="FFFFFF"/>
+        </w:rPr>
+        <w:t xml:space="preserve">ernet Application </w:t>
+      </w:r>
+      <w:r>
+        <w:rPr>
+          <w:rFonts w:cstheme="minorHAnsi"/>
+          <w:color w:val="212121"/>
+          <w:sz w:val="24"/>
+          <w:shd w:val="clear" w:color="auto" w:fill="FFFFFF"/>
+          <w:lang w:val="bg-BG"/>
+        </w:rPr>
+        <w:t>под-фреймуърк</w:t>
+      </w:r>
+      <w:r>
+        <w:rPr>
+          <w:rFonts w:cstheme="minorHAnsi"/>
+          <w:color w:val="212121"/>
+          <w:sz w:val="24"/>
+          <w:shd w:val="clear" w:color="auto" w:fill="FFFFFF"/>
+        </w:rPr>
+        <w:t xml:space="preserve">). </w:t>
+      </w:r>
+      <w:r>
+        <w:rPr>
+          <w:rFonts w:cstheme="minorHAnsi"/>
+          <w:color w:val="212121"/>
+          <w:sz w:val="24"/>
+          <w:shd w:val="clear" w:color="auto" w:fill="FFFFFF"/>
+        </w:rPr>
+        <w:t xml:space="preserve">Джон Госман, един от архитектите на WPF и Silverlight на Microsoft, </w:t>
+      </w:r>
+      <w:r>
+        <w:rPr>
+          <w:rFonts w:cstheme="minorHAnsi"/>
+          <w:color w:val="212121"/>
+          <w:sz w:val="24"/>
+          <w:shd w:val="clear" w:color="auto" w:fill="FFFFFF"/>
+          <w:lang w:val="bg-BG"/>
+        </w:rPr>
+        <w:t xml:space="preserve">го показва и представя като архитектурен патърн за първи път </w:t>
+      </w:r>
+      <w:r>
+        <w:rPr>
+          <w:rFonts w:cstheme="minorHAnsi"/>
+          <w:color w:val="212121"/>
+          <w:sz w:val="24"/>
+          <w:shd w:val="clear" w:color="auto" w:fill="FFFFFF"/>
+        </w:rPr>
+        <w:t xml:space="preserve">в блога си през 2005 г. </w:t>
       </w:r>
       <w:bookmarkStart w:id="25" w:name="_GoBack"/>
       <w:bookmarkEnd w:id="25"/>
@@ -15378,7 +16026,7 @@
                               <w:color w:val="FFFFFF" w:themeColor="background1"/>
                               <w14:numForm w14:val="lining"/>
                             </w:rPr>
-                            <w:t>20</w:t>
+                            <w:t>21</w:t>
                           </w:r>
                           <w:r>
                             <w:rPr>
@@ -15443,7 +16091,7 @@
                         <w:color w:val="FFFFFF" w:themeColor="background1"/>
                         <w14:numForm w14:val="lining"/>
                       </w:rPr>
-                      <w:t>20</w:t>
+                      <w:t>21</w:t>
                     </w:r>
                     <w:r>
                       <w:rPr>
@@ -18232,7 +18880,7 @@
 </file>
 
 <file path=customXml/itemProps1.xml><?xml version="1.0" encoding="utf-8"?>
-<ds:datastoreItem xmlns:ds="http://schemas.openxmlformats.org/officeDocument/2006/customXml" ds:itemID="{16A8F24C-F955-485B-AB51-EFFEC2928585}">
+<ds:datastoreItem xmlns:ds="http://schemas.openxmlformats.org/officeDocument/2006/customXml" ds:itemID="{B878B636-5B08-4997-9487-F0655D31C7A2}">
   <ds:schemaRefs>
     <ds:schemaRef ds:uri="http://schemas.openxmlformats.org/officeDocument/2006/bibliography"/>
   </ds:schemaRefs>

</xml_diff>